<commit_message>
portar angular a astro y eliminar angular
</commit_message>
<xml_diff>
--- a/Análisis de Elementos Conceptuales.docx
+++ b/Análisis de Elementos Conceptuales.docx
@@ -1,6 +1,6 @@
 
 <file path=word/document.xml><?xml version="1.0" encoding="utf-8"?>
-<w:document xmlns:wpc="http://schemas.microsoft.com/office/word/2010/wordprocessingCanvas" xmlns:cx="http://schemas.microsoft.com/office/drawing/2014/chartex" xmlns:cx1="http://schemas.microsoft.com/office/drawing/2015/9/8/chartex" xmlns:cx2="http://schemas.microsoft.com/office/drawing/2015/10/21/chartex" xmlns:cx3="http://schemas.microsoft.com/office/drawing/2016/5/9/chartex" xmlns:cx4="http://schemas.microsoft.com/office/drawing/2016/5/10/chartex" xmlns:cx5="http://schemas.microsoft.com/office/drawing/2016/5/11/chartex" xmlns:cx6="http://schemas.microsoft.com/office/drawing/2016/5/12/chartex" xmlns:cx7="http://schemas.microsoft.com/office/drawing/2016/5/13/chartex" xmlns:cx8="http://schemas.microsoft.com/office/drawing/2016/5/14/chartex" xmlns:mc="http://schemas.openxmlformats.org/markup-compatibility/2006" xmlns:aink="http://schemas.microsoft.com/office/drawing/2016/ink" xmlns:am3d="http://schemas.microsoft.com/office/drawing/2017/model3d" xmlns:o="urn:schemas-microsoft-com:office:office" xmlns:oel="http://schemas.microsoft.com/office/2019/extlst" xmlns:r="http://schemas.openxmlformats.org/officeDocument/2006/relationships" xmlns:m="http://schemas.openxmlformats.org/officeDocument/2006/math" xmlns:v="urn:schemas-microsoft-com:vml" xmlns:wp14="http://schemas.microsoft.com/office/word/2010/wordprocessingDrawing" xmlns:wp="http://schemas.openxmlformats.org/drawingml/2006/wordprocessingDrawing" xmlns:w10="urn:schemas-microsoft-com:office:word" xmlns:w="http://schemas.openxmlformats.org/wordprocessingml/2006/main" xmlns:w14="http://schemas.microsoft.com/office/word/2010/wordml" xmlns:w15="http://schemas.microsoft.com/office/word/2012/wordml" xmlns:w16cex="http://schemas.microsoft.com/office/word/2018/wordml/cex" xmlns:w16cid="http://schemas.microsoft.com/office/word/2016/wordml/cid" xmlns:w16="http://schemas.microsoft.com/office/word/2018/wordml" xmlns:w16du="http://schemas.microsoft.com/office/word/2023/wordml/word16du" xmlns:w16sdtdh="http://schemas.microsoft.com/office/word/2020/wordml/sdtdatahash" xmlns:w16se="http://schemas.microsoft.com/office/word/2015/wordml/symex" xmlns:wpg="http://schemas.microsoft.com/office/word/2010/wordprocessingGroup" xmlns:wpi="http://schemas.microsoft.com/office/word/2010/wordprocessingInk" xmlns:wne="http://schemas.microsoft.com/office/word/2006/wordml" xmlns:wps="http://schemas.microsoft.com/office/word/2010/wordprocessingShape" mc:Ignorable="w14 w15 w16se w16cid w16 w16cex w16sdtdh w16du wp14">
+<w:document xmlns:wpc="http://schemas.microsoft.com/office/word/2010/wordprocessingCanvas" xmlns:cx="http://schemas.microsoft.com/office/drawing/2014/chartex" xmlns:cx1="http://schemas.microsoft.com/office/drawing/2015/9/8/chartex" xmlns:cx2="http://schemas.microsoft.com/office/drawing/2015/10/21/chartex" xmlns:cx3="http://schemas.microsoft.com/office/drawing/2016/5/9/chartex" xmlns:cx4="http://schemas.microsoft.com/office/drawing/2016/5/10/chartex" xmlns:cx5="http://schemas.microsoft.com/office/drawing/2016/5/11/chartex" xmlns:cx6="http://schemas.microsoft.com/office/drawing/2016/5/12/chartex" xmlns:cx7="http://schemas.microsoft.com/office/drawing/2016/5/13/chartex" xmlns:cx8="http://schemas.microsoft.com/office/drawing/2016/5/14/chartex" xmlns:mc="http://schemas.openxmlformats.org/markup-compatibility/2006" xmlns:aink="http://schemas.microsoft.com/office/drawing/2016/ink" xmlns:am3d="http://schemas.microsoft.com/office/drawing/2017/model3d" xmlns:o="urn:schemas-microsoft-com:office:office" xmlns:oel="http://schemas.microsoft.com/office/2019/extlst" xmlns:r="http://schemas.openxmlformats.org/officeDocument/2006/relationships" xmlns:m="http://schemas.openxmlformats.org/officeDocument/2006/math" xmlns:v="urn:schemas-microsoft-com:vml" xmlns:wp14="http://schemas.microsoft.com/office/word/2010/wordprocessingDrawing" xmlns:wp="http://schemas.openxmlformats.org/drawingml/2006/wordprocessingDrawing" xmlns:w10="urn:schemas-microsoft-com:office:word" xmlns:w="http://schemas.openxmlformats.org/wordprocessingml/2006/main" xmlns:w14="http://schemas.microsoft.com/office/word/2010/wordml" xmlns:w15="http://schemas.microsoft.com/office/word/2012/wordml" xmlns:w16cex="http://schemas.microsoft.com/office/word/2018/wordml/cex" xmlns:w16cid="http://schemas.microsoft.com/office/word/2016/wordml/cid" xmlns:w16="http://schemas.microsoft.com/office/word/2018/wordml" xmlns:w16du="http://schemas.microsoft.com/office/word/2023/wordml/word16du" xmlns:w16sdtdh="http://schemas.microsoft.com/office/word/2020/wordml/sdtdatahash" xmlns:w16sdtfl="http://schemas.microsoft.com/office/word/2024/wordml/sdtformatlock" xmlns:w16se="http://schemas.microsoft.com/office/word/2015/wordml/symex" xmlns:wpg="http://schemas.microsoft.com/office/word/2010/wordprocessingGroup" xmlns:wpi="http://schemas.microsoft.com/office/word/2010/wordprocessingInk" xmlns:wne="http://schemas.microsoft.com/office/word/2006/wordml" xmlns:wps="http://schemas.microsoft.com/office/word/2010/wordprocessingShape" mc:Ignorable="w14 w15 w16se w16cid w16 w16cex w16sdtdh w16sdtfl w16du wp14">
   <w:body>
     <w:sdt>
       <w:sdtPr>
@@ -4849,7 +4849,45 @@
     </w:p>
     <w:p>
       <w:r>
-        <w:t>Este tendrá un formato de 1:1 ya que este tiene un formato de 40px por 40px</w:t>
+        <w:t xml:space="preserve">Este tendrá un formato de </w:t>
+      </w:r>
+      <w:r>
+        <w:rPr>
+          <w:b/>
+          <w:bCs/>
+        </w:rPr>
+        <w:t xml:space="preserve">1:1 </w:t>
+      </w:r>
+      <w:r>
+        <w:t xml:space="preserve">ya que este tiene un formato de </w:t>
+      </w:r>
+      <w:r>
+        <w:rPr>
+          <w:b/>
+          <w:bCs/>
+        </w:rPr>
+        <w:t>6</w:t>
+      </w:r>
+      <w:r>
+        <w:rPr>
+          <w:b/>
+          <w:bCs/>
+        </w:rPr>
+        <w:t xml:space="preserve">0px por </w:t>
+      </w:r>
+      <w:r>
+        <w:rPr>
+          <w:b/>
+          <w:bCs/>
+        </w:rPr>
+        <w:t>6</w:t>
+      </w:r>
+      <w:r>
+        <w:rPr>
+          <w:b/>
+          <w:bCs/>
+        </w:rPr>
+        <w:t>0px</w:t>
       </w:r>
       <w:r>
         <w:t xml:space="preserve"> </w:t>
@@ -6701,6 +6739,336 @@
     </w:p>
     <w:p>
       <w:pPr>
+        <w:pStyle w:val="Ttulo1"/>
+      </w:pPr>
+      <w:r>
+        <w:t>Bootstrap</w:t>
+      </w:r>
+    </w:p>
+    <w:p>
+      <w:r>
+        <w:t>Para este proyecto utilizaremos Bootstrap, pero modificaremos las siguientes partes para adaptarlo a nuestro proyecto</w:t>
+      </w:r>
+    </w:p>
+    <w:p>
+      <w:pPr>
+        <w:pStyle w:val="Ttulo2"/>
+      </w:pPr>
+      <w:r>
+        <w:t>Variables</w:t>
+      </w:r>
+    </w:p>
+    <w:p>
+      <w:pPr>
+        <w:pStyle w:val="Ttulo3"/>
+      </w:pPr>
+      <w:r>
+        <w:t>Colores</w:t>
+      </w:r>
+    </w:p>
+    <w:p>
+      <w:pPr>
+        <w:pStyle w:val="Prrafodelista"/>
+        <w:numPr>
+          <w:ilvl w:val="0"/>
+          <w:numId w:val="9"/>
+        </w:numPr>
+      </w:pPr>
+      <w:r>
+        <w:rPr>
+          <w:b/>
+          <w:bCs/>
+        </w:rPr>
+        <w:t>Primary</w:t>
+      </w:r>
+    </w:p>
+    <w:p>
+      <w:pPr>
+        <w:pStyle w:val="Prrafodelista"/>
+        <w:numPr>
+          <w:ilvl w:val="1"/>
+          <w:numId w:val="9"/>
+        </w:numPr>
+      </w:pPr>
+      <w:r>
+        <w:t xml:space="preserve">Aquí pondremos nuestro color primario que corresponderá al color </w:t>
+      </w:r>
+      <w:r>
+        <w:rPr>
+          <w:b/>
+          <w:bCs/>
+        </w:rPr>
+        <w:t>Rojo oscuro (</w:t>
+      </w:r>
+      <w:r>
+        <w:rPr>
+          <w:b/>
+          <w:bCs/>
+        </w:rPr>
+        <w:t>c62828</w:t>
+      </w:r>
+      <w:r>
+        <w:rPr>
+          <w:b/>
+          <w:bCs/>
+        </w:rPr>
+        <w:t>)</w:t>
+      </w:r>
+      <w:r>
+        <w:t xml:space="preserve">, para la variable </w:t>
+      </w:r>
+      <w:r>
+        <w:rPr>
+          <w:b/>
+          <w:bCs/>
+        </w:rPr>
+        <w:t>$primary</w:t>
+      </w:r>
+      <w:r>
+        <w:t xml:space="preserve"> el color hexadecimal</w:t>
+      </w:r>
+    </w:p>
+    <w:p>
+      <w:pPr>
+        <w:pStyle w:val="Prrafodelista"/>
+        <w:numPr>
+          <w:ilvl w:val="0"/>
+          <w:numId w:val="9"/>
+        </w:numPr>
+      </w:pPr>
+      <w:r>
+        <w:rPr>
+          <w:b/>
+          <w:bCs/>
+        </w:rPr>
+        <w:t>Secundary</w:t>
+      </w:r>
+    </w:p>
+    <w:p>
+      <w:pPr>
+        <w:pStyle w:val="Prrafodelista"/>
+        <w:numPr>
+          <w:ilvl w:val="1"/>
+          <w:numId w:val="9"/>
+        </w:numPr>
+      </w:pPr>
+      <w:r>
+        <w:t xml:space="preserve">En esta variable aparecerá el color de fondo que tenemos que será </w:t>
+      </w:r>
+      <w:r>
+        <w:rPr>
+          <w:b/>
+          <w:bCs/>
+        </w:rPr>
+        <w:t>Gris</w:t>
+      </w:r>
+      <w:r>
+        <w:rPr>
+          <w:b/>
+          <w:bCs/>
+        </w:rPr>
+        <w:t xml:space="preserve"> oscuro</w:t>
+      </w:r>
+      <w:r>
+        <w:rPr>
+          <w:b/>
+          <w:bCs/>
+        </w:rPr>
+        <w:t xml:space="preserve"> (333333)</w:t>
+      </w:r>
+      <w:r>
+        <w:rPr>
+          <w:b/>
+          <w:bCs/>
+        </w:rPr>
+        <w:t xml:space="preserve">, </w:t>
+      </w:r>
+      <w:r>
+        <w:t xml:space="preserve">lo pondremos directamente en hexadecimal en la variable </w:t>
+      </w:r>
+      <w:r>
+        <w:rPr>
+          <w:b/>
+          <w:bCs/>
+        </w:rPr>
+        <w:t>$secundary</w:t>
+      </w:r>
+    </w:p>
+    <w:p>
+      <w:pPr>
+        <w:pStyle w:val="Prrafodelista"/>
+        <w:numPr>
+          <w:ilvl w:val="0"/>
+          <w:numId w:val="9"/>
+        </w:numPr>
+      </w:pPr>
+      <w:r>
+        <w:rPr>
+          <w:b/>
+          <w:bCs/>
+        </w:rPr>
+        <w:t>Ligtht</w:t>
+      </w:r>
+    </w:p>
+    <w:p>
+      <w:pPr>
+        <w:pStyle w:val="Prrafodelista"/>
+        <w:numPr>
+          <w:ilvl w:val="1"/>
+          <w:numId w:val="9"/>
+        </w:numPr>
+      </w:pPr>
+      <w:r>
+        <w:t>Aquí pondremos</w:t>
+      </w:r>
+      <w:r>
+        <w:t xml:space="preserve"> el color de texto directamente en hexadecimal, </w:t>
+      </w:r>
+      <w:r>
+        <w:rPr>
+          <w:b/>
+          <w:bCs/>
+        </w:rPr>
+        <w:t>Gris claro</w:t>
+      </w:r>
+      <w:r>
+        <w:rPr>
+          <w:b/>
+          <w:bCs/>
+        </w:rPr>
+        <w:t xml:space="preserve"> (</w:t>
+      </w:r>
+      <w:r>
+        <w:rPr>
+          <w:b/>
+          <w:bCs/>
+        </w:rPr>
+        <w:t>f7f7f7</w:t>
+      </w:r>
+      <w:r>
+        <w:rPr>
+          <w:b/>
+          <w:bCs/>
+        </w:rPr>
+        <w:t>)</w:t>
+      </w:r>
+      <w:r>
+        <w:t xml:space="preserve"> y lo pondremos en la variable </w:t>
+      </w:r>
+      <w:r>
+        <w:rPr>
+          <w:b/>
+          <w:bCs/>
+        </w:rPr>
+        <w:t>$ligtht</w:t>
+      </w:r>
+    </w:p>
+    <w:p/>
+    <w:p/>
+    <w:p>
+      <w:pPr>
+        <w:pStyle w:val="Prrafodelista"/>
+        <w:numPr>
+          <w:ilvl w:val="0"/>
+          <w:numId w:val="9"/>
+        </w:numPr>
+      </w:pPr>
+      <w:r>
+        <w:rPr>
+          <w:b/>
+          <w:bCs/>
+        </w:rPr>
+        <w:lastRenderedPageBreak/>
+        <w:t>Dark</w:t>
+      </w:r>
+    </w:p>
+    <w:p>
+      <w:pPr>
+        <w:pStyle w:val="Prrafodelista"/>
+        <w:numPr>
+          <w:ilvl w:val="1"/>
+          <w:numId w:val="9"/>
+        </w:numPr>
+      </w:pPr>
+      <w:r>
+        <w:t xml:space="preserve">Este será el color secundario que emo asignados y lo pondremos directamente en la variable </w:t>
+      </w:r>
+      <w:r>
+        <w:rPr>
+          <w:b/>
+          <w:bCs/>
+        </w:rPr>
+        <w:t xml:space="preserve">$dark </w:t>
+      </w:r>
+      <w:r>
+        <w:t xml:space="preserve">como hexadecimal </w:t>
+      </w:r>
+      <w:r>
+        <w:rPr>
+          <w:b/>
+          <w:bCs/>
+        </w:rPr>
+        <w:t>Negro (</w:t>
+      </w:r>
+      <w:r>
+        <w:rPr>
+          <w:b/>
+          <w:bCs/>
+        </w:rPr>
+        <w:t>121212</w:t>
+      </w:r>
+      <w:r>
+        <w:rPr>
+          <w:b/>
+          <w:bCs/>
+        </w:rPr>
+        <w:t>)</w:t>
+      </w:r>
+    </w:p>
+    <w:p>
+      <w:r>
+        <w:rPr>
+          <w:b/>
+          <w:bCs/>
+        </w:rPr>
+        <w:t xml:space="preserve">$navbar-dark-hover-color:           </w:t>
+      </w:r>
+      <w:r>
+        <w:t>$</w:t>
+      </w:r>
+      <w:proofErr w:type="gramStart"/>
+      <w:r>
+        <w:t>primary !default</w:t>
+      </w:r>
+      <w:proofErr w:type="gramEnd"/>
+    </w:p>
+    <w:p>
+      <w:r>
+        <w:rPr>
+          <w:b/>
+          <w:bCs/>
+        </w:rPr>
+        <w:t>$body-bg:</w:t>
+      </w:r>
+      <w:r>
+        <w:t xml:space="preserve">                   $</w:t>
+      </w:r>
+      <w:proofErr w:type="gramStart"/>
+      <w:r>
+        <w:t>secondary !default</w:t>
+      </w:r>
+      <w:proofErr w:type="gramEnd"/>
+      <w:r>
+        <w:t>;</w:t>
+      </w:r>
+    </w:p>
+    <w:p>
+      <w:pPr>
+        <w:ind w:left="708" w:hanging="708"/>
+      </w:pPr>
+    </w:p>
+    <w:p>
+      <w:pPr>
         <w:ind w:left="2880"/>
         <w:rPr>
           <w:rFonts w:asciiTheme="majorHAnsi" w:eastAsiaTheme="majorEastAsia" w:hAnsiTheme="majorHAnsi" w:cs="Mangal"/>
@@ -7019,7 +7387,7 @@
 </file>
 
 <file path=word/endnotes.xml><?xml version="1.0" encoding="utf-8"?>
-<w:endnotes xmlns:wpc="http://schemas.microsoft.com/office/word/2010/wordprocessingCanvas" xmlns:cx="http://schemas.microsoft.com/office/drawing/2014/chartex" xmlns:cx1="http://schemas.microsoft.com/office/drawing/2015/9/8/chartex" xmlns:cx2="http://schemas.microsoft.com/office/drawing/2015/10/21/chartex" xmlns:cx3="http://schemas.microsoft.com/office/drawing/2016/5/9/chartex" xmlns:cx4="http://schemas.microsoft.com/office/drawing/2016/5/10/chartex" xmlns:cx5="http://schemas.microsoft.com/office/drawing/2016/5/11/chartex" xmlns:cx6="http://schemas.microsoft.com/office/drawing/2016/5/12/chartex" xmlns:cx7="http://schemas.microsoft.com/office/drawing/2016/5/13/chartex" xmlns:cx8="http://schemas.microsoft.com/office/drawing/2016/5/14/chartex" xmlns:mc="http://schemas.openxmlformats.org/markup-compatibility/2006" xmlns:aink="http://schemas.microsoft.com/office/drawing/2016/ink" xmlns:am3d="http://schemas.microsoft.com/office/drawing/2017/model3d" xmlns:o="urn:schemas-microsoft-com:office:office" xmlns:oel="http://schemas.microsoft.com/office/2019/extlst" xmlns:r="http://schemas.openxmlformats.org/officeDocument/2006/relationships" xmlns:m="http://schemas.openxmlformats.org/officeDocument/2006/math" xmlns:v="urn:schemas-microsoft-com:vml" xmlns:wp14="http://schemas.microsoft.com/office/word/2010/wordprocessingDrawing" xmlns:wp="http://schemas.openxmlformats.org/drawingml/2006/wordprocessingDrawing" xmlns:w10="urn:schemas-microsoft-com:office:word" xmlns:w="http://schemas.openxmlformats.org/wordprocessingml/2006/main" xmlns:w14="http://schemas.microsoft.com/office/word/2010/wordml" xmlns:w15="http://schemas.microsoft.com/office/word/2012/wordml" xmlns:w16cex="http://schemas.microsoft.com/office/word/2018/wordml/cex" xmlns:w16cid="http://schemas.microsoft.com/office/word/2016/wordml/cid" xmlns:w16="http://schemas.microsoft.com/office/word/2018/wordml" xmlns:w16du="http://schemas.microsoft.com/office/word/2023/wordml/word16du" xmlns:w16sdtdh="http://schemas.microsoft.com/office/word/2020/wordml/sdtdatahash" xmlns:w16se="http://schemas.microsoft.com/office/word/2015/wordml/symex" xmlns:wpg="http://schemas.microsoft.com/office/word/2010/wordprocessingGroup" xmlns:wpi="http://schemas.microsoft.com/office/word/2010/wordprocessingInk" xmlns:wne="http://schemas.microsoft.com/office/word/2006/wordml" xmlns:wps="http://schemas.microsoft.com/office/word/2010/wordprocessingShape" mc:Ignorable="w14 w15 w16se w16cid w16 w16cex w16sdtdh w16du wp14">
+<w:endnotes xmlns:wpc="http://schemas.microsoft.com/office/word/2010/wordprocessingCanvas" xmlns:cx="http://schemas.microsoft.com/office/drawing/2014/chartex" xmlns:cx1="http://schemas.microsoft.com/office/drawing/2015/9/8/chartex" xmlns:cx2="http://schemas.microsoft.com/office/drawing/2015/10/21/chartex" xmlns:cx3="http://schemas.microsoft.com/office/drawing/2016/5/9/chartex" xmlns:cx4="http://schemas.microsoft.com/office/drawing/2016/5/10/chartex" xmlns:cx5="http://schemas.microsoft.com/office/drawing/2016/5/11/chartex" xmlns:cx6="http://schemas.microsoft.com/office/drawing/2016/5/12/chartex" xmlns:cx7="http://schemas.microsoft.com/office/drawing/2016/5/13/chartex" xmlns:cx8="http://schemas.microsoft.com/office/drawing/2016/5/14/chartex" xmlns:mc="http://schemas.openxmlformats.org/markup-compatibility/2006" xmlns:aink="http://schemas.microsoft.com/office/drawing/2016/ink" xmlns:am3d="http://schemas.microsoft.com/office/drawing/2017/model3d" xmlns:o="urn:schemas-microsoft-com:office:office" xmlns:oel="http://schemas.microsoft.com/office/2019/extlst" xmlns:r="http://schemas.openxmlformats.org/officeDocument/2006/relationships" xmlns:m="http://schemas.openxmlformats.org/officeDocument/2006/math" xmlns:v="urn:schemas-microsoft-com:vml" xmlns:wp14="http://schemas.microsoft.com/office/word/2010/wordprocessingDrawing" xmlns:wp="http://schemas.openxmlformats.org/drawingml/2006/wordprocessingDrawing" xmlns:w10="urn:schemas-microsoft-com:office:word" xmlns:w="http://schemas.openxmlformats.org/wordprocessingml/2006/main" xmlns:w14="http://schemas.microsoft.com/office/word/2010/wordml" xmlns:w15="http://schemas.microsoft.com/office/word/2012/wordml" xmlns:w16cex="http://schemas.microsoft.com/office/word/2018/wordml/cex" xmlns:w16cid="http://schemas.microsoft.com/office/word/2016/wordml/cid" xmlns:w16="http://schemas.microsoft.com/office/word/2018/wordml" xmlns:w16du="http://schemas.microsoft.com/office/word/2023/wordml/word16du" xmlns:w16sdtdh="http://schemas.microsoft.com/office/word/2020/wordml/sdtdatahash" xmlns:w16sdtfl="http://schemas.microsoft.com/office/word/2024/wordml/sdtformatlock" xmlns:w16se="http://schemas.microsoft.com/office/word/2015/wordml/symex" xmlns:wpg="http://schemas.microsoft.com/office/word/2010/wordprocessingGroup" xmlns:wpi="http://schemas.microsoft.com/office/word/2010/wordprocessingInk" xmlns:wne="http://schemas.microsoft.com/office/word/2006/wordml" xmlns:wps="http://schemas.microsoft.com/office/word/2010/wordprocessingShape" mc:Ignorable="w14 w15 w16se w16cid w16 w16cex w16sdtdh w16sdtfl w16du wp14">
   <w:endnote w:type="separator" w:id="-1">
     <w:p>
       <w:pPr>
@@ -7044,7 +7412,7 @@
 </file>
 
 <file path=word/footer1.xml><?xml version="1.0" encoding="utf-8"?>
-<w:ftr xmlns:wpc="http://schemas.microsoft.com/office/word/2010/wordprocessingCanvas" xmlns:cx="http://schemas.microsoft.com/office/drawing/2014/chartex" xmlns:cx1="http://schemas.microsoft.com/office/drawing/2015/9/8/chartex" xmlns:cx2="http://schemas.microsoft.com/office/drawing/2015/10/21/chartex" xmlns:cx3="http://schemas.microsoft.com/office/drawing/2016/5/9/chartex" xmlns:cx4="http://schemas.microsoft.com/office/drawing/2016/5/10/chartex" xmlns:cx5="http://schemas.microsoft.com/office/drawing/2016/5/11/chartex" xmlns:cx6="http://schemas.microsoft.com/office/drawing/2016/5/12/chartex" xmlns:cx7="http://schemas.microsoft.com/office/drawing/2016/5/13/chartex" xmlns:cx8="http://schemas.microsoft.com/office/drawing/2016/5/14/chartex" xmlns:mc="http://schemas.openxmlformats.org/markup-compatibility/2006" xmlns:aink="http://schemas.microsoft.com/office/drawing/2016/ink" xmlns:am3d="http://schemas.microsoft.com/office/drawing/2017/model3d" xmlns:o="urn:schemas-microsoft-com:office:office" xmlns:oel="http://schemas.microsoft.com/office/2019/extlst" xmlns:r="http://schemas.openxmlformats.org/officeDocument/2006/relationships" xmlns:m="http://schemas.openxmlformats.org/officeDocument/2006/math" xmlns:v="urn:schemas-microsoft-com:vml" xmlns:wp14="http://schemas.microsoft.com/office/word/2010/wordprocessingDrawing" xmlns:wp="http://schemas.openxmlformats.org/drawingml/2006/wordprocessingDrawing" xmlns:w10="urn:schemas-microsoft-com:office:word" xmlns:w="http://schemas.openxmlformats.org/wordprocessingml/2006/main" xmlns:w14="http://schemas.microsoft.com/office/word/2010/wordml" xmlns:w15="http://schemas.microsoft.com/office/word/2012/wordml" xmlns:w16cex="http://schemas.microsoft.com/office/word/2018/wordml/cex" xmlns:w16cid="http://schemas.microsoft.com/office/word/2016/wordml/cid" xmlns:w16="http://schemas.microsoft.com/office/word/2018/wordml" xmlns:w16du="http://schemas.microsoft.com/office/word/2023/wordml/word16du" xmlns:w16sdtdh="http://schemas.microsoft.com/office/word/2020/wordml/sdtdatahash" xmlns:w16se="http://schemas.microsoft.com/office/word/2015/wordml/symex" xmlns:wpg="http://schemas.microsoft.com/office/word/2010/wordprocessingGroup" xmlns:wpi="http://schemas.microsoft.com/office/word/2010/wordprocessingInk" xmlns:wne="http://schemas.microsoft.com/office/word/2006/wordml" xmlns:wps="http://schemas.microsoft.com/office/word/2010/wordprocessingShape" mc:Ignorable="w14 w15 w16se w16cid w16 w16cex w16sdtdh w16du wp14">
+<w:ftr xmlns:wpc="http://schemas.microsoft.com/office/word/2010/wordprocessingCanvas" xmlns:cx="http://schemas.microsoft.com/office/drawing/2014/chartex" xmlns:cx1="http://schemas.microsoft.com/office/drawing/2015/9/8/chartex" xmlns:cx2="http://schemas.microsoft.com/office/drawing/2015/10/21/chartex" xmlns:cx3="http://schemas.microsoft.com/office/drawing/2016/5/9/chartex" xmlns:cx4="http://schemas.microsoft.com/office/drawing/2016/5/10/chartex" xmlns:cx5="http://schemas.microsoft.com/office/drawing/2016/5/11/chartex" xmlns:cx6="http://schemas.microsoft.com/office/drawing/2016/5/12/chartex" xmlns:cx7="http://schemas.microsoft.com/office/drawing/2016/5/13/chartex" xmlns:cx8="http://schemas.microsoft.com/office/drawing/2016/5/14/chartex" xmlns:mc="http://schemas.openxmlformats.org/markup-compatibility/2006" xmlns:aink="http://schemas.microsoft.com/office/drawing/2016/ink" xmlns:am3d="http://schemas.microsoft.com/office/drawing/2017/model3d" xmlns:o="urn:schemas-microsoft-com:office:office" xmlns:oel="http://schemas.microsoft.com/office/2019/extlst" xmlns:r="http://schemas.openxmlformats.org/officeDocument/2006/relationships" xmlns:m="http://schemas.openxmlformats.org/officeDocument/2006/math" xmlns:v="urn:schemas-microsoft-com:vml" xmlns:wp14="http://schemas.microsoft.com/office/word/2010/wordprocessingDrawing" xmlns:wp="http://schemas.openxmlformats.org/drawingml/2006/wordprocessingDrawing" xmlns:w10="urn:schemas-microsoft-com:office:word" xmlns:w="http://schemas.openxmlformats.org/wordprocessingml/2006/main" xmlns:w14="http://schemas.microsoft.com/office/word/2010/wordml" xmlns:w15="http://schemas.microsoft.com/office/word/2012/wordml" xmlns:w16cex="http://schemas.microsoft.com/office/word/2018/wordml/cex" xmlns:w16cid="http://schemas.microsoft.com/office/word/2016/wordml/cid" xmlns:w16="http://schemas.microsoft.com/office/word/2018/wordml" xmlns:w16du="http://schemas.microsoft.com/office/word/2023/wordml/word16du" xmlns:w16sdtdh="http://schemas.microsoft.com/office/word/2020/wordml/sdtdatahash" xmlns:w16sdtfl="http://schemas.microsoft.com/office/word/2024/wordml/sdtformatlock" xmlns:w16se="http://schemas.microsoft.com/office/word/2015/wordml/symex" xmlns:wpg="http://schemas.microsoft.com/office/word/2010/wordprocessingGroup" xmlns:wpi="http://schemas.microsoft.com/office/word/2010/wordprocessingInk" xmlns:wne="http://schemas.microsoft.com/office/word/2006/wordml" xmlns:wps="http://schemas.microsoft.com/office/word/2010/wordprocessingShape" mc:Ignorable="w14 w15 w16se w16cid w16 w16cex w16sdtdh w16sdtfl w16du wp14">
   <w:p>
     <w:pPr>
       <w:pStyle w:val="Piedepgina"/>
@@ -7488,7 +7856,7 @@
 </file>
 
 <file path=word/footnotes.xml><?xml version="1.0" encoding="utf-8"?>
-<w:footnotes xmlns:wpc="http://schemas.microsoft.com/office/word/2010/wordprocessingCanvas" xmlns:cx="http://schemas.microsoft.com/office/drawing/2014/chartex" xmlns:cx1="http://schemas.microsoft.com/office/drawing/2015/9/8/chartex" xmlns:cx2="http://schemas.microsoft.com/office/drawing/2015/10/21/chartex" xmlns:cx3="http://schemas.microsoft.com/office/drawing/2016/5/9/chartex" xmlns:cx4="http://schemas.microsoft.com/office/drawing/2016/5/10/chartex" xmlns:cx5="http://schemas.microsoft.com/office/drawing/2016/5/11/chartex" xmlns:cx6="http://schemas.microsoft.com/office/drawing/2016/5/12/chartex" xmlns:cx7="http://schemas.microsoft.com/office/drawing/2016/5/13/chartex" xmlns:cx8="http://schemas.microsoft.com/office/drawing/2016/5/14/chartex" xmlns:mc="http://schemas.openxmlformats.org/markup-compatibility/2006" xmlns:aink="http://schemas.microsoft.com/office/drawing/2016/ink" xmlns:am3d="http://schemas.microsoft.com/office/drawing/2017/model3d" xmlns:o="urn:schemas-microsoft-com:office:office" xmlns:oel="http://schemas.microsoft.com/office/2019/extlst" xmlns:r="http://schemas.openxmlformats.org/officeDocument/2006/relationships" xmlns:m="http://schemas.openxmlformats.org/officeDocument/2006/math" xmlns:v="urn:schemas-microsoft-com:vml" xmlns:wp14="http://schemas.microsoft.com/office/word/2010/wordprocessingDrawing" xmlns:wp="http://schemas.openxmlformats.org/drawingml/2006/wordprocessingDrawing" xmlns:w10="urn:schemas-microsoft-com:office:word" xmlns:w="http://schemas.openxmlformats.org/wordprocessingml/2006/main" xmlns:w14="http://schemas.microsoft.com/office/word/2010/wordml" xmlns:w15="http://schemas.microsoft.com/office/word/2012/wordml" xmlns:w16cex="http://schemas.microsoft.com/office/word/2018/wordml/cex" xmlns:w16cid="http://schemas.microsoft.com/office/word/2016/wordml/cid" xmlns:w16="http://schemas.microsoft.com/office/word/2018/wordml" xmlns:w16du="http://schemas.microsoft.com/office/word/2023/wordml/word16du" xmlns:w16sdtdh="http://schemas.microsoft.com/office/word/2020/wordml/sdtdatahash" xmlns:w16se="http://schemas.microsoft.com/office/word/2015/wordml/symex" xmlns:wpg="http://schemas.microsoft.com/office/word/2010/wordprocessingGroup" xmlns:wpi="http://schemas.microsoft.com/office/word/2010/wordprocessingInk" xmlns:wne="http://schemas.microsoft.com/office/word/2006/wordml" xmlns:wps="http://schemas.microsoft.com/office/word/2010/wordprocessingShape" mc:Ignorable="w14 w15 w16se w16cid w16 w16cex w16sdtdh w16du wp14">
+<w:footnotes xmlns:wpc="http://schemas.microsoft.com/office/word/2010/wordprocessingCanvas" xmlns:cx="http://schemas.microsoft.com/office/drawing/2014/chartex" xmlns:cx1="http://schemas.microsoft.com/office/drawing/2015/9/8/chartex" xmlns:cx2="http://schemas.microsoft.com/office/drawing/2015/10/21/chartex" xmlns:cx3="http://schemas.microsoft.com/office/drawing/2016/5/9/chartex" xmlns:cx4="http://schemas.microsoft.com/office/drawing/2016/5/10/chartex" xmlns:cx5="http://schemas.microsoft.com/office/drawing/2016/5/11/chartex" xmlns:cx6="http://schemas.microsoft.com/office/drawing/2016/5/12/chartex" xmlns:cx7="http://schemas.microsoft.com/office/drawing/2016/5/13/chartex" xmlns:cx8="http://schemas.microsoft.com/office/drawing/2016/5/14/chartex" xmlns:mc="http://schemas.openxmlformats.org/markup-compatibility/2006" xmlns:aink="http://schemas.microsoft.com/office/drawing/2016/ink" xmlns:am3d="http://schemas.microsoft.com/office/drawing/2017/model3d" xmlns:o="urn:schemas-microsoft-com:office:office" xmlns:oel="http://schemas.microsoft.com/office/2019/extlst" xmlns:r="http://schemas.openxmlformats.org/officeDocument/2006/relationships" xmlns:m="http://schemas.openxmlformats.org/officeDocument/2006/math" xmlns:v="urn:schemas-microsoft-com:vml" xmlns:wp14="http://schemas.microsoft.com/office/word/2010/wordprocessingDrawing" xmlns:wp="http://schemas.openxmlformats.org/drawingml/2006/wordprocessingDrawing" xmlns:w10="urn:schemas-microsoft-com:office:word" xmlns:w="http://schemas.openxmlformats.org/wordprocessingml/2006/main" xmlns:w14="http://schemas.microsoft.com/office/word/2010/wordml" xmlns:w15="http://schemas.microsoft.com/office/word/2012/wordml" xmlns:w16cex="http://schemas.microsoft.com/office/word/2018/wordml/cex" xmlns:w16cid="http://schemas.microsoft.com/office/word/2016/wordml/cid" xmlns:w16="http://schemas.microsoft.com/office/word/2018/wordml" xmlns:w16du="http://schemas.microsoft.com/office/word/2023/wordml/word16du" xmlns:w16sdtdh="http://schemas.microsoft.com/office/word/2020/wordml/sdtdatahash" xmlns:w16sdtfl="http://schemas.microsoft.com/office/word/2024/wordml/sdtformatlock" xmlns:w16se="http://schemas.microsoft.com/office/word/2015/wordml/symex" xmlns:wpg="http://schemas.microsoft.com/office/word/2010/wordprocessingGroup" xmlns:wpi="http://schemas.microsoft.com/office/word/2010/wordprocessingInk" xmlns:wne="http://schemas.microsoft.com/office/word/2006/wordml" xmlns:wps="http://schemas.microsoft.com/office/word/2010/wordprocessingShape" mc:Ignorable="w14 w15 w16se w16cid w16 w16cex w16sdtdh w16sdtfl w16du wp14">
   <w:footnote w:type="separator" w:id="-1">
     <w:p>
       <w:pPr>
@@ -7513,7 +7881,7 @@
 </file>
 
 <file path=word/header1.xml><?xml version="1.0" encoding="utf-8"?>
-<w:hdr xmlns:wpc="http://schemas.microsoft.com/office/word/2010/wordprocessingCanvas" xmlns:cx="http://schemas.microsoft.com/office/drawing/2014/chartex" xmlns:cx1="http://schemas.microsoft.com/office/drawing/2015/9/8/chartex" xmlns:cx2="http://schemas.microsoft.com/office/drawing/2015/10/21/chartex" xmlns:cx3="http://schemas.microsoft.com/office/drawing/2016/5/9/chartex" xmlns:cx4="http://schemas.microsoft.com/office/drawing/2016/5/10/chartex" xmlns:cx5="http://schemas.microsoft.com/office/drawing/2016/5/11/chartex" xmlns:cx6="http://schemas.microsoft.com/office/drawing/2016/5/12/chartex" xmlns:cx7="http://schemas.microsoft.com/office/drawing/2016/5/13/chartex" xmlns:cx8="http://schemas.microsoft.com/office/drawing/2016/5/14/chartex" xmlns:mc="http://schemas.openxmlformats.org/markup-compatibility/2006" xmlns:aink="http://schemas.microsoft.com/office/drawing/2016/ink" xmlns:am3d="http://schemas.microsoft.com/office/drawing/2017/model3d" xmlns:o="urn:schemas-microsoft-com:office:office" xmlns:oel="http://schemas.microsoft.com/office/2019/extlst" xmlns:r="http://schemas.openxmlformats.org/officeDocument/2006/relationships" xmlns:m="http://schemas.openxmlformats.org/officeDocument/2006/math" xmlns:v="urn:schemas-microsoft-com:vml" xmlns:wp14="http://schemas.microsoft.com/office/word/2010/wordprocessingDrawing" xmlns:wp="http://schemas.openxmlformats.org/drawingml/2006/wordprocessingDrawing" xmlns:w10="urn:schemas-microsoft-com:office:word" xmlns:w="http://schemas.openxmlformats.org/wordprocessingml/2006/main" xmlns:w14="http://schemas.microsoft.com/office/word/2010/wordml" xmlns:w15="http://schemas.microsoft.com/office/word/2012/wordml" xmlns:w16cex="http://schemas.microsoft.com/office/word/2018/wordml/cex" xmlns:w16cid="http://schemas.microsoft.com/office/word/2016/wordml/cid" xmlns:w16="http://schemas.microsoft.com/office/word/2018/wordml" xmlns:w16du="http://schemas.microsoft.com/office/word/2023/wordml/word16du" xmlns:w16sdtdh="http://schemas.microsoft.com/office/word/2020/wordml/sdtdatahash" xmlns:w16se="http://schemas.microsoft.com/office/word/2015/wordml/symex" xmlns:wpg="http://schemas.microsoft.com/office/word/2010/wordprocessingGroup" xmlns:wpi="http://schemas.microsoft.com/office/word/2010/wordprocessingInk" xmlns:wne="http://schemas.microsoft.com/office/word/2006/wordml" xmlns:wps="http://schemas.microsoft.com/office/word/2010/wordprocessingShape" mc:Ignorable="w14 w15 w16se w16cid w16 w16cex w16sdtdh w16du wp14">
+<w:hdr xmlns:wpc="http://schemas.microsoft.com/office/word/2010/wordprocessingCanvas" xmlns:cx="http://schemas.microsoft.com/office/drawing/2014/chartex" xmlns:cx1="http://schemas.microsoft.com/office/drawing/2015/9/8/chartex" xmlns:cx2="http://schemas.microsoft.com/office/drawing/2015/10/21/chartex" xmlns:cx3="http://schemas.microsoft.com/office/drawing/2016/5/9/chartex" xmlns:cx4="http://schemas.microsoft.com/office/drawing/2016/5/10/chartex" xmlns:cx5="http://schemas.microsoft.com/office/drawing/2016/5/11/chartex" xmlns:cx6="http://schemas.microsoft.com/office/drawing/2016/5/12/chartex" xmlns:cx7="http://schemas.microsoft.com/office/drawing/2016/5/13/chartex" xmlns:cx8="http://schemas.microsoft.com/office/drawing/2016/5/14/chartex" xmlns:mc="http://schemas.openxmlformats.org/markup-compatibility/2006" xmlns:aink="http://schemas.microsoft.com/office/drawing/2016/ink" xmlns:am3d="http://schemas.microsoft.com/office/drawing/2017/model3d" xmlns:o="urn:schemas-microsoft-com:office:office" xmlns:oel="http://schemas.microsoft.com/office/2019/extlst" xmlns:r="http://schemas.openxmlformats.org/officeDocument/2006/relationships" xmlns:m="http://schemas.openxmlformats.org/officeDocument/2006/math" xmlns:v="urn:schemas-microsoft-com:vml" xmlns:wp14="http://schemas.microsoft.com/office/word/2010/wordprocessingDrawing" xmlns:wp="http://schemas.openxmlformats.org/drawingml/2006/wordprocessingDrawing" xmlns:w10="urn:schemas-microsoft-com:office:word" xmlns:w="http://schemas.openxmlformats.org/wordprocessingml/2006/main" xmlns:w14="http://schemas.microsoft.com/office/word/2010/wordml" xmlns:w15="http://schemas.microsoft.com/office/word/2012/wordml" xmlns:w16cex="http://schemas.microsoft.com/office/word/2018/wordml/cex" xmlns:w16cid="http://schemas.microsoft.com/office/word/2016/wordml/cid" xmlns:w16="http://schemas.microsoft.com/office/word/2018/wordml" xmlns:w16du="http://schemas.microsoft.com/office/word/2023/wordml/word16du" xmlns:w16sdtdh="http://schemas.microsoft.com/office/word/2020/wordml/sdtdatahash" xmlns:w16sdtfl="http://schemas.microsoft.com/office/word/2024/wordml/sdtformatlock" xmlns:w16se="http://schemas.microsoft.com/office/word/2015/wordml/symex" xmlns:wpg="http://schemas.microsoft.com/office/word/2010/wordprocessingGroup" xmlns:wpi="http://schemas.microsoft.com/office/word/2010/wordprocessingInk" xmlns:wne="http://schemas.microsoft.com/office/word/2006/wordml" xmlns:wps="http://schemas.microsoft.com/office/word/2010/wordprocessingShape" mc:Ignorable="w14 w15 w16se w16cid w16 w16cex w16sdtdh w16sdtfl w16du wp14">
   <w:p>
     <w:pPr>
       <w:pStyle w:val="Encabezado"/>
@@ -7686,18 +8054,131 @@
 </file>
 
 <file path=word/numbering.xml><?xml version="1.0" encoding="utf-8"?>
-<w:numbering xmlns:wpc="http://schemas.microsoft.com/office/word/2010/wordprocessingCanvas" xmlns:cx="http://schemas.microsoft.com/office/drawing/2014/chartex" xmlns:cx1="http://schemas.microsoft.com/office/drawing/2015/9/8/chartex" xmlns:cx2="http://schemas.microsoft.com/office/drawing/2015/10/21/chartex" xmlns:cx3="http://schemas.microsoft.com/office/drawing/2016/5/9/chartex" xmlns:cx4="http://schemas.microsoft.com/office/drawing/2016/5/10/chartex" xmlns:cx5="http://schemas.microsoft.com/office/drawing/2016/5/11/chartex" xmlns:cx6="http://schemas.microsoft.com/office/drawing/2016/5/12/chartex" xmlns:cx7="http://schemas.microsoft.com/office/drawing/2016/5/13/chartex" xmlns:cx8="http://schemas.microsoft.com/office/drawing/2016/5/14/chartex" xmlns:mc="http://schemas.openxmlformats.org/markup-compatibility/2006" xmlns:aink="http://schemas.microsoft.com/office/drawing/2016/ink" xmlns:am3d="http://schemas.microsoft.com/office/drawing/2017/model3d" xmlns:o="urn:schemas-microsoft-com:office:office" xmlns:oel="http://schemas.microsoft.com/office/2019/extlst" xmlns:r="http://schemas.openxmlformats.org/officeDocument/2006/relationships" xmlns:m="http://schemas.openxmlformats.org/officeDocument/2006/math" xmlns:v="urn:schemas-microsoft-com:vml" xmlns:wp14="http://schemas.microsoft.com/office/word/2010/wordprocessingDrawing" xmlns:wp="http://schemas.openxmlformats.org/drawingml/2006/wordprocessingDrawing" xmlns:w10="urn:schemas-microsoft-com:office:word" xmlns:w="http://schemas.openxmlformats.org/wordprocessingml/2006/main" xmlns:w14="http://schemas.microsoft.com/office/word/2010/wordml" xmlns:w15="http://schemas.microsoft.com/office/word/2012/wordml" xmlns:w16cex="http://schemas.microsoft.com/office/word/2018/wordml/cex" xmlns:w16cid="http://schemas.microsoft.com/office/word/2016/wordml/cid" xmlns:w16="http://schemas.microsoft.com/office/word/2018/wordml" xmlns:w16du="http://schemas.microsoft.com/office/word/2023/wordml/word16du" xmlns:w16sdtdh="http://schemas.microsoft.com/office/word/2020/wordml/sdtdatahash" xmlns:w16se="http://schemas.microsoft.com/office/word/2015/wordml/symex" xmlns:wpg="http://schemas.microsoft.com/office/word/2010/wordprocessingGroup" xmlns:wpi="http://schemas.microsoft.com/office/word/2010/wordprocessingInk" xmlns:wne="http://schemas.microsoft.com/office/word/2006/wordml" xmlns:wps="http://schemas.microsoft.com/office/word/2010/wordprocessingShape" mc:Ignorable="w14 w15 w16se w16cid w16 w16cex w16sdtdh w16du wp14">
+<w:numbering xmlns:wpc="http://schemas.microsoft.com/office/word/2010/wordprocessingCanvas" xmlns:cx="http://schemas.microsoft.com/office/drawing/2014/chartex" xmlns:cx1="http://schemas.microsoft.com/office/drawing/2015/9/8/chartex" xmlns:cx2="http://schemas.microsoft.com/office/drawing/2015/10/21/chartex" xmlns:cx3="http://schemas.microsoft.com/office/drawing/2016/5/9/chartex" xmlns:cx4="http://schemas.microsoft.com/office/drawing/2016/5/10/chartex" xmlns:cx5="http://schemas.microsoft.com/office/drawing/2016/5/11/chartex" xmlns:cx6="http://schemas.microsoft.com/office/drawing/2016/5/12/chartex" xmlns:cx7="http://schemas.microsoft.com/office/drawing/2016/5/13/chartex" xmlns:cx8="http://schemas.microsoft.com/office/drawing/2016/5/14/chartex" xmlns:mc="http://schemas.openxmlformats.org/markup-compatibility/2006" xmlns:aink="http://schemas.microsoft.com/office/drawing/2016/ink" xmlns:am3d="http://schemas.microsoft.com/office/drawing/2017/model3d" xmlns:o="urn:schemas-microsoft-com:office:office" xmlns:oel="http://schemas.microsoft.com/office/2019/extlst" xmlns:r="http://schemas.openxmlformats.org/officeDocument/2006/relationships" xmlns:m="http://schemas.openxmlformats.org/officeDocument/2006/math" xmlns:v="urn:schemas-microsoft-com:vml" xmlns:wp14="http://schemas.microsoft.com/office/word/2010/wordprocessingDrawing" xmlns:wp="http://schemas.openxmlformats.org/drawingml/2006/wordprocessingDrawing" xmlns:w10="urn:schemas-microsoft-com:office:word" xmlns:w="http://schemas.openxmlformats.org/wordprocessingml/2006/main" xmlns:w14="http://schemas.microsoft.com/office/word/2010/wordml" xmlns:w15="http://schemas.microsoft.com/office/word/2012/wordml" xmlns:w16cex="http://schemas.microsoft.com/office/word/2018/wordml/cex" xmlns:w16cid="http://schemas.microsoft.com/office/word/2016/wordml/cid" xmlns:w16="http://schemas.microsoft.com/office/word/2018/wordml" xmlns:w16du="http://schemas.microsoft.com/office/word/2023/wordml/word16du" xmlns:w16sdtdh="http://schemas.microsoft.com/office/word/2020/wordml/sdtdatahash" xmlns:w16sdtfl="http://schemas.microsoft.com/office/word/2024/wordml/sdtformatlock" xmlns:w16se="http://schemas.microsoft.com/office/word/2015/wordml/symex" xmlns:wpg="http://schemas.microsoft.com/office/word/2010/wordprocessingGroup" xmlns:wpi="http://schemas.microsoft.com/office/word/2010/wordprocessingInk" xmlns:wne="http://schemas.microsoft.com/office/word/2006/wordml" xmlns:wps="http://schemas.microsoft.com/office/word/2010/wordprocessingShape" mc:Ignorable="w14 w15 w16se w16cid w16 w16cex w16sdtdh w16sdtfl w16du wp14">
   <w:abstractNum w:abstractNumId="0" w15:restartNumberingAfterBreak="0">
-    <w:nsid w:val="354B4537"/>
+    <w:nsid w:val="07475831"/>
     <w:multiLevelType w:val="hybridMultilevel"/>
-    <w:tmpl w:val="266EA7EC"/>
+    <w:tmpl w:val="E43EC452"/>
+    <w:lvl w:ilvl="0" w:tplc="0C0A000F">
+      <w:start w:val="1"/>
+      <w:numFmt w:val="decimal"/>
+      <w:lvlText w:val="%1."/>
+      <w:lvlJc w:val="left"/>
+      <w:pPr>
+        <w:ind w:left="720" w:hanging="360"/>
+      </w:pPr>
+      <w:rPr>
+        <w:rFonts w:hint="default"/>
+      </w:rPr>
+    </w:lvl>
+    <w:lvl w:ilvl="1" w:tplc="FFFFFFFF">
+      <w:start w:val="1"/>
+      <w:numFmt w:val="bullet"/>
+      <w:lvlText w:val="o"/>
+      <w:lvlJc w:val="left"/>
+      <w:pPr>
+        <w:ind w:left="1440" w:hanging="360"/>
+      </w:pPr>
+      <w:rPr>
+        <w:rFonts w:ascii="Courier New" w:hAnsi="Courier New" w:cs="Courier New" w:hint="default"/>
+      </w:rPr>
+    </w:lvl>
+    <w:lvl w:ilvl="2" w:tplc="FFFFFFFF" w:tentative="1">
+      <w:start w:val="1"/>
+      <w:numFmt w:val="bullet"/>
+      <w:lvlText w:val=""/>
+      <w:lvlJc w:val="left"/>
+      <w:pPr>
+        <w:ind w:left="2160" w:hanging="360"/>
+      </w:pPr>
+      <w:rPr>
+        <w:rFonts w:ascii="Wingdings" w:hAnsi="Wingdings" w:hint="default"/>
+      </w:rPr>
+    </w:lvl>
+    <w:lvl w:ilvl="3" w:tplc="FFFFFFFF" w:tentative="1">
+      <w:start w:val="1"/>
+      <w:numFmt w:val="bullet"/>
+      <w:lvlText w:val=""/>
+      <w:lvlJc w:val="left"/>
+      <w:pPr>
+        <w:ind w:left="2880" w:hanging="360"/>
+      </w:pPr>
+      <w:rPr>
+        <w:rFonts w:ascii="Symbol" w:hAnsi="Symbol" w:hint="default"/>
+      </w:rPr>
+    </w:lvl>
+    <w:lvl w:ilvl="4" w:tplc="FFFFFFFF" w:tentative="1">
+      <w:start w:val="1"/>
+      <w:numFmt w:val="bullet"/>
+      <w:lvlText w:val="o"/>
+      <w:lvlJc w:val="left"/>
+      <w:pPr>
+        <w:ind w:left="3600" w:hanging="360"/>
+      </w:pPr>
+      <w:rPr>
+        <w:rFonts w:ascii="Courier New" w:hAnsi="Courier New" w:cs="Courier New" w:hint="default"/>
+      </w:rPr>
+    </w:lvl>
+    <w:lvl w:ilvl="5" w:tplc="FFFFFFFF" w:tentative="1">
+      <w:start w:val="1"/>
+      <w:numFmt w:val="bullet"/>
+      <w:lvlText w:val=""/>
+      <w:lvlJc w:val="left"/>
+      <w:pPr>
+        <w:ind w:left="4320" w:hanging="360"/>
+      </w:pPr>
+      <w:rPr>
+        <w:rFonts w:ascii="Wingdings" w:hAnsi="Wingdings" w:hint="default"/>
+      </w:rPr>
+    </w:lvl>
+    <w:lvl w:ilvl="6" w:tplc="FFFFFFFF" w:tentative="1">
+      <w:start w:val="1"/>
+      <w:numFmt w:val="bullet"/>
+      <w:lvlText w:val=""/>
+      <w:lvlJc w:val="left"/>
+      <w:pPr>
+        <w:ind w:left="5040" w:hanging="360"/>
+      </w:pPr>
+      <w:rPr>
+        <w:rFonts w:ascii="Symbol" w:hAnsi="Symbol" w:hint="default"/>
+      </w:rPr>
+    </w:lvl>
+    <w:lvl w:ilvl="7" w:tplc="FFFFFFFF" w:tentative="1">
+      <w:start w:val="1"/>
+      <w:numFmt w:val="bullet"/>
+      <w:lvlText w:val="o"/>
+      <w:lvlJc w:val="left"/>
+      <w:pPr>
+        <w:ind w:left="5760" w:hanging="360"/>
+      </w:pPr>
+      <w:rPr>
+        <w:rFonts w:ascii="Courier New" w:hAnsi="Courier New" w:cs="Courier New" w:hint="default"/>
+      </w:rPr>
+    </w:lvl>
+    <w:lvl w:ilvl="8" w:tplc="FFFFFFFF" w:tentative="1">
+      <w:start w:val="1"/>
+      <w:numFmt w:val="bullet"/>
+      <w:lvlText w:val=""/>
+      <w:lvlJc w:val="left"/>
+      <w:pPr>
+        <w:ind w:left="6480" w:hanging="360"/>
+      </w:pPr>
+      <w:rPr>
+        <w:rFonts w:ascii="Wingdings" w:hAnsi="Wingdings" w:hint="default"/>
+      </w:rPr>
+    </w:lvl>
+  </w:abstractNum>
+  <w:abstractNum w:abstractNumId="1" w15:restartNumberingAfterBreak="0">
+    <w:nsid w:val="19EA634A"/>
+    <w:multiLevelType w:val="hybridMultilevel"/>
+    <w:tmpl w:val="A4E0CFF6"/>
     <w:lvl w:ilvl="0" w:tplc="0C0A0001">
       <w:start w:val="1"/>
       <w:numFmt w:val="bullet"/>
       <w:lvlText w:val=""/>
       <w:lvlJc w:val="left"/>
       <w:pPr>
-        <w:ind w:left="1428" w:hanging="360"/>
+        <w:ind w:left="720" w:hanging="360"/>
       </w:pPr>
       <w:rPr>
         <w:rFonts w:ascii="Symbol" w:hAnsi="Symbol" w:hint="default"/>
@@ -7709,7 +8190,7 @@
       <w:lvlText w:val="o"/>
       <w:lvlJc w:val="left"/>
       <w:pPr>
-        <w:ind w:left="2148" w:hanging="360"/>
+        <w:ind w:left="1440" w:hanging="360"/>
       </w:pPr>
       <w:rPr>
         <w:rFonts w:ascii="Courier New" w:hAnsi="Courier New" w:cs="Courier New" w:hint="default"/>
@@ -7721,7 +8202,7 @@
       <w:lvlText w:val=""/>
       <w:lvlJc w:val="left"/>
       <w:pPr>
-        <w:ind w:left="2868" w:hanging="360"/>
+        <w:ind w:left="2160" w:hanging="360"/>
       </w:pPr>
       <w:rPr>
         <w:rFonts w:ascii="Wingdings" w:hAnsi="Wingdings" w:hint="default"/>
@@ -7733,7 +8214,7 @@
       <w:lvlText w:val=""/>
       <w:lvlJc w:val="left"/>
       <w:pPr>
-        <w:ind w:left="3588" w:hanging="360"/>
+        <w:ind w:left="2880" w:hanging="360"/>
       </w:pPr>
       <w:rPr>
         <w:rFonts w:ascii="Symbol" w:hAnsi="Symbol" w:hint="default"/>
@@ -7745,7 +8226,7 @@
       <w:lvlText w:val="o"/>
       <w:lvlJc w:val="left"/>
       <w:pPr>
-        <w:ind w:left="4308" w:hanging="360"/>
+        <w:ind w:left="3600" w:hanging="360"/>
       </w:pPr>
       <w:rPr>
         <w:rFonts w:ascii="Courier New" w:hAnsi="Courier New" w:cs="Courier New" w:hint="default"/>
@@ -7757,7 +8238,7 @@
       <w:lvlText w:val=""/>
       <w:lvlJc w:val="left"/>
       <w:pPr>
-        <w:ind w:left="5028" w:hanging="360"/>
+        <w:ind w:left="4320" w:hanging="360"/>
       </w:pPr>
       <w:rPr>
         <w:rFonts w:ascii="Wingdings" w:hAnsi="Wingdings" w:hint="default"/>
@@ -7769,7 +8250,7 @@
       <w:lvlText w:val=""/>
       <w:lvlJc w:val="left"/>
       <w:pPr>
-        <w:ind w:left="5748" w:hanging="360"/>
+        <w:ind w:left="5040" w:hanging="360"/>
       </w:pPr>
       <w:rPr>
         <w:rFonts w:ascii="Symbol" w:hAnsi="Symbol" w:hint="default"/>
@@ -7781,7 +8262,7 @@
       <w:lvlText w:val="o"/>
       <w:lvlJc w:val="left"/>
       <w:pPr>
-        <w:ind w:left="6468" w:hanging="360"/>
+        <w:ind w:left="5760" w:hanging="360"/>
       </w:pPr>
       <w:rPr>
         <w:rFonts w:ascii="Courier New" w:hAnsi="Courier New" w:cs="Courier New" w:hint="default"/>
@@ -7793,14 +8274,127 @@
       <w:lvlText w:val=""/>
       <w:lvlJc w:val="left"/>
       <w:pPr>
-        <w:ind w:left="7188" w:hanging="360"/>
+        <w:ind w:left="6480" w:hanging="360"/>
       </w:pPr>
       <w:rPr>
         <w:rFonts w:ascii="Wingdings" w:hAnsi="Wingdings" w:hint="default"/>
       </w:rPr>
     </w:lvl>
   </w:abstractNum>
-  <w:abstractNum w:abstractNumId="1" w15:restartNumberingAfterBreak="0">
+  <w:abstractNum w:abstractNumId="2" w15:restartNumberingAfterBreak="0">
+    <w:nsid w:val="354B4537"/>
+    <w:multiLevelType w:val="hybridMultilevel"/>
+    <w:tmpl w:val="266EA7EC"/>
+    <w:lvl w:ilvl="0" w:tplc="0C0A0001">
+      <w:start w:val="1"/>
+      <w:numFmt w:val="bullet"/>
+      <w:lvlText w:val=""/>
+      <w:lvlJc w:val="left"/>
+      <w:pPr>
+        <w:ind w:left="1428" w:hanging="360"/>
+      </w:pPr>
+      <w:rPr>
+        <w:rFonts w:ascii="Symbol" w:hAnsi="Symbol" w:hint="default"/>
+      </w:rPr>
+    </w:lvl>
+    <w:lvl w:ilvl="1" w:tplc="0C0A0003" w:tentative="1">
+      <w:start w:val="1"/>
+      <w:numFmt w:val="bullet"/>
+      <w:lvlText w:val="o"/>
+      <w:lvlJc w:val="left"/>
+      <w:pPr>
+        <w:ind w:left="2148" w:hanging="360"/>
+      </w:pPr>
+      <w:rPr>
+        <w:rFonts w:ascii="Courier New" w:hAnsi="Courier New" w:cs="Courier New" w:hint="default"/>
+      </w:rPr>
+    </w:lvl>
+    <w:lvl w:ilvl="2" w:tplc="0C0A0005" w:tentative="1">
+      <w:start w:val="1"/>
+      <w:numFmt w:val="bullet"/>
+      <w:lvlText w:val=""/>
+      <w:lvlJc w:val="left"/>
+      <w:pPr>
+        <w:ind w:left="2868" w:hanging="360"/>
+      </w:pPr>
+      <w:rPr>
+        <w:rFonts w:ascii="Wingdings" w:hAnsi="Wingdings" w:hint="default"/>
+      </w:rPr>
+    </w:lvl>
+    <w:lvl w:ilvl="3" w:tplc="0C0A0001" w:tentative="1">
+      <w:start w:val="1"/>
+      <w:numFmt w:val="bullet"/>
+      <w:lvlText w:val=""/>
+      <w:lvlJc w:val="left"/>
+      <w:pPr>
+        <w:ind w:left="3588" w:hanging="360"/>
+      </w:pPr>
+      <w:rPr>
+        <w:rFonts w:ascii="Symbol" w:hAnsi="Symbol" w:hint="default"/>
+      </w:rPr>
+    </w:lvl>
+    <w:lvl w:ilvl="4" w:tplc="0C0A0003" w:tentative="1">
+      <w:start w:val="1"/>
+      <w:numFmt w:val="bullet"/>
+      <w:lvlText w:val="o"/>
+      <w:lvlJc w:val="left"/>
+      <w:pPr>
+        <w:ind w:left="4308" w:hanging="360"/>
+      </w:pPr>
+      <w:rPr>
+        <w:rFonts w:ascii="Courier New" w:hAnsi="Courier New" w:cs="Courier New" w:hint="default"/>
+      </w:rPr>
+    </w:lvl>
+    <w:lvl w:ilvl="5" w:tplc="0C0A0005" w:tentative="1">
+      <w:start w:val="1"/>
+      <w:numFmt w:val="bullet"/>
+      <w:lvlText w:val=""/>
+      <w:lvlJc w:val="left"/>
+      <w:pPr>
+        <w:ind w:left="5028" w:hanging="360"/>
+      </w:pPr>
+      <w:rPr>
+        <w:rFonts w:ascii="Wingdings" w:hAnsi="Wingdings" w:hint="default"/>
+      </w:rPr>
+    </w:lvl>
+    <w:lvl w:ilvl="6" w:tplc="0C0A0001" w:tentative="1">
+      <w:start w:val="1"/>
+      <w:numFmt w:val="bullet"/>
+      <w:lvlText w:val=""/>
+      <w:lvlJc w:val="left"/>
+      <w:pPr>
+        <w:ind w:left="5748" w:hanging="360"/>
+      </w:pPr>
+      <w:rPr>
+        <w:rFonts w:ascii="Symbol" w:hAnsi="Symbol" w:hint="default"/>
+      </w:rPr>
+    </w:lvl>
+    <w:lvl w:ilvl="7" w:tplc="0C0A0003" w:tentative="1">
+      <w:start w:val="1"/>
+      <w:numFmt w:val="bullet"/>
+      <w:lvlText w:val="o"/>
+      <w:lvlJc w:val="left"/>
+      <w:pPr>
+        <w:ind w:left="6468" w:hanging="360"/>
+      </w:pPr>
+      <w:rPr>
+        <w:rFonts w:ascii="Courier New" w:hAnsi="Courier New" w:cs="Courier New" w:hint="default"/>
+      </w:rPr>
+    </w:lvl>
+    <w:lvl w:ilvl="8" w:tplc="0C0A0005" w:tentative="1">
+      <w:start w:val="1"/>
+      <w:numFmt w:val="bullet"/>
+      <w:lvlText w:val=""/>
+      <w:lvlJc w:val="left"/>
+      <w:pPr>
+        <w:ind w:left="7188" w:hanging="360"/>
+      </w:pPr>
+      <w:rPr>
+        <w:rFonts w:ascii="Wingdings" w:hAnsi="Wingdings" w:hint="default"/>
+      </w:rPr>
+    </w:lvl>
+  </w:abstractNum>
+  <w:abstractNum w:abstractNumId="3" w15:restartNumberingAfterBreak="0">
     <w:nsid w:val="38930F4F"/>
     <w:multiLevelType w:val="hybridMultilevel"/>
     <w:tmpl w:val="E3AA6E9A"/>
@@ -7913,7 +8507,7 @@
       </w:rPr>
     </w:lvl>
   </w:abstractNum>
-  <w:abstractNum w:abstractNumId="2" w15:restartNumberingAfterBreak="0">
+  <w:abstractNum w:abstractNumId="4" w15:restartNumberingAfterBreak="0">
     <w:nsid w:val="3D75793A"/>
     <w:multiLevelType w:val="hybridMultilevel"/>
     <w:tmpl w:val="F400490E"/>
@@ -8026,7 +8620,7 @@
       </w:rPr>
     </w:lvl>
   </w:abstractNum>
-  <w:abstractNum w:abstractNumId="3" w15:restartNumberingAfterBreak="0">
+  <w:abstractNum w:abstractNumId="5" w15:restartNumberingAfterBreak="0">
     <w:nsid w:val="4B623BB1"/>
     <w:multiLevelType w:val="hybridMultilevel"/>
     <w:tmpl w:val="6CA6AAF6"/>
@@ -8139,7 +8733,7 @@
       </w:rPr>
     </w:lvl>
   </w:abstractNum>
-  <w:abstractNum w:abstractNumId="4" w15:restartNumberingAfterBreak="0">
+  <w:abstractNum w:abstractNumId="6" w15:restartNumberingAfterBreak="0">
     <w:nsid w:val="5B895114"/>
     <w:multiLevelType w:val="multilevel"/>
     <w:tmpl w:val="7A64BFD2"/>
@@ -8256,7 +8850,7 @@
       </w:pPr>
     </w:lvl>
   </w:abstractNum>
-  <w:abstractNum w:abstractNumId="5" w15:restartNumberingAfterBreak="0">
+  <w:abstractNum w:abstractNumId="7" w15:restartNumberingAfterBreak="0">
     <w:nsid w:val="61427D77"/>
     <w:multiLevelType w:val="hybridMultilevel"/>
     <w:tmpl w:val="0748AE6E"/>
@@ -8369,7 +8963,7 @@
       </w:rPr>
     </w:lvl>
   </w:abstractNum>
-  <w:abstractNum w:abstractNumId="6" w15:restartNumberingAfterBreak="0">
+  <w:abstractNum w:abstractNumId="8" w15:restartNumberingAfterBreak="0">
     <w:nsid w:val="646D032C"/>
     <w:multiLevelType w:val="hybridMultilevel"/>
     <w:tmpl w:val="D9A41CA0"/>
@@ -8483,31 +9077,37 @@
     </w:lvl>
   </w:abstractNum>
   <w:num w:numId="1" w16cid:durableId="1428110638">
+    <w:abstractNumId w:val="5"/>
+  </w:num>
+  <w:num w:numId="2" w16cid:durableId="1051612333">
     <w:abstractNumId w:val="3"/>
   </w:num>
-  <w:num w:numId="2" w16cid:durableId="1051612333">
+  <w:num w:numId="3" w16cid:durableId="2027822823">
+    <w:abstractNumId w:val="2"/>
+  </w:num>
+  <w:num w:numId="4" w16cid:durableId="1625886956">
+    <w:abstractNumId w:val="8"/>
+  </w:num>
+  <w:num w:numId="5" w16cid:durableId="1307515906">
+    <w:abstractNumId w:val="4"/>
+  </w:num>
+  <w:num w:numId="6" w16cid:durableId="803615772">
+    <w:abstractNumId w:val="7"/>
+  </w:num>
+  <w:num w:numId="7" w16cid:durableId="949243531">
+    <w:abstractNumId w:val="6"/>
+  </w:num>
+  <w:num w:numId="8" w16cid:durableId="1588003196">
     <w:abstractNumId w:val="1"/>
   </w:num>
-  <w:num w:numId="3" w16cid:durableId="2027822823">
+  <w:num w:numId="9" w16cid:durableId="315694264">
     <w:abstractNumId w:val="0"/>
-  </w:num>
-  <w:num w:numId="4" w16cid:durableId="1625886956">
-    <w:abstractNumId w:val="6"/>
-  </w:num>
-  <w:num w:numId="5" w16cid:durableId="1307515906">
-    <w:abstractNumId w:val="2"/>
-  </w:num>
-  <w:num w:numId="6" w16cid:durableId="803615772">
-    <w:abstractNumId w:val="5"/>
-  </w:num>
-  <w:num w:numId="7" w16cid:durableId="949243531">
-    <w:abstractNumId w:val="4"/>
   </w:num>
 </w:numbering>
 </file>
 
 <file path=word/styles.xml><?xml version="1.0" encoding="utf-8"?>
-<w:styles xmlns:mc="http://schemas.openxmlformats.org/markup-compatibility/2006" xmlns:r="http://schemas.openxmlformats.org/officeDocument/2006/relationships" xmlns:w="http://schemas.openxmlformats.org/wordprocessingml/2006/main" xmlns:w14="http://schemas.microsoft.com/office/word/2010/wordml" xmlns:w15="http://schemas.microsoft.com/office/word/2012/wordml" xmlns:w16cex="http://schemas.microsoft.com/office/word/2018/wordml/cex" xmlns:w16cid="http://schemas.microsoft.com/office/word/2016/wordml/cid" xmlns:w16="http://schemas.microsoft.com/office/word/2018/wordml" xmlns:w16du="http://schemas.microsoft.com/office/word/2023/wordml/word16du" xmlns:w16sdtdh="http://schemas.microsoft.com/office/word/2020/wordml/sdtdatahash" xmlns:w16se="http://schemas.microsoft.com/office/word/2015/wordml/symex" mc:Ignorable="w14 w15 w16se w16cid w16 w16cex w16sdtdh w16du">
+<w:styles xmlns:mc="http://schemas.openxmlformats.org/markup-compatibility/2006" xmlns:r="http://schemas.openxmlformats.org/officeDocument/2006/relationships" xmlns:w="http://schemas.openxmlformats.org/wordprocessingml/2006/main" xmlns:w14="http://schemas.microsoft.com/office/word/2010/wordml" xmlns:w15="http://schemas.microsoft.com/office/word/2012/wordml" xmlns:w16cex="http://schemas.microsoft.com/office/word/2018/wordml/cex" xmlns:w16cid="http://schemas.microsoft.com/office/word/2016/wordml/cid" xmlns:w16="http://schemas.microsoft.com/office/word/2018/wordml" xmlns:w16du="http://schemas.microsoft.com/office/word/2023/wordml/word16du" xmlns:w16sdtdh="http://schemas.microsoft.com/office/word/2020/wordml/sdtdatahash" xmlns:w16sdtfl="http://schemas.microsoft.com/office/word/2024/wordml/sdtformatlock" xmlns:w16se="http://schemas.microsoft.com/office/word/2015/wordml/symex" mc:Ignorable="w14 w15 w16se w16cid w16 w16cex w16sdtdh w16sdtfl w16du">
   <w:docDefaults>
     <w:rPrDefault>
       <w:rPr>
@@ -9030,7 +9630,6 @@
   <w:style w:type="character" w:default="1" w:styleId="Fuentedeprrafopredeter">
     <w:name w:val="Default Paragraph Font"/>
     <w:uiPriority w:val="1"/>
-    <w:semiHidden/>
     <w:unhideWhenUsed/>
   </w:style>
   <w:style w:type="table" w:default="1" w:styleId="Tablanormal">

</xml_diff>

<commit_message>
refactor: update logo implementation and improve layout structure; add new carousel component
</commit_message>
<xml_diff>
--- a/Análisis de Elementos Conceptuales.docx
+++ b/Análisis de Elementos Conceptuales.docx
@@ -617,8 +617,7 @@
               <w:rFonts w:asciiTheme="minorHAnsi" w:eastAsiaTheme="minorEastAsia" w:hAnsiTheme="minorHAnsi" w:cstheme="minorBidi"/>
               <w:noProof/>
               <w:kern w:val="2"/>
-              <w:sz w:val="22"/>
-              <w:szCs w:val="22"/>
+              <w:szCs w:val="24"/>
               <w:lang w:eastAsia="es-ES" w:bidi="ar-SA"/>
               <w14:ligatures w14:val="standardContextual"/>
             </w:rPr>
@@ -632,7 +631,7 @@
           <w:r>
             <w:fldChar w:fldCharType="separate"/>
           </w:r>
-          <w:hyperlink w:anchor="_Toc181378078" w:history="1">
+          <w:hyperlink w:anchor="_Toc188352176" w:history="1">
             <w:r>
               <w:rPr>
                 <w:rStyle w:val="Hipervnculo"/>
@@ -659,7 +658,7 @@
                 <w:noProof/>
                 <w:webHidden/>
               </w:rPr>
-              <w:instrText xml:space="preserve"> PAGEREF _Toc181378078 \h </w:instrText>
+              <w:instrText xml:space="preserve"> PAGEREF _Toc188352176 \h </w:instrText>
             </w:r>
             <w:r>
               <w:rPr>
@@ -679,7 +678,7 @@
                 <w:noProof/>
                 <w:webHidden/>
               </w:rPr>
-              <w:t>3</w:t>
+              <w:t>4</w:t>
             </w:r>
             <w:r>
               <w:rPr>
@@ -700,13 +699,12 @@
               <w:rFonts w:asciiTheme="minorHAnsi" w:eastAsiaTheme="minorEastAsia" w:hAnsiTheme="minorHAnsi" w:cstheme="minorBidi"/>
               <w:noProof/>
               <w:kern w:val="2"/>
-              <w:sz w:val="22"/>
-              <w:szCs w:val="22"/>
+              <w:szCs w:val="24"/>
               <w:lang w:eastAsia="es-ES" w:bidi="ar-SA"/>
               <w14:ligatures w14:val="standardContextual"/>
             </w:rPr>
           </w:pPr>
-          <w:hyperlink w:anchor="_Toc181378079" w:history="1">
+          <w:hyperlink w:anchor="_Toc188352177" w:history="1">
             <w:r>
               <w:rPr>
                 <w:rStyle w:val="Hipervnculo"/>
@@ -733,7 +731,7 @@
                 <w:noProof/>
                 <w:webHidden/>
               </w:rPr>
-              <w:instrText xml:space="preserve"> PAGEREF _Toc181378079 \h </w:instrText>
+              <w:instrText xml:space="preserve"> PAGEREF _Toc188352177 \h </w:instrText>
             </w:r>
             <w:r>
               <w:rPr>
@@ -753,7 +751,7 @@
                 <w:noProof/>
                 <w:webHidden/>
               </w:rPr>
-              <w:t>3</w:t>
+              <w:t>4</w:t>
             </w:r>
             <w:r>
               <w:rPr>
@@ -774,13 +772,12 @@
               <w:rFonts w:asciiTheme="minorHAnsi" w:eastAsiaTheme="minorEastAsia" w:hAnsiTheme="minorHAnsi" w:cstheme="minorBidi"/>
               <w:noProof/>
               <w:kern w:val="2"/>
-              <w:sz w:val="22"/>
-              <w:szCs w:val="22"/>
+              <w:szCs w:val="24"/>
               <w:lang w:eastAsia="es-ES" w:bidi="ar-SA"/>
               <w14:ligatures w14:val="standardContextual"/>
             </w:rPr>
           </w:pPr>
-          <w:hyperlink w:anchor="_Toc181378080" w:history="1">
+          <w:hyperlink w:anchor="_Toc188352178" w:history="1">
             <w:r>
               <w:rPr>
                 <w:rStyle w:val="Hipervnculo"/>
@@ -807,7 +804,7 @@
                 <w:noProof/>
                 <w:webHidden/>
               </w:rPr>
-              <w:instrText xml:space="preserve"> PAGEREF _Toc181378080 \h </w:instrText>
+              <w:instrText xml:space="preserve"> PAGEREF _Toc188352178 \h </w:instrText>
             </w:r>
             <w:r>
               <w:rPr>
@@ -827,7 +824,7 @@
                 <w:noProof/>
                 <w:webHidden/>
               </w:rPr>
-              <w:t>3</w:t>
+              <w:t>4</w:t>
             </w:r>
             <w:r>
               <w:rPr>
@@ -848,13 +845,12 @@
               <w:rFonts w:asciiTheme="minorHAnsi" w:eastAsiaTheme="minorEastAsia" w:hAnsiTheme="minorHAnsi" w:cstheme="minorBidi"/>
               <w:noProof/>
               <w:kern w:val="2"/>
-              <w:sz w:val="22"/>
-              <w:szCs w:val="22"/>
+              <w:szCs w:val="24"/>
               <w:lang w:eastAsia="es-ES" w:bidi="ar-SA"/>
               <w14:ligatures w14:val="standardContextual"/>
             </w:rPr>
           </w:pPr>
-          <w:hyperlink w:anchor="_Toc181378081" w:history="1">
+          <w:hyperlink w:anchor="_Toc188352179" w:history="1">
             <w:r>
               <w:rPr>
                 <w:rStyle w:val="Hipervnculo"/>
@@ -881,7 +877,7 @@
                 <w:noProof/>
                 <w:webHidden/>
               </w:rPr>
-              <w:instrText xml:space="preserve"> PAGEREF _Toc181378081 \h </w:instrText>
+              <w:instrText xml:space="preserve"> PAGEREF _Toc188352179 \h </w:instrText>
             </w:r>
             <w:r>
               <w:rPr>
@@ -901,7 +897,7 @@
                 <w:noProof/>
                 <w:webHidden/>
               </w:rPr>
-              <w:t>3</w:t>
+              <w:t>4</w:t>
             </w:r>
             <w:r>
               <w:rPr>
@@ -922,13 +918,12 @@
               <w:rFonts w:asciiTheme="minorHAnsi" w:eastAsiaTheme="minorEastAsia" w:hAnsiTheme="minorHAnsi" w:cstheme="minorBidi"/>
               <w:noProof/>
               <w:kern w:val="2"/>
-              <w:sz w:val="22"/>
-              <w:szCs w:val="22"/>
+              <w:szCs w:val="24"/>
               <w:lang w:eastAsia="es-ES" w:bidi="ar-SA"/>
               <w14:ligatures w14:val="standardContextual"/>
             </w:rPr>
           </w:pPr>
-          <w:hyperlink w:anchor="_Toc181378082" w:history="1">
+          <w:hyperlink w:anchor="_Toc188352180" w:history="1">
             <w:r>
               <w:rPr>
                 <w:rStyle w:val="Hipervnculo"/>
@@ -955,7 +950,7 @@
                 <w:noProof/>
                 <w:webHidden/>
               </w:rPr>
-              <w:instrText xml:space="preserve"> PAGEREF _Toc181378082 \h </w:instrText>
+              <w:instrText xml:space="preserve"> PAGEREF _Toc188352180 \h </w:instrText>
             </w:r>
             <w:r>
               <w:rPr>
@@ -975,7 +970,7 @@
                 <w:noProof/>
                 <w:webHidden/>
               </w:rPr>
-              <w:t>3</w:t>
+              <w:t>4</w:t>
             </w:r>
             <w:r>
               <w:rPr>
@@ -996,13 +991,12 @@
               <w:rFonts w:asciiTheme="minorHAnsi" w:eastAsiaTheme="minorEastAsia" w:hAnsiTheme="minorHAnsi" w:cstheme="minorBidi"/>
               <w:noProof/>
               <w:kern w:val="2"/>
-              <w:sz w:val="22"/>
-              <w:szCs w:val="22"/>
+              <w:szCs w:val="24"/>
               <w:lang w:eastAsia="es-ES" w:bidi="ar-SA"/>
               <w14:ligatures w14:val="standardContextual"/>
             </w:rPr>
           </w:pPr>
-          <w:hyperlink w:anchor="_Toc181378083" w:history="1">
+          <w:hyperlink w:anchor="_Toc188352181" w:history="1">
             <w:r>
               <w:rPr>
                 <w:rStyle w:val="Hipervnculo"/>
@@ -1029,7 +1023,7 @@
                 <w:noProof/>
                 <w:webHidden/>
               </w:rPr>
-              <w:instrText xml:space="preserve"> PAGEREF _Toc181378083 \h </w:instrText>
+              <w:instrText xml:space="preserve"> PAGEREF _Toc188352181 \h </w:instrText>
             </w:r>
             <w:r>
               <w:rPr>
@@ -1049,7 +1043,7 @@
                 <w:noProof/>
                 <w:webHidden/>
               </w:rPr>
-              <w:t>3</w:t>
+              <w:t>4</w:t>
             </w:r>
             <w:r>
               <w:rPr>
@@ -1070,13 +1064,12 @@
               <w:rFonts w:asciiTheme="minorHAnsi" w:eastAsiaTheme="minorEastAsia" w:hAnsiTheme="minorHAnsi" w:cstheme="minorBidi"/>
               <w:noProof/>
               <w:kern w:val="2"/>
-              <w:sz w:val="22"/>
-              <w:szCs w:val="22"/>
+              <w:szCs w:val="24"/>
               <w:lang w:eastAsia="es-ES" w:bidi="ar-SA"/>
               <w14:ligatures w14:val="standardContextual"/>
             </w:rPr>
           </w:pPr>
-          <w:hyperlink w:anchor="_Toc181378084" w:history="1">
+          <w:hyperlink w:anchor="_Toc188352182" w:history="1">
             <w:r>
               <w:rPr>
                 <w:rStyle w:val="Hipervnculo"/>
@@ -1103,7 +1096,7 @@
                 <w:noProof/>
                 <w:webHidden/>
               </w:rPr>
-              <w:instrText xml:space="preserve"> PAGEREF _Toc181378084 \h </w:instrText>
+              <w:instrText xml:space="preserve"> PAGEREF _Toc188352182 \h </w:instrText>
             </w:r>
             <w:r>
               <w:rPr>
@@ -1123,7 +1116,7 @@
                 <w:noProof/>
                 <w:webHidden/>
               </w:rPr>
-              <w:t>3</w:t>
+              <w:t>4</w:t>
             </w:r>
             <w:r>
               <w:rPr>
@@ -1144,13 +1137,12 @@
               <w:rFonts w:asciiTheme="minorHAnsi" w:eastAsiaTheme="minorEastAsia" w:hAnsiTheme="minorHAnsi" w:cstheme="minorBidi"/>
               <w:noProof/>
               <w:kern w:val="2"/>
-              <w:sz w:val="22"/>
-              <w:szCs w:val="22"/>
+              <w:szCs w:val="24"/>
               <w:lang w:eastAsia="es-ES" w:bidi="ar-SA"/>
               <w14:ligatures w14:val="standardContextual"/>
             </w:rPr>
           </w:pPr>
-          <w:hyperlink w:anchor="_Toc181378085" w:history="1">
+          <w:hyperlink w:anchor="_Toc188352183" w:history="1">
             <w:r>
               <w:rPr>
                 <w:rStyle w:val="Hipervnculo"/>
@@ -1177,7 +1169,7 @@
                 <w:noProof/>
                 <w:webHidden/>
               </w:rPr>
-              <w:instrText xml:space="preserve"> PAGEREF _Toc181378085 \h </w:instrText>
+              <w:instrText xml:space="preserve"> PAGEREF _Toc188352183 \h </w:instrText>
             </w:r>
             <w:r>
               <w:rPr>
@@ -1197,7 +1189,7 @@
                 <w:noProof/>
                 <w:webHidden/>
               </w:rPr>
-              <w:t>3</w:t>
+              <w:t>4</w:t>
             </w:r>
             <w:r>
               <w:rPr>
@@ -1218,13 +1210,12 @@
               <w:rFonts w:asciiTheme="minorHAnsi" w:eastAsiaTheme="minorEastAsia" w:hAnsiTheme="minorHAnsi" w:cstheme="minorBidi"/>
               <w:noProof/>
               <w:kern w:val="2"/>
-              <w:sz w:val="22"/>
-              <w:szCs w:val="22"/>
+              <w:szCs w:val="24"/>
               <w:lang w:eastAsia="es-ES" w:bidi="ar-SA"/>
               <w14:ligatures w14:val="standardContextual"/>
             </w:rPr>
           </w:pPr>
-          <w:hyperlink w:anchor="_Toc181378086" w:history="1">
+          <w:hyperlink w:anchor="_Toc188352184" w:history="1">
             <w:r>
               <w:rPr>
                 <w:rStyle w:val="Hipervnculo"/>
@@ -1251,7 +1242,7 @@
                 <w:noProof/>
                 <w:webHidden/>
               </w:rPr>
-              <w:instrText xml:space="preserve"> PAGEREF _Toc181378086 \h </w:instrText>
+              <w:instrText xml:space="preserve"> PAGEREF _Toc188352184 \h </w:instrText>
             </w:r>
             <w:r>
               <w:rPr>
@@ -1271,7 +1262,7 @@
                 <w:noProof/>
                 <w:webHidden/>
               </w:rPr>
-              <w:t>3</w:t>
+              <w:t>4</w:t>
             </w:r>
             <w:r>
               <w:rPr>
@@ -1292,13 +1283,12 @@
               <w:rFonts w:asciiTheme="minorHAnsi" w:eastAsiaTheme="minorEastAsia" w:hAnsiTheme="minorHAnsi" w:cstheme="minorBidi"/>
               <w:noProof/>
               <w:kern w:val="2"/>
-              <w:sz w:val="22"/>
-              <w:szCs w:val="22"/>
+              <w:szCs w:val="24"/>
               <w:lang w:eastAsia="es-ES" w:bidi="ar-SA"/>
               <w14:ligatures w14:val="standardContextual"/>
             </w:rPr>
           </w:pPr>
-          <w:hyperlink w:anchor="_Toc181378087" w:history="1">
+          <w:hyperlink w:anchor="_Toc188352185" w:history="1">
             <w:r>
               <w:rPr>
                 <w:rStyle w:val="Hipervnculo"/>
@@ -1325,7 +1315,7 @@
                 <w:noProof/>
                 <w:webHidden/>
               </w:rPr>
-              <w:instrText xml:space="preserve"> PAGEREF _Toc181378087 \h </w:instrText>
+              <w:instrText xml:space="preserve"> PAGEREF _Toc188352185 \h </w:instrText>
             </w:r>
             <w:r>
               <w:rPr>
@@ -1345,7 +1335,7 @@
                 <w:noProof/>
                 <w:webHidden/>
               </w:rPr>
-              <w:t>3</w:t>
+              <w:t>4</w:t>
             </w:r>
             <w:r>
               <w:rPr>
@@ -1366,13 +1356,12 @@
               <w:rFonts w:asciiTheme="minorHAnsi" w:eastAsiaTheme="minorEastAsia" w:hAnsiTheme="minorHAnsi" w:cstheme="minorBidi"/>
               <w:noProof/>
               <w:kern w:val="2"/>
-              <w:sz w:val="22"/>
-              <w:szCs w:val="22"/>
+              <w:szCs w:val="24"/>
               <w:lang w:eastAsia="es-ES" w:bidi="ar-SA"/>
               <w14:ligatures w14:val="standardContextual"/>
             </w:rPr>
           </w:pPr>
-          <w:hyperlink w:anchor="_Toc181378088" w:history="1">
+          <w:hyperlink w:anchor="_Toc188352186" w:history="1">
             <w:r>
               <w:rPr>
                 <w:rStyle w:val="Hipervnculo"/>
@@ -1399,7 +1388,7 @@
                 <w:noProof/>
                 <w:webHidden/>
               </w:rPr>
-              <w:instrText xml:space="preserve"> PAGEREF _Toc181378088 \h </w:instrText>
+              <w:instrText xml:space="preserve"> PAGEREF _Toc188352186 \h </w:instrText>
             </w:r>
             <w:r>
               <w:rPr>
@@ -1419,7 +1408,7 @@
                 <w:noProof/>
                 <w:webHidden/>
               </w:rPr>
-              <w:t>4</w:t>
+              <w:t>5</w:t>
             </w:r>
             <w:r>
               <w:rPr>
@@ -1440,13 +1429,12 @@
               <w:rFonts w:asciiTheme="minorHAnsi" w:eastAsiaTheme="minorEastAsia" w:hAnsiTheme="minorHAnsi" w:cstheme="minorBidi"/>
               <w:noProof/>
               <w:kern w:val="2"/>
-              <w:sz w:val="22"/>
-              <w:szCs w:val="22"/>
+              <w:szCs w:val="24"/>
               <w:lang w:eastAsia="es-ES" w:bidi="ar-SA"/>
               <w14:ligatures w14:val="standardContextual"/>
             </w:rPr>
           </w:pPr>
-          <w:hyperlink w:anchor="_Toc181378089" w:history="1">
+          <w:hyperlink w:anchor="_Toc188352187" w:history="1">
             <w:r>
               <w:rPr>
                 <w:rStyle w:val="Hipervnculo"/>
@@ -1473,7 +1461,7 @@
                 <w:noProof/>
                 <w:webHidden/>
               </w:rPr>
-              <w:instrText xml:space="preserve"> PAGEREF _Toc181378089 \h </w:instrText>
+              <w:instrText xml:space="preserve"> PAGEREF _Toc188352187 \h </w:instrText>
             </w:r>
             <w:r>
               <w:rPr>
@@ -1493,7 +1481,7 @@
                 <w:noProof/>
                 <w:webHidden/>
               </w:rPr>
-              <w:t>4</w:t>
+              <w:t>5</w:t>
             </w:r>
             <w:r>
               <w:rPr>
@@ -1514,13 +1502,12 @@
               <w:rFonts w:asciiTheme="minorHAnsi" w:eastAsiaTheme="minorEastAsia" w:hAnsiTheme="minorHAnsi" w:cstheme="minorBidi"/>
               <w:noProof/>
               <w:kern w:val="2"/>
-              <w:sz w:val="22"/>
-              <w:szCs w:val="22"/>
+              <w:szCs w:val="24"/>
               <w:lang w:eastAsia="es-ES" w:bidi="ar-SA"/>
               <w14:ligatures w14:val="standardContextual"/>
             </w:rPr>
           </w:pPr>
-          <w:hyperlink w:anchor="_Toc181378090" w:history="1">
+          <w:hyperlink w:anchor="_Toc188352188" w:history="1">
             <w:r>
               <w:rPr>
                 <w:rStyle w:val="Hipervnculo"/>
@@ -1547,7 +1534,7 @@
                 <w:noProof/>
                 <w:webHidden/>
               </w:rPr>
-              <w:instrText xml:space="preserve"> PAGEREF _Toc181378090 \h </w:instrText>
+              <w:instrText xml:space="preserve"> PAGEREF _Toc188352188 \h </w:instrText>
             </w:r>
             <w:r>
               <w:rPr>
@@ -1567,7 +1554,7 @@
                 <w:noProof/>
                 <w:webHidden/>
               </w:rPr>
-              <w:t>4</w:t>
+              <w:t>5</w:t>
             </w:r>
             <w:r>
               <w:rPr>
@@ -1588,13 +1575,12 @@
               <w:rFonts w:asciiTheme="minorHAnsi" w:eastAsiaTheme="minorEastAsia" w:hAnsiTheme="minorHAnsi" w:cstheme="minorBidi"/>
               <w:noProof/>
               <w:kern w:val="2"/>
-              <w:sz w:val="22"/>
-              <w:szCs w:val="22"/>
+              <w:szCs w:val="24"/>
               <w:lang w:eastAsia="es-ES" w:bidi="ar-SA"/>
               <w14:ligatures w14:val="standardContextual"/>
             </w:rPr>
           </w:pPr>
-          <w:hyperlink w:anchor="_Toc181378091" w:history="1">
+          <w:hyperlink w:anchor="_Toc188352189" w:history="1">
             <w:r>
               <w:rPr>
                 <w:rStyle w:val="Hipervnculo"/>
@@ -1621,7 +1607,7 @@
                 <w:noProof/>
                 <w:webHidden/>
               </w:rPr>
-              <w:instrText xml:space="preserve"> PAGEREF _Toc181378091 \h </w:instrText>
+              <w:instrText xml:space="preserve"> PAGEREF _Toc188352189 \h </w:instrText>
             </w:r>
             <w:r>
               <w:rPr>
@@ -1641,7 +1627,7 @@
                 <w:noProof/>
                 <w:webHidden/>
               </w:rPr>
-              <w:t>5</w:t>
+              <w:t>6</w:t>
             </w:r>
             <w:r>
               <w:rPr>
@@ -1662,13 +1648,12 @@
               <w:rFonts w:asciiTheme="minorHAnsi" w:eastAsiaTheme="minorEastAsia" w:hAnsiTheme="minorHAnsi" w:cstheme="minorBidi"/>
               <w:noProof/>
               <w:kern w:val="2"/>
-              <w:sz w:val="22"/>
-              <w:szCs w:val="22"/>
+              <w:szCs w:val="24"/>
               <w:lang w:eastAsia="es-ES" w:bidi="ar-SA"/>
               <w14:ligatures w14:val="standardContextual"/>
             </w:rPr>
           </w:pPr>
-          <w:hyperlink w:anchor="_Toc181378092" w:history="1">
+          <w:hyperlink w:anchor="_Toc188352190" w:history="1">
             <w:r>
               <w:rPr>
                 <w:rStyle w:val="Hipervnculo"/>
@@ -1695,7 +1680,7 @@
                 <w:noProof/>
                 <w:webHidden/>
               </w:rPr>
-              <w:instrText xml:space="preserve"> PAGEREF _Toc181378092 \h </w:instrText>
+              <w:instrText xml:space="preserve"> PAGEREF _Toc188352190 \h </w:instrText>
             </w:r>
             <w:r>
               <w:rPr>
@@ -1715,7 +1700,7 @@
                 <w:noProof/>
                 <w:webHidden/>
               </w:rPr>
-              <w:t>5</w:t>
+              <w:t>6</w:t>
             </w:r>
             <w:r>
               <w:rPr>
@@ -1736,13 +1721,12 @@
               <w:rFonts w:asciiTheme="minorHAnsi" w:eastAsiaTheme="minorEastAsia" w:hAnsiTheme="minorHAnsi" w:cstheme="minorBidi"/>
               <w:noProof/>
               <w:kern w:val="2"/>
-              <w:sz w:val="22"/>
-              <w:szCs w:val="22"/>
+              <w:szCs w:val="24"/>
               <w:lang w:eastAsia="es-ES" w:bidi="ar-SA"/>
               <w14:ligatures w14:val="standardContextual"/>
             </w:rPr>
           </w:pPr>
-          <w:hyperlink w:anchor="_Toc181378093" w:history="1">
+          <w:hyperlink w:anchor="_Toc188352191" w:history="1">
             <w:r>
               <w:rPr>
                 <w:rStyle w:val="Hipervnculo"/>
@@ -1769,7 +1753,7 @@
                 <w:noProof/>
                 <w:webHidden/>
               </w:rPr>
-              <w:instrText xml:space="preserve"> PAGEREF _Toc181378093 \h </w:instrText>
+              <w:instrText xml:space="preserve"> PAGEREF _Toc188352191 \h </w:instrText>
             </w:r>
             <w:r>
               <w:rPr>
@@ -1789,7 +1773,7 @@
                 <w:noProof/>
                 <w:webHidden/>
               </w:rPr>
-              <w:t>5</w:t>
+              <w:t>6</w:t>
             </w:r>
             <w:r>
               <w:rPr>
@@ -1810,13 +1794,12 @@
               <w:rFonts w:asciiTheme="minorHAnsi" w:eastAsiaTheme="minorEastAsia" w:hAnsiTheme="minorHAnsi" w:cstheme="minorBidi"/>
               <w:noProof/>
               <w:kern w:val="2"/>
-              <w:sz w:val="22"/>
-              <w:szCs w:val="22"/>
+              <w:szCs w:val="24"/>
               <w:lang w:eastAsia="es-ES" w:bidi="ar-SA"/>
               <w14:ligatures w14:val="standardContextual"/>
             </w:rPr>
           </w:pPr>
-          <w:hyperlink w:anchor="_Toc181378094" w:history="1">
+          <w:hyperlink w:anchor="_Toc188352192" w:history="1">
             <w:r>
               <w:rPr>
                 <w:rStyle w:val="Hipervnculo"/>
@@ -1843,7 +1826,7 @@
                 <w:noProof/>
                 <w:webHidden/>
               </w:rPr>
-              <w:instrText xml:space="preserve"> PAGEREF _Toc181378094 \h </w:instrText>
+              <w:instrText xml:space="preserve"> PAGEREF _Toc188352192 \h </w:instrText>
             </w:r>
             <w:r>
               <w:rPr>
@@ -1863,7 +1846,7 @@
                 <w:noProof/>
                 <w:webHidden/>
               </w:rPr>
-              <w:t>5</w:t>
+              <w:t>6</w:t>
             </w:r>
             <w:r>
               <w:rPr>
@@ -1884,13 +1867,12 @@
               <w:rFonts w:asciiTheme="minorHAnsi" w:eastAsiaTheme="minorEastAsia" w:hAnsiTheme="minorHAnsi" w:cstheme="minorBidi"/>
               <w:noProof/>
               <w:kern w:val="2"/>
-              <w:sz w:val="22"/>
-              <w:szCs w:val="22"/>
+              <w:szCs w:val="24"/>
               <w:lang w:eastAsia="es-ES" w:bidi="ar-SA"/>
               <w14:ligatures w14:val="standardContextual"/>
             </w:rPr>
           </w:pPr>
-          <w:hyperlink w:anchor="_Toc181378095" w:history="1">
+          <w:hyperlink w:anchor="_Toc188352193" w:history="1">
             <w:r>
               <w:rPr>
                 <w:rStyle w:val="Hipervnculo"/>
@@ -1917,7 +1899,7 @@
                 <w:noProof/>
                 <w:webHidden/>
               </w:rPr>
-              <w:instrText xml:space="preserve"> PAGEREF _Toc181378095 \h </w:instrText>
+              <w:instrText xml:space="preserve"> PAGEREF _Toc188352193 \h </w:instrText>
             </w:r>
             <w:r>
               <w:rPr>
@@ -1937,7 +1919,7 @@
                 <w:noProof/>
                 <w:webHidden/>
               </w:rPr>
-              <w:t>5</w:t>
+              <w:t>6</w:t>
             </w:r>
             <w:r>
               <w:rPr>
@@ -1958,13 +1940,12 @@
               <w:rFonts w:asciiTheme="minorHAnsi" w:eastAsiaTheme="minorEastAsia" w:hAnsiTheme="minorHAnsi" w:cstheme="minorBidi"/>
               <w:noProof/>
               <w:kern w:val="2"/>
-              <w:sz w:val="22"/>
-              <w:szCs w:val="22"/>
+              <w:szCs w:val="24"/>
               <w:lang w:eastAsia="es-ES" w:bidi="ar-SA"/>
               <w14:ligatures w14:val="standardContextual"/>
             </w:rPr>
           </w:pPr>
-          <w:hyperlink w:anchor="_Toc181378096" w:history="1">
+          <w:hyperlink w:anchor="_Toc188352194" w:history="1">
             <w:r>
               <w:rPr>
                 <w:rStyle w:val="Hipervnculo"/>
@@ -1991,7 +1972,7 @@
                 <w:noProof/>
                 <w:webHidden/>
               </w:rPr>
-              <w:instrText xml:space="preserve"> PAGEREF _Toc181378096 \h </w:instrText>
+              <w:instrText xml:space="preserve"> PAGEREF _Toc188352194 \h </w:instrText>
             </w:r>
             <w:r>
               <w:rPr>
@@ -2011,7 +1992,7 @@
                 <w:noProof/>
                 <w:webHidden/>
               </w:rPr>
-              <w:t>5</w:t>
+              <w:t>6</w:t>
             </w:r>
             <w:r>
               <w:rPr>
@@ -2032,13 +2013,12 @@
               <w:rFonts w:asciiTheme="minorHAnsi" w:eastAsiaTheme="minorEastAsia" w:hAnsiTheme="minorHAnsi" w:cstheme="minorBidi"/>
               <w:noProof/>
               <w:kern w:val="2"/>
-              <w:sz w:val="22"/>
-              <w:szCs w:val="22"/>
+              <w:szCs w:val="24"/>
               <w:lang w:eastAsia="es-ES" w:bidi="ar-SA"/>
               <w14:ligatures w14:val="standardContextual"/>
             </w:rPr>
           </w:pPr>
-          <w:hyperlink w:anchor="_Toc181378097" w:history="1">
+          <w:hyperlink w:anchor="_Toc188352195" w:history="1">
             <w:r>
               <w:rPr>
                 <w:rStyle w:val="Hipervnculo"/>
@@ -2065,7 +2045,7 @@
                 <w:noProof/>
                 <w:webHidden/>
               </w:rPr>
-              <w:instrText xml:space="preserve"> PAGEREF _Toc181378097 \h </w:instrText>
+              <w:instrText xml:space="preserve"> PAGEREF _Toc188352195 \h </w:instrText>
             </w:r>
             <w:r>
               <w:rPr>
@@ -2085,7 +2065,7 @@
                 <w:noProof/>
                 <w:webHidden/>
               </w:rPr>
-              <w:t>5</w:t>
+              <w:t>6</w:t>
             </w:r>
             <w:r>
               <w:rPr>
@@ -2106,13 +2086,12 @@
               <w:rFonts w:asciiTheme="minorHAnsi" w:eastAsiaTheme="minorEastAsia" w:hAnsiTheme="minorHAnsi" w:cstheme="minorBidi"/>
               <w:noProof/>
               <w:kern w:val="2"/>
-              <w:sz w:val="22"/>
-              <w:szCs w:val="22"/>
+              <w:szCs w:val="24"/>
               <w:lang w:eastAsia="es-ES" w:bidi="ar-SA"/>
               <w14:ligatures w14:val="standardContextual"/>
             </w:rPr>
           </w:pPr>
-          <w:hyperlink w:anchor="_Toc181378098" w:history="1">
+          <w:hyperlink w:anchor="_Toc188352196" w:history="1">
             <w:r>
               <w:rPr>
                 <w:rStyle w:val="Hipervnculo"/>
@@ -2139,7 +2118,7 @@
                 <w:noProof/>
                 <w:webHidden/>
               </w:rPr>
-              <w:instrText xml:space="preserve"> PAGEREF _Toc181378098 \h </w:instrText>
+              <w:instrText xml:space="preserve"> PAGEREF _Toc188352196 \h </w:instrText>
             </w:r>
             <w:r>
               <w:rPr>
@@ -2159,7 +2138,7 @@
                 <w:noProof/>
                 <w:webHidden/>
               </w:rPr>
-              <w:t>6</w:t>
+              <w:t>7</w:t>
             </w:r>
             <w:r>
               <w:rPr>
@@ -2180,13 +2159,12 @@
               <w:rFonts w:asciiTheme="minorHAnsi" w:eastAsiaTheme="minorEastAsia" w:hAnsiTheme="minorHAnsi" w:cstheme="minorBidi"/>
               <w:noProof/>
               <w:kern w:val="2"/>
-              <w:sz w:val="22"/>
-              <w:szCs w:val="22"/>
+              <w:szCs w:val="24"/>
               <w:lang w:eastAsia="es-ES" w:bidi="ar-SA"/>
               <w14:ligatures w14:val="standardContextual"/>
             </w:rPr>
           </w:pPr>
-          <w:hyperlink w:anchor="_Toc181378099" w:history="1">
+          <w:hyperlink w:anchor="_Toc188352197" w:history="1">
             <w:r>
               <w:rPr>
                 <w:rStyle w:val="Hipervnculo"/>
@@ -2213,7 +2191,7 @@
                 <w:noProof/>
                 <w:webHidden/>
               </w:rPr>
-              <w:instrText xml:space="preserve"> PAGEREF _Toc181378099 \h </w:instrText>
+              <w:instrText xml:space="preserve"> PAGEREF _Toc188352197 \h </w:instrText>
             </w:r>
             <w:r>
               <w:rPr>
@@ -2233,7 +2211,7 @@
                 <w:noProof/>
                 <w:webHidden/>
               </w:rPr>
-              <w:t>6</w:t>
+              <w:t>7</w:t>
             </w:r>
             <w:r>
               <w:rPr>
@@ -2254,13 +2232,12 @@
               <w:rFonts w:asciiTheme="minorHAnsi" w:eastAsiaTheme="minorEastAsia" w:hAnsiTheme="minorHAnsi" w:cstheme="minorBidi"/>
               <w:noProof/>
               <w:kern w:val="2"/>
-              <w:sz w:val="22"/>
-              <w:szCs w:val="22"/>
+              <w:szCs w:val="24"/>
               <w:lang w:eastAsia="es-ES" w:bidi="ar-SA"/>
               <w14:ligatures w14:val="standardContextual"/>
             </w:rPr>
           </w:pPr>
-          <w:hyperlink w:anchor="_Toc181378100" w:history="1">
+          <w:hyperlink w:anchor="_Toc188352198" w:history="1">
             <w:r>
               <w:rPr>
                 <w:rStyle w:val="Hipervnculo"/>
@@ -2287,7 +2264,7 @@
                 <w:noProof/>
                 <w:webHidden/>
               </w:rPr>
-              <w:instrText xml:space="preserve"> PAGEREF _Toc181378100 \h </w:instrText>
+              <w:instrText xml:space="preserve"> PAGEREF _Toc188352198 \h </w:instrText>
             </w:r>
             <w:r>
               <w:rPr>
@@ -2307,7 +2284,7 @@
                 <w:noProof/>
                 <w:webHidden/>
               </w:rPr>
-              <w:t>6</w:t>
+              <w:t>7</w:t>
             </w:r>
             <w:r>
               <w:rPr>
@@ -2328,13 +2305,12 @@
               <w:rFonts w:asciiTheme="minorHAnsi" w:eastAsiaTheme="minorEastAsia" w:hAnsiTheme="minorHAnsi" w:cstheme="minorBidi"/>
               <w:noProof/>
               <w:kern w:val="2"/>
-              <w:sz w:val="22"/>
-              <w:szCs w:val="22"/>
+              <w:szCs w:val="24"/>
               <w:lang w:eastAsia="es-ES" w:bidi="ar-SA"/>
               <w14:ligatures w14:val="standardContextual"/>
             </w:rPr>
           </w:pPr>
-          <w:hyperlink w:anchor="_Toc181378101" w:history="1">
+          <w:hyperlink w:anchor="_Toc188352199" w:history="1">
             <w:r>
               <w:rPr>
                 <w:rStyle w:val="Hipervnculo"/>
@@ -2361,7 +2337,7 @@
                 <w:noProof/>
                 <w:webHidden/>
               </w:rPr>
-              <w:instrText xml:space="preserve"> PAGEREF _Toc181378101 \h </w:instrText>
+              <w:instrText xml:space="preserve"> PAGEREF _Toc188352199 \h </w:instrText>
             </w:r>
             <w:r>
               <w:rPr>
@@ -2381,7 +2357,7 @@
                 <w:noProof/>
                 <w:webHidden/>
               </w:rPr>
-              <w:t>6</w:t>
+              <w:t>7</w:t>
             </w:r>
             <w:r>
               <w:rPr>
@@ -2402,13 +2378,12 @@
               <w:rFonts w:asciiTheme="minorHAnsi" w:eastAsiaTheme="minorEastAsia" w:hAnsiTheme="minorHAnsi" w:cstheme="minorBidi"/>
               <w:noProof/>
               <w:kern w:val="2"/>
-              <w:sz w:val="22"/>
-              <w:szCs w:val="22"/>
+              <w:szCs w:val="24"/>
               <w:lang w:eastAsia="es-ES" w:bidi="ar-SA"/>
               <w14:ligatures w14:val="standardContextual"/>
             </w:rPr>
           </w:pPr>
-          <w:hyperlink w:anchor="_Toc181378102" w:history="1">
+          <w:hyperlink w:anchor="_Toc188352200" w:history="1">
             <w:r>
               <w:rPr>
                 <w:rStyle w:val="Hipervnculo"/>
@@ -2435,7 +2410,7 @@
                 <w:noProof/>
                 <w:webHidden/>
               </w:rPr>
-              <w:instrText xml:space="preserve"> PAGEREF _Toc181378102 \h </w:instrText>
+              <w:instrText xml:space="preserve"> PAGEREF _Toc188352200 \h </w:instrText>
             </w:r>
             <w:r>
               <w:rPr>
@@ -2455,7 +2430,7 @@
                 <w:noProof/>
                 <w:webHidden/>
               </w:rPr>
-              <w:t>6</w:t>
+              <w:t>7</w:t>
             </w:r>
             <w:r>
               <w:rPr>
@@ -2476,19 +2451,32 @@
               <w:rFonts w:asciiTheme="minorHAnsi" w:eastAsiaTheme="minorEastAsia" w:hAnsiTheme="minorHAnsi" w:cstheme="minorBidi"/>
               <w:noProof/>
               <w:kern w:val="2"/>
-              <w:sz w:val="22"/>
-              <w:szCs w:val="22"/>
+              <w:szCs w:val="24"/>
               <w:lang w:eastAsia="es-ES" w:bidi="ar-SA"/>
               <w14:ligatures w14:val="standardContextual"/>
             </w:rPr>
           </w:pPr>
-          <w:hyperlink w:anchor="_Toc181378103" w:history="1">
+          <w:hyperlink w:anchor="_Toc188352201" w:history="1">
             <w:r>
               <w:rPr>
                 <w:rStyle w:val="Hipervnculo"/>
                 <w:noProof/>
               </w:rPr>
-              <w:t>Secciones Especiales</w:t>
+              <w:t>Secciones E</w:t>
+            </w:r>
+            <w:r>
+              <w:rPr>
+                <w:rStyle w:val="Hipervnculo"/>
+                <w:noProof/>
+              </w:rPr>
+              <w:t>s</w:t>
+            </w:r>
+            <w:r>
+              <w:rPr>
+                <w:rStyle w:val="Hipervnculo"/>
+                <w:noProof/>
+              </w:rPr>
+              <w:t>peciales</w:t>
             </w:r>
             <w:r>
               <w:rPr>
@@ -2509,7 +2497,7 @@
                 <w:noProof/>
                 <w:webHidden/>
               </w:rPr>
-              <w:instrText xml:space="preserve"> PAGEREF _Toc181378103 \h </w:instrText>
+              <w:instrText xml:space="preserve"> PAGEREF _Toc188352201 \h </w:instrText>
             </w:r>
             <w:r>
               <w:rPr>
@@ -2529,7 +2517,7 @@
                 <w:noProof/>
                 <w:webHidden/>
               </w:rPr>
-              <w:t>7</w:t>
+              <w:t>8</w:t>
             </w:r>
             <w:r>
               <w:rPr>
@@ -2550,13 +2538,12 @@
               <w:rFonts w:asciiTheme="minorHAnsi" w:eastAsiaTheme="minorEastAsia" w:hAnsiTheme="minorHAnsi" w:cstheme="minorBidi"/>
               <w:noProof/>
               <w:kern w:val="2"/>
-              <w:sz w:val="22"/>
-              <w:szCs w:val="22"/>
+              <w:szCs w:val="24"/>
               <w:lang w:eastAsia="es-ES" w:bidi="ar-SA"/>
               <w14:ligatures w14:val="standardContextual"/>
             </w:rPr>
           </w:pPr>
-          <w:hyperlink w:anchor="_Toc181378104" w:history="1">
+          <w:hyperlink w:anchor="_Toc188352202" w:history="1">
             <w:r>
               <w:rPr>
                 <w:rStyle w:val="Hipervnculo"/>
@@ -2583,7 +2570,7 @@
                 <w:noProof/>
                 <w:webHidden/>
               </w:rPr>
-              <w:instrText xml:space="preserve"> PAGEREF _Toc181378104 \h </w:instrText>
+              <w:instrText xml:space="preserve"> PAGEREF _Toc188352202 \h </w:instrText>
             </w:r>
             <w:r>
               <w:rPr>
@@ -2603,7 +2590,7 @@
                 <w:noProof/>
                 <w:webHidden/>
               </w:rPr>
-              <w:t>7</w:t>
+              <w:t>8</w:t>
             </w:r>
             <w:r>
               <w:rPr>
@@ -2624,13 +2611,12 @@
               <w:rFonts w:asciiTheme="minorHAnsi" w:eastAsiaTheme="minorEastAsia" w:hAnsiTheme="minorHAnsi" w:cstheme="minorBidi"/>
               <w:noProof/>
               <w:kern w:val="2"/>
-              <w:sz w:val="22"/>
-              <w:szCs w:val="22"/>
+              <w:szCs w:val="24"/>
               <w:lang w:eastAsia="es-ES" w:bidi="ar-SA"/>
               <w14:ligatures w14:val="standardContextual"/>
             </w:rPr>
           </w:pPr>
-          <w:hyperlink w:anchor="_Toc181378105" w:history="1">
+          <w:hyperlink w:anchor="_Toc188352203" w:history="1">
             <w:r>
               <w:rPr>
                 <w:rStyle w:val="Hipervnculo"/>
@@ -2657,7 +2643,7 @@
                 <w:noProof/>
                 <w:webHidden/>
               </w:rPr>
-              <w:instrText xml:space="preserve"> PAGEREF _Toc181378105 \h </w:instrText>
+              <w:instrText xml:space="preserve"> PAGEREF _Toc188352203 \h </w:instrText>
             </w:r>
             <w:r>
               <w:rPr>
@@ -2677,7 +2663,7 @@
                 <w:noProof/>
                 <w:webHidden/>
               </w:rPr>
-              <w:t>7</w:t>
+              <w:t>8</w:t>
             </w:r>
             <w:r>
               <w:rPr>
@@ -2698,13 +2684,12 @@
               <w:rFonts w:asciiTheme="minorHAnsi" w:eastAsiaTheme="minorEastAsia" w:hAnsiTheme="minorHAnsi" w:cstheme="minorBidi"/>
               <w:noProof/>
               <w:kern w:val="2"/>
-              <w:sz w:val="22"/>
-              <w:szCs w:val="22"/>
+              <w:szCs w:val="24"/>
               <w:lang w:eastAsia="es-ES" w:bidi="ar-SA"/>
               <w14:ligatures w14:val="standardContextual"/>
             </w:rPr>
           </w:pPr>
-          <w:hyperlink w:anchor="_Toc181378106" w:history="1">
+          <w:hyperlink w:anchor="_Toc188352204" w:history="1">
             <w:r>
               <w:rPr>
                 <w:rStyle w:val="Hipervnculo"/>
@@ -2731,7 +2716,7 @@
                 <w:noProof/>
                 <w:webHidden/>
               </w:rPr>
-              <w:instrText xml:space="preserve"> PAGEREF _Toc181378106 \h </w:instrText>
+              <w:instrText xml:space="preserve"> PAGEREF _Toc188352204 \h </w:instrText>
             </w:r>
             <w:r>
               <w:rPr>
@@ -2751,7 +2736,7 @@
                 <w:noProof/>
                 <w:webHidden/>
               </w:rPr>
-              <w:t>7</w:t>
+              <w:t>8</w:t>
             </w:r>
             <w:r>
               <w:rPr>
@@ -2772,13 +2757,12 @@
               <w:rFonts w:asciiTheme="minorHAnsi" w:eastAsiaTheme="minorEastAsia" w:hAnsiTheme="minorHAnsi" w:cstheme="minorBidi"/>
               <w:noProof/>
               <w:kern w:val="2"/>
-              <w:sz w:val="22"/>
-              <w:szCs w:val="22"/>
+              <w:szCs w:val="24"/>
               <w:lang w:eastAsia="es-ES" w:bidi="ar-SA"/>
               <w14:ligatures w14:val="standardContextual"/>
             </w:rPr>
           </w:pPr>
-          <w:hyperlink w:anchor="_Toc181378107" w:history="1">
+          <w:hyperlink w:anchor="_Toc188352205" w:history="1">
             <w:r>
               <w:rPr>
                 <w:rStyle w:val="Hipervnculo"/>
@@ -2805,7 +2789,7 @@
                 <w:noProof/>
                 <w:webHidden/>
               </w:rPr>
-              <w:instrText xml:space="preserve"> PAGEREF _Toc181378107 \h </w:instrText>
+              <w:instrText xml:space="preserve"> PAGEREF _Toc188352205 \h </w:instrText>
             </w:r>
             <w:r>
               <w:rPr>
@@ -2825,7 +2809,7 @@
                 <w:noProof/>
                 <w:webHidden/>
               </w:rPr>
-              <w:t>7</w:t>
+              <w:t>8</w:t>
             </w:r>
             <w:r>
               <w:rPr>
@@ -2846,13 +2830,12 @@
               <w:rFonts w:asciiTheme="minorHAnsi" w:eastAsiaTheme="minorEastAsia" w:hAnsiTheme="minorHAnsi" w:cstheme="minorBidi"/>
               <w:noProof/>
               <w:kern w:val="2"/>
-              <w:sz w:val="22"/>
-              <w:szCs w:val="22"/>
+              <w:szCs w:val="24"/>
               <w:lang w:eastAsia="es-ES" w:bidi="ar-SA"/>
               <w14:ligatures w14:val="standardContextual"/>
             </w:rPr>
           </w:pPr>
-          <w:hyperlink w:anchor="_Toc181378108" w:history="1">
+          <w:hyperlink w:anchor="_Toc188352206" w:history="1">
             <w:r>
               <w:rPr>
                 <w:rStyle w:val="Hipervnculo"/>
@@ -2879,7 +2862,7 @@
                 <w:noProof/>
                 <w:webHidden/>
               </w:rPr>
-              <w:instrText xml:space="preserve"> PAGEREF _Toc181378108 \h </w:instrText>
+              <w:instrText xml:space="preserve"> PAGEREF _Toc188352206 \h </w:instrText>
             </w:r>
             <w:r>
               <w:rPr>
@@ -2899,7 +2882,7 @@
                 <w:noProof/>
                 <w:webHidden/>
               </w:rPr>
-              <w:t>7</w:t>
+              <w:t>8</w:t>
             </w:r>
             <w:r>
               <w:rPr>
@@ -2920,13 +2903,12 @@
               <w:rFonts w:asciiTheme="minorHAnsi" w:eastAsiaTheme="minorEastAsia" w:hAnsiTheme="minorHAnsi" w:cstheme="minorBidi"/>
               <w:noProof/>
               <w:kern w:val="2"/>
-              <w:sz w:val="22"/>
-              <w:szCs w:val="22"/>
+              <w:szCs w:val="24"/>
               <w:lang w:eastAsia="es-ES" w:bidi="ar-SA"/>
               <w14:ligatures w14:val="standardContextual"/>
             </w:rPr>
           </w:pPr>
-          <w:hyperlink w:anchor="_Toc181378109" w:history="1">
+          <w:hyperlink w:anchor="_Toc188352207" w:history="1">
             <w:r>
               <w:rPr>
                 <w:rStyle w:val="Hipervnculo"/>
@@ -2953,7 +2935,7 @@
                 <w:noProof/>
                 <w:webHidden/>
               </w:rPr>
-              <w:instrText xml:space="preserve"> PAGEREF _Toc181378109 \h </w:instrText>
+              <w:instrText xml:space="preserve"> PAGEREF _Toc188352207 \h </w:instrText>
             </w:r>
             <w:r>
               <w:rPr>
@@ -2973,7 +2955,7 @@
                 <w:noProof/>
                 <w:webHidden/>
               </w:rPr>
-              <w:t>7</w:t>
+              <w:t>8</w:t>
             </w:r>
             <w:r>
               <w:rPr>
@@ -2994,13 +2976,12 @@
               <w:rFonts w:asciiTheme="minorHAnsi" w:eastAsiaTheme="minorEastAsia" w:hAnsiTheme="minorHAnsi" w:cstheme="minorBidi"/>
               <w:noProof/>
               <w:kern w:val="2"/>
-              <w:sz w:val="22"/>
-              <w:szCs w:val="22"/>
+              <w:szCs w:val="24"/>
               <w:lang w:eastAsia="es-ES" w:bidi="ar-SA"/>
               <w14:ligatures w14:val="standardContextual"/>
             </w:rPr>
           </w:pPr>
-          <w:hyperlink w:anchor="_Toc181378110" w:history="1">
+          <w:hyperlink w:anchor="_Toc188352208" w:history="1">
             <w:r>
               <w:rPr>
                 <w:rStyle w:val="Hipervnculo"/>
@@ -3027,7 +3008,7 @@
                 <w:noProof/>
                 <w:webHidden/>
               </w:rPr>
-              <w:instrText xml:space="preserve"> PAGEREF _Toc181378110 \h </w:instrText>
+              <w:instrText xml:space="preserve"> PAGEREF _Toc188352208 \h </w:instrText>
             </w:r>
             <w:r>
               <w:rPr>
@@ -3047,7 +3028,7 @@
                 <w:noProof/>
                 <w:webHidden/>
               </w:rPr>
-              <w:t>7</w:t>
+              <w:t>8</w:t>
             </w:r>
             <w:r>
               <w:rPr>
@@ -3068,13 +3049,12 @@
               <w:rFonts w:asciiTheme="minorHAnsi" w:eastAsiaTheme="minorEastAsia" w:hAnsiTheme="minorHAnsi" w:cstheme="minorBidi"/>
               <w:noProof/>
               <w:kern w:val="2"/>
-              <w:sz w:val="22"/>
-              <w:szCs w:val="22"/>
+              <w:szCs w:val="24"/>
               <w:lang w:eastAsia="es-ES" w:bidi="ar-SA"/>
               <w14:ligatures w14:val="standardContextual"/>
             </w:rPr>
           </w:pPr>
-          <w:hyperlink w:anchor="_Toc181378111" w:history="1">
+          <w:hyperlink w:anchor="_Toc188352209" w:history="1">
             <w:r>
               <w:rPr>
                 <w:rStyle w:val="Hipervnculo"/>
@@ -3101,7 +3081,7 @@
                 <w:noProof/>
                 <w:webHidden/>
               </w:rPr>
-              <w:instrText xml:space="preserve"> PAGEREF _Toc181378111 \h </w:instrText>
+              <w:instrText xml:space="preserve"> PAGEREF _Toc188352209 \h </w:instrText>
             </w:r>
             <w:r>
               <w:rPr>
@@ -3121,7 +3101,7 @@
                 <w:noProof/>
                 <w:webHidden/>
               </w:rPr>
-              <w:t>7</w:t>
+              <w:t>8</w:t>
             </w:r>
             <w:r>
               <w:rPr>
@@ -3142,13 +3122,12 @@
               <w:rFonts w:asciiTheme="minorHAnsi" w:eastAsiaTheme="minorEastAsia" w:hAnsiTheme="minorHAnsi" w:cstheme="minorBidi"/>
               <w:noProof/>
               <w:kern w:val="2"/>
-              <w:sz w:val="22"/>
-              <w:szCs w:val="22"/>
+              <w:szCs w:val="24"/>
               <w:lang w:eastAsia="es-ES" w:bidi="ar-SA"/>
               <w14:ligatures w14:val="standardContextual"/>
             </w:rPr>
           </w:pPr>
-          <w:hyperlink w:anchor="_Toc181378112" w:history="1">
+          <w:hyperlink w:anchor="_Toc188352210" w:history="1">
             <w:r>
               <w:rPr>
                 <w:rStyle w:val="Hipervnculo"/>
@@ -3175,7 +3154,7 @@
                 <w:noProof/>
                 <w:webHidden/>
               </w:rPr>
-              <w:instrText xml:space="preserve"> PAGEREF _Toc181378112 \h </w:instrText>
+              <w:instrText xml:space="preserve"> PAGEREF _Toc188352210 \h </w:instrText>
             </w:r>
             <w:r>
               <w:rPr>
@@ -3195,7 +3174,7 @@
                 <w:noProof/>
                 <w:webHidden/>
               </w:rPr>
-              <w:t>7</w:t>
+              <w:t>8</w:t>
             </w:r>
             <w:r>
               <w:rPr>
@@ -3216,13 +3195,12 @@
               <w:rFonts w:asciiTheme="minorHAnsi" w:eastAsiaTheme="minorEastAsia" w:hAnsiTheme="minorHAnsi" w:cstheme="minorBidi"/>
               <w:noProof/>
               <w:kern w:val="2"/>
-              <w:sz w:val="22"/>
-              <w:szCs w:val="22"/>
+              <w:szCs w:val="24"/>
               <w:lang w:eastAsia="es-ES" w:bidi="ar-SA"/>
               <w14:ligatures w14:val="standardContextual"/>
             </w:rPr>
           </w:pPr>
-          <w:hyperlink w:anchor="_Toc181378113" w:history="1">
+          <w:hyperlink w:anchor="_Toc188352211" w:history="1">
             <w:r>
               <w:rPr>
                 <w:rStyle w:val="Hipervnculo"/>
@@ -3249,7 +3227,7 @@
                 <w:noProof/>
                 <w:webHidden/>
               </w:rPr>
-              <w:instrText xml:space="preserve"> PAGEREF _Toc181378113 \h </w:instrText>
+              <w:instrText xml:space="preserve"> PAGEREF _Toc188352211 \h </w:instrText>
             </w:r>
             <w:r>
               <w:rPr>
@@ -3269,7 +3247,7 @@
                 <w:noProof/>
                 <w:webHidden/>
               </w:rPr>
-              <w:t>8</w:t>
+              <w:t>9</w:t>
             </w:r>
             <w:r>
               <w:rPr>
@@ -3290,13 +3268,12 @@
               <w:rFonts w:asciiTheme="minorHAnsi" w:eastAsiaTheme="minorEastAsia" w:hAnsiTheme="minorHAnsi" w:cstheme="minorBidi"/>
               <w:noProof/>
               <w:kern w:val="2"/>
-              <w:sz w:val="22"/>
-              <w:szCs w:val="22"/>
+              <w:szCs w:val="24"/>
               <w:lang w:eastAsia="es-ES" w:bidi="ar-SA"/>
               <w14:ligatures w14:val="standardContextual"/>
             </w:rPr>
           </w:pPr>
-          <w:hyperlink w:anchor="_Toc181378114" w:history="1">
+          <w:hyperlink w:anchor="_Toc188352212" w:history="1">
             <w:r>
               <w:rPr>
                 <w:rStyle w:val="Hipervnculo"/>
@@ -3323,7 +3300,7 @@
                 <w:noProof/>
                 <w:webHidden/>
               </w:rPr>
-              <w:instrText xml:space="preserve"> PAGEREF _Toc181378114 \h </w:instrText>
+              <w:instrText xml:space="preserve"> PAGEREF _Toc188352212 \h </w:instrText>
             </w:r>
             <w:r>
               <w:rPr>
@@ -3343,7 +3320,7 @@
                 <w:noProof/>
                 <w:webHidden/>
               </w:rPr>
-              <w:t>8</w:t>
+              <w:t>9</w:t>
             </w:r>
             <w:r>
               <w:rPr>
@@ -3364,13 +3341,12 @@
               <w:rFonts w:asciiTheme="minorHAnsi" w:eastAsiaTheme="minorEastAsia" w:hAnsiTheme="minorHAnsi" w:cstheme="minorBidi"/>
               <w:noProof/>
               <w:kern w:val="2"/>
-              <w:sz w:val="22"/>
-              <w:szCs w:val="22"/>
+              <w:szCs w:val="24"/>
               <w:lang w:eastAsia="es-ES" w:bidi="ar-SA"/>
               <w14:ligatures w14:val="standardContextual"/>
             </w:rPr>
           </w:pPr>
-          <w:hyperlink w:anchor="_Toc181378115" w:history="1">
+          <w:hyperlink w:anchor="_Toc188352213" w:history="1">
             <w:r>
               <w:rPr>
                 <w:rStyle w:val="Hipervnculo"/>
@@ -3397,7 +3373,7 @@
                 <w:noProof/>
                 <w:webHidden/>
               </w:rPr>
-              <w:instrText xml:space="preserve"> PAGEREF _Toc181378115 \h </w:instrText>
+              <w:instrText xml:space="preserve"> PAGEREF _Toc188352213 \h </w:instrText>
             </w:r>
             <w:r>
               <w:rPr>
@@ -3417,7 +3393,7 @@
                 <w:noProof/>
                 <w:webHidden/>
               </w:rPr>
-              <w:t>9</w:t>
+              <w:t>10</w:t>
             </w:r>
             <w:r>
               <w:rPr>
@@ -3438,13 +3414,12 @@
               <w:rFonts w:asciiTheme="minorHAnsi" w:eastAsiaTheme="minorEastAsia" w:hAnsiTheme="minorHAnsi" w:cstheme="minorBidi"/>
               <w:noProof/>
               <w:kern w:val="2"/>
-              <w:sz w:val="22"/>
-              <w:szCs w:val="22"/>
+              <w:szCs w:val="24"/>
               <w:lang w:eastAsia="es-ES" w:bidi="ar-SA"/>
               <w14:ligatures w14:val="standardContextual"/>
             </w:rPr>
           </w:pPr>
-          <w:hyperlink w:anchor="_Toc181378116" w:history="1">
+          <w:hyperlink w:anchor="_Toc188352214" w:history="1">
             <w:r>
               <w:rPr>
                 <w:rStyle w:val="Hipervnculo"/>
@@ -3471,7 +3446,7 @@
                 <w:noProof/>
                 <w:webHidden/>
               </w:rPr>
-              <w:instrText xml:space="preserve"> PAGEREF _Toc181378116 \h </w:instrText>
+              <w:instrText xml:space="preserve"> PAGEREF _Toc188352214 \h </w:instrText>
             </w:r>
             <w:r>
               <w:rPr>
@@ -3491,7 +3466,7 @@
                 <w:noProof/>
                 <w:webHidden/>
               </w:rPr>
-              <w:t>9</w:t>
+              <w:t>10</w:t>
             </w:r>
             <w:r>
               <w:rPr>
@@ -3512,13 +3487,12 @@
               <w:rFonts w:asciiTheme="minorHAnsi" w:eastAsiaTheme="minorEastAsia" w:hAnsiTheme="minorHAnsi" w:cstheme="minorBidi"/>
               <w:noProof/>
               <w:kern w:val="2"/>
-              <w:sz w:val="22"/>
-              <w:szCs w:val="22"/>
+              <w:szCs w:val="24"/>
               <w:lang w:eastAsia="es-ES" w:bidi="ar-SA"/>
               <w14:ligatures w14:val="standardContextual"/>
             </w:rPr>
           </w:pPr>
-          <w:hyperlink w:anchor="_Toc181378117" w:history="1">
+          <w:hyperlink w:anchor="_Toc188352215" w:history="1">
             <w:r>
               <w:rPr>
                 <w:rStyle w:val="Hipervnculo"/>
@@ -3545,7 +3519,7 @@
                 <w:noProof/>
                 <w:webHidden/>
               </w:rPr>
-              <w:instrText xml:space="preserve"> PAGEREF _Toc181378117 \h </w:instrText>
+              <w:instrText xml:space="preserve"> PAGEREF _Toc188352215 \h </w:instrText>
             </w:r>
             <w:r>
               <w:rPr>
@@ -3565,7 +3539,7 @@
                 <w:noProof/>
                 <w:webHidden/>
               </w:rPr>
-              <w:t>9</w:t>
+              <w:t>10</w:t>
             </w:r>
             <w:r>
               <w:rPr>
@@ -3586,13 +3560,12 @@
               <w:rFonts w:asciiTheme="minorHAnsi" w:eastAsiaTheme="minorEastAsia" w:hAnsiTheme="minorHAnsi" w:cstheme="minorBidi"/>
               <w:noProof/>
               <w:kern w:val="2"/>
-              <w:sz w:val="22"/>
-              <w:szCs w:val="22"/>
+              <w:szCs w:val="24"/>
               <w:lang w:eastAsia="es-ES" w:bidi="ar-SA"/>
               <w14:ligatures w14:val="standardContextual"/>
             </w:rPr>
           </w:pPr>
-          <w:hyperlink w:anchor="_Toc181378118" w:history="1">
+          <w:hyperlink w:anchor="_Toc188352216" w:history="1">
             <w:r>
               <w:rPr>
                 <w:rStyle w:val="Hipervnculo"/>
@@ -3619,7 +3592,7 @@
                 <w:noProof/>
                 <w:webHidden/>
               </w:rPr>
-              <w:instrText xml:space="preserve"> PAGEREF _Toc181378118 \h </w:instrText>
+              <w:instrText xml:space="preserve"> PAGEREF _Toc188352216 \h </w:instrText>
             </w:r>
             <w:r>
               <w:rPr>
@@ -3639,7 +3612,7 @@
                 <w:noProof/>
                 <w:webHidden/>
               </w:rPr>
-              <w:t>9</w:t>
+              <w:t>10</w:t>
             </w:r>
             <w:r>
               <w:rPr>
@@ -3660,13 +3633,12 @@
               <w:rFonts w:asciiTheme="minorHAnsi" w:eastAsiaTheme="minorEastAsia" w:hAnsiTheme="minorHAnsi" w:cstheme="minorBidi"/>
               <w:noProof/>
               <w:kern w:val="2"/>
-              <w:sz w:val="22"/>
-              <w:szCs w:val="22"/>
+              <w:szCs w:val="24"/>
               <w:lang w:eastAsia="es-ES" w:bidi="ar-SA"/>
               <w14:ligatures w14:val="standardContextual"/>
             </w:rPr>
           </w:pPr>
-          <w:hyperlink w:anchor="_Toc181378119" w:history="1">
+          <w:hyperlink w:anchor="_Toc188352217" w:history="1">
             <w:r>
               <w:rPr>
                 <w:rStyle w:val="Hipervnculo"/>
@@ -3693,7 +3665,7 @@
                 <w:noProof/>
                 <w:webHidden/>
               </w:rPr>
-              <w:instrText xml:space="preserve"> PAGEREF _Toc181378119 \h </w:instrText>
+              <w:instrText xml:space="preserve"> PAGEREF _Toc188352217 \h </w:instrText>
             </w:r>
             <w:r>
               <w:rPr>
@@ -3713,7 +3685,7 @@
                 <w:noProof/>
                 <w:webHidden/>
               </w:rPr>
-              <w:t>9</w:t>
+              <w:t>10</w:t>
             </w:r>
             <w:r>
               <w:rPr>
@@ -3734,13 +3706,12 @@
               <w:rFonts w:asciiTheme="minorHAnsi" w:eastAsiaTheme="minorEastAsia" w:hAnsiTheme="minorHAnsi" w:cstheme="minorBidi"/>
               <w:noProof/>
               <w:kern w:val="2"/>
-              <w:sz w:val="22"/>
-              <w:szCs w:val="22"/>
+              <w:szCs w:val="24"/>
               <w:lang w:eastAsia="es-ES" w:bidi="ar-SA"/>
               <w14:ligatures w14:val="standardContextual"/>
             </w:rPr>
           </w:pPr>
-          <w:hyperlink w:anchor="_Toc181378120" w:history="1">
+          <w:hyperlink w:anchor="_Toc188352218" w:history="1">
             <w:r>
               <w:rPr>
                 <w:rStyle w:val="Hipervnculo"/>
@@ -3767,7 +3738,7 @@
                 <w:noProof/>
                 <w:webHidden/>
               </w:rPr>
-              <w:instrText xml:space="preserve"> PAGEREF _Toc181378120 \h </w:instrText>
+              <w:instrText xml:space="preserve"> PAGEREF _Toc188352218 \h </w:instrText>
             </w:r>
             <w:r>
               <w:rPr>
@@ -3787,7 +3758,7 @@
                 <w:noProof/>
                 <w:webHidden/>
               </w:rPr>
-              <w:t>9</w:t>
+              <w:t>10</w:t>
             </w:r>
             <w:r>
               <w:rPr>
@@ -3808,13 +3779,12 @@
               <w:rFonts w:asciiTheme="minorHAnsi" w:eastAsiaTheme="minorEastAsia" w:hAnsiTheme="minorHAnsi" w:cstheme="minorBidi"/>
               <w:noProof/>
               <w:kern w:val="2"/>
-              <w:sz w:val="22"/>
-              <w:szCs w:val="22"/>
+              <w:szCs w:val="24"/>
               <w:lang w:eastAsia="es-ES" w:bidi="ar-SA"/>
               <w14:ligatures w14:val="standardContextual"/>
             </w:rPr>
           </w:pPr>
-          <w:hyperlink w:anchor="_Toc181378121" w:history="1">
+          <w:hyperlink w:anchor="_Toc188352219" w:history="1">
             <w:r>
               <w:rPr>
                 <w:rStyle w:val="Hipervnculo"/>
@@ -3841,7 +3811,7 @@
                 <w:noProof/>
                 <w:webHidden/>
               </w:rPr>
-              <w:instrText xml:space="preserve"> PAGEREF _Toc181378121 \h </w:instrText>
+              <w:instrText xml:space="preserve"> PAGEREF _Toc188352219 \h </w:instrText>
             </w:r>
             <w:r>
               <w:rPr>
@@ -3861,7 +3831,7 @@
                 <w:noProof/>
                 <w:webHidden/>
               </w:rPr>
-              <w:t>9</w:t>
+              <w:t>10</w:t>
             </w:r>
             <w:r>
               <w:rPr>
@@ -3882,13 +3852,12 @@
               <w:rFonts w:asciiTheme="minorHAnsi" w:eastAsiaTheme="minorEastAsia" w:hAnsiTheme="minorHAnsi" w:cstheme="minorBidi"/>
               <w:noProof/>
               <w:kern w:val="2"/>
-              <w:sz w:val="22"/>
-              <w:szCs w:val="22"/>
+              <w:szCs w:val="24"/>
               <w:lang w:eastAsia="es-ES" w:bidi="ar-SA"/>
               <w14:ligatures w14:val="standardContextual"/>
             </w:rPr>
           </w:pPr>
-          <w:hyperlink w:anchor="_Toc181378122" w:history="1">
+          <w:hyperlink w:anchor="_Toc188352220" w:history="1">
             <w:r>
               <w:rPr>
                 <w:rStyle w:val="Hipervnculo"/>
@@ -3915,7 +3884,7 @@
                 <w:noProof/>
                 <w:webHidden/>
               </w:rPr>
-              <w:instrText xml:space="preserve"> PAGEREF _Toc181378122 \h </w:instrText>
+              <w:instrText xml:space="preserve"> PAGEREF _Toc188352220 \h </w:instrText>
             </w:r>
             <w:r>
               <w:rPr>
@@ -3935,7 +3904,7 @@
                 <w:noProof/>
                 <w:webHidden/>
               </w:rPr>
-              <w:t>10</w:t>
+              <w:t>11</w:t>
             </w:r>
             <w:r>
               <w:rPr>
@@ -3956,13 +3925,12 @@
               <w:rFonts w:asciiTheme="minorHAnsi" w:eastAsiaTheme="minorEastAsia" w:hAnsiTheme="minorHAnsi" w:cstheme="minorBidi"/>
               <w:noProof/>
               <w:kern w:val="2"/>
-              <w:sz w:val="22"/>
-              <w:szCs w:val="22"/>
+              <w:szCs w:val="24"/>
               <w:lang w:eastAsia="es-ES" w:bidi="ar-SA"/>
               <w14:ligatures w14:val="standardContextual"/>
             </w:rPr>
           </w:pPr>
-          <w:hyperlink w:anchor="_Toc181378123" w:history="1">
+          <w:hyperlink w:anchor="_Toc188352221" w:history="1">
             <w:r>
               <w:rPr>
                 <w:rStyle w:val="Hipervnculo"/>
@@ -3989,7 +3957,7 @@
                 <w:noProof/>
                 <w:webHidden/>
               </w:rPr>
-              <w:instrText xml:space="preserve"> PAGEREF _Toc181378123 \h </w:instrText>
+              <w:instrText xml:space="preserve"> PAGEREF _Toc188352221 \h </w:instrText>
             </w:r>
             <w:r>
               <w:rPr>
@@ -4009,7 +3977,7 @@
                 <w:noProof/>
                 <w:webHidden/>
               </w:rPr>
-              <w:t>10</w:t>
+              <w:t>11</w:t>
             </w:r>
             <w:r>
               <w:rPr>
@@ -4030,13 +3998,12 @@
               <w:rFonts w:asciiTheme="minorHAnsi" w:eastAsiaTheme="minorEastAsia" w:hAnsiTheme="minorHAnsi" w:cstheme="minorBidi"/>
               <w:noProof/>
               <w:kern w:val="2"/>
-              <w:sz w:val="22"/>
-              <w:szCs w:val="22"/>
+              <w:szCs w:val="24"/>
               <w:lang w:eastAsia="es-ES" w:bidi="ar-SA"/>
               <w14:ligatures w14:val="standardContextual"/>
             </w:rPr>
           </w:pPr>
-          <w:hyperlink w:anchor="_Toc181378124" w:history="1">
+          <w:hyperlink w:anchor="_Toc188352222" w:history="1">
             <w:r>
               <w:rPr>
                 <w:rStyle w:val="Hipervnculo"/>
@@ -4063,7 +4030,7 @@
                 <w:noProof/>
                 <w:webHidden/>
               </w:rPr>
-              <w:instrText xml:space="preserve"> PAGEREF _Toc181378124 \h </w:instrText>
+              <w:instrText xml:space="preserve"> PAGEREF _Toc188352222 \h </w:instrText>
             </w:r>
             <w:r>
               <w:rPr>
@@ -4083,7 +4050,7 @@
                 <w:noProof/>
                 <w:webHidden/>
               </w:rPr>
-              <w:t>10</w:t>
+              <w:t>11</w:t>
             </w:r>
             <w:r>
               <w:rPr>
@@ -4104,19 +4071,32 @@
               <w:rFonts w:asciiTheme="minorHAnsi" w:eastAsiaTheme="minorEastAsia" w:hAnsiTheme="minorHAnsi" w:cstheme="minorBidi"/>
               <w:noProof/>
               <w:kern w:val="2"/>
-              <w:sz w:val="22"/>
-              <w:szCs w:val="22"/>
+              <w:szCs w:val="24"/>
               <w:lang w:eastAsia="es-ES" w:bidi="ar-SA"/>
               <w14:ligatures w14:val="standardContextual"/>
             </w:rPr>
           </w:pPr>
-          <w:hyperlink w:anchor="_Toc181378125" w:history="1">
+          <w:hyperlink w:anchor="_Toc188352223" w:history="1">
             <w:r>
               <w:rPr>
                 <w:rStyle w:val="Hipervnculo"/>
                 <w:noProof/>
               </w:rPr>
-              <w:t>Plugin y assets</w:t>
+              <w:t>Boots</w:t>
+            </w:r>
+            <w:r>
+              <w:rPr>
+                <w:rStyle w:val="Hipervnculo"/>
+                <w:noProof/>
+              </w:rPr>
+              <w:t>t</w:t>
+            </w:r>
+            <w:r>
+              <w:rPr>
+                <w:rStyle w:val="Hipervnculo"/>
+                <w:noProof/>
+              </w:rPr>
+              <w:t>rap</w:t>
             </w:r>
             <w:r>
               <w:rPr>
@@ -4137,7 +4117,153 @@
                 <w:noProof/>
                 <w:webHidden/>
               </w:rPr>
-              <w:instrText xml:space="preserve"> PAGEREF _Toc181378125 \h </w:instrText>
+              <w:instrText xml:space="preserve"> PAGEREF _Toc188352223 \h </w:instrText>
+            </w:r>
+            <w:r>
+              <w:rPr>
+                <w:noProof/>
+                <w:webHidden/>
+              </w:rPr>
+            </w:r>
+            <w:r>
+              <w:rPr>
+                <w:noProof/>
+                <w:webHidden/>
+              </w:rPr>
+              <w:fldChar w:fldCharType="separate"/>
+            </w:r>
+            <w:r>
+              <w:rPr>
+                <w:noProof/>
+                <w:webHidden/>
+              </w:rPr>
+              <w:t>11</w:t>
+            </w:r>
+            <w:r>
+              <w:rPr>
+                <w:noProof/>
+                <w:webHidden/>
+              </w:rPr>
+              <w:fldChar w:fldCharType="end"/>
+            </w:r>
+          </w:hyperlink>
+        </w:p>
+        <w:p>
+          <w:pPr>
+            <w:pStyle w:val="TDC2"/>
+            <w:tabs>
+              <w:tab w:val="right" w:leader="dot" w:pos="8494"/>
+            </w:tabs>
+            <w:rPr>
+              <w:rFonts w:asciiTheme="minorHAnsi" w:eastAsiaTheme="minorEastAsia" w:hAnsiTheme="minorHAnsi" w:cstheme="minorBidi"/>
+              <w:noProof/>
+              <w:kern w:val="2"/>
+              <w:szCs w:val="24"/>
+              <w:lang w:eastAsia="es-ES" w:bidi="ar-SA"/>
+              <w14:ligatures w14:val="standardContextual"/>
+            </w:rPr>
+          </w:pPr>
+          <w:hyperlink w:anchor="_Toc188352224" w:history="1">
+            <w:r>
+              <w:rPr>
+                <w:rStyle w:val="Hipervnculo"/>
+                <w:noProof/>
+              </w:rPr>
+              <w:t>Variables</w:t>
+            </w:r>
+            <w:r>
+              <w:rPr>
+                <w:noProof/>
+                <w:webHidden/>
+              </w:rPr>
+              <w:tab/>
+            </w:r>
+            <w:r>
+              <w:rPr>
+                <w:noProof/>
+                <w:webHidden/>
+              </w:rPr>
+              <w:fldChar w:fldCharType="begin"/>
+            </w:r>
+            <w:r>
+              <w:rPr>
+                <w:noProof/>
+                <w:webHidden/>
+              </w:rPr>
+              <w:instrText xml:space="preserve"> PAGEREF _Toc188352224 \h </w:instrText>
+            </w:r>
+            <w:r>
+              <w:rPr>
+                <w:noProof/>
+                <w:webHidden/>
+              </w:rPr>
+            </w:r>
+            <w:r>
+              <w:rPr>
+                <w:noProof/>
+                <w:webHidden/>
+              </w:rPr>
+              <w:fldChar w:fldCharType="separate"/>
+            </w:r>
+            <w:r>
+              <w:rPr>
+                <w:noProof/>
+                <w:webHidden/>
+              </w:rPr>
+              <w:t>11</w:t>
+            </w:r>
+            <w:r>
+              <w:rPr>
+                <w:noProof/>
+                <w:webHidden/>
+              </w:rPr>
+              <w:fldChar w:fldCharType="end"/>
+            </w:r>
+          </w:hyperlink>
+        </w:p>
+        <w:p>
+          <w:pPr>
+            <w:pStyle w:val="TDC3"/>
+            <w:tabs>
+              <w:tab w:val="right" w:leader="dot" w:pos="8494"/>
+            </w:tabs>
+            <w:rPr>
+              <w:rFonts w:asciiTheme="minorHAnsi" w:eastAsiaTheme="minorEastAsia" w:hAnsiTheme="minorHAnsi" w:cstheme="minorBidi"/>
+              <w:noProof/>
+              <w:kern w:val="2"/>
+              <w:szCs w:val="24"/>
+              <w:lang w:eastAsia="es-ES" w:bidi="ar-SA"/>
+              <w14:ligatures w14:val="standardContextual"/>
+            </w:rPr>
+          </w:pPr>
+          <w:hyperlink w:anchor="_Toc188352225" w:history="1">
+            <w:r>
+              <w:rPr>
+                <w:rStyle w:val="Hipervnculo"/>
+                <w:noProof/>
+              </w:rPr>
+              <w:t>Colores</w:t>
+            </w:r>
+            <w:r>
+              <w:rPr>
+                <w:noProof/>
+                <w:webHidden/>
+              </w:rPr>
+              <w:tab/>
+            </w:r>
+            <w:r>
+              <w:rPr>
+                <w:noProof/>
+                <w:webHidden/>
+              </w:rPr>
+              <w:fldChar w:fldCharType="begin"/>
+            </w:r>
+            <w:r>
+              <w:rPr>
+                <w:noProof/>
+                <w:webHidden/>
+              </w:rPr>
+              <w:instrText xml:space="preserve"> PAGEREF _Toc188352225 \h </w:instrText>
             </w:r>
             <w:r>
               <w:rPr>
@@ -4178,19 +4304,18 @@
               <w:rFonts w:asciiTheme="minorHAnsi" w:eastAsiaTheme="minorEastAsia" w:hAnsiTheme="minorHAnsi" w:cstheme="minorBidi"/>
               <w:noProof/>
               <w:kern w:val="2"/>
-              <w:sz w:val="22"/>
-              <w:szCs w:val="22"/>
+              <w:szCs w:val="24"/>
               <w:lang w:eastAsia="es-ES" w:bidi="ar-SA"/>
               <w14:ligatures w14:val="standardContextual"/>
             </w:rPr>
           </w:pPr>
-          <w:hyperlink w:anchor="_Toc181378126" w:history="1">
+          <w:hyperlink w:anchor="_Toc188352226" w:history="1">
             <w:r>
               <w:rPr>
                 <w:rStyle w:val="Hipervnculo"/>
                 <w:noProof/>
               </w:rPr>
-              <w:t>Bibliográfica</w:t>
+              <w:t>Plugin y assets</w:t>
             </w:r>
             <w:r>
               <w:rPr>
@@ -4211,7 +4336,7 @@
                 <w:noProof/>
                 <w:webHidden/>
               </w:rPr>
-              <w:instrText xml:space="preserve"> PAGEREF _Toc181378126 \h </w:instrText>
+              <w:instrText xml:space="preserve"> PAGEREF _Toc188352226 \h </w:instrText>
             </w:r>
             <w:r>
               <w:rPr>
@@ -4231,7 +4356,7 @@
                 <w:noProof/>
                 <w:webHidden/>
               </w:rPr>
-              <w:t>11</w:t>
+              <w:t>13</w:t>
             </w:r>
             <w:r>
               <w:rPr>
@@ -4252,18 +4377,90 @@
               <w:rFonts w:asciiTheme="minorHAnsi" w:eastAsiaTheme="minorEastAsia" w:hAnsiTheme="minorHAnsi" w:cstheme="minorBidi"/>
               <w:noProof/>
               <w:kern w:val="2"/>
-              <w:sz w:val="22"/>
-              <w:szCs w:val="22"/>
+              <w:szCs w:val="24"/>
               <w:lang w:eastAsia="es-ES" w:bidi="ar-SA"/>
               <w14:ligatures w14:val="standardContextual"/>
             </w:rPr>
           </w:pPr>
-          <w:hyperlink w:anchor="_Toc181378127" w:history="1">
+          <w:hyperlink w:anchor="_Toc188352227" w:history="1">
             <w:r>
               <w:rPr>
                 <w:rStyle w:val="Hipervnculo"/>
                 <w:noProof/>
               </w:rPr>
+              <w:t>Bibliográfica</w:t>
+            </w:r>
+            <w:r>
+              <w:rPr>
+                <w:noProof/>
+                <w:webHidden/>
+              </w:rPr>
+              <w:tab/>
+            </w:r>
+            <w:r>
+              <w:rPr>
+                <w:noProof/>
+                <w:webHidden/>
+              </w:rPr>
+              <w:fldChar w:fldCharType="begin"/>
+            </w:r>
+            <w:r>
+              <w:rPr>
+                <w:noProof/>
+                <w:webHidden/>
+              </w:rPr>
+              <w:instrText xml:space="preserve"> PAGEREF _Toc188352227 \h </w:instrText>
+            </w:r>
+            <w:r>
+              <w:rPr>
+                <w:noProof/>
+                <w:webHidden/>
+              </w:rPr>
+            </w:r>
+            <w:r>
+              <w:rPr>
+                <w:noProof/>
+                <w:webHidden/>
+              </w:rPr>
+              <w:fldChar w:fldCharType="separate"/>
+            </w:r>
+            <w:r>
+              <w:rPr>
+                <w:noProof/>
+                <w:webHidden/>
+              </w:rPr>
+              <w:t>13</w:t>
+            </w:r>
+            <w:r>
+              <w:rPr>
+                <w:noProof/>
+                <w:webHidden/>
+              </w:rPr>
+              <w:fldChar w:fldCharType="end"/>
+            </w:r>
+          </w:hyperlink>
+        </w:p>
+        <w:p>
+          <w:pPr>
+            <w:pStyle w:val="TDC1"/>
+            <w:tabs>
+              <w:tab w:val="right" w:leader="dot" w:pos="8494"/>
+            </w:tabs>
+            <w:rPr>
+              <w:rFonts w:asciiTheme="minorHAnsi" w:eastAsiaTheme="minorEastAsia" w:hAnsiTheme="minorHAnsi" w:cstheme="minorBidi"/>
+              <w:noProof/>
+              <w:kern w:val="2"/>
+              <w:szCs w:val="24"/>
+              <w:lang w:eastAsia="es-ES" w:bidi="ar-SA"/>
+              <w14:ligatures w14:val="standardContextual"/>
+            </w:rPr>
+          </w:pPr>
+          <w:hyperlink w:anchor="_Toc188352228" w:history="1">
+            <w:r>
+              <w:rPr>
+                <w:rStyle w:val="Hipervnculo"/>
+                <w:noProof/>
+              </w:rPr>
               <w:t>Colaboradores</w:t>
             </w:r>
             <w:r>
@@ -4285,7 +4482,7 @@
                 <w:noProof/>
                 <w:webHidden/>
               </w:rPr>
-              <w:instrText xml:space="preserve"> PAGEREF _Toc181378127 \h </w:instrText>
+              <w:instrText xml:space="preserve"> PAGEREF _Toc188352228 \h </w:instrText>
             </w:r>
             <w:r>
               <w:rPr>
@@ -4305,7 +4502,7 @@
                 <w:noProof/>
                 <w:webHidden/>
               </w:rPr>
-              <w:t>11</w:t>
+              <w:t>13</w:t>
             </w:r>
             <w:r>
               <w:rPr>
@@ -4322,6 +4519,7 @@
               <w:b/>
               <w:bCs/>
             </w:rPr>
+            <w:lastRenderedPageBreak/>
             <w:fldChar w:fldCharType="end"/>
           </w:r>
         </w:p>
@@ -4336,7 +4534,7 @@
       <w:pPr>
         <w:pStyle w:val="Ttulo1"/>
       </w:pPr>
-      <w:bookmarkStart w:id="0" w:name="_Toc181378078"/>
+      <w:bookmarkStart w:id="0" w:name="_Toc188352176"/>
       <w:r>
         <w:lastRenderedPageBreak/>
         <w:t>Idea principal</w:t>
@@ -4408,7 +4606,7 @@
       <w:pPr>
         <w:pStyle w:val="Ttulo1"/>
       </w:pPr>
-      <w:bookmarkStart w:id="1" w:name="_Toc181378079"/>
+      <w:bookmarkStart w:id="1" w:name="_Toc188352177"/>
       <w:r>
         <w:t>Identidad visual</w:t>
       </w:r>
@@ -4418,7 +4616,7 @@
       <w:pPr>
         <w:pStyle w:val="Ttulo2"/>
       </w:pPr>
-      <w:bookmarkStart w:id="2" w:name="_Toc181378080"/>
+      <w:bookmarkStart w:id="2" w:name="_Toc188352178"/>
       <w:r>
         <w:t>Tipografía</w:t>
       </w:r>
@@ -4455,7 +4653,7 @@
       <w:pPr>
         <w:pStyle w:val="Ttulo3"/>
       </w:pPr>
-      <w:bookmarkStart w:id="3" w:name="_Toc181378081"/>
+      <w:bookmarkStart w:id="3" w:name="_Toc188352179"/>
       <w:r>
         <w:t>Texto de los navbar</w:t>
       </w:r>
@@ -4520,7 +4718,7 @@
       <w:pPr>
         <w:pStyle w:val="Ttulo3"/>
       </w:pPr>
-      <w:bookmarkStart w:id="4" w:name="_Toc181378082"/>
+      <w:bookmarkStart w:id="4" w:name="_Toc188352180"/>
       <w:r>
         <w:t>Títulos</w:t>
       </w:r>
@@ -4588,7 +4786,7 @@
       <w:pPr>
         <w:pStyle w:val="Ttulo3"/>
       </w:pPr>
-      <w:bookmarkStart w:id="5" w:name="_Toc181378083"/>
+      <w:bookmarkStart w:id="5" w:name="_Toc188352181"/>
       <w:r>
         <w:t>Título componente eventos</w:t>
       </w:r>
@@ -4660,7 +4858,7 @@
       <w:pPr>
         <w:pStyle w:val="Ttulo3"/>
       </w:pPr>
-      <w:bookmarkStart w:id="6" w:name="_Toc181378084"/>
+      <w:bookmarkStart w:id="6" w:name="_Toc188352182"/>
       <w:r>
         <w:t>Párrafos</w:t>
       </w:r>
@@ -4732,7 +4930,7 @@
       <w:pPr>
         <w:pStyle w:val="Ttulo3"/>
       </w:pPr>
-      <w:bookmarkStart w:id="7" w:name="_Toc181378085"/>
+      <w:bookmarkStart w:id="7" w:name="_Toc188352183"/>
       <w:r>
         <w:t>Text form</w:t>
       </w:r>
@@ -4797,7 +4995,7 @@
       <w:pPr>
         <w:pStyle w:val="Ttulo2"/>
       </w:pPr>
-      <w:bookmarkStart w:id="8" w:name="_Toc181378086"/>
+      <w:bookmarkStart w:id="8" w:name="_Toc188352184"/>
       <w:r>
         <w:t>Imágenes</w:t>
       </w:r>
@@ -4807,7 +5005,7 @@
       <w:pPr>
         <w:pStyle w:val="Ttulo3"/>
       </w:pPr>
-      <w:bookmarkStart w:id="9" w:name="_Toc181378087"/>
+      <w:bookmarkStart w:id="9" w:name="_Toc188352185"/>
       <w:r>
         <w:t>Fondo</w:t>
       </w:r>
@@ -4826,7 +5024,7 @@
       <w:pPr>
         <w:pStyle w:val="Ttulo3"/>
       </w:pPr>
-      <w:bookmarkStart w:id="10" w:name="_Toc181378088"/>
+      <w:bookmarkStart w:id="10" w:name="_Toc188352186"/>
       <w:r>
         <w:t>Vertical componen</w:t>
       </w:r>
@@ -4841,7 +5039,7 @@
       <w:pPr>
         <w:pStyle w:val="Ttulo2"/>
       </w:pPr>
-      <w:bookmarkStart w:id="11" w:name="_Toc181378089"/>
+      <w:bookmarkStart w:id="11" w:name="_Toc188352187"/>
       <w:r>
         <w:t>Logo</w:t>
       </w:r>
@@ -5041,7 +5239,7 @@
       <w:pPr>
         <w:pStyle w:val="Ttulo2"/>
       </w:pPr>
-      <w:bookmarkStart w:id="12" w:name="_Toc181378090"/>
+      <w:bookmarkStart w:id="12" w:name="_Toc188352188"/>
       <w:r>
         <w:t>Colores</w:t>
       </w:r>
@@ -5347,7 +5545,7 @@
       <w:pPr>
         <w:pStyle w:val="Ttulo1"/>
       </w:pPr>
-      <w:bookmarkStart w:id="13" w:name="_Toc181378091"/>
+      <w:bookmarkStart w:id="13" w:name="_Toc188352189"/>
       <w:r>
         <w:lastRenderedPageBreak/>
         <w:t>Componentes</w:t>
@@ -5363,7 +5561,7 @@
       <w:pPr>
         <w:pStyle w:val="Ttulo2"/>
       </w:pPr>
-      <w:bookmarkStart w:id="14" w:name="_Toc181378092"/>
+      <w:bookmarkStart w:id="14" w:name="_Toc188352190"/>
       <w:r>
         <w:t>Navbar</w:t>
       </w:r>
@@ -5460,7 +5658,7 @@
       <w:pPr>
         <w:pStyle w:val="Ttulo2"/>
       </w:pPr>
-      <w:bookmarkStart w:id="15" w:name="_Toc181378093"/>
+      <w:bookmarkStart w:id="15" w:name="_Toc188352191"/>
       <w:r>
         <w:rPr>
           <w:noProof/>
@@ -5546,7 +5744,7 @@
       <w:pPr>
         <w:pStyle w:val="Ttulo2"/>
       </w:pPr>
-      <w:bookmarkStart w:id="16" w:name="_Toc181378094"/>
+      <w:bookmarkStart w:id="16" w:name="_Toc188352192"/>
       <w:r>
         <w:t>Foote</w:t>
       </w:r>
@@ -5643,7 +5841,7 @@
       <w:pPr>
         <w:pStyle w:val="Ttulo2"/>
       </w:pPr>
-      <w:bookmarkStart w:id="17" w:name="_Toc181378095"/>
+      <w:bookmarkStart w:id="17" w:name="_Toc188352193"/>
       <w:r>
         <w:rPr>
           <w:noProof/>
@@ -5739,7 +5937,7 @@
       <w:pPr>
         <w:pStyle w:val="Ttulo2"/>
       </w:pPr>
-      <w:bookmarkStart w:id="18" w:name="_Toc181378096"/>
+      <w:bookmarkStart w:id="18" w:name="_Toc188352194"/>
       <w:r>
         <w:t>Índex</w:t>
       </w:r>
@@ -5749,7 +5947,7 @@
       <w:pPr>
         <w:pStyle w:val="Ttulo3"/>
       </w:pPr>
-      <w:bookmarkStart w:id="19" w:name="_Toc181378097"/>
+      <w:bookmarkStart w:id="19" w:name="_Toc188352195"/>
       <w:r>
         <w:t>Slader</w:t>
       </w:r>
@@ -5777,7 +5975,7 @@
       <w:pPr>
         <w:pStyle w:val="Ttulo3"/>
       </w:pPr>
-      <w:bookmarkStart w:id="20" w:name="_Toc181378098"/>
+      <w:bookmarkStart w:id="20" w:name="_Toc188352196"/>
       <w:r>
         <w:t>Slader-Index Mobile</w:t>
       </w:r>
@@ -5792,7 +5990,7 @@
       <w:pPr>
         <w:pStyle w:val="Ttulo3"/>
       </w:pPr>
-      <w:bookmarkStart w:id="21" w:name="_Toc181378099"/>
+      <w:bookmarkStart w:id="21" w:name="_Toc188352197"/>
       <w:r>
         <w:t>Info-Slader</w:t>
       </w:r>
@@ -5822,7 +6020,7 @@
       <w:pPr>
         <w:pStyle w:val="Ttulo3"/>
       </w:pPr>
-      <w:bookmarkStart w:id="22" w:name="_Toc181378100"/>
+      <w:bookmarkStart w:id="22" w:name="_Toc188352198"/>
       <w:r>
         <w:t>Info-Slader Mobile</w:t>
       </w:r>
@@ -5849,7 +6047,7 @@
       <w:pPr>
         <w:pStyle w:val="Ttulo2"/>
       </w:pPr>
-      <w:bookmarkStart w:id="23" w:name="_Toc181378101"/>
+      <w:bookmarkStart w:id="23" w:name="_Toc188352199"/>
       <w:r>
         <w:t>Botones</w:t>
       </w:r>
@@ -5945,7 +6143,7 @@
       <w:pPr>
         <w:pStyle w:val="Ttulo2"/>
       </w:pPr>
-      <w:bookmarkStart w:id="24" w:name="_Toc181378102"/>
+      <w:bookmarkStart w:id="24" w:name="_Toc188352200"/>
       <w:r>
         <w:rPr>
           <w:noProof/>
@@ -6035,7 +6233,7 @@
       <w:pPr>
         <w:pStyle w:val="Ttulo1"/>
       </w:pPr>
-      <w:bookmarkStart w:id="25" w:name="_Toc181378103"/>
+      <w:bookmarkStart w:id="25" w:name="_Toc188352201"/>
       <w:r>
         <w:lastRenderedPageBreak/>
         <w:t>Secciones Especiales</w:t>
@@ -6046,7 +6244,7 @@
       <w:pPr>
         <w:pStyle w:val="Ttulo2"/>
       </w:pPr>
-      <w:bookmarkStart w:id="26" w:name="_Toc181378104"/>
+      <w:bookmarkStart w:id="26" w:name="_Toc188352202"/>
       <w:r>
         <w:t>Clases</w:t>
       </w:r>
@@ -6061,7 +6259,7 @@
       <w:pPr>
         <w:pStyle w:val="Ttulo2"/>
       </w:pPr>
-      <w:bookmarkStart w:id="27" w:name="_Toc181378105"/>
+      <w:bookmarkStart w:id="27" w:name="_Toc188352203"/>
       <w:r>
         <w:t>Eventos</w:t>
       </w:r>
@@ -6071,7 +6269,7 @@
       <w:pPr>
         <w:pStyle w:val="Ttulo3"/>
       </w:pPr>
-      <w:bookmarkStart w:id="28" w:name="_Toc181378106"/>
+      <w:bookmarkStart w:id="28" w:name="_Toc188352204"/>
       <w:r>
         <w:rPr>
           <w:noProof/>
@@ -6188,7 +6386,7 @@
       <w:pPr>
         <w:pStyle w:val="Ttulo2"/>
       </w:pPr>
-      <w:bookmarkStart w:id="29" w:name="_Toc181378107"/>
+      <w:bookmarkStart w:id="29" w:name="_Toc188352205"/>
       <w:r>
         <w:t>Contacto</w:t>
       </w:r>
@@ -6203,7 +6401,7 @@
       <w:pPr>
         <w:pStyle w:val="Ttulo3"/>
       </w:pPr>
-      <w:bookmarkStart w:id="30" w:name="_Toc181378108"/>
+      <w:bookmarkStart w:id="30" w:name="_Toc188352206"/>
       <w:r>
         <w:t>Info-component</w:t>
       </w:r>
@@ -6218,7 +6416,7 @@
       <w:pPr>
         <w:pStyle w:val="Ttulo3"/>
       </w:pPr>
-      <w:bookmarkStart w:id="31" w:name="_Toc181378109"/>
+      <w:bookmarkStart w:id="31" w:name="_Toc188352207"/>
       <w:r>
         <w:t>Form-contact</w:t>
       </w:r>
@@ -6233,7 +6431,7 @@
       <w:pPr>
         <w:pStyle w:val="Ttulo2"/>
       </w:pPr>
-      <w:bookmarkStart w:id="32" w:name="_Toc181378110"/>
+      <w:bookmarkStart w:id="32" w:name="_Toc188352208"/>
       <w:r>
         <w:t>Login and regístrate</w:t>
       </w:r>
@@ -6254,7 +6452,7 @@
       <w:pPr>
         <w:pStyle w:val="Ttulo1"/>
       </w:pPr>
-      <w:bookmarkStart w:id="33" w:name="_Toc181378111"/>
+      <w:bookmarkStart w:id="33" w:name="_Toc188352209"/>
       <w:r>
         <w:t>Animaciones</w:t>
       </w:r>
@@ -6264,7 +6462,7 @@
       <w:pPr>
         <w:pStyle w:val="Ttulo2"/>
       </w:pPr>
-      <w:bookmarkStart w:id="34" w:name="_Toc181378112"/>
+      <w:bookmarkStart w:id="34" w:name="_Toc188352210"/>
       <w:r>
         <w:t>Slader</w:t>
       </w:r>
@@ -6288,7 +6486,7 @@
       <w:pPr>
         <w:pStyle w:val="Ttulo2"/>
       </w:pPr>
-      <w:bookmarkStart w:id="35" w:name="_Toc181378113"/>
+      <w:bookmarkStart w:id="35" w:name="_Toc188352211"/>
       <w:r>
         <w:lastRenderedPageBreak/>
         <w:t>Hover-text-nav</w:t>
@@ -6304,7 +6502,7 @@
       <w:pPr>
         <w:pStyle w:val="Ttulo1"/>
       </w:pPr>
-      <w:bookmarkStart w:id="36" w:name="_Toc181378114"/>
+      <w:bookmarkStart w:id="36" w:name="_Toc188352212"/>
       <w:r>
         <w:t>Mapeado de navegación</w:t>
       </w:r>
@@ -6570,7 +6768,7 @@
       <w:pPr>
         <w:pStyle w:val="Ttulo1"/>
       </w:pPr>
-      <w:bookmarkStart w:id="37" w:name="_Toc181378115"/>
+      <w:bookmarkStart w:id="37" w:name="_Toc188352213"/>
       <w:r>
         <w:t xml:space="preserve">Elementos de </w:t>
       </w:r>
@@ -6594,7 +6792,7 @@
       <w:pPr>
         <w:pStyle w:val="Ttulo1"/>
       </w:pPr>
-      <w:bookmarkStart w:id="38" w:name="_Toc181378116"/>
+      <w:bookmarkStart w:id="38" w:name="_Toc188352214"/>
       <w:r>
         <w:t xml:space="preserve">Principios de la </w:t>
       </w:r>
@@ -6607,7 +6805,7 @@
       <w:pPr>
         <w:pStyle w:val="Ttulo2"/>
       </w:pPr>
-      <w:bookmarkStart w:id="39" w:name="_Toc181378117"/>
+      <w:bookmarkStart w:id="39" w:name="_Toc188352215"/>
       <w:r>
         <w:t>Proximidad</w:t>
       </w:r>
@@ -6622,7 +6820,7 @@
       <w:pPr>
         <w:pStyle w:val="Ttulo2"/>
       </w:pPr>
-      <w:bookmarkStart w:id="40" w:name="_Toc181378118"/>
+      <w:bookmarkStart w:id="40" w:name="_Toc188352216"/>
       <w:r>
         <w:t>Semejanza</w:t>
       </w:r>
@@ -6642,7 +6840,7 @@
       <w:pPr>
         <w:pStyle w:val="Ttulo2"/>
       </w:pPr>
-      <w:bookmarkStart w:id="41" w:name="_Toc181378119"/>
+      <w:bookmarkStart w:id="41" w:name="_Toc188352217"/>
       <w:r>
         <w:t>Simetría</w:t>
       </w:r>
@@ -6657,7 +6855,7 @@
       <w:pPr>
         <w:pStyle w:val="Ttulo2"/>
       </w:pPr>
-      <w:bookmarkStart w:id="42" w:name="_Toc181378120"/>
+      <w:bookmarkStart w:id="42" w:name="_Toc188352218"/>
       <w:r>
         <w:t>Continuidad</w:t>
       </w:r>
@@ -6675,7 +6873,7 @@
       <w:r>
         <w:t xml:space="preserve"> </w:t>
       </w:r>
-      <w:bookmarkStart w:id="43" w:name="_Toc181378121"/>
+      <w:bookmarkStart w:id="43" w:name="_Toc188352219"/>
       <w:r>
         <w:t>Cierre</w:t>
       </w:r>
@@ -6696,7 +6894,7 @@
       <w:pPr>
         <w:pStyle w:val="Ttulo2"/>
       </w:pPr>
-      <w:bookmarkStart w:id="44" w:name="_Toc181378122"/>
+      <w:bookmarkStart w:id="44" w:name="_Toc188352220"/>
       <w:r>
         <w:t>Tamaño relativo</w:t>
       </w:r>
@@ -6711,7 +6909,7 @@
       <w:pPr>
         <w:pStyle w:val="Ttulo2"/>
       </w:pPr>
-      <w:bookmarkStart w:id="45" w:name="_Toc181378123"/>
+      <w:bookmarkStart w:id="45" w:name="_Toc188352221"/>
       <w:r>
         <w:t>Figura-fondo</w:t>
       </w:r>
@@ -6726,7 +6924,7 @@
       <w:pPr>
         <w:pStyle w:val="Ttulo2"/>
       </w:pPr>
-      <w:bookmarkStart w:id="46" w:name="_Toc181378124"/>
+      <w:bookmarkStart w:id="46" w:name="_Toc188352222"/>
       <w:r>
         <w:t>Simplicidad</w:t>
       </w:r>
@@ -6741,9 +6939,11 @@
       <w:pPr>
         <w:pStyle w:val="Ttulo1"/>
       </w:pPr>
+      <w:bookmarkStart w:id="47" w:name="_Toc188352223"/>
       <w:r>
         <w:t>Bootstrap</w:t>
       </w:r>
+      <w:bookmarkEnd w:id="47"/>
     </w:p>
     <w:p>
       <w:r>
@@ -6754,17 +6954,21 @@
       <w:pPr>
         <w:pStyle w:val="Ttulo2"/>
       </w:pPr>
+      <w:bookmarkStart w:id="48" w:name="_Toc188352224"/>
       <w:r>
         <w:t>Variables</w:t>
       </w:r>
+      <w:bookmarkEnd w:id="48"/>
     </w:p>
     <w:p>
       <w:pPr>
         <w:pStyle w:val="Ttulo3"/>
       </w:pPr>
+      <w:bookmarkStart w:id="49" w:name="_Toc188352225"/>
       <w:r>
         <w:t>Colores</w:t>
       </w:r>
+      <w:bookmarkEnd w:id="49"/>
     </w:p>
     <w:p>
       <w:pPr>
@@ -7026,28 +7230,63 @@
       </w:r>
     </w:p>
     <w:p>
+      <w:pPr>
+        <w:pStyle w:val="Prrafodelista"/>
+        <w:numPr>
+          <w:ilvl w:val="0"/>
+          <w:numId w:val="9"/>
+        </w:numPr>
+      </w:pPr>
       <w:r>
         <w:rPr>
           <w:b/>
           <w:bCs/>
         </w:rPr>
-        <w:t xml:space="preserve">$navbar-dark-hover-color:           </w:t>
-      </w:r>
-      <w:r>
-        <w:t>$</w:t>
-      </w:r>
-      <w:proofErr w:type="gramStart"/>
-      <w:r>
-        <w:t>primary !default</w:t>
-      </w:r>
-      <w:proofErr w:type="gramEnd"/>
-    </w:p>
-    <w:p>
+        <w:t>Color del hover para el navbar</w:t>
+      </w:r>
+    </w:p>
+    <w:p>
+      <w:pPr>
+        <w:pStyle w:val="Prrafodelista"/>
+        <w:numPr>
+          <w:ilvl w:val="1"/>
+          <w:numId w:val="9"/>
+        </w:numPr>
+      </w:pPr>
+      <w:r>
+        <w:t xml:space="preserve">Aquí cambiaremos la variable </w:t>
+      </w:r>
       <w:r>
         <w:rPr>
           <w:b/>
           <w:bCs/>
         </w:rPr>
+        <w:t>$navbar-dark-hover-color</w:t>
+      </w:r>
+      <w:r>
+        <w:rPr>
+          <w:b/>
+          <w:bCs/>
+        </w:rPr>
+        <w:t xml:space="preserve"> </w:t>
+      </w:r>
+      <w:r>
+        <w:t>dándole nuestro color primario</w:t>
+      </w:r>
+    </w:p>
+    <w:p>
+      <w:pPr>
+        <w:pStyle w:val="Prrafodelista"/>
+        <w:numPr>
+          <w:ilvl w:val="1"/>
+          <w:numId w:val="9"/>
+        </w:numPr>
+      </w:pPr>
+      <w:r>
+        <w:rPr>
+          <w:b/>
+          <w:bCs/>
+        </w:rPr>
         <w:t>$body-bg:</w:t>
       </w:r>
       <w:r>
@@ -7056,6 +7295,72 @@
       <w:proofErr w:type="gramStart"/>
       <w:r>
         <w:t>secondary !default</w:t>
+      </w:r>
+      <w:proofErr w:type="gramEnd"/>
+      <w:r>
+        <w:t>;</w:t>
+      </w:r>
+    </w:p>
+    <w:p>
+      <w:pPr>
+        <w:pStyle w:val="Ttulo3"/>
+      </w:pPr>
+      <w:r>
+        <w:t>Fuentes</w:t>
+      </w:r>
+      <w:r>
+        <w:t xml:space="preserve"> y texto</w:t>
+      </w:r>
+    </w:p>
+    <w:p>
+      <w:pPr>
+        <w:pStyle w:val="Prrafodelista"/>
+        <w:numPr>
+          <w:ilvl w:val="0"/>
+          <w:numId w:val="10"/>
+        </w:numPr>
+      </w:pPr>
+      <w:r>
+        <w:t xml:space="preserve">$font-family-base:            arial, sans-serif; </w:t>
+      </w:r>
+      <w:r>
+        <w:rPr>
+          <w:i/>
+          <w:iCs/>
+        </w:rPr>
+        <w:t>//</w:t>
+      </w:r>
+      <w:proofErr w:type="gramStart"/>
+      <w:r>
+        <w:rPr>
+          <w:i/>
+          <w:iCs/>
+        </w:rPr>
+        <w:t>var(</w:t>
+      </w:r>
+      <w:proofErr w:type="gramEnd"/>
+      <w:r>
+        <w:rPr>
+          <w:i/>
+          <w:iCs/>
+        </w:rPr>
+        <w:t>--#{$prefix}font-sans-serif) !default;</w:t>
+      </w:r>
+    </w:p>
+    <w:p>
+      <w:pPr>
+        <w:pStyle w:val="Prrafodelista"/>
+        <w:numPr>
+          <w:ilvl w:val="0"/>
+          <w:numId w:val="10"/>
+        </w:numPr>
+      </w:pPr>
+      <w:r>
+        <w:t>$body-color:                $</w:t>
+      </w:r>
+      <w:proofErr w:type="gramStart"/>
+      <w:r>
+        <w:t>light !default</w:t>
       </w:r>
       <w:proofErr w:type="gramEnd"/>
       <w:r>
@@ -7085,12 +7390,12 @@
       <w:pPr>
         <w:pStyle w:val="Ttulo1"/>
       </w:pPr>
-      <w:bookmarkStart w:id="47" w:name="_Toc181378125"/>
+      <w:bookmarkStart w:id="50" w:name="_Toc188352226"/>
       <w:r>
         <w:lastRenderedPageBreak/>
         <w:t>Plugin y assets</w:t>
       </w:r>
-      <w:bookmarkEnd w:id="47"/>
+      <w:bookmarkEnd w:id="50"/>
     </w:p>
     <w:p>
       <w:r>
@@ -7114,14 +7419,14 @@
       <w:pPr>
         <w:pStyle w:val="Ttulo1"/>
       </w:pPr>
-      <w:bookmarkStart w:id="48" w:name="_Toc181378126"/>
+      <w:bookmarkStart w:id="51" w:name="_Toc188352227"/>
       <w:r>
         <w:t>B</w:t>
       </w:r>
       <w:r>
         <w:t>ibliográfica</w:t>
       </w:r>
-      <w:bookmarkEnd w:id="48"/>
+      <w:bookmarkEnd w:id="51"/>
       <w:r>
         <w:t> </w:t>
       </w:r>
@@ -7300,11 +7605,11 @@
       <w:pPr>
         <w:pStyle w:val="Ttulo1"/>
       </w:pPr>
-      <w:bookmarkStart w:id="49" w:name="_Toc181378127"/>
+      <w:bookmarkStart w:id="52" w:name="_Toc188352228"/>
       <w:r>
         <w:t>Colaboradores</w:t>
       </w:r>
-      <w:bookmarkEnd w:id="49"/>
+      <w:bookmarkEnd w:id="52"/>
     </w:p>
     <w:p>
       <w:pPr>
@@ -9076,6 +9381,119 @@
       </w:rPr>
     </w:lvl>
   </w:abstractNum>
+  <w:abstractNum w:abstractNumId="9" w15:restartNumberingAfterBreak="0">
+    <w:nsid w:val="7DDC455E"/>
+    <w:multiLevelType w:val="hybridMultilevel"/>
+    <w:tmpl w:val="B95C9040"/>
+    <w:lvl w:ilvl="0" w:tplc="FFFFFFFF">
+      <w:start w:val="1"/>
+      <w:numFmt w:val="bullet"/>
+      <w:lvlText w:val="o"/>
+      <w:lvlJc w:val="left"/>
+      <w:pPr>
+        <w:ind w:left="1440" w:hanging="360"/>
+      </w:pPr>
+      <w:rPr>
+        <w:rFonts w:ascii="Courier New" w:hAnsi="Courier New" w:cs="Courier New" w:hint="default"/>
+      </w:rPr>
+    </w:lvl>
+    <w:lvl w:ilvl="1" w:tplc="0C0A0003" w:tentative="1">
+      <w:start w:val="1"/>
+      <w:numFmt w:val="bullet"/>
+      <w:lvlText w:val="o"/>
+      <w:lvlJc w:val="left"/>
+      <w:pPr>
+        <w:ind w:left="1440" w:hanging="360"/>
+      </w:pPr>
+      <w:rPr>
+        <w:rFonts w:ascii="Courier New" w:hAnsi="Courier New" w:cs="Courier New" w:hint="default"/>
+      </w:rPr>
+    </w:lvl>
+    <w:lvl w:ilvl="2" w:tplc="0C0A0005" w:tentative="1">
+      <w:start w:val="1"/>
+      <w:numFmt w:val="bullet"/>
+      <w:lvlText w:val=""/>
+      <w:lvlJc w:val="left"/>
+      <w:pPr>
+        <w:ind w:left="2160" w:hanging="360"/>
+      </w:pPr>
+      <w:rPr>
+        <w:rFonts w:ascii="Wingdings" w:hAnsi="Wingdings" w:hint="default"/>
+      </w:rPr>
+    </w:lvl>
+    <w:lvl w:ilvl="3" w:tplc="0C0A0001" w:tentative="1">
+      <w:start w:val="1"/>
+      <w:numFmt w:val="bullet"/>
+      <w:lvlText w:val=""/>
+      <w:lvlJc w:val="left"/>
+      <w:pPr>
+        <w:ind w:left="2880" w:hanging="360"/>
+      </w:pPr>
+      <w:rPr>
+        <w:rFonts w:ascii="Symbol" w:hAnsi="Symbol" w:hint="default"/>
+      </w:rPr>
+    </w:lvl>
+    <w:lvl w:ilvl="4" w:tplc="0C0A0003" w:tentative="1">
+      <w:start w:val="1"/>
+      <w:numFmt w:val="bullet"/>
+      <w:lvlText w:val="o"/>
+      <w:lvlJc w:val="left"/>
+      <w:pPr>
+        <w:ind w:left="3600" w:hanging="360"/>
+      </w:pPr>
+      <w:rPr>
+        <w:rFonts w:ascii="Courier New" w:hAnsi="Courier New" w:cs="Courier New" w:hint="default"/>
+      </w:rPr>
+    </w:lvl>
+    <w:lvl w:ilvl="5" w:tplc="0C0A0005" w:tentative="1">
+      <w:start w:val="1"/>
+      <w:numFmt w:val="bullet"/>
+      <w:lvlText w:val=""/>
+      <w:lvlJc w:val="left"/>
+      <w:pPr>
+        <w:ind w:left="4320" w:hanging="360"/>
+      </w:pPr>
+      <w:rPr>
+        <w:rFonts w:ascii="Wingdings" w:hAnsi="Wingdings" w:hint="default"/>
+      </w:rPr>
+    </w:lvl>
+    <w:lvl w:ilvl="6" w:tplc="0C0A0001" w:tentative="1">
+      <w:start w:val="1"/>
+      <w:numFmt w:val="bullet"/>
+      <w:lvlText w:val=""/>
+      <w:lvlJc w:val="left"/>
+      <w:pPr>
+        <w:ind w:left="5040" w:hanging="360"/>
+      </w:pPr>
+      <w:rPr>
+        <w:rFonts w:ascii="Symbol" w:hAnsi="Symbol" w:hint="default"/>
+      </w:rPr>
+    </w:lvl>
+    <w:lvl w:ilvl="7" w:tplc="0C0A0003" w:tentative="1">
+      <w:start w:val="1"/>
+      <w:numFmt w:val="bullet"/>
+      <w:lvlText w:val="o"/>
+      <w:lvlJc w:val="left"/>
+      <w:pPr>
+        <w:ind w:left="5760" w:hanging="360"/>
+      </w:pPr>
+      <w:rPr>
+        <w:rFonts w:ascii="Courier New" w:hAnsi="Courier New" w:cs="Courier New" w:hint="default"/>
+      </w:rPr>
+    </w:lvl>
+    <w:lvl w:ilvl="8" w:tplc="0C0A0005" w:tentative="1">
+      <w:start w:val="1"/>
+      <w:numFmt w:val="bullet"/>
+      <w:lvlText w:val=""/>
+      <w:lvlJc w:val="left"/>
+      <w:pPr>
+        <w:ind w:left="6480" w:hanging="360"/>
+      </w:pPr>
+      <w:rPr>
+        <w:rFonts w:ascii="Wingdings" w:hAnsi="Wingdings" w:hint="default"/>
+      </w:rPr>
+    </w:lvl>
+  </w:abstractNum>
   <w:num w:numId="1" w16cid:durableId="1428110638">
     <w:abstractNumId w:val="5"/>
   </w:num>
@@ -9102,6 +9520,9 @@
   </w:num>
   <w:num w:numId="9" w16cid:durableId="315694264">
     <w:abstractNumId w:val="0"/>
+  </w:num>
+  <w:num w:numId="10" w16cid:durableId="1661082798">
+    <w:abstractNumId w:val="9"/>
   </w:num>
 </w:numbering>
 </file>

</xml_diff>

<commit_message>
refactor: update carousel component layout and styles; enhance SCSS variable usage for headings and card titles
</commit_message>
<xml_diff>
--- a/Análisis de Elementos Conceptuales.docx
+++ b/Análisis de Elementos Conceptuales.docx
@@ -2462,21 +2462,7 @@
                 <w:rStyle w:val="Hipervnculo"/>
                 <w:noProof/>
               </w:rPr>
-              <w:t>Secciones E</w:t>
-            </w:r>
-            <w:r>
-              <w:rPr>
-                <w:rStyle w:val="Hipervnculo"/>
-                <w:noProof/>
-              </w:rPr>
-              <w:t>s</w:t>
-            </w:r>
-            <w:r>
-              <w:rPr>
-                <w:rStyle w:val="Hipervnculo"/>
-                <w:noProof/>
-              </w:rPr>
-              <w:t>peciales</w:t>
+              <w:t>Secciones Especiales</w:t>
             </w:r>
             <w:r>
               <w:rPr>
@@ -4082,21 +4068,7 @@
                 <w:rStyle w:val="Hipervnculo"/>
                 <w:noProof/>
               </w:rPr>
-              <w:t>Boots</w:t>
-            </w:r>
-            <w:r>
-              <w:rPr>
-                <w:rStyle w:val="Hipervnculo"/>
-                <w:noProof/>
-              </w:rPr>
-              <w:t>t</w:t>
-            </w:r>
-            <w:r>
-              <w:rPr>
-                <w:rStyle w:val="Hipervnculo"/>
-                <w:noProof/>
-              </w:rPr>
-              <w:t>rap</w:t>
+              <w:t>Bootstrap</w:t>
             </w:r>
             <w:r>
               <w:rPr>
@@ -7361,6 +7333,46 @@
       <w:proofErr w:type="gramStart"/>
       <w:r>
         <w:t>light !default</w:t>
+      </w:r>
+      <w:proofErr w:type="gramEnd"/>
+      <w:r>
+        <w:t>;</w:t>
+      </w:r>
+    </w:p>
+    <w:p>
+      <w:pPr>
+        <w:pStyle w:val="Prrafodelista"/>
+        <w:numPr>
+          <w:ilvl w:val="0"/>
+          <w:numId w:val="10"/>
+        </w:numPr>
+      </w:pPr>
+      <w:r>
+        <w:t>$headings-color:              $</w:t>
+      </w:r>
+      <w:proofErr w:type="gramStart"/>
+      <w:r>
+        <w:t>primary !default</w:t>
+      </w:r>
+      <w:proofErr w:type="gramEnd"/>
+      <w:r>
+        <w:t>; // inherit !default;</w:t>
+      </w:r>
+    </w:p>
+    <w:p>
+      <w:pPr>
+        <w:pStyle w:val="Prrafodelista"/>
+        <w:numPr>
+          <w:ilvl w:val="0"/>
+          <w:numId w:val="10"/>
+        </w:numPr>
+      </w:pPr>
+      <w:r>
+        <w:t>$card-title-color:                  $</w:t>
+      </w:r>
+      <w:proofErr w:type="gramStart"/>
+      <w:r>
+        <w:t>primary !default</w:t>
       </w:r>
       <w:proofErr w:type="gramEnd"/>
       <w:r>
@@ -10051,6 +10063,7 @@
   <w:style w:type="character" w:default="1" w:styleId="Fuentedeprrafopredeter">
     <w:name w:val="Default Paragraph Font"/>
     <w:uiPriority w:val="1"/>
+    <w:semiHidden/>
     <w:unhideWhenUsed/>
   </w:style>
   <w:style w:type="table" w:default="1" w:styleId="Tablanormal">

</xml_diff>

<commit_message>
feat: add InputComponent and FormComponents; update styles for headings and card titles; enhance event page layout with new background image implementation
</commit_message>
<xml_diff>
--- a/Análisis de Elementos Conceptuales.docx
+++ b/Análisis de Elementos Conceptuales.docx
@@ -4570,8 +4570,17 @@
             <w:rStyle w:val="Hipervnculo"/>
             <w:color w:val="D32F2F"/>
           </w:rPr>
-          <w:t>Enlace del prototipo con Figma</w:t>
+          <w:t xml:space="preserve">Enlace del prototipo con </w:t>
         </w:r>
+        <w:proofErr w:type="spellStart"/>
+        <w:r>
+          <w:rPr>
+            <w:rStyle w:val="Hipervnculo"/>
+            <w:color w:val="D32F2F"/>
+          </w:rPr>
+          <w:t>Figma</w:t>
+        </w:r>
+        <w:proofErr w:type="spellEnd"/>
       </w:hyperlink>
     </w:p>
     <w:p>
@@ -4904,9 +4913,14 @@
       </w:pPr>
       <w:bookmarkStart w:id="7" w:name="_Toc188352183"/>
       <w:r>
-        <w:t>Text form</w:t>
+        <w:t xml:space="preserve">Text </w:t>
+      </w:r>
+      <w:proofErr w:type="spellStart"/>
+      <w:r>
+        <w:t>form</w:t>
       </w:r>
       <w:bookmarkEnd w:id="7"/>
+      <w:proofErr w:type="spellEnd"/>
     </w:p>
     <w:p>
       <w:pPr>
@@ -5197,11 +5211,19 @@
       <w:r>
         <w:t xml:space="preserve"> y en el </w:t>
       </w:r>
+      <w:proofErr w:type="spellStart"/>
       <w:r>
         <w:rPr>
           <w:u w:val="single"/>
         </w:rPr>
-        <w:t>fabicon o icono de la web</w:t>
+        <w:t>fabicon</w:t>
+      </w:r>
+      <w:proofErr w:type="spellEnd"/>
+      <w:r>
+        <w:rPr>
+          <w:u w:val="single"/>
+        </w:rPr>
+        <w:t xml:space="preserve"> o icono de la web</w:t>
       </w:r>
       <w:r>
         <w:t xml:space="preserve">, donde este tendrá un color de fondo Gris oscuro para resaltar el logo y el contenido </w:t>
@@ -5733,7 +5755,15 @@
         <w:t>encontrará</w:t>
       </w:r>
       <w:r>
-        <w:t xml:space="preserve"> el texto de copirray y los iconos de las redes </w:t>
+        <w:t xml:space="preserve"> el texto de </w:t>
+      </w:r>
+      <w:proofErr w:type="spellStart"/>
+      <w:r>
+        <w:t>copirray</w:t>
+      </w:r>
+      <w:proofErr w:type="spellEnd"/>
+      <w:r>
+        <w:t xml:space="preserve"> y los iconos de las redes </w:t>
       </w:r>
       <w:r>
         <w:t>sociales, en</w:t>
@@ -5920,6 +5950,7 @@
         <w:pStyle w:val="Ttulo3"/>
       </w:pPr>
       <w:bookmarkStart w:id="19" w:name="_Toc188352195"/>
+      <w:proofErr w:type="spellStart"/>
       <w:r>
         <w:t>Slader</w:t>
       </w:r>
@@ -5927,6 +5958,7 @@
         <w:t>-Index</w:t>
       </w:r>
       <w:bookmarkEnd w:id="19"/>
+      <w:proofErr w:type="spellEnd"/>
     </w:p>
     <w:p>
       <w:r>
@@ -5948,8 +5980,13 @@
         <w:pStyle w:val="Ttulo3"/>
       </w:pPr>
       <w:bookmarkStart w:id="20" w:name="_Toc188352196"/>
-      <w:r>
-        <w:t>Slader-Index Mobile</w:t>
+      <w:proofErr w:type="spellStart"/>
+      <w:r>
+        <w:t>Slader-Index</w:t>
+      </w:r>
+      <w:proofErr w:type="spellEnd"/>
+      <w:r>
+        <w:t xml:space="preserve"> Mobile</w:t>
       </w:r>
       <w:bookmarkEnd w:id="20"/>
     </w:p>
@@ -5963,10 +6000,12 @@
         <w:pStyle w:val="Ttulo3"/>
       </w:pPr>
       <w:bookmarkStart w:id="21" w:name="_Toc188352197"/>
+      <w:proofErr w:type="spellStart"/>
       <w:r>
         <w:t>Info-Slader</w:t>
       </w:r>
       <w:bookmarkEnd w:id="21"/>
+      <w:proofErr w:type="spellEnd"/>
     </w:p>
     <w:p>
       <w:r>
@@ -5993,8 +6032,13 @@
         <w:pStyle w:val="Ttulo3"/>
       </w:pPr>
       <w:bookmarkStart w:id="22" w:name="_Toc188352198"/>
-      <w:r>
-        <w:t>Info-Slader Mobile</w:t>
+      <w:proofErr w:type="spellStart"/>
+      <w:r>
+        <w:t>Info-Slader</w:t>
+      </w:r>
+      <w:proofErr w:type="spellEnd"/>
+      <w:r>
+        <w:t xml:space="preserve"> Mobile</w:t>
       </w:r>
       <w:bookmarkEnd w:id="22"/>
     </w:p>
@@ -6027,8 +6071,13 @@
     </w:p>
     <w:p>
       <w:r>
-        <w:t>Los botones son los de bootrasp</w:t>
-      </w:r>
+        <w:t xml:space="preserve">Los botones son los de </w:t>
+      </w:r>
+      <w:proofErr w:type="spellStart"/>
+      <w:r>
+        <w:t>bootrasp</w:t>
+      </w:r>
+      <w:proofErr w:type="spellEnd"/>
     </w:p>
     <w:p>
       <w:r>
@@ -6184,10 +6233,12 @@
           </wp:anchor>
         </w:drawing>
       </w:r>
+      <w:proofErr w:type="spellStart"/>
       <w:r>
         <w:t>Card-product</w:t>
       </w:r>
       <w:bookmarkEnd w:id="24"/>
+      <w:proofErr w:type="spellEnd"/>
     </w:p>
     <w:p>
       <w:r>
@@ -6224,7 +6275,15 @@
     </w:p>
     <w:p>
       <w:r>
-        <w:t>Esta se compondrá de imágenes de fondo con un frime en el centro con un título, una descripción y un botón en la parte inferior</w:t>
+        <w:t xml:space="preserve">Esta se compondrá de imágenes de fondo con un </w:t>
+      </w:r>
+      <w:proofErr w:type="spellStart"/>
+      <w:r>
+        <w:t>frime</w:t>
+      </w:r>
+      <w:proofErr w:type="spellEnd"/>
+      <w:r>
+        <w:t xml:space="preserve"> en el centro con un título, una descripción y un botón en la parte inferior</w:t>
       </w:r>
     </w:p>
     <w:p>
@@ -6374,10 +6433,12 @@
         <w:pStyle w:val="Ttulo3"/>
       </w:pPr>
       <w:bookmarkStart w:id="30" w:name="_Toc188352206"/>
+      <w:proofErr w:type="spellStart"/>
       <w:r>
         <w:t>Info-component</w:t>
       </w:r>
       <w:bookmarkEnd w:id="30"/>
+      <w:proofErr w:type="spellEnd"/>
     </w:p>
     <w:p>
       <w:r>
@@ -6389,10 +6450,12 @@
         <w:pStyle w:val="Ttulo3"/>
       </w:pPr>
       <w:bookmarkStart w:id="31" w:name="_Toc188352207"/>
+      <w:proofErr w:type="spellStart"/>
       <w:r>
         <w:t>Form-contact</w:t>
       </w:r>
       <w:bookmarkEnd w:id="31"/>
+      <w:proofErr w:type="spellEnd"/>
     </w:p>
     <w:p>
       <w:r>
@@ -6417,7 +6480,15 @@
         <w:t>título</w:t>
       </w:r>
       <w:r>
-        <w:t>, un form en la parte central con un botón centrado y al final hay un enlace a el contrario, es decir, registro redirige a login y viceversa</w:t>
+        <w:t xml:space="preserve">, un </w:t>
+      </w:r>
+      <w:proofErr w:type="spellStart"/>
+      <w:r>
+        <w:t>form</w:t>
+      </w:r>
+      <w:proofErr w:type="spellEnd"/>
+      <w:r>
+        <w:t xml:space="preserve"> en la parte central con un botón centrado y al final hay un enlace a el contrario, es decir, registro redirige a login y viceversa</w:t>
       </w:r>
     </w:p>
     <w:p>
@@ -6435,6 +6506,7 @@
         <w:pStyle w:val="Ttulo2"/>
       </w:pPr>
       <w:bookmarkStart w:id="34" w:name="_Toc188352210"/>
+      <w:proofErr w:type="spellStart"/>
       <w:r>
         <w:t>Slader</w:t>
       </w:r>
@@ -6442,6 +6514,7 @@
         <w:t>-index</w:t>
       </w:r>
       <w:bookmarkEnd w:id="34"/>
+      <w:proofErr w:type="spellEnd"/>
     </w:p>
     <w:p>
       <w:r>
@@ -6451,7 +6524,15 @@
         <w:t>donde se ve como se desplaza la imagen hacia la dirección deseada</w:t>
       </w:r>
       <w:r>
-        <w:t xml:space="preserve">, el texto de información se ira al apartado contrario, además este slader ser ira moviendo cada 4s </w:t>
+        <w:t xml:space="preserve">, el texto de información se ira al apartado contrario, además este </w:t>
+      </w:r>
+      <w:proofErr w:type="spellStart"/>
+      <w:r>
+        <w:t>slader</w:t>
+      </w:r>
+      <w:proofErr w:type="spellEnd"/>
+      <w:r>
+        <w:t xml:space="preserve"> ser ira moviendo cada 4s </w:t>
       </w:r>
     </w:p>
     <w:p>
@@ -6459,11 +6540,13 @@
         <w:pStyle w:val="Ttulo2"/>
       </w:pPr>
       <w:bookmarkStart w:id="35" w:name="_Toc188352211"/>
+      <w:proofErr w:type="spellStart"/>
       <w:r>
         <w:lastRenderedPageBreak/>
         <w:t>Hover-text-nav</w:t>
       </w:r>
       <w:bookmarkEnd w:id="35"/>
+      <w:proofErr w:type="spellEnd"/>
     </w:p>
     <w:p>
       <w:r>
@@ -6757,7 +6840,15 @@
         <w:t>los elementos de identificación en diferentes partes, en el menú de navegación, en la parte izquierda encontraremos el logo a un tamaño significativo</w:t>
       </w:r>
       <w:r>
-        <w:t xml:space="preserve"> que nos redireccionara al inicio, en el fabicon o logo de icono volveremos a encontrar el logo y el título de la empresa</w:t>
+        <w:t xml:space="preserve"> que nos redireccionara al inicio, en el </w:t>
+      </w:r>
+      <w:proofErr w:type="spellStart"/>
+      <w:r>
+        <w:t>fabicon</w:t>
+      </w:r>
+      <w:proofErr w:type="spellEnd"/>
+      <w:r>
+        <w:t xml:space="preserve"> o logo de icono volveremos a encontrar el logo y el título de la empresa</w:t>
       </w:r>
     </w:p>
     <w:p>
@@ -6800,12 +6891,28 @@
     </w:p>
     <w:p>
       <w:r>
-        <w:t>Los enlaces e iconografía serán todos semejantes entre si, siendo blancos de base y los enlaces al pasar por encima rojos dando un efecto a estos.</w:t>
-      </w:r>
-    </w:p>
-    <w:p>
-      <w:r>
-        <w:t>Además, lo encontramos en los botones siendo todos iguales resaltando mas los botones principales y quitando importancia a los secundarios</w:t>
+        <w:t xml:space="preserve">Los enlaces e iconografía serán todos semejantes entre </w:t>
+      </w:r>
+      <w:proofErr w:type="spellStart"/>
+      <w:r>
+        <w:t>si</w:t>
+      </w:r>
+      <w:proofErr w:type="spellEnd"/>
+      <w:r>
+        <w:t>, siendo blancos de base y los enlaces al pasar por encima rojos dando un efecto a estos.</w:t>
+      </w:r>
+    </w:p>
+    <w:p>
+      <w:r>
+        <w:t xml:space="preserve">Además, lo encontramos en los botones siendo todos iguales resaltando </w:t>
+      </w:r>
+      <w:proofErr w:type="spellStart"/>
+      <w:r>
+        <w:t>mas</w:t>
+      </w:r>
+      <w:proofErr w:type="spellEnd"/>
+      <w:r>
+        <w:t xml:space="preserve"> los botones principales y quitando importancia a los secundarios</w:t>
       </w:r>
     </w:p>
     <w:p>
@@ -6853,7 +6960,23 @@
     </w:p>
     <w:p>
       <w:r>
-        <w:t>Este principio se cumple en el slader principal dando al usuario una percepción de que hay mas contenido oculto y hace que este pase a las diferentes partes.</w:t>
+        <w:t xml:space="preserve">Este principio se cumple en el </w:t>
+      </w:r>
+      <w:proofErr w:type="spellStart"/>
+      <w:r>
+        <w:t>slader</w:t>
+      </w:r>
+      <w:proofErr w:type="spellEnd"/>
+      <w:r>
+        <w:t xml:space="preserve"> principal dando al usuario una percepción de que hay </w:t>
+      </w:r>
+      <w:proofErr w:type="spellStart"/>
+      <w:r>
+        <w:t>mas</w:t>
+      </w:r>
+      <w:proofErr w:type="spellEnd"/>
+      <w:r>
+        <w:t xml:space="preserve"> contenido oculto y hace que este pase a las diferentes partes.</w:t>
       </w:r>
     </w:p>
     <w:p>
@@ -6874,7 +6997,23 @@
     </w:p>
     <w:p>
       <w:r>
-        <w:t>Usamos este principio al transaccionar de dispositivo portátil o ordenador a móvil adaptando todos los contenidos y haciendo mas pequeño el contenido para que quepa de una forma correcta</w:t>
+        <w:t xml:space="preserve">Usamos este principio al transaccionar de dispositivo portátil </w:t>
+      </w:r>
+      <w:proofErr w:type="spellStart"/>
+      <w:r>
+        <w:t>o</w:t>
+      </w:r>
+      <w:proofErr w:type="spellEnd"/>
+      <w:r>
+        <w:t xml:space="preserve"> ordenador a móvil adaptando todos los contenidos y haciendo </w:t>
+      </w:r>
+      <w:proofErr w:type="spellStart"/>
+      <w:r>
+        <w:t>mas</w:t>
+      </w:r>
+      <w:proofErr w:type="spellEnd"/>
+      <w:r>
+        <w:t xml:space="preserve"> pequeño el contenido para que quepa de una forma correcta</w:t>
       </w:r>
     </w:p>
     <w:p>
@@ -6889,7 +7028,15 @@
     </w:p>
     <w:p>
       <w:r>
-        <w:t>En el slader del ordenador podemos encontrar este elemento siendo el fondo de este un elemento imprescindible y haciendo que el contenido este alrededor de esta figura</w:t>
+        <w:t xml:space="preserve">En el </w:t>
+      </w:r>
+      <w:proofErr w:type="spellStart"/>
+      <w:r>
+        <w:t>slader</w:t>
+      </w:r>
+      <w:proofErr w:type="spellEnd"/>
+      <w:r>
+        <w:t xml:space="preserve"> del ordenador podemos encontrar este elemento siendo el fondo de este un elemento imprescindible y haciendo que el contenido este alrededor de esta figura</w:t>
       </w:r>
     </w:p>
     <w:p>
@@ -6950,6 +7097,7 @@
           <w:numId w:val="9"/>
         </w:numPr>
       </w:pPr>
+      <w:proofErr w:type="spellStart"/>
       <w:r>
         <w:rPr>
           <w:b/>
@@ -6957,6 +7105,7 @@
         </w:rPr>
         <w:t>Primary</w:t>
       </w:r>
+      <w:proofErr w:type="spellEnd"/>
     </w:p>
     <w:p>
       <w:pPr>
@@ -6998,8 +7147,17 @@
           <w:b/>
           <w:bCs/>
         </w:rPr>
-        <w:t>$primary</w:t>
-      </w:r>
+        <w:t>$</w:t>
+      </w:r>
+      <w:proofErr w:type="spellStart"/>
+      <w:r>
+        <w:rPr>
+          <w:b/>
+          <w:bCs/>
+        </w:rPr>
+        <w:t>primary</w:t>
+      </w:r>
+      <w:proofErr w:type="spellEnd"/>
       <w:r>
         <w:t xml:space="preserve"> el color hexadecimal</w:t>
       </w:r>
@@ -7012,6 +7170,7 @@
           <w:numId w:val="9"/>
         </w:numPr>
       </w:pPr>
+      <w:proofErr w:type="spellStart"/>
       <w:r>
         <w:rPr>
           <w:b/>
@@ -7019,6 +7178,7 @@
         </w:rPr>
         <w:t>Secundary</w:t>
       </w:r>
+      <w:proofErr w:type="spellEnd"/>
     </w:p>
     <w:p>
       <w:pPr>
@@ -7067,8 +7227,17 @@
           <w:b/>
           <w:bCs/>
         </w:rPr>
-        <w:t>$secundary</w:t>
-      </w:r>
+        <w:t>$</w:t>
+      </w:r>
+      <w:proofErr w:type="spellStart"/>
+      <w:r>
+        <w:rPr>
+          <w:b/>
+          <w:bCs/>
+        </w:rPr>
+        <w:t>secundary</w:t>
+      </w:r>
+      <w:proofErr w:type="spellEnd"/>
     </w:p>
     <w:p>
       <w:pPr>
@@ -7078,6 +7247,7 @@
           <w:numId w:val="9"/>
         </w:numPr>
       </w:pPr>
+      <w:proofErr w:type="spellStart"/>
       <w:r>
         <w:rPr>
           <w:b/>
@@ -7085,6 +7255,7 @@
         </w:rPr>
         <w:t>Ligtht</w:t>
       </w:r>
+      <w:proofErr w:type="spellEnd"/>
     </w:p>
     <w:p>
       <w:pPr>
@@ -7136,8 +7307,17 @@
           <w:b/>
           <w:bCs/>
         </w:rPr>
-        <w:t>$ligtht</w:t>
-      </w:r>
+        <w:t>$</w:t>
+      </w:r>
+      <w:proofErr w:type="spellStart"/>
+      <w:r>
+        <w:rPr>
+          <w:b/>
+          <w:bCs/>
+        </w:rPr>
+        <w:t>ligtht</w:t>
+      </w:r>
+      <w:proofErr w:type="spellEnd"/>
     </w:p>
     <w:p/>
     <w:p/>
@@ -7149,6 +7329,7 @@
           <w:numId w:val="9"/>
         </w:numPr>
       </w:pPr>
+      <w:proofErr w:type="spellStart"/>
       <w:r>
         <w:rPr>
           <w:b/>
@@ -7157,6 +7338,7 @@
         <w:lastRenderedPageBreak/>
         <w:t>Dark</w:t>
       </w:r>
+      <w:proofErr w:type="spellEnd"/>
     </w:p>
     <w:p>
       <w:pPr>
@@ -7174,7 +7356,23 @@
           <w:b/>
           <w:bCs/>
         </w:rPr>
-        <w:t xml:space="preserve">$dark </w:t>
+        <w:t>$</w:t>
+      </w:r>
+      <w:proofErr w:type="spellStart"/>
+      <w:r>
+        <w:rPr>
+          <w:b/>
+          <w:bCs/>
+        </w:rPr>
+        <w:t>dark</w:t>
+      </w:r>
+      <w:proofErr w:type="spellEnd"/>
+      <w:r>
+        <w:rPr>
+          <w:b/>
+          <w:bCs/>
+        </w:rPr>
+        <w:t xml:space="preserve"> </w:t>
       </w:r>
       <w:r>
         <w:t xml:space="preserve">como hexadecimal </w:t>
@@ -7214,7 +7412,23 @@
           <w:b/>
           <w:bCs/>
         </w:rPr>
-        <w:t>Color del hover para el navbar</w:t>
+        <w:t xml:space="preserve">Color del </w:t>
+      </w:r>
+      <w:proofErr w:type="spellStart"/>
+      <w:r>
+        <w:rPr>
+          <w:b/>
+          <w:bCs/>
+        </w:rPr>
+        <w:t>hover</w:t>
+      </w:r>
+      <w:proofErr w:type="spellEnd"/>
+      <w:r>
+        <w:rPr>
+          <w:b/>
+          <w:bCs/>
+        </w:rPr>
+        <w:t xml:space="preserve"> para el navbar</w:t>
       </w:r>
     </w:p>
     <w:p>
@@ -7233,7 +7447,39 @@
           <w:b/>
           <w:bCs/>
         </w:rPr>
-        <w:t>$navbar-dark-hover-color</w:t>
+        <w:t>$navbar-</w:t>
+      </w:r>
+      <w:proofErr w:type="spellStart"/>
+      <w:r>
+        <w:rPr>
+          <w:b/>
+          <w:bCs/>
+        </w:rPr>
+        <w:t>dark</w:t>
+      </w:r>
+      <w:proofErr w:type="spellEnd"/>
+      <w:r>
+        <w:rPr>
+          <w:b/>
+          <w:bCs/>
+        </w:rPr>
+        <w:t>-</w:t>
+      </w:r>
+      <w:proofErr w:type="spellStart"/>
+      <w:r>
+        <w:rPr>
+          <w:b/>
+          <w:bCs/>
+        </w:rPr>
+        <w:t>hover</w:t>
+      </w:r>
+      <w:proofErr w:type="spellEnd"/>
+      <w:r>
+        <w:rPr>
+          <w:b/>
+          <w:bCs/>
+        </w:rPr>
+        <w:t>-color</w:t>
       </w:r>
       <w:r>
         <w:rPr>
@@ -7259,14 +7505,35 @@
           <w:b/>
           <w:bCs/>
         </w:rPr>
-        <w:t>$body-bg:</w:t>
+        <w:t>$</w:t>
+      </w:r>
+      <w:proofErr w:type="spellStart"/>
+      <w:r>
+        <w:rPr>
+          <w:b/>
+          <w:bCs/>
+        </w:rPr>
+        <w:t>body-bg</w:t>
+      </w:r>
+      <w:proofErr w:type="spellEnd"/>
+      <w:r>
+        <w:rPr>
+          <w:b/>
+          <w:bCs/>
+        </w:rPr>
+        <w:t>:</w:t>
       </w:r>
       <w:r>
         <w:t xml:space="preserve">                   $</w:t>
       </w:r>
+      <w:proofErr w:type="spellStart"/>
       <w:proofErr w:type="gramStart"/>
       <w:r>
-        <w:t>secondary !default</w:t>
+        <w:t>secondary</w:t>
+      </w:r>
+      <w:proofErr w:type="spellEnd"/>
+      <w:r>
+        <w:t xml:space="preserve"> !default</w:t>
       </w:r>
       <w:proofErr w:type="gramEnd"/>
       <w:r>
@@ -7293,7 +7560,39 @@
         </w:numPr>
       </w:pPr>
       <w:r>
-        <w:t xml:space="preserve">$font-family-base:            arial, sans-serif; </w:t>
+        <w:t>$</w:t>
+      </w:r>
+      <w:proofErr w:type="spellStart"/>
+      <w:r>
+        <w:t>font</w:t>
+      </w:r>
+      <w:proofErr w:type="spellEnd"/>
+      <w:r>
+        <w:t>-</w:t>
+      </w:r>
+      <w:proofErr w:type="spellStart"/>
+      <w:r>
+        <w:t>family</w:t>
+      </w:r>
+      <w:proofErr w:type="spellEnd"/>
+      <w:r>
+        <w:t>-base:            </w:t>
+      </w:r>
+      <w:proofErr w:type="spellStart"/>
+      <w:r>
+        <w:t>arial</w:t>
+      </w:r>
+      <w:proofErr w:type="spellEnd"/>
+      <w:r>
+        <w:t xml:space="preserve">, </w:t>
+      </w:r>
+      <w:proofErr w:type="spellStart"/>
+      <w:r>
+        <w:t>sans</w:t>
+      </w:r>
+      <w:proofErr w:type="spellEnd"/>
+      <w:r>
+        <w:t xml:space="preserve">-serif; </w:t>
       </w:r>
       <w:r>
         <w:rPr>
@@ -7302,13 +7601,22 @@
         </w:rPr>
         <w:t>//</w:t>
       </w:r>
+      <w:proofErr w:type="spellStart"/>
       <w:proofErr w:type="gramStart"/>
       <w:r>
         <w:rPr>
           <w:i/>
           <w:iCs/>
         </w:rPr>
-        <w:t>var(</w:t>
+        <w:t>var</w:t>
+      </w:r>
+      <w:proofErr w:type="spellEnd"/>
+      <w:r>
+        <w:rPr>
+          <w:i/>
+          <w:iCs/>
+        </w:rPr>
+        <w:t>(</w:t>
       </w:r>
       <w:proofErr w:type="gramEnd"/>
       <w:r>
@@ -7328,7 +7636,15 @@
         </w:numPr>
       </w:pPr>
       <w:r>
-        <w:t>$body-color:                $</w:t>
+        <w:t>$</w:t>
+      </w:r>
+      <w:proofErr w:type="spellStart"/>
+      <w:r>
+        <w:t>body</w:t>
+      </w:r>
+      <w:proofErr w:type="spellEnd"/>
+      <w:r>
+        <w:t>-color:                $</w:t>
       </w:r>
       <w:proofErr w:type="gramStart"/>
       <w:r>
@@ -7348,15 +7664,36 @@
         </w:numPr>
       </w:pPr>
       <w:r>
-        <w:t>$headings-color:              $</w:t>
-      </w:r>
+        <w:t>$</w:t>
+      </w:r>
+      <w:proofErr w:type="spellStart"/>
+      <w:r>
+        <w:t>headings</w:t>
+      </w:r>
+      <w:proofErr w:type="spellEnd"/>
+      <w:r>
+        <w:t>-color:              $</w:t>
+      </w:r>
+      <w:proofErr w:type="spellStart"/>
       <w:proofErr w:type="gramStart"/>
       <w:r>
-        <w:t>primary !default</w:t>
+        <w:t>primary</w:t>
+      </w:r>
+      <w:proofErr w:type="spellEnd"/>
+      <w:r>
+        <w:t xml:space="preserve"> !default</w:t>
       </w:r>
       <w:proofErr w:type="gramEnd"/>
       <w:r>
-        <w:t>; // inherit !default;</w:t>
+        <w:t xml:space="preserve">; // </w:t>
+      </w:r>
+      <w:proofErr w:type="spellStart"/>
+      <w:r>
+        <w:t>inherit</w:t>
+      </w:r>
+      <w:proofErr w:type="spellEnd"/>
+      <w:r>
+        <w:t xml:space="preserve"> !default;</w:t>
       </w:r>
     </w:p>
     <w:p>
@@ -7368,11 +7705,103 @@
         </w:numPr>
       </w:pPr>
       <w:r>
-        <w:t>$card-title-color:                  $</w:t>
-      </w:r>
+        <w:t>$</w:t>
+      </w:r>
+      <w:proofErr w:type="spellStart"/>
+      <w:r>
+        <w:t>card</w:t>
+      </w:r>
+      <w:proofErr w:type="spellEnd"/>
+      <w:r>
+        <w:t>-</w:t>
+      </w:r>
+      <w:proofErr w:type="spellStart"/>
+      <w:r>
+        <w:t>title</w:t>
+      </w:r>
+      <w:proofErr w:type="spellEnd"/>
+      <w:r>
+        <w:t>-color:                  $</w:t>
+      </w:r>
+      <w:proofErr w:type="spellStart"/>
       <w:proofErr w:type="gramStart"/>
       <w:r>
-        <w:t>primary !default</w:t>
+        <w:t>primary</w:t>
+      </w:r>
+      <w:proofErr w:type="spellEnd"/>
+      <w:r>
+        <w:t xml:space="preserve"> !default</w:t>
+      </w:r>
+      <w:proofErr w:type="gramEnd"/>
+      <w:r>
+        <w:t>;</w:t>
+      </w:r>
+    </w:p>
+    <w:p>
+      <w:pPr>
+        <w:pStyle w:val="Prrafodelista"/>
+        <w:numPr>
+          <w:ilvl w:val="0"/>
+          <w:numId w:val="10"/>
+        </w:numPr>
+      </w:pPr>
+      <w:r>
+        <w:t>$</w:t>
+      </w:r>
+      <w:proofErr w:type="spellStart"/>
+      <w:r>
+        <w:t>headings-font-weight</w:t>
+      </w:r>
+      <w:proofErr w:type="spellEnd"/>
+      <w:r>
+        <w:t xml:space="preserve">:        </w:t>
+      </w:r>
+      <w:proofErr w:type="gramStart"/>
+      <w:r>
+        <w:t>700 !default</w:t>
+      </w:r>
+      <w:proofErr w:type="gramEnd"/>
+      <w:r>
+        <w:t>;</w:t>
+      </w:r>
+    </w:p>
+    <w:p>
+      <w:pPr>
+        <w:pStyle w:val="Ttulo3"/>
+      </w:pPr>
+      <w:proofErr w:type="spellStart"/>
+      <w:r>
+        <w:t>Form</w:t>
+      </w:r>
+      <w:proofErr w:type="spellEnd"/>
+    </w:p>
+    <w:p>
+      <w:pPr>
+        <w:pStyle w:val="Prrafodelista"/>
+        <w:numPr>
+          <w:ilvl w:val="0"/>
+          <w:numId w:val="12"/>
+        </w:numPr>
+      </w:pPr>
+      <w:r>
+        <w:t>$input-</w:t>
+      </w:r>
+      <w:proofErr w:type="spellStart"/>
+      <w:r>
+        <w:t>border</w:t>
+      </w:r>
+      <w:proofErr w:type="spellEnd"/>
+      <w:r>
+        <w:t xml:space="preserve">-color:                    </w:t>
+      </w:r>
+      <w:proofErr w:type="spellStart"/>
+      <w:proofErr w:type="gramStart"/>
+      <w:r>
+        <w:t>none</w:t>
+      </w:r>
+      <w:proofErr w:type="spellEnd"/>
+      <w:r>
+        <w:t xml:space="preserve"> !default</w:t>
       </w:r>
       <w:proofErr w:type="gramEnd"/>
       <w:r>
@@ -7405,14 +7834,32 @@
       <w:bookmarkStart w:id="50" w:name="_Toc188352226"/>
       <w:r>
         <w:lastRenderedPageBreak/>
-        <w:t>Plugin y assets</w:t>
+        <w:t xml:space="preserve">Plugin y </w:t>
+      </w:r>
+      <w:proofErr w:type="spellStart"/>
+      <w:r>
+        <w:t>assets</w:t>
       </w:r>
       <w:bookmarkEnd w:id="50"/>
-    </w:p>
-    <w:p>
-      <w:r>
-        <w:t>Plugin para iconos - Font Awesome Icons</w:t>
-      </w:r>
+      <w:proofErr w:type="spellEnd"/>
+    </w:p>
+    <w:p>
+      <w:r>
+        <w:t xml:space="preserve">Plugin para iconos - Font </w:t>
+      </w:r>
+      <w:proofErr w:type="spellStart"/>
+      <w:r>
+        <w:t>Awesome</w:t>
+      </w:r>
+      <w:proofErr w:type="spellEnd"/>
+      <w:r>
+        <w:t xml:space="preserve"> </w:t>
+      </w:r>
+      <w:proofErr w:type="spellStart"/>
+      <w:r>
+        <w:t>Icons</w:t>
+      </w:r>
+      <w:proofErr w:type="spellEnd"/>
     </w:p>
     <w:p>
       <w:r>
@@ -7424,8 +7871,13 @@
     </w:p>
     <w:p>
       <w:r>
-        <w:t>Plugin de formularos - Forms</w:t>
-      </w:r>
+        <w:t xml:space="preserve">Plugin de formularos - </w:t>
+      </w:r>
+      <w:proofErr w:type="spellStart"/>
+      <w:r>
+        <w:t>Forms</w:t>
+      </w:r>
+      <w:proofErr w:type="spellEnd"/>
     </w:p>
     <w:p>
       <w:pPr>
@@ -7653,6 +8105,7 @@
         <w:t xml:space="preserve">Generador de imágenes </w:t>
       </w:r>
       <w:hyperlink r:id="rId26" w:history="1">
+        <w:proofErr w:type="spellStart"/>
         <w:r>
           <w:rPr>
             <w:rStyle w:val="Hipervnculo"/>
@@ -7660,6 +8113,7 @@
           </w:rPr>
           <w:t>Leonardo.ia</w:t>
         </w:r>
+        <w:proofErr w:type="spellEnd"/>
       </w:hyperlink>
     </w:p>
     <w:p>
@@ -8599,16 +9053,16 @@
     </w:lvl>
   </w:abstractNum>
   <w:abstractNum w:abstractNumId="2" w15:restartNumberingAfterBreak="0">
-    <w:nsid w:val="354B4537"/>
+    <w:nsid w:val="1D870A05"/>
     <w:multiLevelType w:val="hybridMultilevel"/>
-    <w:tmpl w:val="266EA7EC"/>
+    <w:tmpl w:val="1ED67602"/>
     <w:lvl w:ilvl="0" w:tplc="0C0A0001">
       <w:start w:val="1"/>
       <w:numFmt w:val="bullet"/>
       <w:lvlText w:val=""/>
       <w:lvlJc w:val="left"/>
       <w:pPr>
-        <w:ind w:left="1428" w:hanging="360"/>
+        <w:ind w:left="1068" w:hanging="360"/>
       </w:pPr>
       <w:rPr>
         <w:rFonts w:ascii="Symbol" w:hAnsi="Symbol" w:hint="default"/>
@@ -8620,7 +9074,7 @@
       <w:lvlText w:val="o"/>
       <w:lvlJc w:val="left"/>
       <w:pPr>
-        <w:ind w:left="2148" w:hanging="360"/>
+        <w:ind w:left="1788" w:hanging="360"/>
       </w:pPr>
       <w:rPr>
         <w:rFonts w:ascii="Courier New" w:hAnsi="Courier New" w:cs="Courier New" w:hint="default"/>
@@ -8632,7 +9086,7 @@
       <w:lvlText w:val=""/>
       <w:lvlJc w:val="left"/>
       <w:pPr>
-        <w:ind w:left="2868" w:hanging="360"/>
+        <w:ind w:left="2508" w:hanging="360"/>
       </w:pPr>
       <w:rPr>
         <w:rFonts w:ascii="Wingdings" w:hAnsi="Wingdings" w:hint="default"/>
@@ -8644,7 +9098,7 @@
       <w:lvlText w:val=""/>
       <w:lvlJc w:val="left"/>
       <w:pPr>
-        <w:ind w:left="3588" w:hanging="360"/>
+        <w:ind w:left="3228" w:hanging="360"/>
       </w:pPr>
       <w:rPr>
         <w:rFonts w:ascii="Symbol" w:hAnsi="Symbol" w:hint="default"/>
@@ -8656,7 +9110,7 @@
       <w:lvlText w:val="o"/>
       <w:lvlJc w:val="left"/>
       <w:pPr>
-        <w:ind w:left="4308" w:hanging="360"/>
+        <w:ind w:left="3948" w:hanging="360"/>
       </w:pPr>
       <w:rPr>
         <w:rFonts w:ascii="Courier New" w:hAnsi="Courier New" w:cs="Courier New" w:hint="default"/>
@@ -8668,7 +9122,7 @@
       <w:lvlText w:val=""/>
       <w:lvlJc w:val="left"/>
       <w:pPr>
-        <w:ind w:left="5028" w:hanging="360"/>
+        <w:ind w:left="4668" w:hanging="360"/>
       </w:pPr>
       <w:rPr>
         <w:rFonts w:ascii="Wingdings" w:hAnsi="Wingdings" w:hint="default"/>
@@ -8680,7 +9134,7 @@
       <w:lvlText w:val=""/>
       <w:lvlJc w:val="left"/>
       <w:pPr>
-        <w:ind w:left="5748" w:hanging="360"/>
+        <w:ind w:left="5388" w:hanging="360"/>
       </w:pPr>
       <w:rPr>
         <w:rFonts w:ascii="Symbol" w:hAnsi="Symbol" w:hint="default"/>
@@ -8692,7 +9146,7 @@
       <w:lvlText w:val="o"/>
       <w:lvlJc w:val="left"/>
       <w:pPr>
-        <w:ind w:left="6468" w:hanging="360"/>
+        <w:ind w:left="6108" w:hanging="360"/>
       </w:pPr>
       <w:rPr>
         <w:rFonts w:ascii="Courier New" w:hAnsi="Courier New" w:cs="Courier New" w:hint="default"/>
@@ -8704,7 +9158,7 @@
       <w:lvlText w:val=""/>
       <w:lvlJc w:val="left"/>
       <w:pPr>
-        <w:ind w:left="7188" w:hanging="360"/>
+        <w:ind w:left="6828" w:hanging="360"/>
       </w:pPr>
       <w:rPr>
         <w:rFonts w:ascii="Wingdings" w:hAnsi="Wingdings" w:hint="default"/>
@@ -8712,359 +9166,23 @@
     </w:lvl>
   </w:abstractNum>
   <w:abstractNum w:abstractNumId="3" w15:restartNumberingAfterBreak="0">
-    <w:nsid w:val="38930F4F"/>
-    <w:multiLevelType w:val="hybridMultilevel"/>
-    <w:tmpl w:val="E3AA6E9A"/>
-    <w:lvl w:ilvl="0" w:tplc="0C0A0001">
-      <w:start w:val="1"/>
-      <w:numFmt w:val="bullet"/>
-      <w:lvlText w:val=""/>
-      <w:lvlJc w:val="left"/>
-      <w:pPr>
-        <w:ind w:left="720" w:hanging="360"/>
-      </w:pPr>
-      <w:rPr>
-        <w:rFonts w:ascii="Symbol" w:hAnsi="Symbol" w:hint="default"/>
-      </w:rPr>
-    </w:lvl>
-    <w:lvl w:ilvl="1" w:tplc="0C0A0003">
+    <w:nsid w:val="2C480F59"/>
+    <w:multiLevelType w:val="multilevel"/>
+    <w:tmpl w:val="A1FCD4D6"/>
+    <w:lvl w:ilvl="0">
       <w:start w:val="1"/>
       <w:numFmt w:val="bullet"/>
       <w:lvlText w:val="o"/>
       <w:lvlJc w:val="left"/>
       <w:pPr>
-        <w:ind w:left="1440" w:hanging="360"/>
+        <w:tabs>
+          <w:tab w:val="num" w:pos="1776"/>
+        </w:tabs>
+        <w:ind w:left="1776" w:hanging="360"/>
       </w:pPr>
       <w:rPr>
         <w:rFonts w:ascii="Courier New" w:hAnsi="Courier New" w:cs="Courier New" w:hint="default"/>
       </w:rPr>
-    </w:lvl>
-    <w:lvl w:ilvl="2" w:tplc="0C0A0005" w:tentative="1">
-      <w:start w:val="1"/>
-      <w:numFmt w:val="bullet"/>
-      <w:lvlText w:val=""/>
-      <w:lvlJc w:val="left"/>
-      <w:pPr>
-        <w:ind w:left="2160" w:hanging="360"/>
-      </w:pPr>
-      <w:rPr>
-        <w:rFonts w:ascii="Wingdings" w:hAnsi="Wingdings" w:hint="default"/>
-      </w:rPr>
-    </w:lvl>
-    <w:lvl w:ilvl="3" w:tplc="0C0A0001" w:tentative="1">
-      <w:start w:val="1"/>
-      <w:numFmt w:val="bullet"/>
-      <w:lvlText w:val=""/>
-      <w:lvlJc w:val="left"/>
-      <w:pPr>
-        <w:ind w:left="2880" w:hanging="360"/>
-      </w:pPr>
-      <w:rPr>
-        <w:rFonts w:ascii="Symbol" w:hAnsi="Symbol" w:hint="default"/>
-      </w:rPr>
-    </w:lvl>
-    <w:lvl w:ilvl="4" w:tplc="0C0A0003" w:tentative="1">
-      <w:start w:val="1"/>
-      <w:numFmt w:val="bullet"/>
-      <w:lvlText w:val="o"/>
-      <w:lvlJc w:val="left"/>
-      <w:pPr>
-        <w:ind w:left="3600" w:hanging="360"/>
-      </w:pPr>
-      <w:rPr>
-        <w:rFonts w:ascii="Courier New" w:hAnsi="Courier New" w:cs="Courier New" w:hint="default"/>
-      </w:rPr>
-    </w:lvl>
-    <w:lvl w:ilvl="5" w:tplc="0C0A0005" w:tentative="1">
-      <w:start w:val="1"/>
-      <w:numFmt w:val="bullet"/>
-      <w:lvlText w:val=""/>
-      <w:lvlJc w:val="left"/>
-      <w:pPr>
-        <w:ind w:left="4320" w:hanging="360"/>
-      </w:pPr>
-      <w:rPr>
-        <w:rFonts w:ascii="Wingdings" w:hAnsi="Wingdings" w:hint="default"/>
-      </w:rPr>
-    </w:lvl>
-    <w:lvl w:ilvl="6" w:tplc="0C0A0001" w:tentative="1">
-      <w:start w:val="1"/>
-      <w:numFmt w:val="bullet"/>
-      <w:lvlText w:val=""/>
-      <w:lvlJc w:val="left"/>
-      <w:pPr>
-        <w:ind w:left="5040" w:hanging="360"/>
-      </w:pPr>
-      <w:rPr>
-        <w:rFonts w:ascii="Symbol" w:hAnsi="Symbol" w:hint="default"/>
-      </w:rPr>
-    </w:lvl>
-    <w:lvl w:ilvl="7" w:tplc="0C0A0003" w:tentative="1">
-      <w:start w:val="1"/>
-      <w:numFmt w:val="bullet"/>
-      <w:lvlText w:val="o"/>
-      <w:lvlJc w:val="left"/>
-      <w:pPr>
-        <w:ind w:left="5760" w:hanging="360"/>
-      </w:pPr>
-      <w:rPr>
-        <w:rFonts w:ascii="Courier New" w:hAnsi="Courier New" w:cs="Courier New" w:hint="default"/>
-      </w:rPr>
-    </w:lvl>
-    <w:lvl w:ilvl="8" w:tplc="0C0A0005" w:tentative="1">
-      <w:start w:val="1"/>
-      <w:numFmt w:val="bullet"/>
-      <w:lvlText w:val=""/>
-      <w:lvlJc w:val="left"/>
-      <w:pPr>
-        <w:ind w:left="6480" w:hanging="360"/>
-      </w:pPr>
-      <w:rPr>
-        <w:rFonts w:ascii="Wingdings" w:hAnsi="Wingdings" w:hint="default"/>
-      </w:rPr>
-    </w:lvl>
-  </w:abstractNum>
-  <w:abstractNum w:abstractNumId="4" w15:restartNumberingAfterBreak="0">
-    <w:nsid w:val="3D75793A"/>
-    <w:multiLevelType w:val="hybridMultilevel"/>
-    <w:tmpl w:val="F400490E"/>
-    <w:lvl w:ilvl="0" w:tplc="0C0A0001">
-      <w:start w:val="1"/>
-      <w:numFmt w:val="bullet"/>
-      <w:lvlText w:val=""/>
-      <w:lvlJc w:val="left"/>
-      <w:pPr>
-        <w:ind w:left="3600" w:hanging="360"/>
-      </w:pPr>
-      <w:rPr>
-        <w:rFonts w:ascii="Symbol" w:hAnsi="Symbol" w:hint="default"/>
-      </w:rPr>
-    </w:lvl>
-    <w:lvl w:ilvl="1" w:tplc="0C0A0003" w:tentative="1">
-      <w:start w:val="1"/>
-      <w:numFmt w:val="bullet"/>
-      <w:lvlText w:val="o"/>
-      <w:lvlJc w:val="left"/>
-      <w:pPr>
-        <w:ind w:left="4320" w:hanging="360"/>
-      </w:pPr>
-      <w:rPr>
-        <w:rFonts w:ascii="Courier New" w:hAnsi="Courier New" w:cs="Courier New" w:hint="default"/>
-      </w:rPr>
-    </w:lvl>
-    <w:lvl w:ilvl="2" w:tplc="0C0A0005" w:tentative="1">
-      <w:start w:val="1"/>
-      <w:numFmt w:val="bullet"/>
-      <w:lvlText w:val=""/>
-      <w:lvlJc w:val="left"/>
-      <w:pPr>
-        <w:ind w:left="5040" w:hanging="360"/>
-      </w:pPr>
-      <w:rPr>
-        <w:rFonts w:ascii="Wingdings" w:hAnsi="Wingdings" w:hint="default"/>
-      </w:rPr>
-    </w:lvl>
-    <w:lvl w:ilvl="3" w:tplc="0C0A0001" w:tentative="1">
-      <w:start w:val="1"/>
-      <w:numFmt w:val="bullet"/>
-      <w:lvlText w:val=""/>
-      <w:lvlJc w:val="left"/>
-      <w:pPr>
-        <w:ind w:left="5760" w:hanging="360"/>
-      </w:pPr>
-      <w:rPr>
-        <w:rFonts w:ascii="Symbol" w:hAnsi="Symbol" w:hint="default"/>
-      </w:rPr>
-    </w:lvl>
-    <w:lvl w:ilvl="4" w:tplc="0C0A0003" w:tentative="1">
-      <w:start w:val="1"/>
-      <w:numFmt w:val="bullet"/>
-      <w:lvlText w:val="o"/>
-      <w:lvlJc w:val="left"/>
-      <w:pPr>
-        <w:ind w:left="6480" w:hanging="360"/>
-      </w:pPr>
-      <w:rPr>
-        <w:rFonts w:ascii="Courier New" w:hAnsi="Courier New" w:cs="Courier New" w:hint="default"/>
-      </w:rPr>
-    </w:lvl>
-    <w:lvl w:ilvl="5" w:tplc="0C0A0005" w:tentative="1">
-      <w:start w:val="1"/>
-      <w:numFmt w:val="bullet"/>
-      <w:lvlText w:val=""/>
-      <w:lvlJc w:val="left"/>
-      <w:pPr>
-        <w:ind w:left="7200" w:hanging="360"/>
-      </w:pPr>
-      <w:rPr>
-        <w:rFonts w:ascii="Wingdings" w:hAnsi="Wingdings" w:hint="default"/>
-      </w:rPr>
-    </w:lvl>
-    <w:lvl w:ilvl="6" w:tplc="0C0A0001" w:tentative="1">
-      <w:start w:val="1"/>
-      <w:numFmt w:val="bullet"/>
-      <w:lvlText w:val=""/>
-      <w:lvlJc w:val="left"/>
-      <w:pPr>
-        <w:ind w:left="7920" w:hanging="360"/>
-      </w:pPr>
-      <w:rPr>
-        <w:rFonts w:ascii="Symbol" w:hAnsi="Symbol" w:hint="default"/>
-      </w:rPr>
-    </w:lvl>
-    <w:lvl w:ilvl="7" w:tplc="0C0A0003" w:tentative="1">
-      <w:start w:val="1"/>
-      <w:numFmt w:val="bullet"/>
-      <w:lvlText w:val="o"/>
-      <w:lvlJc w:val="left"/>
-      <w:pPr>
-        <w:ind w:left="8640" w:hanging="360"/>
-      </w:pPr>
-      <w:rPr>
-        <w:rFonts w:ascii="Courier New" w:hAnsi="Courier New" w:cs="Courier New" w:hint="default"/>
-      </w:rPr>
-    </w:lvl>
-    <w:lvl w:ilvl="8" w:tplc="0C0A0005" w:tentative="1">
-      <w:start w:val="1"/>
-      <w:numFmt w:val="bullet"/>
-      <w:lvlText w:val=""/>
-      <w:lvlJc w:val="left"/>
-      <w:pPr>
-        <w:ind w:left="9360" w:hanging="360"/>
-      </w:pPr>
-      <w:rPr>
-        <w:rFonts w:ascii="Wingdings" w:hAnsi="Wingdings" w:hint="default"/>
-      </w:rPr>
-    </w:lvl>
-  </w:abstractNum>
-  <w:abstractNum w:abstractNumId="5" w15:restartNumberingAfterBreak="0">
-    <w:nsid w:val="4B623BB1"/>
-    <w:multiLevelType w:val="hybridMultilevel"/>
-    <w:tmpl w:val="6CA6AAF6"/>
-    <w:lvl w:ilvl="0" w:tplc="0C0A0001">
-      <w:start w:val="1"/>
-      <w:numFmt w:val="bullet"/>
-      <w:lvlText w:val=""/>
-      <w:lvlJc w:val="left"/>
-      <w:pPr>
-        <w:ind w:left="720" w:hanging="360"/>
-      </w:pPr>
-      <w:rPr>
-        <w:rFonts w:ascii="Symbol" w:hAnsi="Symbol" w:hint="default"/>
-      </w:rPr>
-    </w:lvl>
-    <w:lvl w:ilvl="1" w:tplc="0C0A0003" w:tentative="1">
-      <w:start w:val="1"/>
-      <w:numFmt w:val="bullet"/>
-      <w:lvlText w:val="o"/>
-      <w:lvlJc w:val="left"/>
-      <w:pPr>
-        <w:ind w:left="1440" w:hanging="360"/>
-      </w:pPr>
-      <w:rPr>
-        <w:rFonts w:ascii="Courier New" w:hAnsi="Courier New" w:cs="Courier New" w:hint="default"/>
-      </w:rPr>
-    </w:lvl>
-    <w:lvl w:ilvl="2" w:tplc="0C0A0005" w:tentative="1">
-      <w:start w:val="1"/>
-      <w:numFmt w:val="bullet"/>
-      <w:lvlText w:val=""/>
-      <w:lvlJc w:val="left"/>
-      <w:pPr>
-        <w:ind w:left="2160" w:hanging="360"/>
-      </w:pPr>
-      <w:rPr>
-        <w:rFonts w:ascii="Wingdings" w:hAnsi="Wingdings" w:hint="default"/>
-      </w:rPr>
-    </w:lvl>
-    <w:lvl w:ilvl="3" w:tplc="0C0A0001" w:tentative="1">
-      <w:start w:val="1"/>
-      <w:numFmt w:val="bullet"/>
-      <w:lvlText w:val=""/>
-      <w:lvlJc w:val="left"/>
-      <w:pPr>
-        <w:ind w:left="2880" w:hanging="360"/>
-      </w:pPr>
-      <w:rPr>
-        <w:rFonts w:ascii="Symbol" w:hAnsi="Symbol" w:hint="default"/>
-      </w:rPr>
-    </w:lvl>
-    <w:lvl w:ilvl="4" w:tplc="0C0A0003" w:tentative="1">
-      <w:start w:val="1"/>
-      <w:numFmt w:val="bullet"/>
-      <w:lvlText w:val="o"/>
-      <w:lvlJc w:val="left"/>
-      <w:pPr>
-        <w:ind w:left="3600" w:hanging="360"/>
-      </w:pPr>
-      <w:rPr>
-        <w:rFonts w:ascii="Courier New" w:hAnsi="Courier New" w:cs="Courier New" w:hint="default"/>
-      </w:rPr>
-    </w:lvl>
-    <w:lvl w:ilvl="5" w:tplc="0C0A0005" w:tentative="1">
-      <w:start w:val="1"/>
-      <w:numFmt w:val="bullet"/>
-      <w:lvlText w:val=""/>
-      <w:lvlJc w:val="left"/>
-      <w:pPr>
-        <w:ind w:left="4320" w:hanging="360"/>
-      </w:pPr>
-      <w:rPr>
-        <w:rFonts w:ascii="Wingdings" w:hAnsi="Wingdings" w:hint="default"/>
-      </w:rPr>
-    </w:lvl>
-    <w:lvl w:ilvl="6" w:tplc="0C0A0001" w:tentative="1">
-      <w:start w:val="1"/>
-      <w:numFmt w:val="bullet"/>
-      <w:lvlText w:val=""/>
-      <w:lvlJc w:val="left"/>
-      <w:pPr>
-        <w:ind w:left="5040" w:hanging="360"/>
-      </w:pPr>
-      <w:rPr>
-        <w:rFonts w:ascii="Symbol" w:hAnsi="Symbol" w:hint="default"/>
-      </w:rPr>
-    </w:lvl>
-    <w:lvl w:ilvl="7" w:tplc="0C0A0003" w:tentative="1">
-      <w:start w:val="1"/>
-      <w:numFmt w:val="bullet"/>
-      <w:lvlText w:val="o"/>
-      <w:lvlJc w:val="left"/>
-      <w:pPr>
-        <w:ind w:left="5760" w:hanging="360"/>
-      </w:pPr>
-      <w:rPr>
-        <w:rFonts w:ascii="Courier New" w:hAnsi="Courier New" w:cs="Courier New" w:hint="default"/>
-      </w:rPr>
-    </w:lvl>
-    <w:lvl w:ilvl="8" w:tplc="0C0A0005" w:tentative="1">
-      <w:start w:val="1"/>
-      <w:numFmt w:val="bullet"/>
-      <w:lvlText w:val=""/>
-      <w:lvlJc w:val="left"/>
-      <w:pPr>
-        <w:ind w:left="6480" w:hanging="360"/>
-      </w:pPr>
-      <w:rPr>
-        <w:rFonts w:ascii="Wingdings" w:hAnsi="Wingdings" w:hint="default"/>
-      </w:rPr>
-    </w:lvl>
-  </w:abstractNum>
-  <w:abstractNum w:abstractNumId="6" w15:restartNumberingAfterBreak="0">
-    <w:nsid w:val="5B895114"/>
-    <w:multiLevelType w:val="multilevel"/>
-    <w:tmpl w:val="7A64BFD2"/>
-    <w:lvl w:ilvl="0">
-      <w:start w:val="1"/>
-      <w:numFmt w:val="decimal"/>
-      <w:lvlText w:val="%1."/>
-      <w:lvlJc w:val="left"/>
-      <w:pPr>
-        <w:tabs>
-          <w:tab w:val="num" w:pos="720"/>
-        </w:tabs>
-        <w:ind w:left="720" w:hanging="360"/>
-      </w:pPr>
     </w:lvl>
     <w:lvl w:ilvl="1">
       <w:start w:val="1"/>
@@ -9073,9 +9191,9 @@
       <w:lvlJc w:val="left"/>
       <w:pPr>
         <w:tabs>
-          <w:tab w:val="num" w:pos="1440"/>
+          <w:tab w:val="num" w:pos="2496"/>
         </w:tabs>
-        <w:ind w:left="1440" w:hanging="360"/>
+        <w:ind w:left="2496" w:hanging="360"/>
       </w:pPr>
       <w:rPr>
         <w:rFonts w:ascii="Courier New" w:hAnsi="Courier New" w:hint="default"/>
@@ -9089,9 +9207,9 @@
       <w:lvlJc w:val="left"/>
       <w:pPr>
         <w:tabs>
-          <w:tab w:val="num" w:pos="2160"/>
+          <w:tab w:val="num" w:pos="3216"/>
         </w:tabs>
-        <w:ind w:left="2160" w:hanging="360"/>
+        <w:ind w:left="3216" w:hanging="360"/>
       </w:pPr>
     </w:lvl>
     <w:lvl w:ilvl="3" w:tentative="1">
@@ -9101,9 +9219,9 @@
       <w:lvlJc w:val="left"/>
       <w:pPr>
         <w:tabs>
-          <w:tab w:val="num" w:pos="2880"/>
+          <w:tab w:val="num" w:pos="3936"/>
         </w:tabs>
-        <w:ind w:left="2880" w:hanging="360"/>
+        <w:ind w:left="3936" w:hanging="360"/>
       </w:pPr>
     </w:lvl>
     <w:lvl w:ilvl="4" w:tentative="1">
@@ -9113,9 +9231,9 @@
       <w:lvlJc w:val="left"/>
       <w:pPr>
         <w:tabs>
-          <w:tab w:val="num" w:pos="3600"/>
+          <w:tab w:val="num" w:pos="4656"/>
         </w:tabs>
-        <w:ind w:left="3600" w:hanging="360"/>
+        <w:ind w:left="4656" w:hanging="360"/>
       </w:pPr>
     </w:lvl>
     <w:lvl w:ilvl="5" w:tentative="1">
@@ -9125,9 +9243,9 @@
       <w:lvlJc w:val="left"/>
       <w:pPr>
         <w:tabs>
-          <w:tab w:val="num" w:pos="4320"/>
+          <w:tab w:val="num" w:pos="5376"/>
         </w:tabs>
-        <w:ind w:left="4320" w:hanging="360"/>
+        <w:ind w:left="5376" w:hanging="360"/>
       </w:pPr>
     </w:lvl>
     <w:lvl w:ilvl="6" w:tentative="1">
@@ -9137,9 +9255,9 @@
       <w:lvlJc w:val="left"/>
       <w:pPr>
         <w:tabs>
-          <w:tab w:val="num" w:pos="5040"/>
+          <w:tab w:val="num" w:pos="6096"/>
         </w:tabs>
-        <w:ind w:left="5040" w:hanging="360"/>
+        <w:ind w:left="6096" w:hanging="360"/>
       </w:pPr>
     </w:lvl>
     <w:lvl w:ilvl="7" w:tentative="1">
@@ -9149,9 +9267,9 @@
       <w:lvlJc w:val="left"/>
       <w:pPr>
         <w:tabs>
-          <w:tab w:val="num" w:pos="5760"/>
+          <w:tab w:val="num" w:pos="6816"/>
         </w:tabs>
-        <w:ind w:left="5760" w:hanging="360"/>
+        <w:ind w:left="6816" w:hanging="360"/>
       </w:pPr>
     </w:lvl>
     <w:lvl w:ilvl="8" w:tentative="1">
@@ -9161,16 +9279,129 @@
       <w:lvlJc w:val="left"/>
       <w:pPr>
         <w:tabs>
-          <w:tab w:val="num" w:pos="6480"/>
+          <w:tab w:val="num" w:pos="7536"/>
         </w:tabs>
-        <w:ind w:left="6480" w:hanging="360"/>
+        <w:ind w:left="7536" w:hanging="360"/>
       </w:pPr>
     </w:lvl>
   </w:abstractNum>
-  <w:abstractNum w:abstractNumId="7" w15:restartNumberingAfterBreak="0">
-    <w:nsid w:val="61427D77"/>
+  <w:abstractNum w:abstractNumId="4" w15:restartNumberingAfterBreak="0">
+    <w:nsid w:val="354B4537"/>
     <w:multiLevelType w:val="hybridMultilevel"/>
-    <w:tmpl w:val="0748AE6E"/>
+    <w:tmpl w:val="266EA7EC"/>
+    <w:lvl w:ilvl="0" w:tplc="0C0A0001">
+      <w:start w:val="1"/>
+      <w:numFmt w:val="bullet"/>
+      <w:lvlText w:val=""/>
+      <w:lvlJc w:val="left"/>
+      <w:pPr>
+        <w:ind w:left="1428" w:hanging="360"/>
+      </w:pPr>
+      <w:rPr>
+        <w:rFonts w:ascii="Symbol" w:hAnsi="Symbol" w:hint="default"/>
+      </w:rPr>
+    </w:lvl>
+    <w:lvl w:ilvl="1" w:tplc="0C0A0003" w:tentative="1">
+      <w:start w:val="1"/>
+      <w:numFmt w:val="bullet"/>
+      <w:lvlText w:val="o"/>
+      <w:lvlJc w:val="left"/>
+      <w:pPr>
+        <w:ind w:left="2148" w:hanging="360"/>
+      </w:pPr>
+      <w:rPr>
+        <w:rFonts w:ascii="Courier New" w:hAnsi="Courier New" w:cs="Courier New" w:hint="default"/>
+      </w:rPr>
+    </w:lvl>
+    <w:lvl w:ilvl="2" w:tplc="0C0A0005" w:tentative="1">
+      <w:start w:val="1"/>
+      <w:numFmt w:val="bullet"/>
+      <w:lvlText w:val=""/>
+      <w:lvlJc w:val="left"/>
+      <w:pPr>
+        <w:ind w:left="2868" w:hanging="360"/>
+      </w:pPr>
+      <w:rPr>
+        <w:rFonts w:ascii="Wingdings" w:hAnsi="Wingdings" w:hint="default"/>
+      </w:rPr>
+    </w:lvl>
+    <w:lvl w:ilvl="3" w:tplc="0C0A0001" w:tentative="1">
+      <w:start w:val="1"/>
+      <w:numFmt w:val="bullet"/>
+      <w:lvlText w:val=""/>
+      <w:lvlJc w:val="left"/>
+      <w:pPr>
+        <w:ind w:left="3588" w:hanging="360"/>
+      </w:pPr>
+      <w:rPr>
+        <w:rFonts w:ascii="Symbol" w:hAnsi="Symbol" w:hint="default"/>
+      </w:rPr>
+    </w:lvl>
+    <w:lvl w:ilvl="4" w:tplc="0C0A0003" w:tentative="1">
+      <w:start w:val="1"/>
+      <w:numFmt w:val="bullet"/>
+      <w:lvlText w:val="o"/>
+      <w:lvlJc w:val="left"/>
+      <w:pPr>
+        <w:ind w:left="4308" w:hanging="360"/>
+      </w:pPr>
+      <w:rPr>
+        <w:rFonts w:ascii="Courier New" w:hAnsi="Courier New" w:cs="Courier New" w:hint="default"/>
+      </w:rPr>
+    </w:lvl>
+    <w:lvl w:ilvl="5" w:tplc="0C0A0005" w:tentative="1">
+      <w:start w:val="1"/>
+      <w:numFmt w:val="bullet"/>
+      <w:lvlText w:val=""/>
+      <w:lvlJc w:val="left"/>
+      <w:pPr>
+        <w:ind w:left="5028" w:hanging="360"/>
+      </w:pPr>
+      <w:rPr>
+        <w:rFonts w:ascii="Wingdings" w:hAnsi="Wingdings" w:hint="default"/>
+      </w:rPr>
+    </w:lvl>
+    <w:lvl w:ilvl="6" w:tplc="0C0A0001" w:tentative="1">
+      <w:start w:val="1"/>
+      <w:numFmt w:val="bullet"/>
+      <w:lvlText w:val=""/>
+      <w:lvlJc w:val="left"/>
+      <w:pPr>
+        <w:ind w:left="5748" w:hanging="360"/>
+      </w:pPr>
+      <w:rPr>
+        <w:rFonts w:ascii="Symbol" w:hAnsi="Symbol" w:hint="default"/>
+      </w:rPr>
+    </w:lvl>
+    <w:lvl w:ilvl="7" w:tplc="0C0A0003" w:tentative="1">
+      <w:start w:val="1"/>
+      <w:numFmt w:val="bullet"/>
+      <w:lvlText w:val="o"/>
+      <w:lvlJc w:val="left"/>
+      <w:pPr>
+        <w:ind w:left="6468" w:hanging="360"/>
+      </w:pPr>
+      <w:rPr>
+        <w:rFonts w:ascii="Courier New" w:hAnsi="Courier New" w:cs="Courier New" w:hint="default"/>
+      </w:rPr>
+    </w:lvl>
+    <w:lvl w:ilvl="8" w:tplc="0C0A0005" w:tentative="1">
+      <w:start w:val="1"/>
+      <w:numFmt w:val="bullet"/>
+      <w:lvlText w:val=""/>
+      <w:lvlJc w:val="left"/>
+      <w:pPr>
+        <w:ind w:left="7188" w:hanging="360"/>
+      </w:pPr>
+      <w:rPr>
+        <w:rFonts w:ascii="Wingdings" w:hAnsi="Wingdings" w:hint="default"/>
+      </w:rPr>
+    </w:lvl>
+  </w:abstractNum>
+  <w:abstractNum w:abstractNumId="5" w15:restartNumberingAfterBreak="0">
+    <w:nsid w:val="38930F4F"/>
+    <w:multiLevelType w:val="hybridMultilevel"/>
+    <w:tmpl w:val="E3AA6E9A"/>
     <w:lvl w:ilvl="0" w:tplc="0C0A0001">
       <w:start w:val="1"/>
       <w:numFmt w:val="bullet"/>
@@ -9280,17 +9511,17 @@
       </w:rPr>
     </w:lvl>
   </w:abstractNum>
-  <w:abstractNum w:abstractNumId="8" w15:restartNumberingAfterBreak="0">
-    <w:nsid w:val="646D032C"/>
+  <w:abstractNum w:abstractNumId="6" w15:restartNumberingAfterBreak="0">
+    <w:nsid w:val="3D75793A"/>
     <w:multiLevelType w:val="hybridMultilevel"/>
-    <w:tmpl w:val="D9A41CA0"/>
+    <w:tmpl w:val="F400490E"/>
     <w:lvl w:ilvl="0" w:tplc="0C0A0001">
       <w:start w:val="1"/>
       <w:numFmt w:val="bullet"/>
       <w:lvlText w:val=""/>
       <w:lvlJc w:val="left"/>
       <w:pPr>
-        <w:ind w:left="720" w:hanging="360"/>
+        <w:ind w:left="3600" w:hanging="360"/>
       </w:pPr>
       <w:rPr>
         <w:rFonts w:ascii="Symbol" w:hAnsi="Symbol" w:hint="default"/>
@@ -9302,7 +9533,7 @@
       <w:lvlText w:val="o"/>
       <w:lvlJc w:val="left"/>
       <w:pPr>
-        <w:ind w:left="1440" w:hanging="360"/>
+        <w:ind w:left="4320" w:hanging="360"/>
       </w:pPr>
       <w:rPr>
         <w:rFonts w:ascii="Courier New" w:hAnsi="Courier New" w:cs="Courier New" w:hint="default"/>
@@ -9314,7 +9545,7 @@
       <w:lvlText w:val=""/>
       <w:lvlJc w:val="left"/>
       <w:pPr>
-        <w:ind w:left="2160" w:hanging="360"/>
+        <w:ind w:left="5040" w:hanging="360"/>
       </w:pPr>
       <w:rPr>
         <w:rFonts w:ascii="Wingdings" w:hAnsi="Wingdings" w:hint="default"/>
@@ -9326,7 +9557,7 @@
       <w:lvlText w:val=""/>
       <w:lvlJc w:val="left"/>
       <w:pPr>
-        <w:ind w:left="2880" w:hanging="360"/>
+        <w:ind w:left="5760" w:hanging="360"/>
       </w:pPr>
       <w:rPr>
         <w:rFonts w:ascii="Symbol" w:hAnsi="Symbol" w:hint="default"/>
@@ -9338,7 +9569,7 @@
       <w:lvlText w:val="o"/>
       <w:lvlJc w:val="left"/>
       <w:pPr>
-        <w:ind w:left="3600" w:hanging="360"/>
+        <w:ind w:left="6480" w:hanging="360"/>
       </w:pPr>
       <w:rPr>
         <w:rFonts w:ascii="Courier New" w:hAnsi="Courier New" w:cs="Courier New" w:hint="default"/>
@@ -9350,7 +9581,7 @@
       <w:lvlText w:val=""/>
       <w:lvlJc w:val="left"/>
       <w:pPr>
-        <w:ind w:left="4320" w:hanging="360"/>
+        <w:ind w:left="7200" w:hanging="360"/>
       </w:pPr>
       <w:rPr>
         <w:rFonts w:ascii="Wingdings" w:hAnsi="Wingdings" w:hint="default"/>
@@ -9362,7 +9593,7 @@
       <w:lvlText w:val=""/>
       <w:lvlJc w:val="left"/>
       <w:pPr>
-        <w:ind w:left="5040" w:hanging="360"/>
+        <w:ind w:left="7920" w:hanging="360"/>
       </w:pPr>
       <w:rPr>
         <w:rFonts w:ascii="Symbol" w:hAnsi="Symbol" w:hint="default"/>
@@ -9374,7 +9605,7 @@
       <w:lvlText w:val="o"/>
       <w:lvlJc w:val="left"/>
       <w:pPr>
-        <w:ind w:left="5760" w:hanging="360"/>
+        <w:ind w:left="8640" w:hanging="360"/>
       </w:pPr>
       <w:rPr>
         <w:rFonts w:ascii="Courier New" w:hAnsi="Courier New" w:cs="Courier New" w:hint="default"/>
@@ -9386,14 +9617,470 @@
       <w:lvlText w:val=""/>
       <w:lvlJc w:val="left"/>
       <w:pPr>
-        <w:ind w:left="6480" w:hanging="360"/>
+        <w:ind w:left="9360" w:hanging="360"/>
       </w:pPr>
       <w:rPr>
         <w:rFonts w:ascii="Wingdings" w:hAnsi="Wingdings" w:hint="default"/>
       </w:rPr>
     </w:lvl>
   </w:abstractNum>
+  <w:abstractNum w:abstractNumId="7" w15:restartNumberingAfterBreak="0">
+    <w:nsid w:val="4B623BB1"/>
+    <w:multiLevelType w:val="hybridMultilevel"/>
+    <w:tmpl w:val="6CA6AAF6"/>
+    <w:lvl w:ilvl="0" w:tplc="0C0A0001">
+      <w:start w:val="1"/>
+      <w:numFmt w:val="bullet"/>
+      <w:lvlText w:val=""/>
+      <w:lvlJc w:val="left"/>
+      <w:pPr>
+        <w:ind w:left="720" w:hanging="360"/>
+      </w:pPr>
+      <w:rPr>
+        <w:rFonts w:ascii="Symbol" w:hAnsi="Symbol" w:hint="default"/>
+      </w:rPr>
+    </w:lvl>
+    <w:lvl w:ilvl="1" w:tplc="0C0A0003" w:tentative="1">
+      <w:start w:val="1"/>
+      <w:numFmt w:val="bullet"/>
+      <w:lvlText w:val="o"/>
+      <w:lvlJc w:val="left"/>
+      <w:pPr>
+        <w:ind w:left="1440" w:hanging="360"/>
+      </w:pPr>
+      <w:rPr>
+        <w:rFonts w:ascii="Courier New" w:hAnsi="Courier New" w:cs="Courier New" w:hint="default"/>
+      </w:rPr>
+    </w:lvl>
+    <w:lvl w:ilvl="2" w:tplc="0C0A0005" w:tentative="1">
+      <w:start w:val="1"/>
+      <w:numFmt w:val="bullet"/>
+      <w:lvlText w:val=""/>
+      <w:lvlJc w:val="left"/>
+      <w:pPr>
+        <w:ind w:left="2160" w:hanging="360"/>
+      </w:pPr>
+      <w:rPr>
+        <w:rFonts w:ascii="Wingdings" w:hAnsi="Wingdings" w:hint="default"/>
+      </w:rPr>
+    </w:lvl>
+    <w:lvl w:ilvl="3" w:tplc="0C0A0001" w:tentative="1">
+      <w:start w:val="1"/>
+      <w:numFmt w:val="bullet"/>
+      <w:lvlText w:val=""/>
+      <w:lvlJc w:val="left"/>
+      <w:pPr>
+        <w:ind w:left="2880" w:hanging="360"/>
+      </w:pPr>
+      <w:rPr>
+        <w:rFonts w:ascii="Symbol" w:hAnsi="Symbol" w:hint="default"/>
+      </w:rPr>
+    </w:lvl>
+    <w:lvl w:ilvl="4" w:tplc="0C0A0003" w:tentative="1">
+      <w:start w:val="1"/>
+      <w:numFmt w:val="bullet"/>
+      <w:lvlText w:val="o"/>
+      <w:lvlJc w:val="left"/>
+      <w:pPr>
+        <w:ind w:left="3600" w:hanging="360"/>
+      </w:pPr>
+      <w:rPr>
+        <w:rFonts w:ascii="Courier New" w:hAnsi="Courier New" w:cs="Courier New" w:hint="default"/>
+      </w:rPr>
+    </w:lvl>
+    <w:lvl w:ilvl="5" w:tplc="0C0A0005" w:tentative="1">
+      <w:start w:val="1"/>
+      <w:numFmt w:val="bullet"/>
+      <w:lvlText w:val=""/>
+      <w:lvlJc w:val="left"/>
+      <w:pPr>
+        <w:ind w:left="4320" w:hanging="360"/>
+      </w:pPr>
+      <w:rPr>
+        <w:rFonts w:ascii="Wingdings" w:hAnsi="Wingdings" w:hint="default"/>
+      </w:rPr>
+    </w:lvl>
+    <w:lvl w:ilvl="6" w:tplc="0C0A0001" w:tentative="1">
+      <w:start w:val="1"/>
+      <w:numFmt w:val="bullet"/>
+      <w:lvlText w:val=""/>
+      <w:lvlJc w:val="left"/>
+      <w:pPr>
+        <w:ind w:left="5040" w:hanging="360"/>
+      </w:pPr>
+      <w:rPr>
+        <w:rFonts w:ascii="Symbol" w:hAnsi="Symbol" w:hint="default"/>
+      </w:rPr>
+    </w:lvl>
+    <w:lvl w:ilvl="7" w:tplc="0C0A0003" w:tentative="1">
+      <w:start w:val="1"/>
+      <w:numFmt w:val="bullet"/>
+      <w:lvlText w:val="o"/>
+      <w:lvlJc w:val="left"/>
+      <w:pPr>
+        <w:ind w:left="5760" w:hanging="360"/>
+      </w:pPr>
+      <w:rPr>
+        <w:rFonts w:ascii="Courier New" w:hAnsi="Courier New" w:cs="Courier New" w:hint="default"/>
+      </w:rPr>
+    </w:lvl>
+    <w:lvl w:ilvl="8" w:tplc="0C0A0005" w:tentative="1">
+      <w:start w:val="1"/>
+      <w:numFmt w:val="bullet"/>
+      <w:lvlText w:val=""/>
+      <w:lvlJc w:val="left"/>
+      <w:pPr>
+        <w:ind w:left="6480" w:hanging="360"/>
+      </w:pPr>
+      <w:rPr>
+        <w:rFonts w:ascii="Wingdings" w:hAnsi="Wingdings" w:hint="default"/>
+      </w:rPr>
+    </w:lvl>
+  </w:abstractNum>
+  <w:abstractNum w:abstractNumId="8" w15:restartNumberingAfterBreak="0">
+    <w:nsid w:val="5B895114"/>
+    <w:multiLevelType w:val="multilevel"/>
+    <w:tmpl w:val="7A64BFD2"/>
+    <w:lvl w:ilvl="0">
+      <w:start w:val="1"/>
+      <w:numFmt w:val="decimal"/>
+      <w:lvlText w:val="%1."/>
+      <w:lvlJc w:val="left"/>
+      <w:pPr>
+        <w:tabs>
+          <w:tab w:val="num" w:pos="720"/>
+        </w:tabs>
+        <w:ind w:left="720" w:hanging="360"/>
+      </w:pPr>
+    </w:lvl>
+    <w:lvl w:ilvl="1">
+      <w:start w:val="1"/>
+      <w:numFmt w:val="bullet"/>
+      <w:lvlText w:val="o"/>
+      <w:lvlJc w:val="left"/>
+      <w:pPr>
+        <w:tabs>
+          <w:tab w:val="num" w:pos="1440"/>
+        </w:tabs>
+        <w:ind w:left="1440" w:hanging="360"/>
+      </w:pPr>
+      <w:rPr>
+        <w:rFonts w:ascii="Courier New" w:hAnsi="Courier New" w:hint="default"/>
+        <w:sz w:val="20"/>
+      </w:rPr>
+    </w:lvl>
+    <w:lvl w:ilvl="2" w:tentative="1">
+      <w:start w:val="1"/>
+      <w:numFmt w:val="decimal"/>
+      <w:lvlText w:val="%3."/>
+      <w:lvlJc w:val="left"/>
+      <w:pPr>
+        <w:tabs>
+          <w:tab w:val="num" w:pos="2160"/>
+        </w:tabs>
+        <w:ind w:left="2160" w:hanging="360"/>
+      </w:pPr>
+    </w:lvl>
+    <w:lvl w:ilvl="3" w:tentative="1">
+      <w:start w:val="1"/>
+      <w:numFmt w:val="decimal"/>
+      <w:lvlText w:val="%4."/>
+      <w:lvlJc w:val="left"/>
+      <w:pPr>
+        <w:tabs>
+          <w:tab w:val="num" w:pos="2880"/>
+        </w:tabs>
+        <w:ind w:left="2880" w:hanging="360"/>
+      </w:pPr>
+    </w:lvl>
+    <w:lvl w:ilvl="4" w:tentative="1">
+      <w:start w:val="1"/>
+      <w:numFmt w:val="decimal"/>
+      <w:lvlText w:val="%5."/>
+      <w:lvlJc w:val="left"/>
+      <w:pPr>
+        <w:tabs>
+          <w:tab w:val="num" w:pos="3600"/>
+        </w:tabs>
+        <w:ind w:left="3600" w:hanging="360"/>
+      </w:pPr>
+    </w:lvl>
+    <w:lvl w:ilvl="5" w:tentative="1">
+      <w:start w:val="1"/>
+      <w:numFmt w:val="decimal"/>
+      <w:lvlText w:val="%6."/>
+      <w:lvlJc w:val="left"/>
+      <w:pPr>
+        <w:tabs>
+          <w:tab w:val="num" w:pos="4320"/>
+        </w:tabs>
+        <w:ind w:left="4320" w:hanging="360"/>
+      </w:pPr>
+    </w:lvl>
+    <w:lvl w:ilvl="6" w:tentative="1">
+      <w:start w:val="1"/>
+      <w:numFmt w:val="decimal"/>
+      <w:lvlText w:val="%7."/>
+      <w:lvlJc w:val="left"/>
+      <w:pPr>
+        <w:tabs>
+          <w:tab w:val="num" w:pos="5040"/>
+        </w:tabs>
+        <w:ind w:left="5040" w:hanging="360"/>
+      </w:pPr>
+    </w:lvl>
+    <w:lvl w:ilvl="7" w:tentative="1">
+      <w:start w:val="1"/>
+      <w:numFmt w:val="decimal"/>
+      <w:lvlText w:val="%8."/>
+      <w:lvlJc w:val="left"/>
+      <w:pPr>
+        <w:tabs>
+          <w:tab w:val="num" w:pos="5760"/>
+        </w:tabs>
+        <w:ind w:left="5760" w:hanging="360"/>
+      </w:pPr>
+    </w:lvl>
+    <w:lvl w:ilvl="8" w:tentative="1">
+      <w:start w:val="1"/>
+      <w:numFmt w:val="decimal"/>
+      <w:lvlText w:val="%9."/>
+      <w:lvlJc w:val="left"/>
+      <w:pPr>
+        <w:tabs>
+          <w:tab w:val="num" w:pos="6480"/>
+        </w:tabs>
+        <w:ind w:left="6480" w:hanging="360"/>
+      </w:pPr>
+    </w:lvl>
+  </w:abstractNum>
   <w:abstractNum w:abstractNumId="9" w15:restartNumberingAfterBreak="0">
+    <w:nsid w:val="61427D77"/>
+    <w:multiLevelType w:val="hybridMultilevel"/>
+    <w:tmpl w:val="0748AE6E"/>
+    <w:lvl w:ilvl="0" w:tplc="0C0A0001">
+      <w:start w:val="1"/>
+      <w:numFmt w:val="bullet"/>
+      <w:lvlText w:val=""/>
+      <w:lvlJc w:val="left"/>
+      <w:pPr>
+        <w:ind w:left="720" w:hanging="360"/>
+      </w:pPr>
+      <w:rPr>
+        <w:rFonts w:ascii="Symbol" w:hAnsi="Symbol" w:hint="default"/>
+      </w:rPr>
+    </w:lvl>
+    <w:lvl w:ilvl="1" w:tplc="0C0A0003">
+      <w:start w:val="1"/>
+      <w:numFmt w:val="bullet"/>
+      <w:lvlText w:val="o"/>
+      <w:lvlJc w:val="left"/>
+      <w:pPr>
+        <w:ind w:left="1440" w:hanging="360"/>
+      </w:pPr>
+      <w:rPr>
+        <w:rFonts w:ascii="Courier New" w:hAnsi="Courier New" w:cs="Courier New" w:hint="default"/>
+      </w:rPr>
+    </w:lvl>
+    <w:lvl w:ilvl="2" w:tplc="0C0A0005" w:tentative="1">
+      <w:start w:val="1"/>
+      <w:numFmt w:val="bullet"/>
+      <w:lvlText w:val=""/>
+      <w:lvlJc w:val="left"/>
+      <w:pPr>
+        <w:ind w:left="2160" w:hanging="360"/>
+      </w:pPr>
+      <w:rPr>
+        <w:rFonts w:ascii="Wingdings" w:hAnsi="Wingdings" w:hint="default"/>
+      </w:rPr>
+    </w:lvl>
+    <w:lvl w:ilvl="3" w:tplc="0C0A0001" w:tentative="1">
+      <w:start w:val="1"/>
+      <w:numFmt w:val="bullet"/>
+      <w:lvlText w:val=""/>
+      <w:lvlJc w:val="left"/>
+      <w:pPr>
+        <w:ind w:left="2880" w:hanging="360"/>
+      </w:pPr>
+      <w:rPr>
+        <w:rFonts w:ascii="Symbol" w:hAnsi="Symbol" w:hint="default"/>
+      </w:rPr>
+    </w:lvl>
+    <w:lvl w:ilvl="4" w:tplc="0C0A0003" w:tentative="1">
+      <w:start w:val="1"/>
+      <w:numFmt w:val="bullet"/>
+      <w:lvlText w:val="o"/>
+      <w:lvlJc w:val="left"/>
+      <w:pPr>
+        <w:ind w:left="3600" w:hanging="360"/>
+      </w:pPr>
+      <w:rPr>
+        <w:rFonts w:ascii="Courier New" w:hAnsi="Courier New" w:cs="Courier New" w:hint="default"/>
+      </w:rPr>
+    </w:lvl>
+    <w:lvl w:ilvl="5" w:tplc="0C0A0005" w:tentative="1">
+      <w:start w:val="1"/>
+      <w:numFmt w:val="bullet"/>
+      <w:lvlText w:val=""/>
+      <w:lvlJc w:val="left"/>
+      <w:pPr>
+        <w:ind w:left="4320" w:hanging="360"/>
+      </w:pPr>
+      <w:rPr>
+        <w:rFonts w:ascii="Wingdings" w:hAnsi="Wingdings" w:hint="default"/>
+      </w:rPr>
+    </w:lvl>
+    <w:lvl w:ilvl="6" w:tplc="0C0A0001" w:tentative="1">
+      <w:start w:val="1"/>
+      <w:numFmt w:val="bullet"/>
+      <w:lvlText w:val=""/>
+      <w:lvlJc w:val="left"/>
+      <w:pPr>
+        <w:ind w:left="5040" w:hanging="360"/>
+      </w:pPr>
+      <w:rPr>
+        <w:rFonts w:ascii="Symbol" w:hAnsi="Symbol" w:hint="default"/>
+      </w:rPr>
+    </w:lvl>
+    <w:lvl w:ilvl="7" w:tplc="0C0A0003" w:tentative="1">
+      <w:start w:val="1"/>
+      <w:numFmt w:val="bullet"/>
+      <w:lvlText w:val="o"/>
+      <w:lvlJc w:val="left"/>
+      <w:pPr>
+        <w:ind w:left="5760" w:hanging="360"/>
+      </w:pPr>
+      <w:rPr>
+        <w:rFonts w:ascii="Courier New" w:hAnsi="Courier New" w:cs="Courier New" w:hint="default"/>
+      </w:rPr>
+    </w:lvl>
+    <w:lvl w:ilvl="8" w:tplc="0C0A0005" w:tentative="1">
+      <w:start w:val="1"/>
+      <w:numFmt w:val="bullet"/>
+      <w:lvlText w:val=""/>
+      <w:lvlJc w:val="left"/>
+      <w:pPr>
+        <w:ind w:left="6480" w:hanging="360"/>
+      </w:pPr>
+      <w:rPr>
+        <w:rFonts w:ascii="Wingdings" w:hAnsi="Wingdings" w:hint="default"/>
+      </w:rPr>
+    </w:lvl>
+  </w:abstractNum>
+  <w:abstractNum w:abstractNumId="10" w15:restartNumberingAfterBreak="0">
+    <w:nsid w:val="646D032C"/>
+    <w:multiLevelType w:val="hybridMultilevel"/>
+    <w:tmpl w:val="D9A41CA0"/>
+    <w:lvl w:ilvl="0" w:tplc="0C0A0001">
+      <w:start w:val="1"/>
+      <w:numFmt w:val="bullet"/>
+      <w:lvlText w:val=""/>
+      <w:lvlJc w:val="left"/>
+      <w:pPr>
+        <w:ind w:left="720" w:hanging="360"/>
+      </w:pPr>
+      <w:rPr>
+        <w:rFonts w:ascii="Symbol" w:hAnsi="Symbol" w:hint="default"/>
+      </w:rPr>
+    </w:lvl>
+    <w:lvl w:ilvl="1" w:tplc="0C0A0003" w:tentative="1">
+      <w:start w:val="1"/>
+      <w:numFmt w:val="bullet"/>
+      <w:lvlText w:val="o"/>
+      <w:lvlJc w:val="left"/>
+      <w:pPr>
+        <w:ind w:left="1440" w:hanging="360"/>
+      </w:pPr>
+      <w:rPr>
+        <w:rFonts w:ascii="Courier New" w:hAnsi="Courier New" w:cs="Courier New" w:hint="default"/>
+      </w:rPr>
+    </w:lvl>
+    <w:lvl w:ilvl="2" w:tplc="0C0A0005" w:tentative="1">
+      <w:start w:val="1"/>
+      <w:numFmt w:val="bullet"/>
+      <w:lvlText w:val=""/>
+      <w:lvlJc w:val="left"/>
+      <w:pPr>
+        <w:ind w:left="2160" w:hanging="360"/>
+      </w:pPr>
+      <w:rPr>
+        <w:rFonts w:ascii="Wingdings" w:hAnsi="Wingdings" w:hint="default"/>
+      </w:rPr>
+    </w:lvl>
+    <w:lvl w:ilvl="3" w:tplc="0C0A0001" w:tentative="1">
+      <w:start w:val="1"/>
+      <w:numFmt w:val="bullet"/>
+      <w:lvlText w:val=""/>
+      <w:lvlJc w:val="left"/>
+      <w:pPr>
+        <w:ind w:left="2880" w:hanging="360"/>
+      </w:pPr>
+      <w:rPr>
+        <w:rFonts w:ascii="Symbol" w:hAnsi="Symbol" w:hint="default"/>
+      </w:rPr>
+    </w:lvl>
+    <w:lvl w:ilvl="4" w:tplc="0C0A0003" w:tentative="1">
+      <w:start w:val="1"/>
+      <w:numFmt w:val="bullet"/>
+      <w:lvlText w:val="o"/>
+      <w:lvlJc w:val="left"/>
+      <w:pPr>
+        <w:ind w:left="3600" w:hanging="360"/>
+      </w:pPr>
+      <w:rPr>
+        <w:rFonts w:ascii="Courier New" w:hAnsi="Courier New" w:cs="Courier New" w:hint="default"/>
+      </w:rPr>
+    </w:lvl>
+    <w:lvl w:ilvl="5" w:tplc="0C0A0005" w:tentative="1">
+      <w:start w:val="1"/>
+      <w:numFmt w:val="bullet"/>
+      <w:lvlText w:val=""/>
+      <w:lvlJc w:val="left"/>
+      <w:pPr>
+        <w:ind w:left="4320" w:hanging="360"/>
+      </w:pPr>
+      <w:rPr>
+        <w:rFonts w:ascii="Wingdings" w:hAnsi="Wingdings" w:hint="default"/>
+      </w:rPr>
+    </w:lvl>
+    <w:lvl w:ilvl="6" w:tplc="0C0A0001" w:tentative="1">
+      <w:start w:val="1"/>
+      <w:numFmt w:val="bullet"/>
+      <w:lvlText w:val=""/>
+      <w:lvlJc w:val="left"/>
+      <w:pPr>
+        <w:ind w:left="5040" w:hanging="360"/>
+      </w:pPr>
+      <w:rPr>
+        <w:rFonts w:ascii="Symbol" w:hAnsi="Symbol" w:hint="default"/>
+      </w:rPr>
+    </w:lvl>
+    <w:lvl w:ilvl="7" w:tplc="0C0A0003" w:tentative="1">
+      <w:start w:val="1"/>
+      <w:numFmt w:val="bullet"/>
+      <w:lvlText w:val="o"/>
+      <w:lvlJc w:val="left"/>
+      <w:pPr>
+        <w:ind w:left="5760" w:hanging="360"/>
+      </w:pPr>
+      <w:rPr>
+        <w:rFonts w:ascii="Courier New" w:hAnsi="Courier New" w:cs="Courier New" w:hint="default"/>
+      </w:rPr>
+    </w:lvl>
+    <w:lvl w:ilvl="8" w:tplc="0C0A0005" w:tentative="1">
+      <w:start w:val="1"/>
+      <w:numFmt w:val="bullet"/>
+      <w:lvlText w:val=""/>
+      <w:lvlJc w:val="left"/>
+      <w:pPr>
+        <w:ind w:left="6480" w:hanging="360"/>
+      </w:pPr>
+      <w:rPr>
+        <w:rFonts w:ascii="Wingdings" w:hAnsi="Wingdings" w:hint="default"/>
+      </w:rPr>
+    </w:lvl>
+  </w:abstractNum>
+  <w:abstractNum w:abstractNumId="11" w15:restartNumberingAfterBreak="0">
     <w:nsid w:val="7DDC455E"/>
     <w:multiLevelType w:val="hybridMultilevel"/>
     <w:tmpl w:val="B95C9040"/>
@@ -9507,25 +10194,25 @@
     </w:lvl>
   </w:abstractNum>
   <w:num w:numId="1" w16cid:durableId="1428110638">
+    <w:abstractNumId w:val="7"/>
+  </w:num>
+  <w:num w:numId="2" w16cid:durableId="1051612333">
     <w:abstractNumId w:val="5"/>
   </w:num>
-  <w:num w:numId="2" w16cid:durableId="1051612333">
-    <w:abstractNumId w:val="3"/>
-  </w:num>
   <w:num w:numId="3" w16cid:durableId="2027822823">
-    <w:abstractNumId w:val="2"/>
+    <w:abstractNumId w:val="4"/>
   </w:num>
   <w:num w:numId="4" w16cid:durableId="1625886956">
-    <w:abstractNumId w:val="8"/>
+    <w:abstractNumId w:val="10"/>
   </w:num>
   <w:num w:numId="5" w16cid:durableId="1307515906">
-    <w:abstractNumId w:val="4"/>
+    <w:abstractNumId w:val="6"/>
   </w:num>
   <w:num w:numId="6" w16cid:durableId="803615772">
-    <w:abstractNumId w:val="7"/>
+    <w:abstractNumId w:val="9"/>
   </w:num>
   <w:num w:numId="7" w16cid:durableId="949243531">
-    <w:abstractNumId w:val="6"/>
+    <w:abstractNumId w:val="8"/>
   </w:num>
   <w:num w:numId="8" w16cid:durableId="1588003196">
     <w:abstractNumId w:val="1"/>
@@ -9534,7 +10221,13 @@
     <w:abstractNumId w:val="0"/>
   </w:num>
   <w:num w:numId="10" w16cid:durableId="1661082798">
-    <w:abstractNumId w:val="9"/>
+    <w:abstractNumId w:val="11"/>
+  </w:num>
+  <w:num w:numId="11" w16cid:durableId="2068916603">
+    <w:abstractNumId w:val="2"/>
+  </w:num>
+  <w:num w:numId="12" w16cid:durableId="1111509284">
+    <w:abstractNumId w:val="3"/>
   </w:num>
 </w:numbering>
 </file>

</xml_diff>

<commit_message>
feat: add ProRace font and update EventCard styles; enhance event page layout with dynamic event listings
</commit_message>
<xml_diff>
--- a/Análisis de Elementos Conceptuales.docx
+++ b/Análisis de Elementos Conceptuales.docx
@@ -7806,6 +7806,39 @@
       <w:proofErr w:type="gramEnd"/>
       <w:r>
         <w:t>;</w:t>
+      </w:r>
+    </w:p>
+    <w:p>
+      <w:pPr>
+        <w:pStyle w:val="Prrafodelista"/>
+        <w:numPr>
+          <w:ilvl w:val="0"/>
+          <w:numId w:val="12"/>
+        </w:numPr>
+      </w:pPr>
+      <w:r>
+        <w:t>$input-</w:t>
+      </w:r>
+      <w:proofErr w:type="spellStart"/>
+      <w:r>
+        <w:t>focus</w:t>
+      </w:r>
+      <w:proofErr w:type="spellEnd"/>
+      <w:r>
+        <w:t xml:space="preserve">-box-shadow:                 -0 0 40px -10px </w:t>
+      </w:r>
+      <w:proofErr w:type="spellStart"/>
+      <w:proofErr w:type="gramStart"/>
+      <w:r>
+        <w:t>rgb</w:t>
+      </w:r>
+      <w:proofErr w:type="spellEnd"/>
+      <w:r>
+        <w:t>(</w:t>
+      </w:r>
+      <w:proofErr w:type="gramEnd"/>
+      <w:r>
+        <w:t>60, 60, 60) !default;</w:t>
       </w:r>
     </w:p>
     <w:p>

</xml_diff>

<commit_message>
feat: add ShopCard component and update shop page layout; enhance class page with dynamic class listings
</commit_message>
<xml_diff>
--- a/Análisis de Elementos Conceptuales.docx
+++ b/Análisis de Elementos Conceptuales.docx
@@ -7094,7 +7094,7 @@
         <w:pStyle w:val="Prrafodelista"/>
         <w:numPr>
           <w:ilvl w:val="0"/>
-          <w:numId w:val="9"/>
+          <w:numId w:val="18"/>
         </w:numPr>
       </w:pPr>
       <w:proofErr w:type="spellStart"/>
@@ -7112,7 +7112,7 @@
         <w:pStyle w:val="Prrafodelista"/>
         <w:numPr>
           <w:ilvl w:val="1"/>
-          <w:numId w:val="9"/>
+          <w:numId w:val="18"/>
         </w:numPr>
       </w:pPr>
       <w:r>
@@ -7123,21 +7123,7 @@
           <w:b/>
           <w:bCs/>
         </w:rPr>
-        <w:t>Rojo oscuro (</w:t>
-      </w:r>
-      <w:r>
-        <w:rPr>
-          <w:b/>
-          <w:bCs/>
-        </w:rPr>
-        <w:t>c62828</w:t>
-      </w:r>
-      <w:r>
-        <w:rPr>
-          <w:b/>
-          <w:bCs/>
-        </w:rPr>
-        <w:t>)</w:t>
+        <w:t>Rojo oscuro (c62828)</w:t>
       </w:r>
       <w:r>
         <w:t xml:space="preserve">, para la variable </w:t>
@@ -7167,7 +7153,7 @@
         <w:pStyle w:val="Prrafodelista"/>
         <w:numPr>
           <w:ilvl w:val="0"/>
-          <w:numId w:val="9"/>
+          <w:numId w:val="18"/>
         </w:numPr>
       </w:pPr>
       <w:proofErr w:type="spellStart"/>
@@ -7185,7 +7171,7 @@
         <w:pStyle w:val="Prrafodelista"/>
         <w:numPr>
           <w:ilvl w:val="1"/>
-          <w:numId w:val="9"/>
+          <w:numId w:val="18"/>
         </w:numPr>
       </w:pPr>
       <w:r>
@@ -7196,21 +7182,7 @@
           <w:b/>
           <w:bCs/>
         </w:rPr>
-        <w:t>Gris</w:t>
-      </w:r>
-      <w:r>
-        <w:rPr>
-          <w:b/>
-          <w:bCs/>
-        </w:rPr>
-        <w:t xml:space="preserve"> oscuro</w:t>
-      </w:r>
-      <w:r>
-        <w:rPr>
-          <w:b/>
-          <w:bCs/>
-        </w:rPr>
-        <w:t xml:space="preserve"> (333333)</w:t>
+        <w:t>Gris oscuro (333333)</w:t>
       </w:r>
       <w:r>
         <w:rPr>
@@ -7244,7 +7216,7 @@
         <w:pStyle w:val="Prrafodelista"/>
         <w:numPr>
           <w:ilvl w:val="0"/>
-          <w:numId w:val="9"/>
+          <w:numId w:val="18"/>
         </w:numPr>
       </w:pPr>
       <w:proofErr w:type="spellStart"/>
@@ -7262,7 +7234,7 @@
         <w:pStyle w:val="Prrafodelista"/>
         <w:numPr>
           <w:ilvl w:val="1"/>
-          <w:numId w:val="9"/>
+          <w:numId w:val="18"/>
         </w:numPr>
       </w:pPr>
       <w:r>
@@ -7276,28 +7248,7 @@
           <w:b/>
           <w:bCs/>
         </w:rPr>
-        <w:t>Gris claro</w:t>
-      </w:r>
-      <w:r>
-        <w:rPr>
-          <w:b/>
-          <w:bCs/>
-        </w:rPr>
-        <w:t xml:space="preserve"> (</w:t>
-      </w:r>
-      <w:r>
-        <w:rPr>
-          <w:b/>
-          <w:bCs/>
-        </w:rPr>
-        <w:t>f7f7f7</w:t>
-      </w:r>
-      <w:r>
-        <w:rPr>
-          <w:b/>
-          <w:bCs/>
-        </w:rPr>
-        <w:t>)</w:t>
+        <w:t>Gris claro (f7f7f7)</w:t>
       </w:r>
       <w:r>
         <w:t xml:space="preserve"> y lo pondremos en la variable </w:t>
@@ -7326,7 +7277,7 @@
         <w:pStyle w:val="Prrafodelista"/>
         <w:numPr>
           <w:ilvl w:val="0"/>
-          <w:numId w:val="9"/>
+          <w:numId w:val="18"/>
         </w:numPr>
       </w:pPr>
       <w:proofErr w:type="spellStart"/>
@@ -7345,7 +7296,7 @@
         <w:pStyle w:val="Prrafodelista"/>
         <w:numPr>
           <w:ilvl w:val="1"/>
-          <w:numId w:val="9"/>
+          <w:numId w:val="18"/>
         </w:numPr>
       </w:pPr>
       <w:r>
@@ -7382,21 +7333,15 @@
           <w:b/>
           <w:bCs/>
         </w:rPr>
-        <w:t>Negro (</w:t>
-      </w:r>
-      <w:r>
-        <w:rPr>
-          <w:b/>
-          <w:bCs/>
-        </w:rPr>
-        <w:t>121212</w:t>
-      </w:r>
-      <w:r>
-        <w:rPr>
-          <w:b/>
-          <w:bCs/>
-        </w:rPr>
-        <w:t>)</w:t>
+        <w:t>Negro (121212)</w:t>
+      </w:r>
+    </w:p>
+    <w:p>
+      <w:pPr>
+        <w:pStyle w:val="Ttulo3"/>
+      </w:pPr>
+      <w:r>
+        <w:t>Navbar</w:t>
       </w:r>
     </w:p>
     <w:p>
@@ -7404,7 +7349,7 @@
         <w:pStyle w:val="Prrafodelista"/>
         <w:numPr>
           <w:ilvl w:val="0"/>
-          <w:numId w:val="9"/>
+          <w:numId w:val="19"/>
         </w:numPr>
       </w:pPr>
       <w:r>
@@ -7436,7 +7381,7 @@
         <w:pStyle w:val="Prrafodelista"/>
         <w:numPr>
           <w:ilvl w:val="1"/>
-          <w:numId w:val="9"/>
+          <w:numId w:val="19"/>
         </w:numPr>
       </w:pPr>
       <w:r>
@@ -7497,7 +7442,7 @@
         <w:pStyle w:val="Prrafodelista"/>
         <w:numPr>
           <w:ilvl w:val="1"/>
-          <w:numId w:val="9"/>
+          <w:numId w:val="19"/>
         </w:numPr>
       </w:pPr>
       <w:r>
@@ -7556,7 +7501,7 @@
         <w:pStyle w:val="Prrafodelista"/>
         <w:numPr>
           <w:ilvl w:val="0"/>
-          <w:numId w:val="10"/>
+          <w:numId w:val="20"/>
         </w:numPr>
       </w:pPr>
       <w:r>
@@ -7632,7 +7577,7 @@
         <w:pStyle w:val="Prrafodelista"/>
         <w:numPr>
           <w:ilvl w:val="0"/>
-          <w:numId w:val="10"/>
+          <w:numId w:val="20"/>
         </w:numPr>
       </w:pPr>
       <w:r>
@@ -7660,7 +7605,7 @@
         <w:pStyle w:val="Prrafodelista"/>
         <w:numPr>
           <w:ilvl w:val="0"/>
-          <w:numId w:val="10"/>
+          <w:numId w:val="20"/>
         </w:numPr>
       </w:pPr>
       <w:r>
@@ -7701,7 +7646,7 @@
         <w:pStyle w:val="Prrafodelista"/>
         <w:numPr>
           <w:ilvl w:val="0"/>
-          <w:numId w:val="10"/>
+          <w:numId w:val="20"/>
         </w:numPr>
       </w:pPr>
       <w:r>
@@ -7742,7 +7687,7 @@
         <w:pStyle w:val="Prrafodelista"/>
         <w:numPr>
           <w:ilvl w:val="0"/>
-          <w:numId w:val="10"/>
+          <w:numId w:val="20"/>
         </w:numPr>
       </w:pPr>
       <w:r>
@@ -7780,7 +7725,7 @@
         <w:pStyle w:val="Prrafodelista"/>
         <w:numPr>
           <w:ilvl w:val="0"/>
-          <w:numId w:val="12"/>
+          <w:numId w:val="21"/>
         </w:numPr>
       </w:pPr>
       <w:r>
@@ -7813,7 +7758,7 @@
         <w:pStyle w:val="Prrafodelista"/>
         <w:numPr>
           <w:ilvl w:val="0"/>
-          <w:numId w:val="12"/>
+          <w:numId w:val="21"/>
         </w:numPr>
       </w:pPr>
       <w:r>
@@ -7843,9 +7788,81 @@
     </w:p>
     <w:p>
       <w:pPr>
-        <w:ind w:left="708" w:hanging="708"/>
-      </w:pPr>
-    </w:p>
+        <w:pStyle w:val="Ttulo3"/>
+      </w:pPr>
+      <w:proofErr w:type="spellStart"/>
+      <w:r>
+        <w:t>Card</w:t>
+      </w:r>
+      <w:proofErr w:type="spellEnd"/>
+    </w:p>
+    <w:p>
+      <w:pPr>
+        <w:pStyle w:val="Prrafodelista"/>
+        <w:numPr>
+          <w:ilvl w:val="0"/>
+          <w:numId w:val="22"/>
+        </w:numPr>
+      </w:pPr>
+      <w:r>
+        <w:t>$</w:t>
+      </w:r>
+      <w:proofErr w:type="spellStart"/>
+      <w:r>
+        <w:t>card-bg</w:t>
+      </w:r>
+      <w:proofErr w:type="spellEnd"/>
+      <w:r>
+        <w:t>:                           $</w:t>
+      </w:r>
+      <w:proofErr w:type="spellStart"/>
+      <w:proofErr w:type="gramStart"/>
+      <w:r>
+        <w:t>dark</w:t>
+      </w:r>
+      <w:proofErr w:type="spellEnd"/>
+      <w:r>
+        <w:t xml:space="preserve"> !default</w:t>
+      </w:r>
+      <w:proofErr w:type="gramEnd"/>
+      <w:r>
+        <w:t>;</w:t>
+      </w:r>
+    </w:p>
+    <w:p>
+      <w:pPr>
+        <w:pStyle w:val="Prrafodelista"/>
+        <w:numPr>
+          <w:ilvl w:val="0"/>
+          <w:numId w:val="22"/>
+        </w:numPr>
+      </w:pPr>
+      <w:r>
+        <w:t>$</w:t>
+      </w:r>
+      <w:proofErr w:type="spellStart"/>
+      <w:r>
+        <w:t>card</w:t>
+      </w:r>
+      <w:proofErr w:type="spellEnd"/>
+      <w:r>
+        <w:t xml:space="preserve">-box-shadow:                   0px -1px 2rem 0px </w:t>
+      </w:r>
+      <w:proofErr w:type="spellStart"/>
+      <w:proofErr w:type="gramStart"/>
+      <w:r>
+        <w:t>rgb</w:t>
+      </w:r>
+      <w:proofErr w:type="spellEnd"/>
+      <w:r>
+        <w:t>(</w:t>
+      </w:r>
+      <w:proofErr w:type="gramEnd"/>
+      <w:r>
+        <w:t>0 0 0 / 41%) !default;</w:t>
+      </w:r>
+    </w:p>
+    <w:p/>
     <w:p>
       <w:pPr>
         <w:ind w:left="2880"/>
@@ -8887,7 +8904,7 @@
         <w:rFonts w:ascii="Courier New" w:hAnsi="Courier New" w:cs="Courier New" w:hint="default"/>
       </w:rPr>
     </w:lvl>
-    <w:lvl w:ilvl="2" w:tplc="FFFFFFFF" w:tentative="1">
+    <w:lvl w:ilvl="2" w:tplc="FFFFFFFF">
       <w:start w:val="1"/>
       <w:numFmt w:val="bullet"/>
       <w:lvlText w:val=""/>
@@ -9201,11 +9218,11 @@
   <w:abstractNum w:abstractNumId="3" w15:restartNumberingAfterBreak="0">
     <w:nsid w:val="2C480F59"/>
     <w:multiLevelType w:val="multilevel"/>
-    <w:tmpl w:val="A1FCD4D6"/>
+    <w:tmpl w:val="84A89540"/>
     <w:lvl w:ilvl="0">
       <w:start w:val="1"/>
-      <w:numFmt w:val="bullet"/>
-      <w:lvlText w:val="o"/>
+      <w:numFmt w:val="decimal"/>
+      <w:lvlText w:val="%1."/>
       <w:lvlJc w:val="left"/>
       <w:pPr>
         <w:tabs>
@@ -9214,7 +9231,7 @@
         <w:ind w:left="1776" w:hanging="360"/>
       </w:pPr>
       <w:rPr>
-        <w:rFonts w:ascii="Courier New" w:hAnsi="Courier New" w:cs="Courier New" w:hint="default"/>
+        <w:rFonts w:hint="default"/>
       </w:rPr>
     </w:lvl>
     <w:lvl w:ilvl="1">
@@ -9319,6 +9336,92 @@
     </w:lvl>
   </w:abstractNum>
   <w:abstractNum w:abstractNumId="4" w15:restartNumberingAfterBreak="0">
+    <w:nsid w:val="2C5608DC"/>
+    <w:multiLevelType w:val="hybridMultilevel"/>
+    <w:tmpl w:val="06B0D780"/>
+    <w:lvl w:ilvl="0" w:tplc="FFFFFFFF">
+      <w:start w:val="1"/>
+      <w:numFmt w:val="decimal"/>
+      <w:lvlText w:val="%1."/>
+      <w:lvlJc w:val="left"/>
+      <w:pPr>
+        <w:ind w:left="1080" w:hanging="360"/>
+      </w:pPr>
+    </w:lvl>
+    <w:lvl w:ilvl="1" w:tplc="FFFFFFFF" w:tentative="1">
+      <w:start w:val="1"/>
+      <w:numFmt w:val="lowerLetter"/>
+      <w:lvlText w:val="%2."/>
+      <w:lvlJc w:val="left"/>
+      <w:pPr>
+        <w:ind w:left="1800" w:hanging="360"/>
+      </w:pPr>
+    </w:lvl>
+    <w:lvl w:ilvl="2" w:tplc="FFFFFFFF" w:tentative="1">
+      <w:start w:val="1"/>
+      <w:numFmt w:val="lowerRoman"/>
+      <w:lvlText w:val="%3."/>
+      <w:lvlJc w:val="right"/>
+      <w:pPr>
+        <w:ind w:left="2520" w:hanging="180"/>
+      </w:pPr>
+    </w:lvl>
+    <w:lvl w:ilvl="3" w:tplc="FFFFFFFF" w:tentative="1">
+      <w:start w:val="1"/>
+      <w:numFmt w:val="decimal"/>
+      <w:lvlText w:val="%4."/>
+      <w:lvlJc w:val="left"/>
+      <w:pPr>
+        <w:ind w:left="3240" w:hanging="360"/>
+      </w:pPr>
+    </w:lvl>
+    <w:lvl w:ilvl="4" w:tplc="FFFFFFFF" w:tentative="1">
+      <w:start w:val="1"/>
+      <w:numFmt w:val="lowerLetter"/>
+      <w:lvlText w:val="%5."/>
+      <w:lvlJc w:val="left"/>
+      <w:pPr>
+        <w:ind w:left="3960" w:hanging="360"/>
+      </w:pPr>
+    </w:lvl>
+    <w:lvl w:ilvl="5" w:tplc="FFFFFFFF" w:tentative="1">
+      <w:start w:val="1"/>
+      <w:numFmt w:val="lowerRoman"/>
+      <w:lvlText w:val="%6."/>
+      <w:lvlJc w:val="right"/>
+      <w:pPr>
+        <w:ind w:left="4680" w:hanging="180"/>
+      </w:pPr>
+    </w:lvl>
+    <w:lvl w:ilvl="6" w:tplc="FFFFFFFF" w:tentative="1">
+      <w:start w:val="1"/>
+      <w:numFmt w:val="decimal"/>
+      <w:lvlText w:val="%7."/>
+      <w:lvlJc w:val="left"/>
+      <w:pPr>
+        <w:ind w:left="5400" w:hanging="360"/>
+      </w:pPr>
+    </w:lvl>
+    <w:lvl w:ilvl="7" w:tplc="FFFFFFFF" w:tentative="1">
+      <w:start w:val="1"/>
+      <w:numFmt w:val="lowerLetter"/>
+      <w:lvlText w:val="%8."/>
+      <w:lvlJc w:val="left"/>
+      <w:pPr>
+        <w:ind w:left="6120" w:hanging="360"/>
+      </w:pPr>
+    </w:lvl>
+    <w:lvl w:ilvl="8" w:tplc="FFFFFFFF" w:tentative="1">
+      <w:start w:val="1"/>
+      <w:numFmt w:val="lowerRoman"/>
+      <w:lvlText w:val="%9."/>
+      <w:lvlJc w:val="right"/>
+      <w:pPr>
+        <w:ind w:left="6840" w:hanging="180"/>
+      </w:pPr>
+    </w:lvl>
+  </w:abstractNum>
+  <w:abstractNum w:abstractNumId="5" w15:restartNumberingAfterBreak="0">
     <w:nsid w:val="354B4537"/>
     <w:multiLevelType w:val="hybridMultilevel"/>
     <w:tmpl w:val="266EA7EC"/>
@@ -9431,7 +9534,7 @@
       </w:rPr>
     </w:lvl>
   </w:abstractNum>
-  <w:abstractNum w:abstractNumId="5" w15:restartNumberingAfterBreak="0">
+  <w:abstractNum w:abstractNumId="6" w15:restartNumberingAfterBreak="0">
     <w:nsid w:val="38930F4F"/>
     <w:multiLevelType w:val="hybridMultilevel"/>
     <w:tmpl w:val="E3AA6E9A"/>
@@ -9544,7 +9647,7 @@
       </w:rPr>
     </w:lvl>
   </w:abstractNum>
-  <w:abstractNum w:abstractNumId="6" w15:restartNumberingAfterBreak="0">
+  <w:abstractNum w:abstractNumId="7" w15:restartNumberingAfterBreak="0">
     <w:nsid w:val="3D75793A"/>
     <w:multiLevelType w:val="hybridMultilevel"/>
     <w:tmpl w:val="F400490E"/>
@@ -9657,7 +9760,124 @@
       </w:rPr>
     </w:lvl>
   </w:abstractNum>
-  <w:abstractNum w:abstractNumId="7" w15:restartNumberingAfterBreak="0">
+  <w:abstractNum w:abstractNumId="8" w15:restartNumberingAfterBreak="0">
+    <w:nsid w:val="420038F8"/>
+    <w:multiLevelType w:val="multilevel"/>
+    <w:tmpl w:val="7A64BFD2"/>
+    <w:lvl w:ilvl="0">
+      <w:start w:val="1"/>
+      <w:numFmt w:val="decimal"/>
+      <w:lvlText w:val="%1."/>
+      <w:lvlJc w:val="left"/>
+      <w:pPr>
+        <w:tabs>
+          <w:tab w:val="num" w:pos="720"/>
+        </w:tabs>
+        <w:ind w:left="720" w:hanging="360"/>
+      </w:pPr>
+    </w:lvl>
+    <w:lvl w:ilvl="1">
+      <w:start w:val="1"/>
+      <w:numFmt w:val="bullet"/>
+      <w:lvlText w:val="o"/>
+      <w:lvlJc w:val="left"/>
+      <w:pPr>
+        <w:tabs>
+          <w:tab w:val="num" w:pos="1440"/>
+        </w:tabs>
+        <w:ind w:left="1440" w:hanging="360"/>
+      </w:pPr>
+      <w:rPr>
+        <w:rFonts w:ascii="Courier New" w:hAnsi="Courier New" w:hint="default"/>
+        <w:sz w:val="20"/>
+      </w:rPr>
+    </w:lvl>
+    <w:lvl w:ilvl="2" w:tentative="1">
+      <w:start w:val="1"/>
+      <w:numFmt w:val="decimal"/>
+      <w:lvlText w:val="%3."/>
+      <w:lvlJc w:val="left"/>
+      <w:pPr>
+        <w:tabs>
+          <w:tab w:val="num" w:pos="2160"/>
+        </w:tabs>
+        <w:ind w:left="2160" w:hanging="360"/>
+      </w:pPr>
+    </w:lvl>
+    <w:lvl w:ilvl="3" w:tentative="1">
+      <w:start w:val="1"/>
+      <w:numFmt w:val="decimal"/>
+      <w:lvlText w:val="%4."/>
+      <w:lvlJc w:val="left"/>
+      <w:pPr>
+        <w:tabs>
+          <w:tab w:val="num" w:pos="2880"/>
+        </w:tabs>
+        <w:ind w:left="2880" w:hanging="360"/>
+      </w:pPr>
+    </w:lvl>
+    <w:lvl w:ilvl="4" w:tentative="1">
+      <w:start w:val="1"/>
+      <w:numFmt w:val="decimal"/>
+      <w:lvlText w:val="%5."/>
+      <w:lvlJc w:val="left"/>
+      <w:pPr>
+        <w:tabs>
+          <w:tab w:val="num" w:pos="3600"/>
+        </w:tabs>
+        <w:ind w:left="3600" w:hanging="360"/>
+      </w:pPr>
+    </w:lvl>
+    <w:lvl w:ilvl="5" w:tentative="1">
+      <w:start w:val="1"/>
+      <w:numFmt w:val="decimal"/>
+      <w:lvlText w:val="%6."/>
+      <w:lvlJc w:val="left"/>
+      <w:pPr>
+        <w:tabs>
+          <w:tab w:val="num" w:pos="4320"/>
+        </w:tabs>
+        <w:ind w:left="4320" w:hanging="360"/>
+      </w:pPr>
+    </w:lvl>
+    <w:lvl w:ilvl="6" w:tentative="1">
+      <w:start w:val="1"/>
+      <w:numFmt w:val="decimal"/>
+      <w:lvlText w:val="%7."/>
+      <w:lvlJc w:val="left"/>
+      <w:pPr>
+        <w:tabs>
+          <w:tab w:val="num" w:pos="5040"/>
+        </w:tabs>
+        <w:ind w:left="5040" w:hanging="360"/>
+      </w:pPr>
+    </w:lvl>
+    <w:lvl w:ilvl="7" w:tentative="1">
+      <w:start w:val="1"/>
+      <w:numFmt w:val="decimal"/>
+      <w:lvlText w:val="%8."/>
+      <w:lvlJc w:val="left"/>
+      <w:pPr>
+        <w:tabs>
+          <w:tab w:val="num" w:pos="5760"/>
+        </w:tabs>
+        <w:ind w:left="5760" w:hanging="360"/>
+      </w:pPr>
+    </w:lvl>
+    <w:lvl w:ilvl="8" w:tentative="1">
+      <w:start w:val="1"/>
+      <w:numFmt w:val="decimal"/>
+      <w:lvlText w:val="%9."/>
+      <w:lvlJc w:val="left"/>
+      <w:pPr>
+        <w:tabs>
+          <w:tab w:val="num" w:pos="6480"/>
+        </w:tabs>
+        <w:ind w:left="6480" w:hanging="360"/>
+      </w:pPr>
+    </w:lvl>
+  </w:abstractNum>
+  <w:abstractNum w:abstractNumId="9" w15:restartNumberingAfterBreak="0">
     <w:nsid w:val="4B623BB1"/>
     <w:multiLevelType w:val="hybridMultilevel"/>
     <w:tmpl w:val="6CA6AAF6"/>
@@ -9770,7 +9990,210 @@
       </w:rPr>
     </w:lvl>
   </w:abstractNum>
-  <w:abstractNum w:abstractNumId="8" w15:restartNumberingAfterBreak="0">
+  <w:abstractNum w:abstractNumId="10" w15:restartNumberingAfterBreak="0">
+    <w:nsid w:val="55C65A12"/>
+    <w:multiLevelType w:val="hybridMultilevel"/>
+    <w:tmpl w:val="74AE9618"/>
+    <w:lvl w:ilvl="0" w:tplc="0C0A000F">
+      <w:start w:val="1"/>
+      <w:numFmt w:val="decimal"/>
+      <w:lvlText w:val="%1."/>
+      <w:lvlJc w:val="left"/>
+      <w:pPr>
+        <w:ind w:left="1080" w:hanging="360"/>
+      </w:pPr>
+    </w:lvl>
+    <w:lvl w:ilvl="1" w:tplc="0C0A0019" w:tentative="1">
+      <w:start w:val="1"/>
+      <w:numFmt w:val="lowerLetter"/>
+      <w:lvlText w:val="%2."/>
+      <w:lvlJc w:val="left"/>
+      <w:pPr>
+        <w:ind w:left="1800" w:hanging="360"/>
+      </w:pPr>
+    </w:lvl>
+    <w:lvl w:ilvl="2" w:tplc="0C0A001B" w:tentative="1">
+      <w:start w:val="1"/>
+      <w:numFmt w:val="lowerRoman"/>
+      <w:lvlText w:val="%3."/>
+      <w:lvlJc w:val="right"/>
+      <w:pPr>
+        <w:ind w:left="2520" w:hanging="180"/>
+      </w:pPr>
+    </w:lvl>
+    <w:lvl w:ilvl="3" w:tplc="0C0A000F" w:tentative="1">
+      <w:start w:val="1"/>
+      <w:numFmt w:val="decimal"/>
+      <w:lvlText w:val="%4."/>
+      <w:lvlJc w:val="left"/>
+      <w:pPr>
+        <w:ind w:left="3240" w:hanging="360"/>
+      </w:pPr>
+    </w:lvl>
+    <w:lvl w:ilvl="4" w:tplc="0C0A0019" w:tentative="1">
+      <w:start w:val="1"/>
+      <w:numFmt w:val="lowerLetter"/>
+      <w:lvlText w:val="%5."/>
+      <w:lvlJc w:val="left"/>
+      <w:pPr>
+        <w:ind w:left="3960" w:hanging="360"/>
+      </w:pPr>
+    </w:lvl>
+    <w:lvl w:ilvl="5" w:tplc="0C0A001B" w:tentative="1">
+      <w:start w:val="1"/>
+      <w:numFmt w:val="lowerRoman"/>
+      <w:lvlText w:val="%6."/>
+      <w:lvlJc w:val="right"/>
+      <w:pPr>
+        <w:ind w:left="4680" w:hanging="180"/>
+      </w:pPr>
+    </w:lvl>
+    <w:lvl w:ilvl="6" w:tplc="0C0A000F" w:tentative="1">
+      <w:start w:val="1"/>
+      <w:numFmt w:val="decimal"/>
+      <w:lvlText w:val="%7."/>
+      <w:lvlJc w:val="left"/>
+      <w:pPr>
+        <w:ind w:left="5400" w:hanging="360"/>
+      </w:pPr>
+    </w:lvl>
+    <w:lvl w:ilvl="7" w:tplc="0C0A0019" w:tentative="1">
+      <w:start w:val="1"/>
+      <w:numFmt w:val="lowerLetter"/>
+      <w:lvlText w:val="%8."/>
+      <w:lvlJc w:val="left"/>
+      <w:pPr>
+        <w:ind w:left="6120" w:hanging="360"/>
+      </w:pPr>
+    </w:lvl>
+    <w:lvl w:ilvl="8" w:tplc="0C0A001B" w:tentative="1">
+      <w:start w:val="1"/>
+      <w:numFmt w:val="lowerRoman"/>
+      <w:lvlText w:val="%9."/>
+      <w:lvlJc w:val="right"/>
+      <w:pPr>
+        <w:ind w:left="6840" w:hanging="180"/>
+      </w:pPr>
+    </w:lvl>
+  </w:abstractNum>
+  <w:abstractNum w:abstractNumId="11" w15:restartNumberingAfterBreak="0">
+    <w:nsid w:val="59706524"/>
+    <w:multiLevelType w:val="multilevel"/>
+    <w:tmpl w:val="7A64BFD2"/>
+    <w:lvl w:ilvl="0">
+      <w:start w:val="1"/>
+      <w:numFmt w:val="decimal"/>
+      <w:lvlText w:val="%1."/>
+      <w:lvlJc w:val="left"/>
+      <w:pPr>
+        <w:tabs>
+          <w:tab w:val="num" w:pos="720"/>
+        </w:tabs>
+        <w:ind w:left="720" w:hanging="360"/>
+      </w:pPr>
+    </w:lvl>
+    <w:lvl w:ilvl="1">
+      <w:start w:val="1"/>
+      <w:numFmt w:val="bullet"/>
+      <w:lvlText w:val="o"/>
+      <w:lvlJc w:val="left"/>
+      <w:pPr>
+        <w:tabs>
+          <w:tab w:val="num" w:pos="1440"/>
+        </w:tabs>
+        <w:ind w:left="1440" w:hanging="360"/>
+      </w:pPr>
+      <w:rPr>
+        <w:rFonts w:ascii="Courier New" w:hAnsi="Courier New" w:hint="default"/>
+        <w:sz w:val="20"/>
+      </w:rPr>
+    </w:lvl>
+    <w:lvl w:ilvl="2" w:tentative="1">
+      <w:start w:val="1"/>
+      <w:numFmt w:val="decimal"/>
+      <w:lvlText w:val="%3."/>
+      <w:lvlJc w:val="left"/>
+      <w:pPr>
+        <w:tabs>
+          <w:tab w:val="num" w:pos="2160"/>
+        </w:tabs>
+        <w:ind w:left="2160" w:hanging="360"/>
+      </w:pPr>
+    </w:lvl>
+    <w:lvl w:ilvl="3" w:tentative="1">
+      <w:start w:val="1"/>
+      <w:numFmt w:val="decimal"/>
+      <w:lvlText w:val="%4."/>
+      <w:lvlJc w:val="left"/>
+      <w:pPr>
+        <w:tabs>
+          <w:tab w:val="num" w:pos="2880"/>
+        </w:tabs>
+        <w:ind w:left="2880" w:hanging="360"/>
+      </w:pPr>
+    </w:lvl>
+    <w:lvl w:ilvl="4" w:tentative="1">
+      <w:start w:val="1"/>
+      <w:numFmt w:val="decimal"/>
+      <w:lvlText w:val="%5."/>
+      <w:lvlJc w:val="left"/>
+      <w:pPr>
+        <w:tabs>
+          <w:tab w:val="num" w:pos="3600"/>
+        </w:tabs>
+        <w:ind w:left="3600" w:hanging="360"/>
+      </w:pPr>
+    </w:lvl>
+    <w:lvl w:ilvl="5" w:tentative="1">
+      <w:start w:val="1"/>
+      <w:numFmt w:val="decimal"/>
+      <w:lvlText w:val="%6."/>
+      <w:lvlJc w:val="left"/>
+      <w:pPr>
+        <w:tabs>
+          <w:tab w:val="num" w:pos="4320"/>
+        </w:tabs>
+        <w:ind w:left="4320" w:hanging="360"/>
+      </w:pPr>
+    </w:lvl>
+    <w:lvl w:ilvl="6" w:tentative="1">
+      <w:start w:val="1"/>
+      <w:numFmt w:val="decimal"/>
+      <w:lvlText w:val="%7."/>
+      <w:lvlJc w:val="left"/>
+      <w:pPr>
+        <w:tabs>
+          <w:tab w:val="num" w:pos="5040"/>
+        </w:tabs>
+        <w:ind w:left="5040" w:hanging="360"/>
+      </w:pPr>
+    </w:lvl>
+    <w:lvl w:ilvl="7" w:tentative="1">
+      <w:start w:val="1"/>
+      <w:numFmt w:val="decimal"/>
+      <w:lvlText w:val="%8."/>
+      <w:lvlJc w:val="left"/>
+      <w:pPr>
+        <w:tabs>
+          <w:tab w:val="num" w:pos="5760"/>
+        </w:tabs>
+        <w:ind w:left="5760" w:hanging="360"/>
+      </w:pPr>
+    </w:lvl>
+    <w:lvl w:ilvl="8" w:tentative="1">
+      <w:start w:val="1"/>
+      <w:numFmt w:val="decimal"/>
+      <w:lvlText w:val="%9."/>
+      <w:lvlJc w:val="left"/>
+      <w:pPr>
+        <w:tabs>
+          <w:tab w:val="num" w:pos="6480"/>
+        </w:tabs>
+        <w:ind w:left="6480" w:hanging="360"/>
+      </w:pPr>
+    </w:lvl>
+  </w:abstractNum>
+  <w:abstractNum w:abstractNumId="12" w15:restartNumberingAfterBreak="0">
     <w:nsid w:val="5B895114"/>
     <w:multiLevelType w:val="multilevel"/>
     <w:tmpl w:val="7A64BFD2"/>
@@ -9887,7 +10310,323 @@
       </w:pPr>
     </w:lvl>
   </w:abstractNum>
-  <w:abstractNum w:abstractNumId="9" w15:restartNumberingAfterBreak="0">
+  <w:abstractNum w:abstractNumId="13" w15:restartNumberingAfterBreak="0">
+    <w:nsid w:val="5B947344"/>
+    <w:multiLevelType w:val="hybridMultilevel"/>
+    <w:tmpl w:val="231C5E7E"/>
+    <w:lvl w:ilvl="0" w:tplc="FFFFFFFF">
+      <w:start w:val="1"/>
+      <w:numFmt w:val="decimal"/>
+      <w:lvlText w:val="%1."/>
+      <w:lvlJc w:val="left"/>
+      <w:pPr>
+        <w:ind w:left="1440" w:hanging="360"/>
+      </w:pPr>
+      <w:rPr>
+        <w:rFonts w:hint="default"/>
+      </w:rPr>
+    </w:lvl>
+    <w:lvl w:ilvl="1" w:tplc="FFFFFFFF" w:tentative="1">
+      <w:start w:val="1"/>
+      <w:numFmt w:val="bullet"/>
+      <w:lvlText w:val="o"/>
+      <w:lvlJc w:val="left"/>
+      <w:pPr>
+        <w:ind w:left="1440" w:hanging="360"/>
+      </w:pPr>
+      <w:rPr>
+        <w:rFonts w:ascii="Courier New" w:hAnsi="Courier New" w:cs="Courier New" w:hint="default"/>
+      </w:rPr>
+    </w:lvl>
+    <w:lvl w:ilvl="2" w:tplc="FFFFFFFF" w:tentative="1">
+      <w:start w:val="1"/>
+      <w:numFmt w:val="bullet"/>
+      <w:lvlText w:val=""/>
+      <w:lvlJc w:val="left"/>
+      <w:pPr>
+        <w:ind w:left="2160" w:hanging="360"/>
+      </w:pPr>
+      <w:rPr>
+        <w:rFonts w:ascii="Wingdings" w:hAnsi="Wingdings" w:hint="default"/>
+      </w:rPr>
+    </w:lvl>
+    <w:lvl w:ilvl="3" w:tplc="FFFFFFFF" w:tentative="1">
+      <w:start w:val="1"/>
+      <w:numFmt w:val="bullet"/>
+      <w:lvlText w:val=""/>
+      <w:lvlJc w:val="left"/>
+      <w:pPr>
+        <w:ind w:left="2880" w:hanging="360"/>
+      </w:pPr>
+      <w:rPr>
+        <w:rFonts w:ascii="Symbol" w:hAnsi="Symbol" w:hint="default"/>
+      </w:rPr>
+    </w:lvl>
+    <w:lvl w:ilvl="4" w:tplc="FFFFFFFF" w:tentative="1">
+      <w:start w:val="1"/>
+      <w:numFmt w:val="bullet"/>
+      <w:lvlText w:val="o"/>
+      <w:lvlJc w:val="left"/>
+      <w:pPr>
+        <w:ind w:left="3600" w:hanging="360"/>
+      </w:pPr>
+      <w:rPr>
+        <w:rFonts w:ascii="Courier New" w:hAnsi="Courier New" w:cs="Courier New" w:hint="default"/>
+      </w:rPr>
+    </w:lvl>
+    <w:lvl w:ilvl="5" w:tplc="FFFFFFFF" w:tentative="1">
+      <w:start w:val="1"/>
+      <w:numFmt w:val="bullet"/>
+      <w:lvlText w:val=""/>
+      <w:lvlJc w:val="left"/>
+      <w:pPr>
+        <w:ind w:left="4320" w:hanging="360"/>
+      </w:pPr>
+      <w:rPr>
+        <w:rFonts w:ascii="Wingdings" w:hAnsi="Wingdings" w:hint="default"/>
+      </w:rPr>
+    </w:lvl>
+    <w:lvl w:ilvl="6" w:tplc="FFFFFFFF" w:tentative="1">
+      <w:start w:val="1"/>
+      <w:numFmt w:val="bullet"/>
+      <w:lvlText w:val=""/>
+      <w:lvlJc w:val="left"/>
+      <w:pPr>
+        <w:ind w:left="5040" w:hanging="360"/>
+      </w:pPr>
+      <w:rPr>
+        <w:rFonts w:ascii="Symbol" w:hAnsi="Symbol" w:hint="default"/>
+      </w:rPr>
+    </w:lvl>
+    <w:lvl w:ilvl="7" w:tplc="FFFFFFFF" w:tentative="1">
+      <w:start w:val="1"/>
+      <w:numFmt w:val="bullet"/>
+      <w:lvlText w:val="o"/>
+      <w:lvlJc w:val="left"/>
+      <w:pPr>
+        <w:ind w:left="5760" w:hanging="360"/>
+      </w:pPr>
+      <w:rPr>
+        <w:rFonts w:ascii="Courier New" w:hAnsi="Courier New" w:cs="Courier New" w:hint="default"/>
+      </w:rPr>
+    </w:lvl>
+    <w:lvl w:ilvl="8" w:tplc="FFFFFFFF" w:tentative="1">
+      <w:start w:val="1"/>
+      <w:numFmt w:val="bullet"/>
+      <w:lvlText w:val=""/>
+      <w:lvlJc w:val="left"/>
+      <w:pPr>
+        <w:ind w:left="6480" w:hanging="360"/>
+      </w:pPr>
+      <w:rPr>
+        <w:rFonts w:ascii="Wingdings" w:hAnsi="Wingdings" w:hint="default"/>
+      </w:rPr>
+    </w:lvl>
+  </w:abstractNum>
+  <w:abstractNum w:abstractNumId="14" w15:restartNumberingAfterBreak="0">
+    <w:nsid w:val="5C9B6F7F"/>
+    <w:multiLevelType w:val="hybridMultilevel"/>
+    <w:tmpl w:val="67DCD0F8"/>
+    <w:lvl w:ilvl="0" w:tplc="0C0A000F">
+      <w:start w:val="1"/>
+      <w:numFmt w:val="decimal"/>
+      <w:lvlText w:val="%1."/>
+      <w:lvlJc w:val="left"/>
+      <w:pPr>
+        <w:ind w:left="720" w:hanging="360"/>
+      </w:pPr>
+    </w:lvl>
+    <w:lvl w:ilvl="1" w:tplc="0C0A0019">
+      <w:start w:val="1"/>
+      <w:numFmt w:val="lowerLetter"/>
+      <w:lvlText w:val="%2."/>
+      <w:lvlJc w:val="left"/>
+      <w:pPr>
+        <w:ind w:left="1440" w:hanging="360"/>
+      </w:pPr>
+    </w:lvl>
+    <w:lvl w:ilvl="2" w:tplc="0C0A001B" w:tentative="1">
+      <w:start w:val="1"/>
+      <w:numFmt w:val="lowerRoman"/>
+      <w:lvlText w:val="%3."/>
+      <w:lvlJc w:val="right"/>
+      <w:pPr>
+        <w:ind w:left="2160" w:hanging="180"/>
+      </w:pPr>
+    </w:lvl>
+    <w:lvl w:ilvl="3" w:tplc="0C0A000F" w:tentative="1">
+      <w:start w:val="1"/>
+      <w:numFmt w:val="decimal"/>
+      <w:lvlText w:val="%4."/>
+      <w:lvlJc w:val="left"/>
+      <w:pPr>
+        <w:ind w:left="2880" w:hanging="360"/>
+      </w:pPr>
+    </w:lvl>
+    <w:lvl w:ilvl="4" w:tplc="0C0A0019" w:tentative="1">
+      <w:start w:val="1"/>
+      <w:numFmt w:val="lowerLetter"/>
+      <w:lvlText w:val="%5."/>
+      <w:lvlJc w:val="left"/>
+      <w:pPr>
+        <w:ind w:left="3600" w:hanging="360"/>
+      </w:pPr>
+    </w:lvl>
+    <w:lvl w:ilvl="5" w:tplc="0C0A001B" w:tentative="1">
+      <w:start w:val="1"/>
+      <w:numFmt w:val="lowerRoman"/>
+      <w:lvlText w:val="%6."/>
+      <w:lvlJc w:val="right"/>
+      <w:pPr>
+        <w:ind w:left="4320" w:hanging="180"/>
+      </w:pPr>
+    </w:lvl>
+    <w:lvl w:ilvl="6" w:tplc="0C0A000F" w:tentative="1">
+      <w:start w:val="1"/>
+      <w:numFmt w:val="decimal"/>
+      <w:lvlText w:val="%7."/>
+      <w:lvlJc w:val="left"/>
+      <w:pPr>
+        <w:ind w:left="5040" w:hanging="360"/>
+      </w:pPr>
+    </w:lvl>
+    <w:lvl w:ilvl="7" w:tplc="0C0A0019" w:tentative="1">
+      <w:start w:val="1"/>
+      <w:numFmt w:val="lowerLetter"/>
+      <w:lvlText w:val="%8."/>
+      <w:lvlJc w:val="left"/>
+      <w:pPr>
+        <w:ind w:left="5760" w:hanging="360"/>
+      </w:pPr>
+    </w:lvl>
+    <w:lvl w:ilvl="8" w:tplc="0C0A001B" w:tentative="1">
+      <w:start w:val="1"/>
+      <w:numFmt w:val="lowerRoman"/>
+      <w:lvlText w:val="%9."/>
+      <w:lvlJc w:val="right"/>
+      <w:pPr>
+        <w:ind w:left="6480" w:hanging="180"/>
+      </w:pPr>
+    </w:lvl>
+  </w:abstractNum>
+  <w:abstractNum w:abstractNumId="15" w15:restartNumberingAfterBreak="0">
+    <w:nsid w:val="5CF14CCC"/>
+    <w:multiLevelType w:val="multilevel"/>
+    <w:tmpl w:val="7A64BFD2"/>
+    <w:lvl w:ilvl="0">
+      <w:start w:val="1"/>
+      <w:numFmt w:val="decimal"/>
+      <w:lvlText w:val="%1."/>
+      <w:lvlJc w:val="left"/>
+      <w:pPr>
+        <w:tabs>
+          <w:tab w:val="num" w:pos="720"/>
+        </w:tabs>
+        <w:ind w:left="720" w:hanging="360"/>
+      </w:pPr>
+    </w:lvl>
+    <w:lvl w:ilvl="1">
+      <w:start w:val="1"/>
+      <w:numFmt w:val="bullet"/>
+      <w:lvlText w:val="o"/>
+      <w:lvlJc w:val="left"/>
+      <w:pPr>
+        <w:tabs>
+          <w:tab w:val="num" w:pos="1440"/>
+        </w:tabs>
+        <w:ind w:left="1440" w:hanging="360"/>
+      </w:pPr>
+      <w:rPr>
+        <w:rFonts w:ascii="Courier New" w:hAnsi="Courier New" w:hint="default"/>
+        <w:sz w:val="20"/>
+      </w:rPr>
+    </w:lvl>
+    <w:lvl w:ilvl="2" w:tentative="1">
+      <w:start w:val="1"/>
+      <w:numFmt w:val="decimal"/>
+      <w:lvlText w:val="%3."/>
+      <w:lvlJc w:val="left"/>
+      <w:pPr>
+        <w:tabs>
+          <w:tab w:val="num" w:pos="2160"/>
+        </w:tabs>
+        <w:ind w:left="2160" w:hanging="360"/>
+      </w:pPr>
+    </w:lvl>
+    <w:lvl w:ilvl="3" w:tentative="1">
+      <w:start w:val="1"/>
+      <w:numFmt w:val="decimal"/>
+      <w:lvlText w:val="%4."/>
+      <w:lvlJc w:val="left"/>
+      <w:pPr>
+        <w:tabs>
+          <w:tab w:val="num" w:pos="2880"/>
+        </w:tabs>
+        <w:ind w:left="2880" w:hanging="360"/>
+      </w:pPr>
+    </w:lvl>
+    <w:lvl w:ilvl="4" w:tentative="1">
+      <w:start w:val="1"/>
+      <w:numFmt w:val="decimal"/>
+      <w:lvlText w:val="%5."/>
+      <w:lvlJc w:val="left"/>
+      <w:pPr>
+        <w:tabs>
+          <w:tab w:val="num" w:pos="3600"/>
+        </w:tabs>
+        <w:ind w:left="3600" w:hanging="360"/>
+      </w:pPr>
+    </w:lvl>
+    <w:lvl w:ilvl="5" w:tentative="1">
+      <w:start w:val="1"/>
+      <w:numFmt w:val="decimal"/>
+      <w:lvlText w:val="%6."/>
+      <w:lvlJc w:val="left"/>
+      <w:pPr>
+        <w:tabs>
+          <w:tab w:val="num" w:pos="4320"/>
+        </w:tabs>
+        <w:ind w:left="4320" w:hanging="360"/>
+      </w:pPr>
+    </w:lvl>
+    <w:lvl w:ilvl="6" w:tentative="1">
+      <w:start w:val="1"/>
+      <w:numFmt w:val="decimal"/>
+      <w:lvlText w:val="%7."/>
+      <w:lvlJc w:val="left"/>
+      <w:pPr>
+        <w:tabs>
+          <w:tab w:val="num" w:pos="5040"/>
+        </w:tabs>
+        <w:ind w:left="5040" w:hanging="360"/>
+      </w:pPr>
+    </w:lvl>
+    <w:lvl w:ilvl="7" w:tentative="1">
+      <w:start w:val="1"/>
+      <w:numFmt w:val="decimal"/>
+      <w:lvlText w:val="%8."/>
+      <w:lvlJc w:val="left"/>
+      <w:pPr>
+        <w:tabs>
+          <w:tab w:val="num" w:pos="5760"/>
+        </w:tabs>
+        <w:ind w:left="5760" w:hanging="360"/>
+      </w:pPr>
+    </w:lvl>
+    <w:lvl w:ilvl="8" w:tentative="1">
+      <w:start w:val="1"/>
+      <w:numFmt w:val="decimal"/>
+      <w:lvlText w:val="%9."/>
+      <w:lvlJc w:val="left"/>
+      <w:pPr>
+        <w:tabs>
+          <w:tab w:val="num" w:pos="6480"/>
+        </w:tabs>
+        <w:ind w:left="6480" w:hanging="360"/>
+      </w:pPr>
+    </w:lvl>
+  </w:abstractNum>
+  <w:abstractNum w:abstractNumId="16" w15:restartNumberingAfterBreak="0">
     <w:nsid w:val="61427D77"/>
     <w:multiLevelType w:val="hybridMultilevel"/>
     <w:tmpl w:val="0748AE6E"/>
@@ -10000,7 +10739,7 @@
       </w:rPr>
     </w:lvl>
   </w:abstractNum>
-  <w:abstractNum w:abstractNumId="10" w15:restartNumberingAfterBreak="0">
+  <w:abstractNum w:abstractNumId="17" w15:restartNumberingAfterBreak="0">
     <w:nsid w:val="646D032C"/>
     <w:multiLevelType w:val="hybridMultilevel"/>
     <w:tmpl w:val="D9A41CA0"/>
@@ -10113,7 +10852,327 @@
       </w:rPr>
     </w:lvl>
   </w:abstractNum>
-  <w:abstractNum w:abstractNumId="11" w15:restartNumberingAfterBreak="0">
+  <w:abstractNum w:abstractNumId="18" w15:restartNumberingAfterBreak="0">
+    <w:nsid w:val="752A0B80"/>
+    <w:multiLevelType w:val="multilevel"/>
+    <w:tmpl w:val="7A64BFD2"/>
+    <w:lvl w:ilvl="0">
+      <w:start w:val="1"/>
+      <w:numFmt w:val="decimal"/>
+      <w:lvlText w:val="%1."/>
+      <w:lvlJc w:val="left"/>
+      <w:pPr>
+        <w:tabs>
+          <w:tab w:val="num" w:pos="720"/>
+        </w:tabs>
+        <w:ind w:left="720" w:hanging="360"/>
+      </w:pPr>
+    </w:lvl>
+    <w:lvl w:ilvl="1">
+      <w:start w:val="1"/>
+      <w:numFmt w:val="bullet"/>
+      <w:lvlText w:val="o"/>
+      <w:lvlJc w:val="left"/>
+      <w:pPr>
+        <w:tabs>
+          <w:tab w:val="num" w:pos="1440"/>
+        </w:tabs>
+        <w:ind w:left="1440" w:hanging="360"/>
+      </w:pPr>
+      <w:rPr>
+        <w:rFonts w:ascii="Courier New" w:hAnsi="Courier New" w:hint="default"/>
+        <w:sz w:val="20"/>
+      </w:rPr>
+    </w:lvl>
+    <w:lvl w:ilvl="2" w:tentative="1">
+      <w:start w:val="1"/>
+      <w:numFmt w:val="decimal"/>
+      <w:lvlText w:val="%3."/>
+      <w:lvlJc w:val="left"/>
+      <w:pPr>
+        <w:tabs>
+          <w:tab w:val="num" w:pos="2160"/>
+        </w:tabs>
+        <w:ind w:left="2160" w:hanging="360"/>
+      </w:pPr>
+    </w:lvl>
+    <w:lvl w:ilvl="3" w:tentative="1">
+      <w:start w:val="1"/>
+      <w:numFmt w:val="decimal"/>
+      <w:lvlText w:val="%4."/>
+      <w:lvlJc w:val="left"/>
+      <w:pPr>
+        <w:tabs>
+          <w:tab w:val="num" w:pos="2880"/>
+        </w:tabs>
+        <w:ind w:left="2880" w:hanging="360"/>
+      </w:pPr>
+    </w:lvl>
+    <w:lvl w:ilvl="4" w:tentative="1">
+      <w:start w:val="1"/>
+      <w:numFmt w:val="decimal"/>
+      <w:lvlText w:val="%5."/>
+      <w:lvlJc w:val="left"/>
+      <w:pPr>
+        <w:tabs>
+          <w:tab w:val="num" w:pos="3600"/>
+        </w:tabs>
+        <w:ind w:left="3600" w:hanging="360"/>
+      </w:pPr>
+    </w:lvl>
+    <w:lvl w:ilvl="5" w:tentative="1">
+      <w:start w:val="1"/>
+      <w:numFmt w:val="decimal"/>
+      <w:lvlText w:val="%6."/>
+      <w:lvlJc w:val="left"/>
+      <w:pPr>
+        <w:tabs>
+          <w:tab w:val="num" w:pos="4320"/>
+        </w:tabs>
+        <w:ind w:left="4320" w:hanging="360"/>
+      </w:pPr>
+    </w:lvl>
+    <w:lvl w:ilvl="6" w:tentative="1">
+      <w:start w:val="1"/>
+      <w:numFmt w:val="decimal"/>
+      <w:lvlText w:val="%7."/>
+      <w:lvlJc w:val="left"/>
+      <w:pPr>
+        <w:tabs>
+          <w:tab w:val="num" w:pos="5040"/>
+        </w:tabs>
+        <w:ind w:left="5040" w:hanging="360"/>
+      </w:pPr>
+    </w:lvl>
+    <w:lvl w:ilvl="7" w:tentative="1">
+      <w:start w:val="1"/>
+      <w:numFmt w:val="decimal"/>
+      <w:lvlText w:val="%8."/>
+      <w:lvlJc w:val="left"/>
+      <w:pPr>
+        <w:tabs>
+          <w:tab w:val="num" w:pos="5760"/>
+        </w:tabs>
+        <w:ind w:left="5760" w:hanging="360"/>
+      </w:pPr>
+    </w:lvl>
+    <w:lvl w:ilvl="8" w:tentative="1">
+      <w:start w:val="1"/>
+      <w:numFmt w:val="decimal"/>
+      <w:lvlText w:val="%9."/>
+      <w:lvlJc w:val="left"/>
+      <w:pPr>
+        <w:tabs>
+          <w:tab w:val="num" w:pos="6480"/>
+        </w:tabs>
+        <w:ind w:left="6480" w:hanging="360"/>
+      </w:pPr>
+    </w:lvl>
+  </w:abstractNum>
+  <w:abstractNum w:abstractNumId="19" w15:restartNumberingAfterBreak="0">
+    <w:nsid w:val="75C1322C"/>
+    <w:multiLevelType w:val="multilevel"/>
+    <w:tmpl w:val="7A64BFD2"/>
+    <w:lvl w:ilvl="0">
+      <w:start w:val="1"/>
+      <w:numFmt w:val="decimal"/>
+      <w:lvlText w:val="%1."/>
+      <w:lvlJc w:val="left"/>
+      <w:pPr>
+        <w:tabs>
+          <w:tab w:val="num" w:pos="720"/>
+        </w:tabs>
+        <w:ind w:left="720" w:hanging="360"/>
+      </w:pPr>
+    </w:lvl>
+    <w:lvl w:ilvl="1">
+      <w:start w:val="1"/>
+      <w:numFmt w:val="bullet"/>
+      <w:lvlText w:val="o"/>
+      <w:lvlJc w:val="left"/>
+      <w:pPr>
+        <w:tabs>
+          <w:tab w:val="num" w:pos="1440"/>
+        </w:tabs>
+        <w:ind w:left="1440" w:hanging="360"/>
+      </w:pPr>
+      <w:rPr>
+        <w:rFonts w:ascii="Courier New" w:hAnsi="Courier New" w:hint="default"/>
+        <w:sz w:val="20"/>
+      </w:rPr>
+    </w:lvl>
+    <w:lvl w:ilvl="2" w:tentative="1">
+      <w:start w:val="1"/>
+      <w:numFmt w:val="decimal"/>
+      <w:lvlText w:val="%3."/>
+      <w:lvlJc w:val="left"/>
+      <w:pPr>
+        <w:tabs>
+          <w:tab w:val="num" w:pos="2160"/>
+        </w:tabs>
+        <w:ind w:left="2160" w:hanging="360"/>
+      </w:pPr>
+    </w:lvl>
+    <w:lvl w:ilvl="3" w:tentative="1">
+      <w:start w:val="1"/>
+      <w:numFmt w:val="decimal"/>
+      <w:lvlText w:val="%4."/>
+      <w:lvlJc w:val="left"/>
+      <w:pPr>
+        <w:tabs>
+          <w:tab w:val="num" w:pos="2880"/>
+        </w:tabs>
+        <w:ind w:left="2880" w:hanging="360"/>
+      </w:pPr>
+    </w:lvl>
+    <w:lvl w:ilvl="4" w:tentative="1">
+      <w:start w:val="1"/>
+      <w:numFmt w:val="decimal"/>
+      <w:lvlText w:val="%5."/>
+      <w:lvlJc w:val="left"/>
+      <w:pPr>
+        <w:tabs>
+          <w:tab w:val="num" w:pos="3600"/>
+        </w:tabs>
+        <w:ind w:left="3600" w:hanging="360"/>
+      </w:pPr>
+    </w:lvl>
+    <w:lvl w:ilvl="5" w:tentative="1">
+      <w:start w:val="1"/>
+      <w:numFmt w:val="decimal"/>
+      <w:lvlText w:val="%6."/>
+      <w:lvlJc w:val="left"/>
+      <w:pPr>
+        <w:tabs>
+          <w:tab w:val="num" w:pos="4320"/>
+        </w:tabs>
+        <w:ind w:left="4320" w:hanging="360"/>
+      </w:pPr>
+    </w:lvl>
+    <w:lvl w:ilvl="6" w:tentative="1">
+      <w:start w:val="1"/>
+      <w:numFmt w:val="decimal"/>
+      <w:lvlText w:val="%7."/>
+      <w:lvlJc w:val="left"/>
+      <w:pPr>
+        <w:tabs>
+          <w:tab w:val="num" w:pos="5040"/>
+        </w:tabs>
+        <w:ind w:left="5040" w:hanging="360"/>
+      </w:pPr>
+    </w:lvl>
+    <w:lvl w:ilvl="7" w:tentative="1">
+      <w:start w:val="1"/>
+      <w:numFmt w:val="decimal"/>
+      <w:lvlText w:val="%8."/>
+      <w:lvlJc w:val="left"/>
+      <w:pPr>
+        <w:tabs>
+          <w:tab w:val="num" w:pos="5760"/>
+        </w:tabs>
+        <w:ind w:left="5760" w:hanging="360"/>
+      </w:pPr>
+    </w:lvl>
+    <w:lvl w:ilvl="8" w:tentative="1">
+      <w:start w:val="1"/>
+      <w:numFmt w:val="decimal"/>
+      <w:lvlText w:val="%9."/>
+      <w:lvlJc w:val="left"/>
+      <w:pPr>
+        <w:tabs>
+          <w:tab w:val="num" w:pos="6480"/>
+        </w:tabs>
+        <w:ind w:left="6480" w:hanging="360"/>
+      </w:pPr>
+    </w:lvl>
+  </w:abstractNum>
+  <w:abstractNum w:abstractNumId="20" w15:restartNumberingAfterBreak="0">
+    <w:nsid w:val="7BA37D28"/>
+    <w:multiLevelType w:val="hybridMultilevel"/>
+    <w:tmpl w:val="06B0D780"/>
+    <w:lvl w:ilvl="0" w:tplc="0C0A000F">
+      <w:start w:val="1"/>
+      <w:numFmt w:val="decimal"/>
+      <w:lvlText w:val="%1."/>
+      <w:lvlJc w:val="left"/>
+      <w:pPr>
+        <w:ind w:left="1080" w:hanging="360"/>
+      </w:pPr>
+    </w:lvl>
+    <w:lvl w:ilvl="1" w:tplc="0C0A0019" w:tentative="1">
+      <w:start w:val="1"/>
+      <w:numFmt w:val="lowerLetter"/>
+      <w:lvlText w:val="%2."/>
+      <w:lvlJc w:val="left"/>
+      <w:pPr>
+        <w:ind w:left="1800" w:hanging="360"/>
+      </w:pPr>
+    </w:lvl>
+    <w:lvl w:ilvl="2" w:tplc="0C0A001B" w:tentative="1">
+      <w:start w:val="1"/>
+      <w:numFmt w:val="lowerRoman"/>
+      <w:lvlText w:val="%3."/>
+      <w:lvlJc w:val="right"/>
+      <w:pPr>
+        <w:ind w:left="2520" w:hanging="180"/>
+      </w:pPr>
+    </w:lvl>
+    <w:lvl w:ilvl="3" w:tplc="0C0A000F" w:tentative="1">
+      <w:start w:val="1"/>
+      <w:numFmt w:val="decimal"/>
+      <w:lvlText w:val="%4."/>
+      <w:lvlJc w:val="left"/>
+      <w:pPr>
+        <w:ind w:left="3240" w:hanging="360"/>
+      </w:pPr>
+    </w:lvl>
+    <w:lvl w:ilvl="4" w:tplc="0C0A0019" w:tentative="1">
+      <w:start w:val="1"/>
+      <w:numFmt w:val="lowerLetter"/>
+      <w:lvlText w:val="%5."/>
+      <w:lvlJc w:val="left"/>
+      <w:pPr>
+        <w:ind w:left="3960" w:hanging="360"/>
+      </w:pPr>
+    </w:lvl>
+    <w:lvl w:ilvl="5" w:tplc="0C0A001B" w:tentative="1">
+      <w:start w:val="1"/>
+      <w:numFmt w:val="lowerRoman"/>
+      <w:lvlText w:val="%6."/>
+      <w:lvlJc w:val="right"/>
+      <w:pPr>
+        <w:ind w:left="4680" w:hanging="180"/>
+      </w:pPr>
+    </w:lvl>
+    <w:lvl w:ilvl="6" w:tplc="0C0A000F" w:tentative="1">
+      <w:start w:val="1"/>
+      <w:numFmt w:val="decimal"/>
+      <w:lvlText w:val="%7."/>
+      <w:lvlJc w:val="left"/>
+      <w:pPr>
+        <w:ind w:left="5400" w:hanging="360"/>
+      </w:pPr>
+    </w:lvl>
+    <w:lvl w:ilvl="7" w:tplc="0C0A0019" w:tentative="1">
+      <w:start w:val="1"/>
+      <w:numFmt w:val="lowerLetter"/>
+      <w:lvlText w:val="%8."/>
+      <w:lvlJc w:val="left"/>
+      <w:pPr>
+        <w:ind w:left="6120" w:hanging="360"/>
+      </w:pPr>
+    </w:lvl>
+    <w:lvl w:ilvl="8" w:tplc="0C0A001B" w:tentative="1">
+      <w:start w:val="1"/>
+      <w:numFmt w:val="lowerRoman"/>
+      <w:lvlText w:val="%9."/>
+      <w:lvlJc w:val="right"/>
+      <w:pPr>
+        <w:ind w:left="6840" w:hanging="180"/>
+      </w:pPr>
+    </w:lvl>
+  </w:abstractNum>
+  <w:abstractNum w:abstractNumId="21" w15:restartNumberingAfterBreak="0">
     <w:nsid w:val="7DDC455E"/>
     <w:multiLevelType w:val="hybridMultilevel"/>
     <w:tmpl w:val="B95C9040"/>
@@ -10227,25 +11286,25 @@
     </w:lvl>
   </w:abstractNum>
   <w:num w:numId="1" w16cid:durableId="1428110638">
+    <w:abstractNumId w:val="9"/>
+  </w:num>
+  <w:num w:numId="2" w16cid:durableId="1051612333">
+    <w:abstractNumId w:val="6"/>
+  </w:num>
+  <w:num w:numId="3" w16cid:durableId="2027822823">
+    <w:abstractNumId w:val="5"/>
+  </w:num>
+  <w:num w:numId="4" w16cid:durableId="1625886956">
+    <w:abstractNumId w:val="17"/>
+  </w:num>
+  <w:num w:numId="5" w16cid:durableId="1307515906">
     <w:abstractNumId w:val="7"/>
   </w:num>
-  <w:num w:numId="2" w16cid:durableId="1051612333">
-    <w:abstractNumId w:val="5"/>
-  </w:num>
-  <w:num w:numId="3" w16cid:durableId="2027822823">
-    <w:abstractNumId w:val="4"/>
-  </w:num>
-  <w:num w:numId="4" w16cid:durableId="1625886956">
-    <w:abstractNumId w:val="10"/>
-  </w:num>
-  <w:num w:numId="5" w16cid:durableId="1307515906">
-    <w:abstractNumId w:val="6"/>
-  </w:num>
   <w:num w:numId="6" w16cid:durableId="803615772">
-    <w:abstractNumId w:val="9"/>
+    <w:abstractNumId w:val="16"/>
   </w:num>
   <w:num w:numId="7" w16cid:durableId="949243531">
-    <w:abstractNumId w:val="8"/>
+    <w:abstractNumId w:val="12"/>
   </w:num>
   <w:num w:numId="8" w16cid:durableId="1588003196">
     <w:abstractNumId w:val="1"/>
@@ -10254,13 +11313,43 @@
     <w:abstractNumId w:val="0"/>
   </w:num>
   <w:num w:numId="10" w16cid:durableId="1661082798">
-    <w:abstractNumId w:val="11"/>
+    <w:abstractNumId w:val="21"/>
   </w:num>
   <w:num w:numId="11" w16cid:durableId="2068916603">
     <w:abstractNumId w:val="2"/>
   </w:num>
   <w:num w:numId="12" w16cid:durableId="1111509284">
     <w:abstractNumId w:val="3"/>
+  </w:num>
+  <w:num w:numId="13" w16cid:durableId="183592873">
+    <w:abstractNumId w:val="20"/>
+  </w:num>
+  <w:num w:numId="14" w16cid:durableId="358510953">
+    <w:abstractNumId w:val="4"/>
+  </w:num>
+  <w:num w:numId="15" w16cid:durableId="1484814200">
+    <w:abstractNumId w:val="13"/>
+  </w:num>
+  <w:num w:numId="16" w16cid:durableId="640617667">
+    <w:abstractNumId w:val="10"/>
+  </w:num>
+  <w:num w:numId="17" w16cid:durableId="1721049278">
+    <w:abstractNumId w:val="14"/>
+  </w:num>
+  <w:num w:numId="18" w16cid:durableId="1629967780">
+    <w:abstractNumId w:val="8"/>
+  </w:num>
+  <w:num w:numId="19" w16cid:durableId="1256094166">
+    <w:abstractNumId w:val="15"/>
+  </w:num>
+  <w:num w:numId="20" w16cid:durableId="75639022">
+    <w:abstractNumId w:val="18"/>
+  </w:num>
+  <w:num w:numId="21" w16cid:durableId="1227449726">
+    <w:abstractNumId w:val="11"/>
+  </w:num>
+  <w:num w:numId="22" w16cid:durableId="1154568476">
+    <w:abstractNumId w:val="19"/>
   </w:num>
 </w:numbering>
 </file>
@@ -10789,7 +11878,6 @@
   <w:style w:type="character" w:default="1" w:styleId="Fuentedeprrafopredeter">
     <w:name w:val="Default Paragraph Font"/>
     <w:uiPriority w:val="1"/>
-    <w:semiHidden/>
     <w:unhideWhenUsed/>
   </w:style>
   <w:style w:type="table" w:default="1" w:styleId="Tablanormal">

</xml_diff>

<commit_message>
feat: enhance shop and event pages with responsive layouts; implement cookie alert and update form components
</commit_message>
<xml_diff>
--- a/Análisis de Elementos Conceptuales.docx
+++ b/Análisis de Elementos Conceptuales.docx
@@ -7472,17 +7472,12 @@
         <w:t xml:space="preserve">                   $</w:t>
       </w:r>
       <w:proofErr w:type="spellStart"/>
-      <w:proofErr w:type="gramStart"/>
       <w:r>
         <w:t>secondary</w:t>
       </w:r>
       <w:proofErr w:type="spellEnd"/>
       <w:r>
-        <w:t xml:space="preserve"> !default</w:t>
-      </w:r>
-      <w:proofErr w:type="gramEnd"/>
-      <w:r>
-        <w:t>;</w:t>
+        <w:t xml:space="preserve"> !default;</w:t>
       </w:r>
     </w:p>
     <w:p>
@@ -7505,71 +7500,104 @@
         </w:numPr>
       </w:pPr>
       <w:r>
+        <w:rPr>
+          <w:b/>
+          <w:bCs/>
+        </w:rPr>
+        <w:t>Fuente base</w:t>
+      </w:r>
+    </w:p>
+    <w:p>
+      <w:pPr>
+        <w:pStyle w:val="Prrafodelista"/>
+        <w:numPr>
+          <w:ilvl w:val="1"/>
+          <w:numId w:val="20"/>
+        </w:numPr>
+      </w:pPr>
+      <w:r>
+        <w:t xml:space="preserve">En la variable </w:t>
+      </w:r>
+      <w:r>
+        <w:rPr>
+          <w:b/>
+          <w:bCs/>
+        </w:rPr>
         <w:t>$</w:t>
       </w:r>
       <w:proofErr w:type="spellStart"/>
       <w:r>
+        <w:rPr>
+          <w:b/>
+          <w:bCs/>
+        </w:rPr>
         <w:t>font</w:t>
       </w:r>
       <w:proofErr w:type="spellEnd"/>
       <w:r>
+        <w:rPr>
+          <w:b/>
+          <w:bCs/>
+        </w:rPr>
         <w:t>-</w:t>
       </w:r>
       <w:proofErr w:type="spellStart"/>
       <w:r>
+        <w:rPr>
+          <w:b/>
+          <w:bCs/>
+        </w:rPr>
         <w:t>family</w:t>
       </w:r>
       <w:proofErr w:type="spellEnd"/>
       <w:r>
-        <w:t>-base:            </w:t>
+        <w:rPr>
+          <w:b/>
+          <w:bCs/>
+        </w:rPr>
+        <w:t>-base</w:t>
+      </w:r>
+      <w:r>
+        <w:rPr>
+          <w:b/>
+          <w:bCs/>
+        </w:rPr>
+        <w:t xml:space="preserve"> </w:t>
+      </w:r>
+      <w:r>
+        <w:t xml:space="preserve">he cambiado por una fuente </w:t>
       </w:r>
       <w:proofErr w:type="spellStart"/>
       <w:r>
+        <w:rPr>
+          <w:b/>
+          <w:bCs/>
+        </w:rPr>
         <w:t>arial</w:t>
       </w:r>
       <w:proofErr w:type="spellEnd"/>
       <w:r>
+        <w:rPr>
+          <w:b/>
+          <w:bCs/>
+        </w:rPr>
         <w:t xml:space="preserve">, </w:t>
       </w:r>
       <w:proofErr w:type="spellStart"/>
       <w:r>
+        <w:rPr>
+          <w:b/>
+          <w:bCs/>
+        </w:rPr>
         <w:t>sans</w:t>
       </w:r>
       <w:proofErr w:type="spellEnd"/>
       <w:r>
-        <w:t xml:space="preserve">-serif; </w:t>
-      </w:r>
-      <w:r>
-        <w:rPr>
-          <w:i/>
-          <w:iCs/>
-        </w:rPr>
-        <w:t>//</w:t>
-      </w:r>
-      <w:proofErr w:type="spellStart"/>
-      <w:proofErr w:type="gramStart"/>
-      <w:r>
-        <w:rPr>
-          <w:i/>
-          <w:iCs/>
-        </w:rPr>
-        <w:t>var</w:t>
-      </w:r>
-      <w:proofErr w:type="spellEnd"/>
-      <w:r>
-        <w:rPr>
-          <w:i/>
-          <w:iCs/>
-        </w:rPr>
-        <w:t>(</w:t>
-      </w:r>
-      <w:proofErr w:type="gramEnd"/>
-      <w:r>
-        <w:rPr>
-          <w:i/>
-          <w:iCs/>
-        </w:rPr>
-        <w:t>--#{$prefix}font-sans-serif) !default;</w:t>
+        <w:rPr>
+          <w:b/>
+          <w:bCs/>
+        </w:rPr>
+        <w:t>-serif</w:t>
       </w:r>
     </w:p>
     <w:p>
@@ -7581,23 +7609,70 @@
         </w:numPr>
       </w:pPr>
       <w:r>
+        <w:rPr>
+          <w:b/>
+          <w:bCs/>
+        </w:rPr>
+        <w:t xml:space="preserve">Color de </w:t>
+      </w:r>
+      <w:r>
+        <w:rPr>
+          <w:b/>
+          <w:bCs/>
+        </w:rPr>
+        <w:t>texto</w:t>
+      </w:r>
+    </w:p>
+    <w:p>
+      <w:pPr>
+        <w:pStyle w:val="Prrafodelista"/>
+        <w:numPr>
+          <w:ilvl w:val="1"/>
+          <w:numId w:val="20"/>
+        </w:numPr>
+      </w:pPr>
+      <w:r>
+        <w:t xml:space="preserve">En la variable </w:t>
+      </w:r>
+      <w:r>
+        <w:rPr>
+          <w:b/>
+          <w:bCs/>
+        </w:rPr>
         <w:t>$</w:t>
       </w:r>
       <w:proofErr w:type="spellStart"/>
       <w:r>
+        <w:rPr>
+          <w:b/>
+          <w:bCs/>
+        </w:rPr>
         <w:t>body</w:t>
       </w:r>
       <w:proofErr w:type="spellEnd"/>
       <w:r>
-        <w:t>-color:                $</w:t>
-      </w:r>
-      <w:proofErr w:type="gramStart"/>
-      <w:r>
-        <w:t>light !default</w:t>
-      </w:r>
-      <w:proofErr w:type="gramEnd"/>
-      <w:r>
-        <w:t>;</w:t>
+        <w:rPr>
+          <w:b/>
+          <w:bCs/>
+        </w:rPr>
+        <w:t>-color</w:t>
+      </w:r>
+      <w:r>
+        <w:rPr>
+          <w:b/>
+          <w:bCs/>
+        </w:rPr>
+        <w:t xml:space="preserve"> </w:t>
+      </w:r>
+      <w:r>
+        <w:t xml:space="preserve">podemos cambiar el color del texto y poner el que mas nos apetezca, en mi caso pondré </w:t>
+      </w:r>
+      <w:r>
+        <w:rPr>
+          <w:b/>
+          <w:bCs/>
+        </w:rPr>
+        <w:t>$light !default</w:t>
       </w:r>
     </w:p>
     <w:p>
@@ -7609,37 +7684,76 @@
         </w:numPr>
       </w:pPr>
       <w:r>
+        <w:rPr>
+          <w:b/>
+          <w:bCs/>
+        </w:rPr>
+        <w:t>Color de cabeceras</w:t>
+      </w:r>
+    </w:p>
+    <w:p>
+      <w:pPr>
+        <w:pStyle w:val="Prrafodelista"/>
+        <w:numPr>
+          <w:ilvl w:val="1"/>
+          <w:numId w:val="20"/>
+        </w:numPr>
+      </w:pPr>
+      <w:r>
+        <w:t xml:space="preserve">Con la variable </w:t>
+      </w:r>
+      <w:r>
+        <w:rPr>
+          <w:b/>
+          <w:bCs/>
+        </w:rPr>
         <w:t>$</w:t>
       </w:r>
       <w:proofErr w:type="spellStart"/>
       <w:r>
+        <w:rPr>
+          <w:b/>
+          <w:bCs/>
+        </w:rPr>
         <w:t>headings</w:t>
       </w:r>
       <w:proofErr w:type="spellEnd"/>
       <w:r>
-        <w:t>-color:              $</w:t>
+        <w:rPr>
+          <w:b/>
+          <w:bCs/>
+        </w:rPr>
+        <w:t>-color</w:t>
+      </w:r>
+      <w:r>
+        <w:rPr>
+          <w:b/>
+          <w:bCs/>
+        </w:rPr>
+        <w:t xml:space="preserve"> </w:t>
+      </w:r>
+      <w:r>
+        <w:t>podemos cambiar el color base del texto, a diferencia del anterior este solo se aplica a las cabeceras, es decir, de H1 a H6</w:t>
+      </w:r>
+      <w:r>
+        <w:t xml:space="preserve">, en mi caso lo cambiare por </w:t>
+      </w:r>
+      <w:r>
+        <w:rPr>
+          <w:b/>
+          <w:bCs/>
+        </w:rPr>
+        <w:t>$</w:t>
       </w:r>
       <w:proofErr w:type="spellStart"/>
-      <w:proofErr w:type="gramStart"/>
-      <w:r>
+      <w:r>
+        <w:rPr>
+          <w:b/>
+          <w:bCs/>
+        </w:rPr>
         <w:t>primary</w:t>
       </w:r>
       <w:proofErr w:type="spellEnd"/>
-      <w:r>
-        <w:t xml:space="preserve"> !default</w:t>
-      </w:r>
-      <w:proofErr w:type="gramEnd"/>
-      <w:r>
-        <w:t xml:space="preserve">; // </w:t>
-      </w:r>
-      <w:proofErr w:type="spellStart"/>
-      <w:r>
-        <w:t>inherit</w:t>
-      </w:r>
-      <w:proofErr w:type="spellEnd"/>
-      <w:r>
-        <w:t xml:space="preserve"> !default;</w:t>
-      </w:r>
     </w:p>
     <w:p>
       <w:pPr>
@@ -7650,64 +7764,60 @@
         </w:numPr>
       </w:pPr>
       <w:r>
-        <w:t>$</w:t>
-      </w:r>
-      <w:proofErr w:type="spellStart"/>
-      <w:r>
-        <w:t>card</w:t>
-      </w:r>
-      <w:proofErr w:type="spellEnd"/>
-      <w:r>
-        <w:t>-</w:t>
-      </w:r>
-      <w:proofErr w:type="spellStart"/>
-      <w:r>
-        <w:t>title</w:t>
-      </w:r>
-      <w:proofErr w:type="spellEnd"/>
-      <w:r>
-        <w:t>-color:                  $</w:t>
-      </w:r>
-      <w:proofErr w:type="spellStart"/>
-      <w:proofErr w:type="gramStart"/>
-      <w:r>
-        <w:t>primary</w:t>
-      </w:r>
-      <w:proofErr w:type="spellEnd"/>
-      <w:r>
-        <w:t xml:space="preserve"> !default</w:t>
-      </w:r>
-      <w:proofErr w:type="gramEnd"/>
-      <w:r>
-        <w:t>;</w:t>
+        <w:rPr>
+          <w:b/>
+          <w:bCs/>
+        </w:rPr>
+        <w:t>Tamaño de las cabeceras</w:t>
       </w:r>
     </w:p>
     <w:p>
       <w:pPr>
         <w:pStyle w:val="Prrafodelista"/>
         <w:numPr>
-          <w:ilvl w:val="0"/>
+          <w:ilvl w:val="1"/>
           <w:numId w:val="20"/>
         </w:numPr>
-      </w:pPr>
-      <w:r>
+        <w:rPr>
+          <w:b/>
+          <w:bCs/>
+        </w:rPr>
+      </w:pPr>
+      <w:r>
+        <w:t xml:space="preserve">Con la variable </w:t>
+      </w:r>
+      <w:r>
+        <w:rPr>
+          <w:b/>
+          <w:bCs/>
+        </w:rPr>
         <w:t>$</w:t>
       </w:r>
       <w:proofErr w:type="spellStart"/>
       <w:r>
+        <w:rPr>
+          <w:b/>
+          <w:bCs/>
+        </w:rPr>
         <w:t>headings-font-weight</w:t>
       </w:r>
       <w:proofErr w:type="spellEnd"/>
       <w:r>
-        <w:t xml:space="preserve">:        </w:t>
-      </w:r>
-      <w:proofErr w:type="gramStart"/>
-      <w:r>
-        <w:t>700 !default</w:t>
-      </w:r>
-      <w:proofErr w:type="gramEnd"/>
-      <w:r>
-        <w:t>;</w:t>
+        <w:rPr>
+          <w:b/>
+          <w:bCs/>
+        </w:rPr>
+        <w:t xml:space="preserve"> </w:t>
+      </w:r>
+      <w:r>
+        <w:t xml:space="preserve">nos permitirá modificar el tamaño de las cabecera que le pondré </w:t>
+      </w:r>
+      <w:r>
+        <w:rPr>
+          <w:b/>
+          <w:bCs/>
+        </w:rPr>
+        <w:t>700</w:t>
       </w:r>
     </w:p>
     <w:p>
@@ -7729,30 +7839,73 @@
         </w:numPr>
       </w:pPr>
       <w:r>
+        <w:rPr>
+          <w:b/>
+          <w:bCs/>
+        </w:rPr>
+        <w:t>Borde</w:t>
+      </w:r>
+    </w:p>
+    <w:p>
+      <w:pPr>
+        <w:pStyle w:val="Prrafodelista"/>
+        <w:numPr>
+          <w:ilvl w:val="1"/>
+          <w:numId w:val="21"/>
+        </w:numPr>
+      </w:pPr>
+      <w:r>
+        <w:t xml:space="preserve">Con la variable </w:t>
+      </w:r>
+      <w:r>
+        <w:rPr>
+          <w:b/>
+          <w:bCs/>
+        </w:rPr>
         <w:t>$input-</w:t>
       </w:r>
       <w:proofErr w:type="spellStart"/>
       <w:r>
+        <w:rPr>
+          <w:b/>
+          <w:bCs/>
+        </w:rPr>
         <w:t>border</w:t>
       </w:r>
       <w:proofErr w:type="spellEnd"/>
       <w:r>
-        <w:t xml:space="preserve">-color:                    </w:t>
+        <w:rPr>
+          <w:b/>
+          <w:bCs/>
+        </w:rPr>
+        <w:t>-color</w:t>
+      </w:r>
+      <w:r>
+        <w:rPr>
+          <w:b/>
+          <w:bCs/>
+        </w:rPr>
+        <w:t xml:space="preserve"> </w:t>
+      </w:r>
+      <w:r>
+        <w:t xml:space="preserve">modificaremos el borde del input, para que no tenga borde le pondremos </w:t>
       </w:r>
       <w:proofErr w:type="spellStart"/>
-      <w:proofErr w:type="gramStart"/>
-      <w:r>
+      <w:r>
+        <w:rPr>
+          <w:b/>
+          <w:bCs/>
+        </w:rPr>
         <w:t>none</w:t>
       </w:r>
       <w:proofErr w:type="spellEnd"/>
       <w:r>
-        <w:t xml:space="preserve"> !default</w:t>
-      </w:r>
-      <w:proofErr w:type="gramEnd"/>
-      <w:r>
-        <w:t>;</w:t>
-      </w:r>
-    </w:p>
+        <w:t xml:space="preserve"> de esta forma no aplicara ningún borde</w:t>
+      </w:r>
+    </w:p>
+    <w:p/>
+    <w:p/>
+    <w:p/>
     <w:p>
       <w:pPr>
         <w:pStyle w:val="Prrafodelista"/>
@@ -7762,28 +7915,90 @@
         </w:numPr>
       </w:pPr>
       <w:r>
+        <w:rPr>
+          <w:b/>
+          <w:bCs/>
+        </w:rPr>
+        <w:lastRenderedPageBreak/>
+        <w:t>Box Shadow Focus</w:t>
+      </w:r>
+    </w:p>
+    <w:p>
+      <w:pPr>
+        <w:pStyle w:val="Prrafodelista"/>
+        <w:numPr>
+          <w:ilvl w:val="1"/>
+          <w:numId w:val="21"/>
+        </w:numPr>
+      </w:pPr>
+      <w:r>
+        <w:t xml:space="preserve">En la variable </w:t>
+      </w:r>
+      <w:r>
+        <w:rPr>
+          <w:b/>
+          <w:bCs/>
+        </w:rPr>
         <w:t>$input-</w:t>
       </w:r>
       <w:proofErr w:type="spellStart"/>
       <w:r>
+        <w:rPr>
+          <w:b/>
+          <w:bCs/>
+        </w:rPr>
         <w:t>focus</w:t>
       </w:r>
       <w:proofErr w:type="spellEnd"/>
       <w:r>
-        <w:t xml:space="preserve">-box-shadow:                 -0 0 40px -10px </w:t>
+        <w:rPr>
+          <w:b/>
+          <w:bCs/>
+        </w:rPr>
+        <w:t>-box-shadow</w:t>
+      </w:r>
+      <w:r>
+        <w:rPr>
+          <w:b/>
+          <w:bCs/>
+        </w:rPr>
+        <w:t xml:space="preserve"> </w:t>
+      </w:r>
+      <w:r>
+        <w:t xml:space="preserve">pondremos la siguiente </w:t>
+      </w:r>
+      <w:r>
+        <w:rPr>
+          <w:b/>
+          <w:bCs/>
+        </w:rPr>
+        <w:t xml:space="preserve">0 0 40px -10px </w:t>
       </w:r>
       <w:proofErr w:type="spellStart"/>
-      <w:proofErr w:type="gramStart"/>
-      <w:r>
+      <w:r>
+        <w:rPr>
+          <w:b/>
+          <w:bCs/>
+        </w:rPr>
         <w:t>rgb</w:t>
       </w:r>
       <w:proofErr w:type="spellEnd"/>
       <w:r>
-        <w:t>(</w:t>
-      </w:r>
-      <w:proofErr w:type="gramEnd"/>
-      <w:r>
-        <w:t>60, 60, 60) !default;</w:t>
+        <w:rPr>
+          <w:b/>
+          <w:bCs/>
+        </w:rPr>
+        <w:t>(60, 60, 60) !default;</w:t>
+      </w:r>
+      <w:r>
+        <w:rPr>
+          <w:b/>
+          <w:bCs/>
+        </w:rPr>
+        <w:t xml:space="preserve"> </w:t>
+      </w:r>
+      <w:r>
+        <w:t>de este forma tendrá un sombreado blanco al tener el input el foco</w:t>
       </w:r>
     </w:p>
     <w:p>
@@ -7805,28 +8020,82 @@
         </w:numPr>
       </w:pPr>
       <w:r>
+        <w:rPr>
+          <w:b/>
+          <w:bCs/>
+        </w:rPr>
+        <w:t>Color de fondo</w:t>
+      </w:r>
+    </w:p>
+    <w:p>
+      <w:pPr>
+        <w:pStyle w:val="Prrafodelista"/>
+        <w:numPr>
+          <w:ilvl w:val="1"/>
+          <w:numId w:val="22"/>
+        </w:numPr>
+      </w:pPr>
+      <w:r>
+        <w:t xml:space="preserve">Con la variable </w:t>
+      </w:r>
+      <w:r>
+        <w:rPr>
+          <w:b/>
+          <w:bCs/>
+        </w:rPr>
         <w:t>$</w:t>
       </w:r>
       <w:proofErr w:type="spellStart"/>
       <w:r>
+        <w:rPr>
+          <w:b/>
+          <w:bCs/>
+        </w:rPr>
         <w:t>card-bg</w:t>
       </w:r>
       <w:proofErr w:type="spellEnd"/>
       <w:r>
-        <w:t>:                           $</w:t>
+        <w:rPr>
+          <w:b/>
+          <w:bCs/>
+        </w:rPr>
+        <w:t xml:space="preserve"> </w:t>
+      </w:r>
+      <w:r>
+        <w:t xml:space="preserve">modificaremos el color de fondo de las </w:t>
       </w:r>
       <w:proofErr w:type="spellStart"/>
-      <w:proofErr w:type="gramStart"/>
-      <w:r>
+      <w:r>
+        <w:t>card</w:t>
+      </w:r>
+      <w:proofErr w:type="spellEnd"/>
+      <w:r>
+        <w:t xml:space="preserve">, en mi caso le </w:t>
+      </w:r>
+      <w:r>
+        <w:t>pondré</w:t>
+      </w:r>
+      <w:r>
+        <w:t xml:space="preserve"> la variable </w:t>
+      </w:r>
+      <w:r>
+        <w:rPr>
+          <w:b/>
+          <w:bCs/>
+        </w:rPr>
+        <w:t>$</w:t>
+      </w:r>
+      <w:proofErr w:type="spellStart"/>
+      <w:r>
+        <w:rPr>
+          <w:b/>
+          <w:bCs/>
+        </w:rPr>
         <w:t>dark</w:t>
       </w:r>
       <w:proofErr w:type="spellEnd"/>
       <w:r>
-        <w:t xml:space="preserve"> !default</w:t>
-      </w:r>
-      <w:proofErr w:type="gramEnd"/>
-      <w:r>
-        <w:t>;</w:t>
+        <w:t xml:space="preserve"> dándole mas coherencia con el estilo de la web</w:t>
       </w:r>
     </w:p>
     <w:p>
@@ -7838,41 +8107,336 @@
         </w:numPr>
       </w:pPr>
       <w:r>
+        <w:rPr>
+          <w:b/>
+          <w:bCs/>
+        </w:rPr>
+        <w:t>Borde</w:t>
+      </w:r>
+    </w:p>
+    <w:p>
+      <w:pPr>
+        <w:pStyle w:val="Prrafodelista"/>
+        <w:numPr>
+          <w:ilvl w:val="1"/>
+          <w:numId w:val="22"/>
+        </w:numPr>
+      </w:pPr>
+      <w:r>
+        <w:t xml:space="preserve">Con la variable </w:t>
+      </w:r>
+      <w:r>
+        <w:rPr>
+          <w:b/>
+          <w:bCs/>
+        </w:rPr>
         <w:t>$</w:t>
       </w:r>
       <w:proofErr w:type="spellStart"/>
       <w:r>
+        <w:rPr>
+          <w:b/>
+          <w:bCs/>
+        </w:rPr>
+        <w:t>card-border-width</w:t>
+      </w:r>
+      <w:proofErr w:type="spellEnd"/>
+      <w:r>
+        <w:t xml:space="preserve"> poniéndole </w:t>
+      </w:r>
+      <w:proofErr w:type="spellStart"/>
+      <w:r>
+        <w:rPr>
+          <w:b/>
+          <w:bCs/>
+        </w:rPr>
+        <w:t>none</w:t>
+      </w:r>
+      <w:proofErr w:type="spellEnd"/>
+      <w:r>
+        <w:t xml:space="preserve"> podemos eliminar el borde por defecto que les da a las </w:t>
+      </w:r>
+      <w:proofErr w:type="spellStart"/>
+      <w:r>
         <w:t>card</w:t>
       </w:r>
       <w:proofErr w:type="spellEnd"/>
-      <w:r>
-        <w:t xml:space="preserve">-box-shadow:                   0px -1px 2rem 0px </w:t>
+    </w:p>
+    <w:p>
+      <w:pPr>
+        <w:pStyle w:val="Prrafodelista"/>
+        <w:numPr>
+          <w:ilvl w:val="0"/>
+          <w:numId w:val="22"/>
+        </w:numPr>
+      </w:pPr>
+      <w:r>
+        <w:rPr>
+          <w:b/>
+          <w:bCs/>
+        </w:rPr>
+        <w:t>Color de las cabeceras</w:t>
+      </w:r>
+    </w:p>
+    <w:p>
+      <w:pPr>
+        <w:pStyle w:val="Prrafodelista"/>
+        <w:numPr>
+          <w:ilvl w:val="1"/>
+          <w:numId w:val="22"/>
+        </w:numPr>
+      </w:pPr>
+      <w:r>
+        <w:t xml:space="preserve">Con la variable </w:t>
+      </w:r>
+      <w:r>
+        <w:rPr>
+          <w:b/>
+          <w:bCs/>
+        </w:rPr>
+        <w:t>$</w:t>
       </w:r>
       <w:proofErr w:type="spellStart"/>
-      <w:proofErr w:type="gramStart"/>
-      <w:r>
-        <w:t>rgb</w:t>
+      <w:r>
+        <w:rPr>
+          <w:b/>
+          <w:bCs/>
+        </w:rPr>
+        <w:t>card</w:t>
       </w:r>
       <w:proofErr w:type="spellEnd"/>
       <w:r>
-        <w:t>(</w:t>
-      </w:r>
-      <w:proofErr w:type="gramEnd"/>
-      <w:r>
-        <w:t>0 0 0 / 41%) !default;</w:t>
-      </w:r>
-    </w:p>
-    <w:p/>
-    <w:p>
-      <w:pPr>
-        <w:ind w:left="2880"/>
-        <w:rPr>
-          <w:rFonts w:asciiTheme="majorHAnsi" w:eastAsiaTheme="majorEastAsia" w:hAnsiTheme="majorHAnsi" w:cs="Mangal"/>
+        <w:rPr>
+          <w:b/>
+          <w:bCs/>
+        </w:rPr>
+        <w:t>-</w:t>
+      </w:r>
+      <w:proofErr w:type="spellStart"/>
+      <w:r>
+        <w:rPr>
+          <w:b/>
+          <w:bCs/>
+        </w:rPr>
+        <w:t>title</w:t>
+      </w:r>
+      <w:proofErr w:type="spellEnd"/>
+      <w:r>
+        <w:rPr>
+          <w:b/>
+          <w:bCs/>
+        </w:rPr>
+        <w:t>-color</w:t>
+      </w:r>
+      <w:r>
+        <w:rPr>
+          <w:b/>
+          <w:bCs/>
+        </w:rPr>
+        <w:t xml:space="preserve"> </w:t>
+      </w:r>
+      <w:r>
+        <w:t xml:space="preserve">cambiamos el color de las cabeceras dándole el color </w:t>
+      </w:r>
+      <w:r>
+        <w:rPr>
+          <w:b/>
+          <w:bCs/>
+        </w:rPr>
+        <w:t>$</w:t>
+      </w:r>
+      <w:proofErr w:type="spellStart"/>
+      <w:r>
+        <w:rPr>
+          <w:b/>
+          <w:bCs/>
+        </w:rPr>
+        <w:t>primary</w:t>
+      </w:r>
+      <w:proofErr w:type="spellEnd"/>
+      <w:r>
+        <w:t>, debemos de modificarlo ya que no aplica el color por defecto de las cabeceras</w:t>
+      </w:r>
+    </w:p>
+    <w:p>
+      <w:pPr>
+        <w:pStyle w:val="Ttulo3"/>
+      </w:pPr>
+      <w:r>
+        <w:t>Modal</w:t>
+      </w:r>
+    </w:p>
+    <w:p>
+      <w:pPr>
+        <w:pStyle w:val="Prrafodelista"/>
+        <w:numPr>
+          <w:ilvl w:val="0"/>
+          <w:numId w:val="23"/>
+        </w:numPr>
+      </w:pPr>
+      <w:r>
+        <w:rPr>
+          <w:b/>
+          <w:bCs/>
+        </w:rPr>
+        <w:t>Color de fondo</w:t>
+      </w:r>
+    </w:p>
+    <w:p>
+      <w:pPr>
+        <w:pStyle w:val="Prrafodelista"/>
+        <w:numPr>
+          <w:ilvl w:val="1"/>
+          <w:numId w:val="23"/>
+        </w:numPr>
+      </w:pPr>
+      <w:r>
+        <w:t xml:space="preserve">Con la variable </w:t>
+      </w:r>
+      <w:r>
+        <w:rPr>
+          <w:b/>
+          <w:bCs/>
+        </w:rPr>
+        <w:t>$modal-</w:t>
+      </w:r>
+      <w:proofErr w:type="spellStart"/>
+      <w:r>
+        <w:rPr>
+          <w:b/>
+          <w:bCs/>
+        </w:rPr>
+        <w:t>content</w:t>
+      </w:r>
+      <w:proofErr w:type="spellEnd"/>
+      <w:r>
+        <w:rPr>
+          <w:b/>
+          <w:bCs/>
+        </w:rPr>
+        <w:t>-</w:t>
+      </w:r>
+      <w:proofErr w:type="spellStart"/>
+      <w:r>
+        <w:rPr>
+          <w:b/>
+          <w:bCs/>
+        </w:rPr>
+        <w:t>bg</w:t>
+      </w:r>
+      <w:proofErr w:type="spellEnd"/>
+      <w:r>
+        <w:rPr>
+          <w:b/>
+          <w:bCs/>
+        </w:rPr>
+        <w:t xml:space="preserve"> </w:t>
+      </w:r>
+      <w:r>
+        <w:t xml:space="preserve">podemos cambiar el color de fondo dándole </w:t>
+      </w:r>
+      <w:r>
+        <w:rPr>
+          <w:b/>
+          <w:bCs/>
+        </w:rPr>
+        <w:t>$</w:t>
+      </w:r>
+      <w:proofErr w:type="spellStart"/>
+      <w:r>
+        <w:rPr>
+          <w:b/>
+          <w:bCs/>
+        </w:rPr>
+        <w:t>dark</w:t>
+      </w:r>
+      <w:proofErr w:type="spellEnd"/>
+      <w:r>
+        <w:t xml:space="preserve"> teniendo mas similitud a los anteriores</w:t>
+      </w:r>
+    </w:p>
+    <w:p>
+      <w:pPr>
+        <w:pStyle w:val="Prrafodelista"/>
+        <w:numPr>
+          <w:ilvl w:val="0"/>
+          <w:numId w:val="23"/>
+        </w:numPr>
+      </w:pPr>
+      <w:r>
+        <w:rPr>
+          <w:b/>
+          <w:bCs/>
+        </w:rPr>
+        <w:t>Ancho de los separadores</w:t>
+      </w:r>
+    </w:p>
+    <w:p>
+      <w:pPr>
+        <w:pStyle w:val="Prrafodelista"/>
+        <w:numPr>
+          <w:ilvl w:val="1"/>
+          <w:numId w:val="23"/>
+        </w:numPr>
+        <w:rPr>
+          <w:rFonts w:asciiTheme="majorHAnsi" w:eastAsiaTheme="majorEastAsia" w:hAnsiTheme="majorHAnsi"/>
           <w:color w:val="2F5496" w:themeColor="accent1" w:themeShade="BF"/>
           <w:sz w:val="32"/>
           <w:szCs w:val="29"/>
         </w:rPr>
       </w:pPr>
+      <w:r>
+        <w:t xml:space="preserve">Con la variable </w:t>
+      </w:r>
+      <w:r>
+        <w:rPr>
+          <w:b/>
+          <w:bCs/>
+        </w:rPr>
+        <w:t>$modal-</w:t>
+      </w:r>
+      <w:proofErr w:type="spellStart"/>
+      <w:r>
+        <w:rPr>
+          <w:b/>
+          <w:bCs/>
+        </w:rPr>
+        <w:t>content</w:t>
+      </w:r>
+      <w:proofErr w:type="spellEnd"/>
+      <w:r>
+        <w:rPr>
+          <w:b/>
+          <w:bCs/>
+        </w:rPr>
+        <w:t>-</w:t>
+      </w:r>
+      <w:proofErr w:type="spellStart"/>
+      <w:r>
+        <w:rPr>
+          <w:b/>
+          <w:bCs/>
+        </w:rPr>
+        <w:t>border-width</w:t>
+      </w:r>
+      <w:proofErr w:type="spellEnd"/>
+      <w:r>
+        <w:rPr>
+          <w:b/>
+          <w:bCs/>
+        </w:rPr>
+        <w:t xml:space="preserve"> </w:t>
+      </w:r>
+      <w:r>
+        <w:t xml:space="preserve"> modificamos el ancho del borde, para eliminarlo le daremos </w:t>
+      </w:r>
+      <w:r>
+        <w:rPr>
+          <w:b/>
+          <w:bCs/>
+        </w:rPr>
+        <w:t>0</w:t>
+      </w:r>
       <w:r>
         <w:br w:type="page"/>
       </w:r>
@@ -8087,6 +8651,11 @@
       </w:r>
     </w:p>
     <w:p>
+      <w:pPr>
+        <w:rPr>
+          <w:color w:val="C62828"/>
+        </w:rPr>
+      </w:pPr>
       <w:r>
         <w:t xml:space="preserve">Casi todo el texto de las secciones ha sido sacado de esta ia, y le he indicado los campos que quiero y </w:t>
       </w:r>
@@ -8105,7 +8674,21 @@
             <w:rStyle w:val="Hipervnculo"/>
             <w:color w:val="C62828"/>
           </w:rPr>
-          <w:t>https://chatgpt.com</w:t>
+          <w:t>https://</w:t>
+        </w:r>
+        <w:r>
+          <w:rPr>
+            <w:rStyle w:val="Hipervnculo"/>
+            <w:color w:val="C62828"/>
+          </w:rPr>
+          <w:t>chatgpt</w:t>
+        </w:r>
+        <w:r>
+          <w:rPr>
+            <w:rStyle w:val="Hipervnculo"/>
+            <w:color w:val="C62828"/>
+          </w:rPr>
+          <w:t>.com</w:t>
         </w:r>
       </w:hyperlink>
       <w:r>
@@ -8117,6 +8700,40 @@
     </w:p>
     <w:p>
       <w:pPr>
+        <w:rPr>
+          <w:color w:val="C62828"/>
+        </w:rPr>
+      </w:pPr>
+    </w:p>
+    <w:p>
+      <w:pPr>
+        <w:rPr>
+          <w:color w:val="C62828"/>
+        </w:rPr>
+      </w:pPr>
+      <w:r>
+        <w:t xml:space="preserve">El efecto de las </w:t>
+      </w:r>
+      <w:proofErr w:type="spellStart"/>
+      <w:r>
+        <w:t>ShopCard</w:t>
+      </w:r>
+      <w:proofErr w:type="spellEnd"/>
+      <w:r>
+        <w:t xml:space="preserve"> las he sacado de </w:t>
+      </w:r>
+      <w:hyperlink r:id="rId25" w:history="1">
+        <w:r>
+          <w:rPr>
+            <w:rStyle w:val="Hipervnculo"/>
+            <w:color w:val="C62828"/>
+          </w:rPr>
+          <w:t>https://codepen.io/codev_land/pen/yLXeyWX</w:t>
+        </w:r>
+      </w:hyperlink>
+    </w:p>
+    <w:p>
+      <w:pPr>
         <w:pStyle w:val="Ttulo1"/>
       </w:pPr>
       <w:bookmarkStart w:id="52" w:name="_Toc188352228"/>
@@ -8126,16 +8743,10 @@
       <w:bookmarkEnd w:id="52"/>
     </w:p>
     <w:p>
-      <w:pPr>
-        <w:rPr>
-          <w:rStyle w:val="Hipervnculo"/>
-          <w:color w:val="C62828"/>
-        </w:rPr>
-      </w:pPr>
       <w:r>
         <w:t xml:space="preserve">Generador de ideas </w:t>
       </w:r>
-      <w:hyperlink r:id="rId25" w:history="1">
+      <w:hyperlink r:id="rId26" w:history="1">
         <w:r>
           <w:rPr>
             <w:rStyle w:val="Hipervnculo"/>
@@ -8146,15 +8757,31 @@
       </w:hyperlink>
     </w:p>
     <w:p>
+      <w:r>
+        <w:t xml:space="preserve">Co-Desarrollador </w:t>
+      </w:r>
+      <w:hyperlink r:id="rId27" w:history="1">
+        <w:r>
+          <w:rPr>
+            <w:rStyle w:val="Hipervnculo"/>
+            <w:color w:val="C62828"/>
+          </w:rPr>
+          <w:t>ChatGPT</w:t>
+        </w:r>
+      </w:hyperlink>
+    </w:p>
+    <w:p>
       <w:pPr>
         <w:rPr>
           <w:rStyle w:val="Hipervnculo"/>
+          <w:color w:val="auto"/>
+          <w:u w:val="none"/>
         </w:rPr>
       </w:pPr>
       <w:r>
         <w:t xml:space="preserve">Generador de imágenes </w:t>
       </w:r>
-      <w:hyperlink r:id="rId26" w:history="1">
+      <w:hyperlink r:id="rId28" w:history="1">
         <w:proofErr w:type="spellStart"/>
         <w:r>
           <w:rPr>
@@ -8167,22 +8794,15 @@
       </w:hyperlink>
     </w:p>
     <w:p>
-      <w:pPr>
+      <w:r>
         <w:rPr>
           <w:rStyle w:val="Hipervnculo"/>
           <w:color w:val="auto"/>
           <w:u w:val="none"/>
         </w:rPr>
-      </w:pPr>
-      <w:r>
-        <w:rPr>
-          <w:rStyle w:val="Hipervnculo"/>
-          <w:color w:val="auto"/>
-          <w:u w:val="none"/>
-        </w:rPr>
         <w:t xml:space="preserve">Imágenes sin derechos de autor </w:t>
       </w:r>
-      <w:hyperlink r:id="rId27" w:history="1">
+      <w:hyperlink r:id="rId29" w:history="1">
         <w:r>
           <w:rPr>
             <w:rStyle w:val="Hipervnculo"/>
@@ -8192,10 +8812,9 @@
         </w:r>
       </w:hyperlink>
     </w:p>
-    <w:p/>
     <w:sectPr>
-      <w:headerReference w:type="default" r:id="rId28"/>
-      <w:footerReference w:type="default" r:id="rId29"/>
+      <w:headerReference w:type="default" r:id="rId30"/>
+      <w:footerReference w:type="default" r:id="rId31"/>
       <w:pgSz w:w="11906" w:h="16838"/>
       <w:pgMar w:top="1417" w:right="1701" w:bottom="1417" w:left="1701" w:header="708" w:footer="708" w:gutter="0"/>
       <w:pgNumType w:start="0"/>
@@ -10077,6 +10696,123 @@
     </w:lvl>
   </w:abstractNum>
   <w:abstractNum w:abstractNumId="11" w15:restartNumberingAfterBreak="0">
+    <w:nsid w:val="56281777"/>
+    <w:multiLevelType w:val="multilevel"/>
+    <w:tmpl w:val="7A64BFD2"/>
+    <w:lvl w:ilvl="0">
+      <w:start w:val="1"/>
+      <w:numFmt w:val="decimal"/>
+      <w:lvlText w:val="%1."/>
+      <w:lvlJc w:val="left"/>
+      <w:pPr>
+        <w:tabs>
+          <w:tab w:val="num" w:pos="720"/>
+        </w:tabs>
+        <w:ind w:left="720" w:hanging="360"/>
+      </w:pPr>
+    </w:lvl>
+    <w:lvl w:ilvl="1">
+      <w:start w:val="1"/>
+      <w:numFmt w:val="bullet"/>
+      <w:lvlText w:val="o"/>
+      <w:lvlJc w:val="left"/>
+      <w:pPr>
+        <w:tabs>
+          <w:tab w:val="num" w:pos="1440"/>
+        </w:tabs>
+        <w:ind w:left="1440" w:hanging="360"/>
+      </w:pPr>
+      <w:rPr>
+        <w:rFonts w:ascii="Courier New" w:hAnsi="Courier New" w:hint="default"/>
+        <w:sz w:val="20"/>
+      </w:rPr>
+    </w:lvl>
+    <w:lvl w:ilvl="2" w:tentative="1">
+      <w:start w:val="1"/>
+      <w:numFmt w:val="decimal"/>
+      <w:lvlText w:val="%3."/>
+      <w:lvlJc w:val="left"/>
+      <w:pPr>
+        <w:tabs>
+          <w:tab w:val="num" w:pos="2160"/>
+        </w:tabs>
+        <w:ind w:left="2160" w:hanging="360"/>
+      </w:pPr>
+    </w:lvl>
+    <w:lvl w:ilvl="3" w:tentative="1">
+      <w:start w:val="1"/>
+      <w:numFmt w:val="decimal"/>
+      <w:lvlText w:val="%4."/>
+      <w:lvlJc w:val="left"/>
+      <w:pPr>
+        <w:tabs>
+          <w:tab w:val="num" w:pos="2880"/>
+        </w:tabs>
+        <w:ind w:left="2880" w:hanging="360"/>
+      </w:pPr>
+    </w:lvl>
+    <w:lvl w:ilvl="4" w:tentative="1">
+      <w:start w:val="1"/>
+      <w:numFmt w:val="decimal"/>
+      <w:lvlText w:val="%5."/>
+      <w:lvlJc w:val="left"/>
+      <w:pPr>
+        <w:tabs>
+          <w:tab w:val="num" w:pos="3600"/>
+        </w:tabs>
+        <w:ind w:left="3600" w:hanging="360"/>
+      </w:pPr>
+    </w:lvl>
+    <w:lvl w:ilvl="5" w:tentative="1">
+      <w:start w:val="1"/>
+      <w:numFmt w:val="decimal"/>
+      <w:lvlText w:val="%6."/>
+      <w:lvlJc w:val="left"/>
+      <w:pPr>
+        <w:tabs>
+          <w:tab w:val="num" w:pos="4320"/>
+        </w:tabs>
+        <w:ind w:left="4320" w:hanging="360"/>
+      </w:pPr>
+    </w:lvl>
+    <w:lvl w:ilvl="6" w:tentative="1">
+      <w:start w:val="1"/>
+      <w:numFmt w:val="decimal"/>
+      <w:lvlText w:val="%7."/>
+      <w:lvlJc w:val="left"/>
+      <w:pPr>
+        <w:tabs>
+          <w:tab w:val="num" w:pos="5040"/>
+        </w:tabs>
+        <w:ind w:left="5040" w:hanging="360"/>
+      </w:pPr>
+    </w:lvl>
+    <w:lvl w:ilvl="7" w:tentative="1">
+      <w:start w:val="1"/>
+      <w:numFmt w:val="decimal"/>
+      <w:lvlText w:val="%8."/>
+      <w:lvlJc w:val="left"/>
+      <w:pPr>
+        <w:tabs>
+          <w:tab w:val="num" w:pos="5760"/>
+        </w:tabs>
+        <w:ind w:left="5760" w:hanging="360"/>
+      </w:pPr>
+    </w:lvl>
+    <w:lvl w:ilvl="8" w:tentative="1">
+      <w:start w:val="1"/>
+      <w:numFmt w:val="decimal"/>
+      <w:lvlText w:val="%9."/>
+      <w:lvlJc w:val="left"/>
+      <w:pPr>
+        <w:tabs>
+          <w:tab w:val="num" w:pos="6480"/>
+        </w:tabs>
+        <w:ind w:left="6480" w:hanging="360"/>
+      </w:pPr>
+    </w:lvl>
+  </w:abstractNum>
+  <w:abstractNum w:abstractNumId="12" w15:restartNumberingAfterBreak="0">
     <w:nsid w:val="59706524"/>
     <w:multiLevelType w:val="multilevel"/>
     <w:tmpl w:val="7A64BFD2"/>
@@ -10193,7 +10929,7 @@
       </w:pPr>
     </w:lvl>
   </w:abstractNum>
-  <w:abstractNum w:abstractNumId="12" w15:restartNumberingAfterBreak="0">
+  <w:abstractNum w:abstractNumId="13" w15:restartNumberingAfterBreak="0">
     <w:nsid w:val="5B895114"/>
     <w:multiLevelType w:val="multilevel"/>
     <w:tmpl w:val="7A64BFD2"/>
@@ -10310,7 +11046,7 @@
       </w:pPr>
     </w:lvl>
   </w:abstractNum>
-  <w:abstractNum w:abstractNumId="13" w15:restartNumberingAfterBreak="0">
+  <w:abstractNum w:abstractNumId="14" w15:restartNumberingAfterBreak="0">
     <w:nsid w:val="5B947344"/>
     <w:multiLevelType w:val="hybridMultilevel"/>
     <w:tmpl w:val="231C5E7E"/>
@@ -10423,7 +11159,7 @@
       </w:rPr>
     </w:lvl>
   </w:abstractNum>
-  <w:abstractNum w:abstractNumId="14" w15:restartNumberingAfterBreak="0">
+  <w:abstractNum w:abstractNumId="15" w15:restartNumberingAfterBreak="0">
     <w:nsid w:val="5C9B6F7F"/>
     <w:multiLevelType w:val="hybridMultilevel"/>
     <w:tmpl w:val="67DCD0F8"/>
@@ -10509,7 +11245,7 @@
       </w:pPr>
     </w:lvl>
   </w:abstractNum>
-  <w:abstractNum w:abstractNumId="15" w15:restartNumberingAfterBreak="0">
+  <w:abstractNum w:abstractNumId="16" w15:restartNumberingAfterBreak="0">
     <w:nsid w:val="5CF14CCC"/>
     <w:multiLevelType w:val="multilevel"/>
     <w:tmpl w:val="7A64BFD2"/>
@@ -10626,7 +11362,7 @@
       </w:pPr>
     </w:lvl>
   </w:abstractNum>
-  <w:abstractNum w:abstractNumId="16" w15:restartNumberingAfterBreak="0">
+  <w:abstractNum w:abstractNumId="17" w15:restartNumberingAfterBreak="0">
     <w:nsid w:val="61427D77"/>
     <w:multiLevelType w:val="hybridMultilevel"/>
     <w:tmpl w:val="0748AE6E"/>
@@ -10739,7 +11475,7 @@
       </w:rPr>
     </w:lvl>
   </w:abstractNum>
-  <w:abstractNum w:abstractNumId="17" w15:restartNumberingAfterBreak="0">
+  <w:abstractNum w:abstractNumId="18" w15:restartNumberingAfterBreak="0">
     <w:nsid w:val="646D032C"/>
     <w:multiLevelType w:val="hybridMultilevel"/>
     <w:tmpl w:val="D9A41CA0"/>
@@ -10852,7 +11588,7 @@
       </w:rPr>
     </w:lvl>
   </w:abstractNum>
-  <w:abstractNum w:abstractNumId="18" w15:restartNumberingAfterBreak="0">
+  <w:abstractNum w:abstractNumId="19" w15:restartNumberingAfterBreak="0">
     <w:nsid w:val="752A0B80"/>
     <w:multiLevelType w:val="multilevel"/>
     <w:tmpl w:val="7A64BFD2"/>
@@ -10969,7 +11705,7 @@
       </w:pPr>
     </w:lvl>
   </w:abstractNum>
-  <w:abstractNum w:abstractNumId="19" w15:restartNumberingAfterBreak="0">
+  <w:abstractNum w:abstractNumId="20" w15:restartNumberingAfterBreak="0">
     <w:nsid w:val="75C1322C"/>
     <w:multiLevelType w:val="multilevel"/>
     <w:tmpl w:val="7A64BFD2"/>
@@ -11086,7 +11822,7 @@
       </w:pPr>
     </w:lvl>
   </w:abstractNum>
-  <w:abstractNum w:abstractNumId="20" w15:restartNumberingAfterBreak="0">
+  <w:abstractNum w:abstractNumId="21" w15:restartNumberingAfterBreak="0">
     <w:nsid w:val="7BA37D28"/>
     <w:multiLevelType w:val="hybridMultilevel"/>
     <w:tmpl w:val="06B0D780"/>
@@ -11172,7 +11908,7 @@
       </w:pPr>
     </w:lvl>
   </w:abstractNum>
-  <w:abstractNum w:abstractNumId="21" w15:restartNumberingAfterBreak="0">
+  <w:abstractNum w:abstractNumId="22" w15:restartNumberingAfterBreak="0">
     <w:nsid w:val="7DDC455E"/>
     <w:multiLevelType w:val="hybridMultilevel"/>
     <w:tmpl w:val="B95C9040"/>
@@ -11295,16 +12031,16 @@
     <w:abstractNumId w:val="5"/>
   </w:num>
   <w:num w:numId="4" w16cid:durableId="1625886956">
-    <w:abstractNumId w:val="17"/>
+    <w:abstractNumId w:val="18"/>
   </w:num>
   <w:num w:numId="5" w16cid:durableId="1307515906">
     <w:abstractNumId w:val="7"/>
   </w:num>
   <w:num w:numId="6" w16cid:durableId="803615772">
-    <w:abstractNumId w:val="16"/>
+    <w:abstractNumId w:val="17"/>
   </w:num>
   <w:num w:numId="7" w16cid:durableId="949243531">
-    <w:abstractNumId w:val="12"/>
+    <w:abstractNumId w:val="13"/>
   </w:num>
   <w:num w:numId="8" w16cid:durableId="1588003196">
     <w:abstractNumId w:val="1"/>
@@ -11313,7 +12049,7 @@
     <w:abstractNumId w:val="0"/>
   </w:num>
   <w:num w:numId="10" w16cid:durableId="1661082798">
-    <w:abstractNumId w:val="21"/>
+    <w:abstractNumId w:val="22"/>
   </w:num>
   <w:num w:numId="11" w16cid:durableId="2068916603">
     <w:abstractNumId w:val="2"/>
@@ -11322,34 +12058,37 @@
     <w:abstractNumId w:val="3"/>
   </w:num>
   <w:num w:numId="13" w16cid:durableId="183592873">
-    <w:abstractNumId w:val="20"/>
+    <w:abstractNumId w:val="21"/>
   </w:num>
   <w:num w:numId="14" w16cid:durableId="358510953">
     <w:abstractNumId w:val="4"/>
   </w:num>
   <w:num w:numId="15" w16cid:durableId="1484814200">
-    <w:abstractNumId w:val="13"/>
+    <w:abstractNumId w:val="14"/>
   </w:num>
   <w:num w:numId="16" w16cid:durableId="640617667">
     <w:abstractNumId w:val="10"/>
   </w:num>
   <w:num w:numId="17" w16cid:durableId="1721049278">
-    <w:abstractNumId w:val="14"/>
+    <w:abstractNumId w:val="15"/>
   </w:num>
   <w:num w:numId="18" w16cid:durableId="1629967780">
     <w:abstractNumId w:val="8"/>
   </w:num>
   <w:num w:numId="19" w16cid:durableId="1256094166">
-    <w:abstractNumId w:val="15"/>
+    <w:abstractNumId w:val="16"/>
   </w:num>
   <w:num w:numId="20" w16cid:durableId="75639022">
-    <w:abstractNumId w:val="18"/>
+    <w:abstractNumId w:val="19"/>
   </w:num>
   <w:num w:numId="21" w16cid:durableId="1227449726">
-    <w:abstractNumId w:val="11"/>
+    <w:abstractNumId w:val="12"/>
   </w:num>
   <w:num w:numId="22" w16cid:durableId="1154568476">
-    <w:abstractNumId w:val="19"/>
+    <w:abstractNumId w:val="20"/>
+  </w:num>
+  <w:num w:numId="23" w16cid:durableId="1563953561">
+    <w:abstractNumId w:val="11"/>
   </w:num>
 </w:numbering>
 </file>
@@ -11908,7 +12647,7 @@
     <w:link w:val="TITULOCar"/>
     <w:autoRedefine/>
     <w:qFormat/>
-    <w:rsid w:val="00A064DB"/>
+    <w:rsid w:val="00F945F3"/>
     <w:pPr>
       <w:jc w:val="center"/>
     </w:pPr>
@@ -11924,13 +12663,16 @@
     <w:name w:val="TITULO Car"/>
     <w:basedOn w:val="Fuentedeprrafopredeter"/>
     <w:link w:val="TITULO"/>
-    <w:rsid w:val="00A064DB"/>
+    <w:rsid w:val="00F945F3"/>
     <w:rPr>
+      <w:rFonts w:ascii="Arial" w:eastAsia="NSimSun" w:hAnsi="Arial" w:cs="Lucida Sans"/>
       <w:b/>
       <w:bCs/>
+      <w:kern w:val="3"/>
       <w:sz w:val="40"/>
       <w:szCs w:val="40"/>
-      <w:lang w:val="en-GB"/>
+      <w:lang w:val="en-GB" w:eastAsia="zh-CN" w:bidi="hi-IN"/>
+      <w14:ligatures w14:val="none"/>
     </w:rPr>
   </w:style>
   <w:style w:type="paragraph" w:customStyle="1" w:styleId="Encabezadoejercicio">

</xml_diff>

<commit_message>
Actualizar documentación del proyecto
</commit_message>
<xml_diff>
--- a/Análisis de Elementos Conceptuales.docx
+++ b/Análisis de Elementos Conceptuales.docx
@@ -631,7 +631,7 @@
           <w:r>
             <w:fldChar w:fldCharType="separate"/>
           </w:r>
-          <w:hyperlink w:anchor="_Toc188352176" w:history="1">
+          <w:hyperlink w:anchor="_Toc189082455" w:history="1">
             <w:r>
               <w:rPr>
                 <w:rStyle w:val="Hipervnculo"/>
@@ -658,7 +658,7 @@
                 <w:noProof/>
                 <w:webHidden/>
               </w:rPr>
-              <w:instrText xml:space="preserve"> PAGEREF _Toc188352176 \h </w:instrText>
+              <w:instrText xml:space="preserve"> PAGEREF _Toc189082455 \h </w:instrText>
             </w:r>
             <w:r>
               <w:rPr>
@@ -704,7 +704,7 @@
               <w14:ligatures w14:val="standardContextual"/>
             </w:rPr>
           </w:pPr>
-          <w:hyperlink w:anchor="_Toc188352177" w:history="1">
+          <w:hyperlink w:anchor="_Toc189082456" w:history="1">
             <w:r>
               <w:rPr>
                 <w:rStyle w:val="Hipervnculo"/>
@@ -731,7 +731,7 @@
                 <w:noProof/>
                 <w:webHidden/>
               </w:rPr>
-              <w:instrText xml:space="preserve"> PAGEREF _Toc188352177 \h </w:instrText>
+              <w:instrText xml:space="preserve"> PAGEREF _Toc189082456 \h </w:instrText>
             </w:r>
             <w:r>
               <w:rPr>
@@ -777,7 +777,7 @@
               <w14:ligatures w14:val="standardContextual"/>
             </w:rPr>
           </w:pPr>
-          <w:hyperlink w:anchor="_Toc188352178" w:history="1">
+          <w:hyperlink w:anchor="_Toc189082457" w:history="1">
             <w:r>
               <w:rPr>
                 <w:rStyle w:val="Hipervnculo"/>
@@ -804,7 +804,7 @@
                 <w:noProof/>
                 <w:webHidden/>
               </w:rPr>
-              <w:instrText xml:space="preserve"> PAGEREF _Toc188352178 \h </w:instrText>
+              <w:instrText xml:space="preserve"> PAGEREF _Toc189082457 \h </w:instrText>
             </w:r>
             <w:r>
               <w:rPr>
@@ -850,7 +850,7 @@
               <w14:ligatures w14:val="standardContextual"/>
             </w:rPr>
           </w:pPr>
-          <w:hyperlink w:anchor="_Toc188352179" w:history="1">
+          <w:hyperlink w:anchor="_Toc189082458" w:history="1">
             <w:r>
               <w:rPr>
                 <w:rStyle w:val="Hipervnculo"/>
@@ -877,7 +877,7 @@
                 <w:noProof/>
                 <w:webHidden/>
               </w:rPr>
-              <w:instrText xml:space="preserve"> PAGEREF _Toc188352179 \h </w:instrText>
+              <w:instrText xml:space="preserve"> PAGEREF _Toc189082458 \h </w:instrText>
             </w:r>
             <w:r>
               <w:rPr>
@@ -923,7 +923,7 @@
               <w14:ligatures w14:val="standardContextual"/>
             </w:rPr>
           </w:pPr>
-          <w:hyperlink w:anchor="_Toc188352180" w:history="1">
+          <w:hyperlink w:anchor="_Toc189082459" w:history="1">
             <w:r>
               <w:rPr>
                 <w:rStyle w:val="Hipervnculo"/>
@@ -950,7 +950,7 @@
                 <w:noProof/>
                 <w:webHidden/>
               </w:rPr>
-              <w:instrText xml:space="preserve"> PAGEREF _Toc188352180 \h </w:instrText>
+              <w:instrText xml:space="preserve"> PAGEREF _Toc189082459 \h </w:instrText>
             </w:r>
             <w:r>
               <w:rPr>
@@ -996,7 +996,7 @@
               <w14:ligatures w14:val="standardContextual"/>
             </w:rPr>
           </w:pPr>
-          <w:hyperlink w:anchor="_Toc188352181" w:history="1">
+          <w:hyperlink w:anchor="_Toc189082460" w:history="1">
             <w:r>
               <w:rPr>
                 <w:rStyle w:val="Hipervnculo"/>
@@ -1023,7 +1023,7 @@
                 <w:noProof/>
                 <w:webHidden/>
               </w:rPr>
-              <w:instrText xml:space="preserve"> PAGEREF _Toc188352181 \h </w:instrText>
+              <w:instrText xml:space="preserve"> PAGEREF _Toc189082460 \h </w:instrText>
             </w:r>
             <w:r>
               <w:rPr>
@@ -1069,7 +1069,7 @@
               <w14:ligatures w14:val="standardContextual"/>
             </w:rPr>
           </w:pPr>
-          <w:hyperlink w:anchor="_Toc188352182" w:history="1">
+          <w:hyperlink w:anchor="_Toc189082461" w:history="1">
             <w:r>
               <w:rPr>
                 <w:rStyle w:val="Hipervnculo"/>
@@ -1096,7 +1096,7 @@
                 <w:noProof/>
                 <w:webHidden/>
               </w:rPr>
-              <w:instrText xml:space="preserve"> PAGEREF _Toc188352182 \h </w:instrText>
+              <w:instrText xml:space="preserve"> PAGEREF _Toc189082461 \h </w:instrText>
             </w:r>
             <w:r>
               <w:rPr>
@@ -1142,7 +1142,7 @@
               <w14:ligatures w14:val="standardContextual"/>
             </w:rPr>
           </w:pPr>
-          <w:hyperlink w:anchor="_Toc188352183" w:history="1">
+          <w:hyperlink w:anchor="_Toc189082462" w:history="1">
             <w:r>
               <w:rPr>
                 <w:rStyle w:val="Hipervnculo"/>
@@ -1169,7 +1169,7 @@
                 <w:noProof/>
                 <w:webHidden/>
               </w:rPr>
-              <w:instrText xml:space="preserve"> PAGEREF _Toc188352183 \h </w:instrText>
+              <w:instrText xml:space="preserve"> PAGEREF _Toc189082462 \h </w:instrText>
             </w:r>
             <w:r>
               <w:rPr>
@@ -1215,7 +1215,7 @@
               <w14:ligatures w14:val="standardContextual"/>
             </w:rPr>
           </w:pPr>
-          <w:hyperlink w:anchor="_Toc188352184" w:history="1">
+          <w:hyperlink w:anchor="_Toc189082463" w:history="1">
             <w:r>
               <w:rPr>
                 <w:rStyle w:val="Hipervnculo"/>
@@ -1242,7 +1242,7 @@
                 <w:noProof/>
                 <w:webHidden/>
               </w:rPr>
-              <w:instrText xml:space="preserve"> PAGEREF _Toc188352184 \h </w:instrText>
+              <w:instrText xml:space="preserve"> PAGEREF _Toc189082463 \h </w:instrText>
             </w:r>
             <w:r>
               <w:rPr>
@@ -1288,7 +1288,7 @@
               <w14:ligatures w14:val="standardContextual"/>
             </w:rPr>
           </w:pPr>
-          <w:hyperlink w:anchor="_Toc188352185" w:history="1">
+          <w:hyperlink w:anchor="_Toc189082464" w:history="1">
             <w:r>
               <w:rPr>
                 <w:rStyle w:val="Hipervnculo"/>
@@ -1315,7 +1315,7 @@
                 <w:noProof/>
                 <w:webHidden/>
               </w:rPr>
-              <w:instrText xml:space="preserve"> PAGEREF _Toc188352185 \h </w:instrText>
+              <w:instrText xml:space="preserve"> PAGEREF _Toc189082464 \h </w:instrText>
             </w:r>
             <w:r>
               <w:rPr>
@@ -1361,7 +1361,7 @@
               <w14:ligatures w14:val="standardContextual"/>
             </w:rPr>
           </w:pPr>
-          <w:hyperlink w:anchor="_Toc188352186" w:history="1">
+          <w:hyperlink w:anchor="_Toc189082465" w:history="1">
             <w:r>
               <w:rPr>
                 <w:rStyle w:val="Hipervnculo"/>
@@ -1388,7 +1388,7 @@
                 <w:noProof/>
                 <w:webHidden/>
               </w:rPr>
-              <w:instrText xml:space="preserve"> PAGEREF _Toc188352186 \h </w:instrText>
+              <w:instrText xml:space="preserve"> PAGEREF _Toc189082465 \h </w:instrText>
             </w:r>
             <w:r>
               <w:rPr>
@@ -1434,7 +1434,7 @@
               <w14:ligatures w14:val="standardContextual"/>
             </w:rPr>
           </w:pPr>
-          <w:hyperlink w:anchor="_Toc188352187" w:history="1">
+          <w:hyperlink w:anchor="_Toc189082466" w:history="1">
             <w:r>
               <w:rPr>
                 <w:rStyle w:val="Hipervnculo"/>
@@ -1461,7 +1461,7 @@
                 <w:noProof/>
                 <w:webHidden/>
               </w:rPr>
-              <w:instrText xml:space="preserve"> PAGEREF _Toc188352187 \h </w:instrText>
+              <w:instrText xml:space="preserve"> PAGEREF _Toc189082466 \h </w:instrText>
             </w:r>
             <w:r>
               <w:rPr>
@@ -1507,7 +1507,7 @@
               <w14:ligatures w14:val="standardContextual"/>
             </w:rPr>
           </w:pPr>
-          <w:hyperlink w:anchor="_Toc188352188" w:history="1">
+          <w:hyperlink w:anchor="_Toc189082467" w:history="1">
             <w:r>
               <w:rPr>
                 <w:rStyle w:val="Hipervnculo"/>
@@ -1534,7 +1534,7 @@
                 <w:noProof/>
                 <w:webHidden/>
               </w:rPr>
-              <w:instrText xml:space="preserve"> PAGEREF _Toc188352188 \h </w:instrText>
+              <w:instrText xml:space="preserve"> PAGEREF _Toc189082467 \h </w:instrText>
             </w:r>
             <w:r>
               <w:rPr>
@@ -1580,7 +1580,7 @@
               <w14:ligatures w14:val="standardContextual"/>
             </w:rPr>
           </w:pPr>
-          <w:hyperlink w:anchor="_Toc188352189" w:history="1">
+          <w:hyperlink w:anchor="_Toc189082468" w:history="1">
             <w:r>
               <w:rPr>
                 <w:rStyle w:val="Hipervnculo"/>
@@ -1607,7 +1607,7 @@
                 <w:noProof/>
                 <w:webHidden/>
               </w:rPr>
-              <w:instrText xml:space="preserve"> PAGEREF _Toc188352189 \h </w:instrText>
+              <w:instrText xml:space="preserve"> PAGEREF _Toc189082468 \h </w:instrText>
             </w:r>
             <w:r>
               <w:rPr>
@@ -1653,7 +1653,7 @@
               <w14:ligatures w14:val="standardContextual"/>
             </w:rPr>
           </w:pPr>
-          <w:hyperlink w:anchor="_Toc188352190" w:history="1">
+          <w:hyperlink w:anchor="_Toc189082469" w:history="1">
             <w:r>
               <w:rPr>
                 <w:rStyle w:val="Hipervnculo"/>
@@ -1680,7 +1680,7 @@
                 <w:noProof/>
                 <w:webHidden/>
               </w:rPr>
-              <w:instrText xml:space="preserve"> PAGEREF _Toc188352190 \h </w:instrText>
+              <w:instrText xml:space="preserve"> PAGEREF _Toc189082469 \h </w:instrText>
             </w:r>
             <w:r>
               <w:rPr>
@@ -1726,7 +1726,7 @@
               <w14:ligatures w14:val="standardContextual"/>
             </w:rPr>
           </w:pPr>
-          <w:hyperlink w:anchor="_Toc188352191" w:history="1">
+          <w:hyperlink w:anchor="_Toc189082470" w:history="1">
             <w:r>
               <w:rPr>
                 <w:rStyle w:val="Hipervnculo"/>
@@ -1753,7 +1753,7 @@
                 <w:noProof/>
                 <w:webHidden/>
               </w:rPr>
-              <w:instrText xml:space="preserve"> PAGEREF _Toc188352191 \h </w:instrText>
+              <w:instrText xml:space="preserve"> PAGEREF _Toc189082470 \h </w:instrText>
             </w:r>
             <w:r>
               <w:rPr>
@@ -1799,7 +1799,7 @@
               <w14:ligatures w14:val="standardContextual"/>
             </w:rPr>
           </w:pPr>
-          <w:hyperlink w:anchor="_Toc188352192" w:history="1">
+          <w:hyperlink w:anchor="_Toc189082471" w:history="1">
             <w:r>
               <w:rPr>
                 <w:rStyle w:val="Hipervnculo"/>
@@ -1826,7 +1826,7 @@
                 <w:noProof/>
                 <w:webHidden/>
               </w:rPr>
-              <w:instrText xml:space="preserve"> PAGEREF _Toc188352192 \h </w:instrText>
+              <w:instrText xml:space="preserve"> PAGEREF _Toc189082471 \h </w:instrText>
             </w:r>
             <w:r>
               <w:rPr>
@@ -1872,7 +1872,7 @@
               <w14:ligatures w14:val="standardContextual"/>
             </w:rPr>
           </w:pPr>
-          <w:hyperlink w:anchor="_Toc188352193" w:history="1">
+          <w:hyperlink w:anchor="_Toc189082472" w:history="1">
             <w:r>
               <w:rPr>
                 <w:rStyle w:val="Hipervnculo"/>
@@ -1899,7 +1899,7 @@
                 <w:noProof/>
                 <w:webHidden/>
               </w:rPr>
-              <w:instrText xml:space="preserve"> PAGEREF _Toc188352193 \h </w:instrText>
+              <w:instrText xml:space="preserve"> PAGEREF _Toc189082472 \h </w:instrText>
             </w:r>
             <w:r>
               <w:rPr>
@@ -1945,7 +1945,7 @@
               <w14:ligatures w14:val="standardContextual"/>
             </w:rPr>
           </w:pPr>
-          <w:hyperlink w:anchor="_Toc188352194" w:history="1">
+          <w:hyperlink w:anchor="_Toc189082473" w:history="1">
             <w:r>
               <w:rPr>
                 <w:rStyle w:val="Hipervnculo"/>
@@ -1972,7 +1972,7 @@
                 <w:noProof/>
                 <w:webHidden/>
               </w:rPr>
-              <w:instrText xml:space="preserve"> PAGEREF _Toc188352194 \h </w:instrText>
+              <w:instrText xml:space="preserve"> PAGEREF _Toc189082473 \h </w:instrText>
             </w:r>
             <w:r>
               <w:rPr>
@@ -2018,7 +2018,7 @@
               <w14:ligatures w14:val="standardContextual"/>
             </w:rPr>
           </w:pPr>
-          <w:hyperlink w:anchor="_Toc188352195" w:history="1">
+          <w:hyperlink w:anchor="_Toc189082474" w:history="1">
             <w:r>
               <w:rPr>
                 <w:rStyle w:val="Hipervnculo"/>
@@ -2045,7 +2045,7 @@
                 <w:noProof/>
                 <w:webHidden/>
               </w:rPr>
-              <w:instrText xml:space="preserve"> PAGEREF _Toc188352195 \h </w:instrText>
+              <w:instrText xml:space="preserve"> PAGEREF _Toc189082474 \h </w:instrText>
             </w:r>
             <w:r>
               <w:rPr>
@@ -2091,7 +2091,7 @@
               <w14:ligatures w14:val="standardContextual"/>
             </w:rPr>
           </w:pPr>
-          <w:hyperlink w:anchor="_Toc188352196" w:history="1">
+          <w:hyperlink w:anchor="_Toc189082475" w:history="1">
             <w:r>
               <w:rPr>
                 <w:rStyle w:val="Hipervnculo"/>
@@ -2118,7 +2118,7 @@
                 <w:noProof/>
                 <w:webHidden/>
               </w:rPr>
-              <w:instrText xml:space="preserve"> PAGEREF _Toc188352196 \h </w:instrText>
+              <w:instrText xml:space="preserve"> PAGEREF _Toc189082475 \h </w:instrText>
             </w:r>
             <w:r>
               <w:rPr>
@@ -2164,7 +2164,7 @@
               <w14:ligatures w14:val="standardContextual"/>
             </w:rPr>
           </w:pPr>
-          <w:hyperlink w:anchor="_Toc188352197" w:history="1">
+          <w:hyperlink w:anchor="_Toc189082476" w:history="1">
             <w:r>
               <w:rPr>
                 <w:rStyle w:val="Hipervnculo"/>
@@ -2191,7 +2191,7 @@
                 <w:noProof/>
                 <w:webHidden/>
               </w:rPr>
-              <w:instrText xml:space="preserve"> PAGEREF _Toc188352197 \h </w:instrText>
+              <w:instrText xml:space="preserve"> PAGEREF _Toc189082476 \h </w:instrText>
             </w:r>
             <w:r>
               <w:rPr>
@@ -2237,7 +2237,7 @@
               <w14:ligatures w14:val="standardContextual"/>
             </w:rPr>
           </w:pPr>
-          <w:hyperlink w:anchor="_Toc188352198" w:history="1">
+          <w:hyperlink w:anchor="_Toc189082477" w:history="1">
             <w:r>
               <w:rPr>
                 <w:rStyle w:val="Hipervnculo"/>
@@ -2264,7 +2264,7 @@
                 <w:noProof/>
                 <w:webHidden/>
               </w:rPr>
-              <w:instrText xml:space="preserve"> PAGEREF _Toc188352198 \h </w:instrText>
+              <w:instrText xml:space="preserve"> PAGEREF _Toc189082477 \h </w:instrText>
             </w:r>
             <w:r>
               <w:rPr>
@@ -2310,7 +2310,7 @@
               <w14:ligatures w14:val="standardContextual"/>
             </w:rPr>
           </w:pPr>
-          <w:hyperlink w:anchor="_Toc188352199" w:history="1">
+          <w:hyperlink w:anchor="_Toc189082478" w:history="1">
             <w:r>
               <w:rPr>
                 <w:rStyle w:val="Hipervnculo"/>
@@ -2337,7 +2337,7 @@
                 <w:noProof/>
                 <w:webHidden/>
               </w:rPr>
-              <w:instrText xml:space="preserve"> PAGEREF _Toc188352199 \h </w:instrText>
+              <w:instrText xml:space="preserve"> PAGEREF _Toc189082478 \h </w:instrText>
             </w:r>
             <w:r>
               <w:rPr>
@@ -2383,7 +2383,7 @@
               <w14:ligatures w14:val="standardContextual"/>
             </w:rPr>
           </w:pPr>
-          <w:hyperlink w:anchor="_Toc188352200" w:history="1">
+          <w:hyperlink w:anchor="_Toc189082479" w:history="1">
             <w:r>
               <w:rPr>
                 <w:rStyle w:val="Hipervnculo"/>
@@ -2410,7 +2410,7 @@
                 <w:noProof/>
                 <w:webHidden/>
               </w:rPr>
-              <w:instrText xml:space="preserve"> PAGEREF _Toc188352200 \h </w:instrText>
+              <w:instrText xml:space="preserve"> PAGEREF _Toc189082479 \h </w:instrText>
             </w:r>
             <w:r>
               <w:rPr>
@@ -2456,7 +2456,7 @@
               <w14:ligatures w14:val="standardContextual"/>
             </w:rPr>
           </w:pPr>
-          <w:hyperlink w:anchor="_Toc188352201" w:history="1">
+          <w:hyperlink w:anchor="_Toc189082480" w:history="1">
             <w:r>
               <w:rPr>
                 <w:rStyle w:val="Hipervnculo"/>
@@ -2483,7 +2483,7 @@
                 <w:noProof/>
                 <w:webHidden/>
               </w:rPr>
-              <w:instrText xml:space="preserve"> PAGEREF _Toc188352201 \h </w:instrText>
+              <w:instrText xml:space="preserve"> PAGEREF _Toc189082480 \h </w:instrText>
             </w:r>
             <w:r>
               <w:rPr>
@@ -2529,7 +2529,7 @@
               <w14:ligatures w14:val="standardContextual"/>
             </w:rPr>
           </w:pPr>
-          <w:hyperlink w:anchor="_Toc188352202" w:history="1">
+          <w:hyperlink w:anchor="_Toc189082481" w:history="1">
             <w:r>
               <w:rPr>
                 <w:rStyle w:val="Hipervnculo"/>
@@ -2556,7 +2556,7 @@
                 <w:noProof/>
                 <w:webHidden/>
               </w:rPr>
-              <w:instrText xml:space="preserve"> PAGEREF _Toc188352202 \h </w:instrText>
+              <w:instrText xml:space="preserve"> PAGEREF _Toc189082481 \h </w:instrText>
             </w:r>
             <w:r>
               <w:rPr>
@@ -2602,7 +2602,7 @@
               <w14:ligatures w14:val="standardContextual"/>
             </w:rPr>
           </w:pPr>
-          <w:hyperlink w:anchor="_Toc188352203" w:history="1">
+          <w:hyperlink w:anchor="_Toc189082482" w:history="1">
             <w:r>
               <w:rPr>
                 <w:rStyle w:val="Hipervnculo"/>
@@ -2629,7 +2629,7 @@
                 <w:noProof/>
                 <w:webHidden/>
               </w:rPr>
-              <w:instrText xml:space="preserve"> PAGEREF _Toc188352203 \h </w:instrText>
+              <w:instrText xml:space="preserve"> PAGEREF _Toc189082482 \h </w:instrText>
             </w:r>
             <w:r>
               <w:rPr>
@@ -2675,7 +2675,7 @@
               <w14:ligatures w14:val="standardContextual"/>
             </w:rPr>
           </w:pPr>
-          <w:hyperlink w:anchor="_Toc188352204" w:history="1">
+          <w:hyperlink w:anchor="_Toc189082483" w:history="1">
             <w:r>
               <w:rPr>
                 <w:rStyle w:val="Hipervnculo"/>
@@ -2702,7 +2702,7 @@
                 <w:noProof/>
                 <w:webHidden/>
               </w:rPr>
-              <w:instrText xml:space="preserve"> PAGEREF _Toc188352204 \h </w:instrText>
+              <w:instrText xml:space="preserve"> PAGEREF _Toc189082483 \h </w:instrText>
             </w:r>
             <w:r>
               <w:rPr>
@@ -2748,7 +2748,7 @@
               <w14:ligatures w14:val="standardContextual"/>
             </w:rPr>
           </w:pPr>
-          <w:hyperlink w:anchor="_Toc188352205" w:history="1">
+          <w:hyperlink w:anchor="_Toc189082484" w:history="1">
             <w:r>
               <w:rPr>
                 <w:rStyle w:val="Hipervnculo"/>
@@ -2775,7 +2775,7 @@
                 <w:noProof/>
                 <w:webHidden/>
               </w:rPr>
-              <w:instrText xml:space="preserve"> PAGEREF _Toc188352205 \h </w:instrText>
+              <w:instrText xml:space="preserve"> PAGEREF _Toc189082484 \h </w:instrText>
             </w:r>
             <w:r>
               <w:rPr>
@@ -2821,7 +2821,7 @@
               <w14:ligatures w14:val="standardContextual"/>
             </w:rPr>
           </w:pPr>
-          <w:hyperlink w:anchor="_Toc188352206" w:history="1">
+          <w:hyperlink w:anchor="_Toc189082485" w:history="1">
             <w:r>
               <w:rPr>
                 <w:rStyle w:val="Hipervnculo"/>
@@ -2848,7 +2848,7 @@
                 <w:noProof/>
                 <w:webHidden/>
               </w:rPr>
-              <w:instrText xml:space="preserve"> PAGEREF _Toc188352206 \h </w:instrText>
+              <w:instrText xml:space="preserve"> PAGEREF _Toc189082485 \h </w:instrText>
             </w:r>
             <w:r>
               <w:rPr>
@@ -2894,7 +2894,7 @@
               <w14:ligatures w14:val="standardContextual"/>
             </w:rPr>
           </w:pPr>
-          <w:hyperlink w:anchor="_Toc188352207" w:history="1">
+          <w:hyperlink w:anchor="_Toc189082486" w:history="1">
             <w:r>
               <w:rPr>
                 <w:rStyle w:val="Hipervnculo"/>
@@ -2921,7 +2921,7 @@
                 <w:noProof/>
                 <w:webHidden/>
               </w:rPr>
-              <w:instrText xml:space="preserve"> PAGEREF _Toc188352207 \h </w:instrText>
+              <w:instrText xml:space="preserve"> PAGEREF _Toc189082486 \h </w:instrText>
             </w:r>
             <w:r>
               <w:rPr>
@@ -2967,7 +2967,7 @@
               <w14:ligatures w14:val="standardContextual"/>
             </w:rPr>
           </w:pPr>
-          <w:hyperlink w:anchor="_Toc188352208" w:history="1">
+          <w:hyperlink w:anchor="_Toc189082487" w:history="1">
             <w:r>
               <w:rPr>
                 <w:rStyle w:val="Hipervnculo"/>
@@ -2994,7 +2994,7 @@
                 <w:noProof/>
                 <w:webHidden/>
               </w:rPr>
-              <w:instrText xml:space="preserve"> PAGEREF _Toc188352208 \h </w:instrText>
+              <w:instrText xml:space="preserve"> PAGEREF _Toc189082487 \h </w:instrText>
             </w:r>
             <w:r>
               <w:rPr>
@@ -3040,7 +3040,7 @@
               <w14:ligatures w14:val="standardContextual"/>
             </w:rPr>
           </w:pPr>
-          <w:hyperlink w:anchor="_Toc188352209" w:history="1">
+          <w:hyperlink w:anchor="_Toc189082488" w:history="1">
             <w:r>
               <w:rPr>
                 <w:rStyle w:val="Hipervnculo"/>
@@ -3067,7 +3067,7 @@
                 <w:noProof/>
                 <w:webHidden/>
               </w:rPr>
-              <w:instrText xml:space="preserve"> PAGEREF _Toc188352209 \h </w:instrText>
+              <w:instrText xml:space="preserve"> PAGEREF _Toc189082488 \h </w:instrText>
             </w:r>
             <w:r>
               <w:rPr>
@@ -3113,7 +3113,7 @@
               <w14:ligatures w14:val="standardContextual"/>
             </w:rPr>
           </w:pPr>
-          <w:hyperlink w:anchor="_Toc188352210" w:history="1">
+          <w:hyperlink w:anchor="_Toc189082489" w:history="1">
             <w:r>
               <w:rPr>
                 <w:rStyle w:val="Hipervnculo"/>
@@ -3140,7 +3140,7 @@
                 <w:noProof/>
                 <w:webHidden/>
               </w:rPr>
-              <w:instrText xml:space="preserve"> PAGEREF _Toc188352210 \h </w:instrText>
+              <w:instrText xml:space="preserve"> PAGEREF _Toc189082489 \h </w:instrText>
             </w:r>
             <w:r>
               <w:rPr>
@@ -3186,7 +3186,7 @@
               <w14:ligatures w14:val="standardContextual"/>
             </w:rPr>
           </w:pPr>
-          <w:hyperlink w:anchor="_Toc188352211" w:history="1">
+          <w:hyperlink w:anchor="_Toc189082490" w:history="1">
             <w:r>
               <w:rPr>
                 <w:rStyle w:val="Hipervnculo"/>
@@ -3213,7 +3213,7 @@
                 <w:noProof/>
                 <w:webHidden/>
               </w:rPr>
-              <w:instrText xml:space="preserve"> PAGEREF _Toc188352211 \h </w:instrText>
+              <w:instrText xml:space="preserve"> PAGEREF _Toc189082490 \h </w:instrText>
             </w:r>
             <w:r>
               <w:rPr>
@@ -3259,7 +3259,7 @@
               <w14:ligatures w14:val="standardContextual"/>
             </w:rPr>
           </w:pPr>
-          <w:hyperlink w:anchor="_Toc188352212" w:history="1">
+          <w:hyperlink w:anchor="_Toc189082491" w:history="1">
             <w:r>
               <w:rPr>
                 <w:rStyle w:val="Hipervnculo"/>
@@ -3286,7 +3286,7 @@
                 <w:noProof/>
                 <w:webHidden/>
               </w:rPr>
-              <w:instrText xml:space="preserve"> PAGEREF _Toc188352212 \h </w:instrText>
+              <w:instrText xml:space="preserve"> PAGEREF _Toc189082491 \h </w:instrText>
             </w:r>
             <w:r>
               <w:rPr>
@@ -3332,7 +3332,7 @@
               <w14:ligatures w14:val="standardContextual"/>
             </w:rPr>
           </w:pPr>
-          <w:hyperlink w:anchor="_Toc188352213" w:history="1">
+          <w:hyperlink w:anchor="_Toc189082492" w:history="1">
             <w:r>
               <w:rPr>
                 <w:rStyle w:val="Hipervnculo"/>
@@ -3359,7 +3359,7 @@
                 <w:noProof/>
                 <w:webHidden/>
               </w:rPr>
-              <w:instrText xml:space="preserve"> PAGEREF _Toc188352213 \h </w:instrText>
+              <w:instrText xml:space="preserve"> PAGEREF _Toc189082492 \h </w:instrText>
             </w:r>
             <w:r>
               <w:rPr>
@@ -3405,7 +3405,7 @@
               <w14:ligatures w14:val="standardContextual"/>
             </w:rPr>
           </w:pPr>
-          <w:hyperlink w:anchor="_Toc188352214" w:history="1">
+          <w:hyperlink w:anchor="_Toc189082493" w:history="1">
             <w:r>
               <w:rPr>
                 <w:rStyle w:val="Hipervnculo"/>
@@ -3432,7 +3432,7 @@
                 <w:noProof/>
                 <w:webHidden/>
               </w:rPr>
-              <w:instrText xml:space="preserve"> PAGEREF _Toc188352214 \h </w:instrText>
+              <w:instrText xml:space="preserve"> PAGEREF _Toc189082493 \h </w:instrText>
             </w:r>
             <w:r>
               <w:rPr>
@@ -3478,7 +3478,7 @@
               <w14:ligatures w14:val="standardContextual"/>
             </w:rPr>
           </w:pPr>
-          <w:hyperlink w:anchor="_Toc188352215" w:history="1">
+          <w:hyperlink w:anchor="_Toc189082494" w:history="1">
             <w:r>
               <w:rPr>
                 <w:rStyle w:val="Hipervnculo"/>
@@ -3505,7 +3505,7 @@
                 <w:noProof/>
                 <w:webHidden/>
               </w:rPr>
-              <w:instrText xml:space="preserve"> PAGEREF _Toc188352215 \h </w:instrText>
+              <w:instrText xml:space="preserve"> PAGEREF _Toc189082494 \h </w:instrText>
             </w:r>
             <w:r>
               <w:rPr>
@@ -3551,7 +3551,7 @@
               <w14:ligatures w14:val="standardContextual"/>
             </w:rPr>
           </w:pPr>
-          <w:hyperlink w:anchor="_Toc188352216" w:history="1">
+          <w:hyperlink w:anchor="_Toc189082495" w:history="1">
             <w:r>
               <w:rPr>
                 <w:rStyle w:val="Hipervnculo"/>
@@ -3578,7 +3578,7 @@
                 <w:noProof/>
                 <w:webHidden/>
               </w:rPr>
-              <w:instrText xml:space="preserve"> PAGEREF _Toc188352216 \h </w:instrText>
+              <w:instrText xml:space="preserve"> PAGEREF _Toc189082495 \h </w:instrText>
             </w:r>
             <w:r>
               <w:rPr>
@@ -3624,7 +3624,7 @@
               <w14:ligatures w14:val="standardContextual"/>
             </w:rPr>
           </w:pPr>
-          <w:hyperlink w:anchor="_Toc188352217" w:history="1">
+          <w:hyperlink w:anchor="_Toc189082496" w:history="1">
             <w:r>
               <w:rPr>
                 <w:rStyle w:val="Hipervnculo"/>
@@ -3651,7 +3651,7 @@
                 <w:noProof/>
                 <w:webHidden/>
               </w:rPr>
-              <w:instrText xml:space="preserve"> PAGEREF _Toc188352217 \h </w:instrText>
+              <w:instrText xml:space="preserve"> PAGEREF _Toc189082496 \h </w:instrText>
             </w:r>
             <w:r>
               <w:rPr>
@@ -3697,7 +3697,7 @@
               <w14:ligatures w14:val="standardContextual"/>
             </w:rPr>
           </w:pPr>
-          <w:hyperlink w:anchor="_Toc188352218" w:history="1">
+          <w:hyperlink w:anchor="_Toc189082497" w:history="1">
             <w:r>
               <w:rPr>
                 <w:rStyle w:val="Hipervnculo"/>
@@ -3724,7 +3724,7 @@
                 <w:noProof/>
                 <w:webHidden/>
               </w:rPr>
-              <w:instrText xml:space="preserve"> PAGEREF _Toc188352218 \h </w:instrText>
+              <w:instrText xml:space="preserve"> PAGEREF _Toc189082497 \h </w:instrText>
             </w:r>
             <w:r>
               <w:rPr>
@@ -3770,7 +3770,7 @@
               <w14:ligatures w14:val="standardContextual"/>
             </w:rPr>
           </w:pPr>
-          <w:hyperlink w:anchor="_Toc188352219" w:history="1">
+          <w:hyperlink w:anchor="_Toc189082498" w:history="1">
             <w:r>
               <w:rPr>
                 <w:rStyle w:val="Hipervnculo"/>
@@ -3797,7 +3797,7 @@
                 <w:noProof/>
                 <w:webHidden/>
               </w:rPr>
-              <w:instrText xml:space="preserve"> PAGEREF _Toc188352219 \h </w:instrText>
+              <w:instrText xml:space="preserve"> PAGEREF _Toc189082498 \h </w:instrText>
             </w:r>
             <w:r>
               <w:rPr>
@@ -3843,7 +3843,7 @@
               <w14:ligatures w14:val="standardContextual"/>
             </w:rPr>
           </w:pPr>
-          <w:hyperlink w:anchor="_Toc188352220" w:history="1">
+          <w:hyperlink w:anchor="_Toc189082499" w:history="1">
             <w:r>
               <w:rPr>
                 <w:rStyle w:val="Hipervnculo"/>
@@ -3870,7 +3870,7 @@
                 <w:noProof/>
                 <w:webHidden/>
               </w:rPr>
-              <w:instrText xml:space="preserve"> PAGEREF _Toc188352220 \h </w:instrText>
+              <w:instrText xml:space="preserve"> PAGEREF _Toc189082499 \h </w:instrText>
             </w:r>
             <w:r>
               <w:rPr>
@@ -3916,7 +3916,7 @@
               <w14:ligatures w14:val="standardContextual"/>
             </w:rPr>
           </w:pPr>
-          <w:hyperlink w:anchor="_Toc188352221" w:history="1">
+          <w:hyperlink w:anchor="_Toc189082500" w:history="1">
             <w:r>
               <w:rPr>
                 <w:rStyle w:val="Hipervnculo"/>
@@ -3943,7 +3943,7 @@
                 <w:noProof/>
                 <w:webHidden/>
               </w:rPr>
-              <w:instrText xml:space="preserve"> PAGEREF _Toc188352221 \h </w:instrText>
+              <w:instrText xml:space="preserve"> PAGEREF _Toc189082500 \h </w:instrText>
             </w:r>
             <w:r>
               <w:rPr>
@@ -3989,7 +3989,7 @@
               <w14:ligatures w14:val="standardContextual"/>
             </w:rPr>
           </w:pPr>
-          <w:hyperlink w:anchor="_Toc188352222" w:history="1">
+          <w:hyperlink w:anchor="_Toc189082501" w:history="1">
             <w:r>
               <w:rPr>
                 <w:rStyle w:val="Hipervnculo"/>
@@ -4016,7 +4016,7 @@
                 <w:noProof/>
                 <w:webHidden/>
               </w:rPr>
-              <w:instrText xml:space="preserve"> PAGEREF _Toc188352222 \h </w:instrText>
+              <w:instrText xml:space="preserve"> PAGEREF _Toc189082501 \h </w:instrText>
             </w:r>
             <w:r>
               <w:rPr>
@@ -4062,7 +4062,7 @@
               <w14:ligatures w14:val="standardContextual"/>
             </w:rPr>
           </w:pPr>
-          <w:hyperlink w:anchor="_Toc188352223" w:history="1">
+          <w:hyperlink w:anchor="_Toc189082502" w:history="1">
             <w:r>
               <w:rPr>
                 <w:rStyle w:val="Hipervnculo"/>
@@ -4089,7 +4089,7 @@
                 <w:noProof/>
                 <w:webHidden/>
               </w:rPr>
-              <w:instrText xml:space="preserve"> PAGEREF _Toc188352223 \h </w:instrText>
+              <w:instrText xml:space="preserve"> PAGEREF _Toc189082502 \h </w:instrText>
             </w:r>
             <w:r>
               <w:rPr>
@@ -4135,7 +4135,7 @@
               <w14:ligatures w14:val="standardContextual"/>
             </w:rPr>
           </w:pPr>
-          <w:hyperlink w:anchor="_Toc188352224" w:history="1">
+          <w:hyperlink w:anchor="_Toc189082503" w:history="1">
             <w:r>
               <w:rPr>
                 <w:rStyle w:val="Hipervnculo"/>
@@ -4162,7 +4162,7 @@
                 <w:noProof/>
                 <w:webHidden/>
               </w:rPr>
-              <w:instrText xml:space="preserve"> PAGEREF _Toc188352224 \h </w:instrText>
+              <w:instrText xml:space="preserve"> PAGEREF _Toc189082503 \h </w:instrText>
             </w:r>
             <w:r>
               <w:rPr>
@@ -4208,7 +4208,7 @@
               <w14:ligatures w14:val="standardContextual"/>
             </w:rPr>
           </w:pPr>
-          <w:hyperlink w:anchor="_Toc188352225" w:history="1">
+          <w:hyperlink w:anchor="_Toc189082504" w:history="1">
             <w:r>
               <w:rPr>
                 <w:rStyle w:val="Hipervnculo"/>
@@ -4235,7 +4235,7 @@
                 <w:noProof/>
                 <w:webHidden/>
               </w:rPr>
-              <w:instrText xml:space="preserve"> PAGEREF _Toc188352225 \h </w:instrText>
+              <w:instrText xml:space="preserve"> PAGEREF _Toc189082504 \h </w:instrText>
             </w:r>
             <w:r>
               <w:rPr>
@@ -4256,6 +4256,371 @@
                 <w:webHidden/>
               </w:rPr>
               <w:t>11</w:t>
+            </w:r>
+            <w:r>
+              <w:rPr>
+                <w:noProof/>
+                <w:webHidden/>
+              </w:rPr>
+              <w:fldChar w:fldCharType="end"/>
+            </w:r>
+          </w:hyperlink>
+        </w:p>
+        <w:p>
+          <w:pPr>
+            <w:pStyle w:val="TDC3"/>
+            <w:tabs>
+              <w:tab w:val="right" w:leader="dot" w:pos="8494"/>
+            </w:tabs>
+            <w:rPr>
+              <w:rFonts w:asciiTheme="minorHAnsi" w:eastAsiaTheme="minorEastAsia" w:hAnsiTheme="minorHAnsi" w:cstheme="minorBidi"/>
+              <w:noProof/>
+              <w:kern w:val="2"/>
+              <w:szCs w:val="24"/>
+              <w:lang w:eastAsia="es-ES" w:bidi="ar-SA"/>
+              <w14:ligatures w14:val="standardContextual"/>
+            </w:rPr>
+          </w:pPr>
+          <w:hyperlink w:anchor="_Toc189082505" w:history="1">
+            <w:r>
+              <w:rPr>
+                <w:rStyle w:val="Hipervnculo"/>
+                <w:noProof/>
+              </w:rPr>
+              <w:t>Navbar</w:t>
+            </w:r>
+            <w:r>
+              <w:rPr>
+                <w:noProof/>
+                <w:webHidden/>
+              </w:rPr>
+              <w:tab/>
+            </w:r>
+            <w:r>
+              <w:rPr>
+                <w:noProof/>
+                <w:webHidden/>
+              </w:rPr>
+              <w:fldChar w:fldCharType="begin"/>
+            </w:r>
+            <w:r>
+              <w:rPr>
+                <w:noProof/>
+                <w:webHidden/>
+              </w:rPr>
+              <w:instrText xml:space="preserve"> PAGEREF _Toc189082505 \h </w:instrText>
+            </w:r>
+            <w:r>
+              <w:rPr>
+                <w:noProof/>
+                <w:webHidden/>
+              </w:rPr>
+            </w:r>
+            <w:r>
+              <w:rPr>
+                <w:noProof/>
+                <w:webHidden/>
+              </w:rPr>
+              <w:fldChar w:fldCharType="separate"/>
+            </w:r>
+            <w:r>
+              <w:rPr>
+                <w:noProof/>
+                <w:webHidden/>
+              </w:rPr>
+              <w:t>12</w:t>
+            </w:r>
+            <w:r>
+              <w:rPr>
+                <w:noProof/>
+                <w:webHidden/>
+              </w:rPr>
+              <w:fldChar w:fldCharType="end"/>
+            </w:r>
+          </w:hyperlink>
+        </w:p>
+        <w:p>
+          <w:pPr>
+            <w:pStyle w:val="TDC3"/>
+            <w:tabs>
+              <w:tab w:val="right" w:leader="dot" w:pos="8494"/>
+            </w:tabs>
+            <w:rPr>
+              <w:rFonts w:asciiTheme="minorHAnsi" w:eastAsiaTheme="minorEastAsia" w:hAnsiTheme="minorHAnsi" w:cstheme="minorBidi"/>
+              <w:noProof/>
+              <w:kern w:val="2"/>
+              <w:szCs w:val="24"/>
+              <w:lang w:eastAsia="es-ES" w:bidi="ar-SA"/>
+              <w14:ligatures w14:val="standardContextual"/>
+            </w:rPr>
+          </w:pPr>
+          <w:hyperlink w:anchor="_Toc189082506" w:history="1">
+            <w:r>
+              <w:rPr>
+                <w:rStyle w:val="Hipervnculo"/>
+                <w:noProof/>
+              </w:rPr>
+              <w:t>Fuentes y texto</w:t>
+            </w:r>
+            <w:r>
+              <w:rPr>
+                <w:noProof/>
+                <w:webHidden/>
+              </w:rPr>
+              <w:tab/>
+            </w:r>
+            <w:r>
+              <w:rPr>
+                <w:noProof/>
+                <w:webHidden/>
+              </w:rPr>
+              <w:fldChar w:fldCharType="begin"/>
+            </w:r>
+            <w:r>
+              <w:rPr>
+                <w:noProof/>
+                <w:webHidden/>
+              </w:rPr>
+              <w:instrText xml:space="preserve"> PAGEREF _Toc189082506 \h </w:instrText>
+            </w:r>
+            <w:r>
+              <w:rPr>
+                <w:noProof/>
+                <w:webHidden/>
+              </w:rPr>
+            </w:r>
+            <w:r>
+              <w:rPr>
+                <w:noProof/>
+                <w:webHidden/>
+              </w:rPr>
+              <w:fldChar w:fldCharType="separate"/>
+            </w:r>
+            <w:r>
+              <w:rPr>
+                <w:noProof/>
+                <w:webHidden/>
+              </w:rPr>
+              <w:t>12</w:t>
+            </w:r>
+            <w:r>
+              <w:rPr>
+                <w:noProof/>
+                <w:webHidden/>
+              </w:rPr>
+              <w:fldChar w:fldCharType="end"/>
+            </w:r>
+          </w:hyperlink>
+        </w:p>
+        <w:p>
+          <w:pPr>
+            <w:pStyle w:val="TDC3"/>
+            <w:tabs>
+              <w:tab w:val="right" w:leader="dot" w:pos="8494"/>
+            </w:tabs>
+            <w:rPr>
+              <w:rFonts w:asciiTheme="minorHAnsi" w:eastAsiaTheme="minorEastAsia" w:hAnsiTheme="minorHAnsi" w:cstheme="minorBidi"/>
+              <w:noProof/>
+              <w:kern w:val="2"/>
+              <w:szCs w:val="24"/>
+              <w:lang w:eastAsia="es-ES" w:bidi="ar-SA"/>
+              <w14:ligatures w14:val="standardContextual"/>
+            </w:rPr>
+          </w:pPr>
+          <w:hyperlink w:anchor="_Toc189082507" w:history="1">
+            <w:r>
+              <w:rPr>
+                <w:rStyle w:val="Hipervnculo"/>
+                <w:noProof/>
+              </w:rPr>
+              <w:t>Form</w:t>
+            </w:r>
+            <w:r>
+              <w:rPr>
+                <w:noProof/>
+                <w:webHidden/>
+              </w:rPr>
+              <w:tab/>
+            </w:r>
+            <w:r>
+              <w:rPr>
+                <w:noProof/>
+                <w:webHidden/>
+              </w:rPr>
+              <w:fldChar w:fldCharType="begin"/>
+            </w:r>
+            <w:r>
+              <w:rPr>
+                <w:noProof/>
+                <w:webHidden/>
+              </w:rPr>
+              <w:instrText xml:space="preserve"> PAGEREF _Toc189082507 \h </w:instrText>
+            </w:r>
+            <w:r>
+              <w:rPr>
+                <w:noProof/>
+                <w:webHidden/>
+              </w:rPr>
+            </w:r>
+            <w:r>
+              <w:rPr>
+                <w:noProof/>
+                <w:webHidden/>
+              </w:rPr>
+              <w:fldChar w:fldCharType="separate"/>
+            </w:r>
+            <w:r>
+              <w:rPr>
+                <w:noProof/>
+                <w:webHidden/>
+              </w:rPr>
+              <w:t>12</w:t>
+            </w:r>
+            <w:r>
+              <w:rPr>
+                <w:noProof/>
+                <w:webHidden/>
+              </w:rPr>
+              <w:fldChar w:fldCharType="end"/>
+            </w:r>
+          </w:hyperlink>
+        </w:p>
+        <w:p>
+          <w:pPr>
+            <w:pStyle w:val="TDC3"/>
+            <w:tabs>
+              <w:tab w:val="right" w:leader="dot" w:pos="8494"/>
+            </w:tabs>
+            <w:rPr>
+              <w:rFonts w:asciiTheme="minorHAnsi" w:eastAsiaTheme="minorEastAsia" w:hAnsiTheme="minorHAnsi" w:cstheme="minorBidi"/>
+              <w:noProof/>
+              <w:kern w:val="2"/>
+              <w:szCs w:val="24"/>
+              <w:lang w:eastAsia="es-ES" w:bidi="ar-SA"/>
+              <w14:ligatures w14:val="standardContextual"/>
+            </w:rPr>
+          </w:pPr>
+          <w:hyperlink w:anchor="_Toc189082508" w:history="1">
+            <w:r>
+              <w:rPr>
+                <w:rStyle w:val="Hipervnculo"/>
+                <w:noProof/>
+              </w:rPr>
+              <w:t>Card</w:t>
+            </w:r>
+            <w:r>
+              <w:rPr>
+                <w:noProof/>
+                <w:webHidden/>
+              </w:rPr>
+              <w:tab/>
+            </w:r>
+            <w:r>
+              <w:rPr>
+                <w:noProof/>
+                <w:webHidden/>
+              </w:rPr>
+              <w:fldChar w:fldCharType="begin"/>
+            </w:r>
+            <w:r>
+              <w:rPr>
+                <w:noProof/>
+                <w:webHidden/>
+              </w:rPr>
+              <w:instrText xml:space="preserve"> PAGEREF _Toc189082508 \h </w:instrText>
+            </w:r>
+            <w:r>
+              <w:rPr>
+                <w:noProof/>
+                <w:webHidden/>
+              </w:rPr>
+            </w:r>
+            <w:r>
+              <w:rPr>
+                <w:noProof/>
+                <w:webHidden/>
+              </w:rPr>
+              <w:fldChar w:fldCharType="separate"/>
+            </w:r>
+            <w:r>
+              <w:rPr>
+                <w:noProof/>
+                <w:webHidden/>
+              </w:rPr>
+              <w:t>13</w:t>
+            </w:r>
+            <w:r>
+              <w:rPr>
+                <w:noProof/>
+                <w:webHidden/>
+              </w:rPr>
+              <w:fldChar w:fldCharType="end"/>
+            </w:r>
+          </w:hyperlink>
+        </w:p>
+        <w:p>
+          <w:pPr>
+            <w:pStyle w:val="TDC3"/>
+            <w:tabs>
+              <w:tab w:val="right" w:leader="dot" w:pos="8494"/>
+            </w:tabs>
+            <w:rPr>
+              <w:rFonts w:asciiTheme="minorHAnsi" w:eastAsiaTheme="minorEastAsia" w:hAnsiTheme="minorHAnsi" w:cstheme="minorBidi"/>
+              <w:noProof/>
+              <w:kern w:val="2"/>
+              <w:szCs w:val="24"/>
+              <w:lang w:eastAsia="es-ES" w:bidi="ar-SA"/>
+              <w14:ligatures w14:val="standardContextual"/>
+            </w:rPr>
+          </w:pPr>
+          <w:hyperlink w:anchor="_Toc189082509" w:history="1">
+            <w:r>
+              <w:rPr>
+                <w:rStyle w:val="Hipervnculo"/>
+                <w:noProof/>
+              </w:rPr>
+              <w:t>Modal</w:t>
+            </w:r>
+            <w:r>
+              <w:rPr>
+                <w:noProof/>
+                <w:webHidden/>
+              </w:rPr>
+              <w:tab/>
+            </w:r>
+            <w:r>
+              <w:rPr>
+                <w:noProof/>
+                <w:webHidden/>
+              </w:rPr>
+              <w:fldChar w:fldCharType="begin"/>
+            </w:r>
+            <w:r>
+              <w:rPr>
+                <w:noProof/>
+                <w:webHidden/>
+              </w:rPr>
+              <w:instrText xml:space="preserve"> PAGEREF _Toc189082509 \h </w:instrText>
+            </w:r>
+            <w:r>
+              <w:rPr>
+                <w:noProof/>
+                <w:webHidden/>
+              </w:rPr>
+            </w:r>
+            <w:r>
+              <w:rPr>
+                <w:noProof/>
+                <w:webHidden/>
+              </w:rPr>
+              <w:fldChar w:fldCharType="separate"/>
+            </w:r>
+            <w:r>
+              <w:rPr>
+                <w:noProof/>
+                <w:webHidden/>
+              </w:rPr>
+              <w:t>13</w:t>
             </w:r>
             <w:r>
               <w:rPr>
@@ -4281,7 +4646,7 @@
               <w14:ligatures w14:val="standardContextual"/>
             </w:rPr>
           </w:pPr>
-          <w:hyperlink w:anchor="_Toc188352226" w:history="1">
+          <w:hyperlink w:anchor="_Toc189082510" w:history="1">
             <w:r>
               <w:rPr>
                 <w:rStyle w:val="Hipervnculo"/>
@@ -4308,7 +4673,7 @@
                 <w:noProof/>
                 <w:webHidden/>
               </w:rPr>
-              <w:instrText xml:space="preserve"> PAGEREF _Toc188352226 \h </w:instrText>
+              <w:instrText xml:space="preserve"> PAGEREF _Toc189082510 \h </w:instrText>
             </w:r>
             <w:r>
               <w:rPr>
@@ -4328,7 +4693,7 @@
                 <w:noProof/>
                 <w:webHidden/>
               </w:rPr>
-              <w:t>13</w:t>
+              <w:t>14</w:t>
             </w:r>
             <w:r>
               <w:rPr>
@@ -4354,7 +4719,7 @@
               <w14:ligatures w14:val="standardContextual"/>
             </w:rPr>
           </w:pPr>
-          <w:hyperlink w:anchor="_Toc188352227" w:history="1">
+          <w:hyperlink w:anchor="_Toc189082511" w:history="1">
             <w:r>
               <w:rPr>
                 <w:rStyle w:val="Hipervnculo"/>
@@ -4381,7 +4746,7 @@
                 <w:noProof/>
                 <w:webHidden/>
               </w:rPr>
-              <w:instrText xml:space="preserve"> PAGEREF _Toc188352227 \h </w:instrText>
+              <w:instrText xml:space="preserve"> PAGEREF _Toc189082511 \h </w:instrText>
             </w:r>
             <w:r>
               <w:rPr>
@@ -4401,7 +4766,7 @@
                 <w:noProof/>
                 <w:webHidden/>
               </w:rPr>
-              <w:t>13</w:t>
+              <w:t>14</w:t>
             </w:r>
             <w:r>
               <w:rPr>
@@ -4427,7 +4792,7 @@
               <w14:ligatures w14:val="standardContextual"/>
             </w:rPr>
           </w:pPr>
-          <w:hyperlink w:anchor="_Toc188352228" w:history="1">
+          <w:hyperlink w:anchor="_Toc189082512" w:history="1">
             <w:r>
               <w:rPr>
                 <w:rStyle w:val="Hipervnculo"/>
@@ -4454,7 +4819,7 @@
                 <w:noProof/>
                 <w:webHidden/>
               </w:rPr>
-              <w:instrText xml:space="preserve"> PAGEREF _Toc188352228 \h </w:instrText>
+              <w:instrText xml:space="preserve"> PAGEREF _Toc189082512 \h </w:instrText>
             </w:r>
             <w:r>
               <w:rPr>
@@ -4474,7 +4839,7 @@
                 <w:noProof/>
                 <w:webHidden/>
               </w:rPr>
-              <w:t>13</w:t>
+              <w:t>14</w:t>
             </w:r>
             <w:r>
               <w:rPr>
@@ -4491,7 +4856,6 @@
               <w:b/>
               <w:bCs/>
             </w:rPr>
-            <w:lastRenderedPageBreak/>
             <w:fldChar w:fldCharType="end"/>
           </w:r>
         </w:p>
@@ -4506,7 +4870,7 @@
       <w:pPr>
         <w:pStyle w:val="Ttulo1"/>
       </w:pPr>
-      <w:bookmarkStart w:id="0" w:name="_Toc188352176"/>
+      <w:bookmarkStart w:id="0" w:name="_Toc189082455"/>
       <w:r>
         <w:lastRenderedPageBreak/>
         <w:t>Idea principal</w:t>
@@ -4587,7 +4951,7 @@
       <w:pPr>
         <w:pStyle w:val="Ttulo1"/>
       </w:pPr>
-      <w:bookmarkStart w:id="1" w:name="_Toc188352177"/>
+      <w:bookmarkStart w:id="1" w:name="_Toc189082456"/>
       <w:r>
         <w:t>Identidad visual</w:t>
       </w:r>
@@ -4597,7 +4961,7 @@
       <w:pPr>
         <w:pStyle w:val="Ttulo2"/>
       </w:pPr>
-      <w:bookmarkStart w:id="2" w:name="_Toc188352178"/>
+      <w:bookmarkStart w:id="2" w:name="_Toc189082457"/>
       <w:r>
         <w:t>Tipografía</w:t>
       </w:r>
@@ -4634,7 +4998,7 @@
       <w:pPr>
         <w:pStyle w:val="Ttulo3"/>
       </w:pPr>
-      <w:bookmarkStart w:id="3" w:name="_Toc188352179"/>
+      <w:bookmarkStart w:id="3" w:name="_Toc189082458"/>
       <w:r>
         <w:t>Texto de los navbar</w:t>
       </w:r>
@@ -4699,7 +5063,7 @@
       <w:pPr>
         <w:pStyle w:val="Ttulo3"/>
       </w:pPr>
-      <w:bookmarkStart w:id="4" w:name="_Toc188352180"/>
+      <w:bookmarkStart w:id="4" w:name="_Toc189082459"/>
       <w:r>
         <w:t>Títulos</w:t>
       </w:r>
@@ -4767,7 +5131,7 @@
       <w:pPr>
         <w:pStyle w:val="Ttulo3"/>
       </w:pPr>
-      <w:bookmarkStart w:id="5" w:name="_Toc188352181"/>
+      <w:bookmarkStart w:id="5" w:name="_Toc189082460"/>
       <w:r>
         <w:t>Título componente eventos</w:t>
       </w:r>
@@ -4839,7 +5203,7 @@
       <w:pPr>
         <w:pStyle w:val="Ttulo3"/>
       </w:pPr>
-      <w:bookmarkStart w:id="6" w:name="_Toc188352182"/>
+      <w:bookmarkStart w:id="6" w:name="_Toc189082461"/>
       <w:r>
         <w:t>Párrafos</w:t>
       </w:r>
@@ -4911,7 +5275,7 @@
       <w:pPr>
         <w:pStyle w:val="Ttulo3"/>
       </w:pPr>
-      <w:bookmarkStart w:id="7" w:name="_Toc188352183"/>
+      <w:bookmarkStart w:id="7" w:name="_Toc189082462"/>
       <w:r>
         <w:t xml:space="preserve">Text </w:t>
       </w:r>
@@ -4981,7 +5345,7 @@
       <w:pPr>
         <w:pStyle w:val="Ttulo2"/>
       </w:pPr>
-      <w:bookmarkStart w:id="8" w:name="_Toc188352184"/>
+      <w:bookmarkStart w:id="8" w:name="_Toc189082463"/>
       <w:r>
         <w:t>Imágenes</w:t>
       </w:r>
@@ -4991,7 +5355,7 @@
       <w:pPr>
         <w:pStyle w:val="Ttulo3"/>
       </w:pPr>
-      <w:bookmarkStart w:id="9" w:name="_Toc188352185"/>
+      <w:bookmarkStart w:id="9" w:name="_Toc189082464"/>
       <w:r>
         <w:t>Fondo</w:t>
       </w:r>
@@ -5010,7 +5374,7 @@
       <w:pPr>
         <w:pStyle w:val="Ttulo3"/>
       </w:pPr>
-      <w:bookmarkStart w:id="10" w:name="_Toc188352186"/>
+      <w:bookmarkStart w:id="10" w:name="_Toc189082465"/>
       <w:r>
         <w:t>Vertical componen</w:t>
       </w:r>
@@ -5025,7 +5389,7 @@
       <w:pPr>
         <w:pStyle w:val="Ttulo2"/>
       </w:pPr>
-      <w:bookmarkStart w:id="11" w:name="_Toc188352187"/>
+      <w:bookmarkStart w:id="11" w:name="_Toc189082466"/>
       <w:r>
         <w:t>Logo</w:t>
       </w:r>
@@ -5233,7 +5597,7 @@
       <w:pPr>
         <w:pStyle w:val="Ttulo2"/>
       </w:pPr>
-      <w:bookmarkStart w:id="12" w:name="_Toc188352188"/>
+      <w:bookmarkStart w:id="12" w:name="_Toc189082467"/>
       <w:r>
         <w:t>Colores</w:t>
       </w:r>
@@ -5539,7 +5903,7 @@
       <w:pPr>
         <w:pStyle w:val="Ttulo1"/>
       </w:pPr>
-      <w:bookmarkStart w:id="13" w:name="_Toc188352189"/>
+      <w:bookmarkStart w:id="13" w:name="_Toc189082468"/>
       <w:r>
         <w:lastRenderedPageBreak/>
         <w:t>Componentes</w:t>
@@ -5555,7 +5919,7 @@
       <w:pPr>
         <w:pStyle w:val="Ttulo2"/>
       </w:pPr>
-      <w:bookmarkStart w:id="14" w:name="_Toc188352190"/>
+      <w:bookmarkStart w:id="14" w:name="_Toc189082469"/>
       <w:r>
         <w:t>Navbar</w:t>
       </w:r>
@@ -5652,7 +6016,7 @@
       <w:pPr>
         <w:pStyle w:val="Ttulo2"/>
       </w:pPr>
-      <w:bookmarkStart w:id="15" w:name="_Toc188352191"/>
+      <w:bookmarkStart w:id="15" w:name="_Toc189082470"/>
       <w:r>
         <w:rPr>
           <w:noProof/>
@@ -5738,7 +6102,7 @@
       <w:pPr>
         <w:pStyle w:val="Ttulo2"/>
       </w:pPr>
-      <w:bookmarkStart w:id="16" w:name="_Toc188352192"/>
+      <w:bookmarkStart w:id="16" w:name="_Toc189082471"/>
       <w:r>
         <w:t>Foote</w:t>
       </w:r>
@@ -5843,7 +6207,7 @@
       <w:pPr>
         <w:pStyle w:val="Ttulo2"/>
       </w:pPr>
-      <w:bookmarkStart w:id="17" w:name="_Toc188352193"/>
+      <w:bookmarkStart w:id="17" w:name="_Toc189082472"/>
       <w:r>
         <w:rPr>
           <w:noProof/>
@@ -5939,7 +6303,7 @@
       <w:pPr>
         <w:pStyle w:val="Ttulo2"/>
       </w:pPr>
-      <w:bookmarkStart w:id="18" w:name="_Toc188352194"/>
+      <w:bookmarkStart w:id="18" w:name="_Toc189082473"/>
       <w:r>
         <w:t>Índex</w:t>
       </w:r>
@@ -5949,7 +6313,7 @@
       <w:pPr>
         <w:pStyle w:val="Ttulo3"/>
       </w:pPr>
-      <w:bookmarkStart w:id="19" w:name="_Toc188352195"/>
+      <w:bookmarkStart w:id="19" w:name="_Toc189082474"/>
       <w:proofErr w:type="spellStart"/>
       <w:r>
         <w:t>Slader</w:t>
@@ -5979,7 +6343,7 @@
       <w:pPr>
         <w:pStyle w:val="Ttulo3"/>
       </w:pPr>
-      <w:bookmarkStart w:id="20" w:name="_Toc188352196"/>
+      <w:bookmarkStart w:id="20" w:name="_Toc189082475"/>
       <w:proofErr w:type="spellStart"/>
       <w:r>
         <w:t>Slader-Index</w:t>
@@ -5999,7 +6363,7 @@
       <w:pPr>
         <w:pStyle w:val="Ttulo3"/>
       </w:pPr>
-      <w:bookmarkStart w:id="21" w:name="_Toc188352197"/>
+      <w:bookmarkStart w:id="21" w:name="_Toc189082476"/>
       <w:proofErr w:type="spellStart"/>
       <w:r>
         <w:t>Info-Slader</w:t>
@@ -6031,7 +6395,7 @@
       <w:pPr>
         <w:pStyle w:val="Ttulo3"/>
       </w:pPr>
-      <w:bookmarkStart w:id="22" w:name="_Toc188352198"/>
+      <w:bookmarkStart w:id="22" w:name="_Toc189082477"/>
       <w:proofErr w:type="spellStart"/>
       <w:r>
         <w:t>Info-Slader</w:t>
@@ -6063,7 +6427,7 @@
       <w:pPr>
         <w:pStyle w:val="Ttulo2"/>
       </w:pPr>
-      <w:bookmarkStart w:id="23" w:name="_Toc188352199"/>
+      <w:bookmarkStart w:id="23" w:name="_Toc189082478"/>
       <w:r>
         <w:t>Botones</w:t>
       </w:r>
@@ -6164,7 +6528,7 @@
       <w:pPr>
         <w:pStyle w:val="Ttulo2"/>
       </w:pPr>
-      <w:bookmarkStart w:id="24" w:name="_Toc188352200"/>
+      <w:bookmarkStart w:id="24" w:name="_Toc189082479"/>
       <w:r>
         <w:rPr>
           <w:noProof/>
@@ -6256,7 +6620,7 @@
       <w:pPr>
         <w:pStyle w:val="Ttulo1"/>
       </w:pPr>
-      <w:bookmarkStart w:id="25" w:name="_Toc188352201"/>
+      <w:bookmarkStart w:id="25" w:name="_Toc189082480"/>
       <w:r>
         <w:lastRenderedPageBreak/>
         <w:t>Secciones Especiales</w:t>
@@ -6267,7 +6631,7 @@
       <w:pPr>
         <w:pStyle w:val="Ttulo2"/>
       </w:pPr>
-      <w:bookmarkStart w:id="26" w:name="_Toc188352202"/>
+      <w:bookmarkStart w:id="26" w:name="_Toc189082481"/>
       <w:r>
         <w:t>Clases</w:t>
       </w:r>
@@ -6290,7 +6654,7 @@
       <w:pPr>
         <w:pStyle w:val="Ttulo2"/>
       </w:pPr>
-      <w:bookmarkStart w:id="27" w:name="_Toc188352203"/>
+      <w:bookmarkStart w:id="27" w:name="_Toc189082482"/>
       <w:r>
         <w:t>Eventos</w:t>
       </w:r>
@@ -6300,7 +6664,7 @@
       <w:pPr>
         <w:pStyle w:val="Ttulo3"/>
       </w:pPr>
-      <w:bookmarkStart w:id="28" w:name="_Toc188352204"/>
+      <w:bookmarkStart w:id="28" w:name="_Toc189082483"/>
       <w:r>
         <w:rPr>
           <w:noProof/>
@@ -6417,7 +6781,7 @@
       <w:pPr>
         <w:pStyle w:val="Ttulo2"/>
       </w:pPr>
-      <w:bookmarkStart w:id="29" w:name="_Toc188352205"/>
+      <w:bookmarkStart w:id="29" w:name="_Toc189082484"/>
       <w:r>
         <w:t>Contacto</w:t>
       </w:r>
@@ -6432,7 +6796,7 @@
       <w:pPr>
         <w:pStyle w:val="Ttulo3"/>
       </w:pPr>
-      <w:bookmarkStart w:id="30" w:name="_Toc188352206"/>
+      <w:bookmarkStart w:id="30" w:name="_Toc189082485"/>
       <w:proofErr w:type="spellStart"/>
       <w:r>
         <w:t>Info-component</w:t>
@@ -6449,7 +6813,7 @@
       <w:pPr>
         <w:pStyle w:val="Ttulo3"/>
       </w:pPr>
-      <w:bookmarkStart w:id="31" w:name="_Toc188352207"/>
+      <w:bookmarkStart w:id="31" w:name="_Toc189082486"/>
       <w:proofErr w:type="spellStart"/>
       <w:r>
         <w:t>Form-contact</w:t>
@@ -6466,7 +6830,7 @@
       <w:pPr>
         <w:pStyle w:val="Ttulo2"/>
       </w:pPr>
-      <w:bookmarkStart w:id="32" w:name="_Toc188352208"/>
+      <w:bookmarkStart w:id="32" w:name="_Toc189082487"/>
       <w:r>
         <w:t>Login and regístrate</w:t>
       </w:r>
@@ -6495,7 +6859,7 @@
       <w:pPr>
         <w:pStyle w:val="Ttulo1"/>
       </w:pPr>
-      <w:bookmarkStart w:id="33" w:name="_Toc188352209"/>
+      <w:bookmarkStart w:id="33" w:name="_Toc189082488"/>
       <w:r>
         <w:t>Animaciones</w:t>
       </w:r>
@@ -6505,7 +6869,7 @@
       <w:pPr>
         <w:pStyle w:val="Ttulo2"/>
       </w:pPr>
-      <w:bookmarkStart w:id="34" w:name="_Toc188352210"/>
+      <w:bookmarkStart w:id="34" w:name="_Toc189082489"/>
       <w:proofErr w:type="spellStart"/>
       <w:r>
         <w:t>Slader</w:t>
@@ -6539,7 +6903,7 @@
       <w:pPr>
         <w:pStyle w:val="Ttulo2"/>
       </w:pPr>
-      <w:bookmarkStart w:id="35" w:name="_Toc188352211"/>
+      <w:bookmarkStart w:id="35" w:name="_Toc189082490"/>
       <w:proofErr w:type="spellStart"/>
       <w:r>
         <w:lastRenderedPageBreak/>
@@ -6557,7 +6921,7 @@
       <w:pPr>
         <w:pStyle w:val="Ttulo1"/>
       </w:pPr>
-      <w:bookmarkStart w:id="36" w:name="_Toc188352212"/>
+      <w:bookmarkStart w:id="36" w:name="_Toc189082491"/>
       <w:r>
         <w:t>Mapeado de navegación</w:t>
       </w:r>
@@ -6568,7 +6932,15 @@
         <w:t>El sistema de navegación sigue una estructura de menú jerárquico lineal para facilitar la organización y usabilidad en el sitio web</w:t>
       </w:r>
       <w:r>
-        <w:t>. Para facilitar la comprensión de la ubicación actual se subrayara el enlace donde nos encontremos en cada página</w:t>
+        <w:t xml:space="preserve">. Para facilitar la comprensión de la ubicación actual se </w:t>
+      </w:r>
+      <w:proofErr w:type="gramStart"/>
+      <w:r>
+        <w:t>subrayara</w:t>
+      </w:r>
+      <w:proofErr w:type="gramEnd"/>
+      <w:r>
+        <w:t xml:space="preserve"> el enlace donde nos encontremos en cada página</w:t>
       </w:r>
       <w:r>
         <w:t>. A continuación, se describen las secciones principales y sus respectivas subcategorías:</w:t>
@@ -6823,7 +7195,7 @@
       <w:pPr>
         <w:pStyle w:val="Ttulo1"/>
       </w:pPr>
-      <w:bookmarkStart w:id="37" w:name="_Toc188352213"/>
+      <w:bookmarkStart w:id="37" w:name="_Toc189082492"/>
       <w:r>
         <w:t xml:space="preserve">Elementos de </w:t>
       </w:r>
@@ -6855,7 +7227,7 @@
       <w:pPr>
         <w:pStyle w:val="Ttulo1"/>
       </w:pPr>
-      <w:bookmarkStart w:id="38" w:name="_Toc188352214"/>
+      <w:bookmarkStart w:id="38" w:name="_Toc189082493"/>
       <w:r>
         <w:t xml:space="preserve">Principios de la </w:t>
       </w:r>
@@ -6868,7 +7240,7 @@
       <w:pPr>
         <w:pStyle w:val="Ttulo2"/>
       </w:pPr>
-      <w:bookmarkStart w:id="39" w:name="_Toc188352215"/>
+      <w:bookmarkStart w:id="39" w:name="_Toc189082494"/>
       <w:r>
         <w:t>Proximidad</w:t>
       </w:r>
@@ -6883,7 +7255,7 @@
       <w:pPr>
         <w:pStyle w:val="Ttulo2"/>
       </w:pPr>
-      <w:bookmarkStart w:id="40" w:name="_Toc188352216"/>
+      <w:bookmarkStart w:id="40" w:name="_Toc189082495"/>
       <w:r>
         <w:t>Semejanza</w:t>
       </w:r>
@@ -6919,7 +7291,7 @@
       <w:pPr>
         <w:pStyle w:val="Ttulo2"/>
       </w:pPr>
-      <w:bookmarkStart w:id="41" w:name="_Toc188352217"/>
+      <w:bookmarkStart w:id="41" w:name="_Toc189082496"/>
       <w:r>
         <w:t>Simetría</w:t>
       </w:r>
@@ -6934,7 +7306,7 @@
       <w:pPr>
         <w:pStyle w:val="Ttulo2"/>
       </w:pPr>
-      <w:bookmarkStart w:id="42" w:name="_Toc188352218"/>
+      <w:bookmarkStart w:id="42" w:name="_Toc189082497"/>
       <w:r>
         <w:t>Continuidad</w:t>
       </w:r>
@@ -6952,7 +7324,7 @@
       <w:r>
         <w:t xml:space="preserve"> </w:t>
       </w:r>
-      <w:bookmarkStart w:id="43" w:name="_Toc188352219"/>
+      <w:bookmarkStart w:id="43" w:name="_Toc189082498"/>
       <w:r>
         <w:t>Cierre</w:t>
       </w:r>
@@ -6989,7 +7361,7 @@
       <w:pPr>
         <w:pStyle w:val="Ttulo2"/>
       </w:pPr>
-      <w:bookmarkStart w:id="44" w:name="_Toc188352220"/>
+      <w:bookmarkStart w:id="44" w:name="_Toc189082499"/>
       <w:r>
         <w:t>Tamaño relativo</w:t>
       </w:r>
@@ -7020,7 +7392,7 @@
       <w:pPr>
         <w:pStyle w:val="Ttulo2"/>
       </w:pPr>
-      <w:bookmarkStart w:id="45" w:name="_Toc188352221"/>
+      <w:bookmarkStart w:id="45" w:name="_Toc189082500"/>
       <w:r>
         <w:t>Figura-fondo</w:t>
       </w:r>
@@ -7043,7 +7415,7 @@
       <w:pPr>
         <w:pStyle w:val="Ttulo2"/>
       </w:pPr>
-      <w:bookmarkStart w:id="46" w:name="_Toc188352222"/>
+      <w:bookmarkStart w:id="46" w:name="_Toc189082501"/>
       <w:r>
         <w:t>Simplicidad</w:t>
       </w:r>
@@ -7058,7 +7430,7 @@
       <w:pPr>
         <w:pStyle w:val="Ttulo1"/>
       </w:pPr>
-      <w:bookmarkStart w:id="47" w:name="_Toc188352223"/>
+      <w:bookmarkStart w:id="47" w:name="_Toc189082502"/>
       <w:r>
         <w:t>Bootstrap</w:t>
       </w:r>
@@ -7073,7 +7445,7 @@
       <w:pPr>
         <w:pStyle w:val="Ttulo2"/>
       </w:pPr>
-      <w:bookmarkStart w:id="48" w:name="_Toc188352224"/>
+      <w:bookmarkStart w:id="48" w:name="_Toc189082503"/>
       <w:r>
         <w:t>Variables</w:t>
       </w:r>
@@ -7083,7 +7455,7 @@
       <w:pPr>
         <w:pStyle w:val="Ttulo3"/>
       </w:pPr>
-      <w:bookmarkStart w:id="49" w:name="_Toc188352225"/>
+      <w:bookmarkStart w:id="49" w:name="_Toc189082504"/>
       <w:r>
         <w:t>Colores</w:t>
       </w:r>
@@ -7340,9 +7712,11 @@
       <w:pPr>
         <w:pStyle w:val="Ttulo3"/>
       </w:pPr>
+      <w:bookmarkStart w:id="50" w:name="_Toc189082505"/>
       <w:r>
         <w:t>Navbar</w:t>
       </w:r>
+      <w:bookmarkEnd w:id="50"/>
     </w:p>
     <w:p>
       <w:pPr>
@@ -7472,24 +7846,31 @@
         <w:t xml:space="preserve">                   $</w:t>
       </w:r>
       <w:proofErr w:type="spellStart"/>
+      <w:proofErr w:type="gramStart"/>
       <w:r>
         <w:t>secondary</w:t>
       </w:r>
       <w:proofErr w:type="spellEnd"/>
       <w:r>
-        <w:t xml:space="preserve"> !default;</w:t>
+        <w:t xml:space="preserve"> !default</w:t>
+      </w:r>
+      <w:proofErr w:type="gramEnd"/>
+      <w:r>
+        <w:t>;</w:t>
       </w:r>
     </w:p>
     <w:p>
       <w:pPr>
         <w:pStyle w:val="Ttulo3"/>
       </w:pPr>
+      <w:bookmarkStart w:id="51" w:name="_Toc189082506"/>
       <w:r>
         <w:t>Fuentes</w:t>
       </w:r>
       <w:r>
         <w:t xml:space="preserve"> y texto</w:t>
       </w:r>
+      <w:bookmarkEnd w:id="51"/>
     </w:p>
     <w:p>
       <w:pPr>
@@ -7672,8 +8053,17 @@
           <w:b/>
           <w:bCs/>
         </w:rPr>
-        <w:t>$light !default</w:t>
-      </w:r>
+        <w:t>$</w:t>
+      </w:r>
+      <w:proofErr w:type="gramStart"/>
+      <w:r>
+        <w:rPr>
+          <w:b/>
+          <w:bCs/>
+        </w:rPr>
+        <w:t>light !default</w:t>
+      </w:r>
+      <w:proofErr w:type="gramEnd"/>
     </w:p>
     <w:p>
       <w:pPr>
@@ -7810,7 +8200,15 @@
         <w:t xml:space="preserve"> </w:t>
       </w:r>
       <w:r>
-        <w:t xml:space="preserve">nos permitirá modificar el tamaño de las cabecera que le pondré </w:t>
+        <w:t xml:space="preserve">nos permitirá modificar el tamaño de </w:t>
+      </w:r>
+      <w:proofErr w:type="gramStart"/>
+      <w:r>
+        <w:t>las cabecera</w:t>
+      </w:r>
+      <w:proofErr w:type="gramEnd"/>
+      <w:r>
+        <w:t xml:space="preserve"> que le pondré </w:t>
       </w:r>
       <w:r>
         <w:rPr>
@@ -7824,10 +8222,12 @@
       <w:pPr>
         <w:pStyle w:val="Ttulo3"/>
       </w:pPr>
+      <w:bookmarkStart w:id="52" w:name="_Toc189082507"/>
       <w:proofErr w:type="spellStart"/>
       <w:r>
         <w:t>Form</w:t>
       </w:r>
+      <w:bookmarkEnd w:id="52"/>
       <w:proofErr w:type="spellEnd"/>
     </w:p>
     <w:p>
@@ -7975,6 +8375,7 @@
         <w:t xml:space="preserve">0 0 40px -10px </w:t>
       </w:r>
       <w:proofErr w:type="spellStart"/>
+      <w:proofErr w:type="gramStart"/>
       <w:r>
         <w:rPr>
           <w:b/>
@@ -7988,7 +8389,15 @@
           <w:b/>
           <w:bCs/>
         </w:rPr>
-        <w:t>(60, 60, 60) !default;</w:t>
+        <w:t>(</w:t>
+      </w:r>
+      <w:proofErr w:type="gramEnd"/>
+      <w:r>
+        <w:rPr>
+          <w:b/>
+          <w:bCs/>
+        </w:rPr>
+        <w:t>60, 60, 60) !default;</w:t>
       </w:r>
       <w:r>
         <w:rPr>
@@ -8005,10 +8414,12 @@
       <w:pPr>
         <w:pStyle w:val="Ttulo3"/>
       </w:pPr>
+      <w:bookmarkStart w:id="53" w:name="_Toc189082508"/>
       <w:proofErr w:type="spellStart"/>
       <w:r>
         <w:t>Card</w:t>
       </w:r>
+      <w:bookmarkEnd w:id="53"/>
       <w:proofErr w:type="spellEnd"/>
     </w:p>
     <w:p>
@@ -8095,7 +8506,15 @@
       </w:r>
       <w:proofErr w:type="spellEnd"/>
       <w:r>
-        <w:t xml:space="preserve"> dándole mas coherencia con el estilo de la web</w:t>
+        <w:t xml:space="preserve"> dándole </w:t>
+      </w:r>
+      <w:proofErr w:type="spellStart"/>
+      <w:r>
+        <w:t>mas</w:t>
+      </w:r>
+      <w:proofErr w:type="spellEnd"/>
+      <w:r>
+        <w:t xml:space="preserve"> coherencia con el estilo de la web</w:t>
       </w:r>
     </w:p>
     <w:p>
@@ -8262,9 +8681,11 @@
       <w:pPr>
         <w:pStyle w:val="Ttulo3"/>
       </w:pPr>
+      <w:bookmarkStart w:id="54" w:name="_Toc189082509"/>
       <w:r>
         <w:t>Modal</w:t>
       </w:r>
+      <w:bookmarkEnd w:id="54"/>
     </w:p>
     <w:p>
       <w:pPr>
@@ -8352,7 +8773,15 @@
       </w:r>
       <w:proofErr w:type="spellEnd"/>
       <w:r>
-        <w:t xml:space="preserve"> teniendo mas similitud a los anteriores</w:t>
+        <w:t xml:space="preserve"> teniendo </w:t>
+      </w:r>
+      <w:proofErr w:type="spellStart"/>
+      <w:r>
+        <w:t>mas</w:t>
+      </w:r>
+      <w:proofErr w:type="spellEnd"/>
+      <w:r>
+        <w:t xml:space="preserve"> similitud a los anteriores</w:t>
       </w:r>
     </w:p>
     <w:p>
@@ -8417,7 +8846,15 @@
           <w:b/>
           <w:bCs/>
         </w:rPr>
-        <w:t>border-width</w:t>
+        <w:t>border-</w:t>
+      </w:r>
+      <w:proofErr w:type="gramStart"/>
+      <w:r>
+        <w:rPr>
+          <w:b/>
+          <w:bCs/>
+        </w:rPr>
+        <w:t>width</w:t>
       </w:r>
       <w:proofErr w:type="spellEnd"/>
       <w:r>
@@ -8428,7 +8865,11 @@
         <w:t xml:space="preserve"> </w:t>
       </w:r>
       <w:r>
-        <w:t xml:space="preserve"> modificamos el ancho del borde, para eliminarlo le daremos </w:t>
+        <w:t xml:space="preserve"> modificamos</w:t>
+      </w:r>
+      <w:proofErr w:type="gramEnd"/>
+      <w:r>
+        <w:t xml:space="preserve"> el ancho del borde, para eliminarlo le daremos </w:t>
       </w:r>
       <w:r>
         <w:rPr>
@@ -8445,7 +8886,7 @@
       <w:pPr>
         <w:pStyle w:val="Ttulo1"/>
       </w:pPr>
-      <w:bookmarkStart w:id="50" w:name="_Toc188352226"/>
+      <w:bookmarkStart w:id="55" w:name="_Toc189082510"/>
       <w:r>
         <w:lastRenderedPageBreak/>
         <w:t xml:space="preserve">Plugin y </w:t>
@@ -8454,7 +8895,7 @@
       <w:r>
         <w:t>assets</w:t>
       </w:r>
-      <w:bookmarkEnd w:id="50"/>
+      <w:bookmarkEnd w:id="55"/>
       <w:proofErr w:type="spellEnd"/>
     </w:p>
     <w:p>
@@ -8497,14 +8938,14 @@
       <w:pPr>
         <w:pStyle w:val="Ttulo1"/>
       </w:pPr>
-      <w:bookmarkStart w:id="51" w:name="_Toc188352227"/>
+      <w:bookmarkStart w:id="56" w:name="_Toc189082511"/>
       <w:r>
         <w:t>B</w:t>
       </w:r>
       <w:r>
         <w:t>ibliográfica</w:t>
       </w:r>
-      <w:bookmarkEnd w:id="51"/>
+      <w:bookmarkEnd w:id="56"/>
       <w:r>
         <w:t> </w:t>
       </w:r>
@@ -8736,11 +9177,11 @@
       <w:pPr>
         <w:pStyle w:val="Ttulo1"/>
       </w:pPr>
-      <w:bookmarkStart w:id="52" w:name="_Toc188352228"/>
+      <w:bookmarkStart w:id="57" w:name="_Toc189082512"/>
       <w:r>
         <w:t>Colaboradores</w:t>
       </w:r>
-      <w:bookmarkEnd w:id="52"/>
+      <w:bookmarkEnd w:id="57"/>
     </w:p>
     <w:p>
       <w:r>
@@ -12617,6 +13058,7 @@
   <w:style w:type="character" w:default="1" w:styleId="Fuentedeprrafopredeter">
     <w:name w:val="Default Paragraph Font"/>
     <w:uiPriority w:val="1"/>
+    <w:semiHidden/>
     <w:unhideWhenUsed/>
   </w:style>
   <w:style w:type="table" w:default="1" w:styleId="Tablanormal">

</xml_diff>

<commit_message>
Revert "Actualizar documentación del proyecto"
This reverts commit 090d8065848c81cf4b63adff87ebce4d841a0a3c.
</commit_message>
<xml_diff>
--- a/Análisis de Elementos Conceptuales.docx
+++ b/Análisis de Elementos Conceptuales.docx
@@ -631,7 +631,7 @@
           <w:r>
             <w:fldChar w:fldCharType="separate"/>
           </w:r>
-          <w:hyperlink w:anchor="_Toc189082455" w:history="1">
+          <w:hyperlink w:anchor="_Toc188352176" w:history="1">
             <w:r>
               <w:rPr>
                 <w:rStyle w:val="Hipervnculo"/>
@@ -658,7 +658,7 @@
                 <w:noProof/>
                 <w:webHidden/>
               </w:rPr>
-              <w:instrText xml:space="preserve"> PAGEREF _Toc189082455 \h </w:instrText>
+              <w:instrText xml:space="preserve"> PAGEREF _Toc188352176 \h </w:instrText>
             </w:r>
             <w:r>
               <w:rPr>
@@ -704,7 +704,7 @@
               <w14:ligatures w14:val="standardContextual"/>
             </w:rPr>
           </w:pPr>
-          <w:hyperlink w:anchor="_Toc189082456" w:history="1">
+          <w:hyperlink w:anchor="_Toc188352177" w:history="1">
             <w:r>
               <w:rPr>
                 <w:rStyle w:val="Hipervnculo"/>
@@ -731,7 +731,7 @@
                 <w:noProof/>
                 <w:webHidden/>
               </w:rPr>
-              <w:instrText xml:space="preserve"> PAGEREF _Toc189082456 \h </w:instrText>
+              <w:instrText xml:space="preserve"> PAGEREF _Toc188352177 \h </w:instrText>
             </w:r>
             <w:r>
               <w:rPr>
@@ -777,7 +777,7 @@
               <w14:ligatures w14:val="standardContextual"/>
             </w:rPr>
           </w:pPr>
-          <w:hyperlink w:anchor="_Toc189082457" w:history="1">
+          <w:hyperlink w:anchor="_Toc188352178" w:history="1">
             <w:r>
               <w:rPr>
                 <w:rStyle w:val="Hipervnculo"/>
@@ -804,7 +804,7 @@
                 <w:noProof/>
                 <w:webHidden/>
               </w:rPr>
-              <w:instrText xml:space="preserve"> PAGEREF _Toc189082457 \h </w:instrText>
+              <w:instrText xml:space="preserve"> PAGEREF _Toc188352178 \h </w:instrText>
             </w:r>
             <w:r>
               <w:rPr>
@@ -850,7 +850,7 @@
               <w14:ligatures w14:val="standardContextual"/>
             </w:rPr>
           </w:pPr>
-          <w:hyperlink w:anchor="_Toc189082458" w:history="1">
+          <w:hyperlink w:anchor="_Toc188352179" w:history="1">
             <w:r>
               <w:rPr>
                 <w:rStyle w:val="Hipervnculo"/>
@@ -877,7 +877,7 @@
                 <w:noProof/>
                 <w:webHidden/>
               </w:rPr>
-              <w:instrText xml:space="preserve"> PAGEREF _Toc189082458 \h </w:instrText>
+              <w:instrText xml:space="preserve"> PAGEREF _Toc188352179 \h </w:instrText>
             </w:r>
             <w:r>
               <w:rPr>
@@ -923,7 +923,7 @@
               <w14:ligatures w14:val="standardContextual"/>
             </w:rPr>
           </w:pPr>
-          <w:hyperlink w:anchor="_Toc189082459" w:history="1">
+          <w:hyperlink w:anchor="_Toc188352180" w:history="1">
             <w:r>
               <w:rPr>
                 <w:rStyle w:val="Hipervnculo"/>
@@ -950,7 +950,7 @@
                 <w:noProof/>
                 <w:webHidden/>
               </w:rPr>
-              <w:instrText xml:space="preserve"> PAGEREF _Toc189082459 \h </w:instrText>
+              <w:instrText xml:space="preserve"> PAGEREF _Toc188352180 \h </w:instrText>
             </w:r>
             <w:r>
               <w:rPr>
@@ -996,7 +996,7 @@
               <w14:ligatures w14:val="standardContextual"/>
             </w:rPr>
           </w:pPr>
-          <w:hyperlink w:anchor="_Toc189082460" w:history="1">
+          <w:hyperlink w:anchor="_Toc188352181" w:history="1">
             <w:r>
               <w:rPr>
                 <w:rStyle w:val="Hipervnculo"/>
@@ -1023,7 +1023,7 @@
                 <w:noProof/>
                 <w:webHidden/>
               </w:rPr>
-              <w:instrText xml:space="preserve"> PAGEREF _Toc189082460 \h </w:instrText>
+              <w:instrText xml:space="preserve"> PAGEREF _Toc188352181 \h </w:instrText>
             </w:r>
             <w:r>
               <w:rPr>
@@ -1069,7 +1069,7 @@
               <w14:ligatures w14:val="standardContextual"/>
             </w:rPr>
           </w:pPr>
-          <w:hyperlink w:anchor="_Toc189082461" w:history="1">
+          <w:hyperlink w:anchor="_Toc188352182" w:history="1">
             <w:r>
               <w:rPr>
                 <w:rStyle w:val="Hipervnculo"/>
@@ -1096,7 +1096,7 @@
                 <w:noProof/>
                 <w:webHidden/>
               </w:rPr>
-              <w:instrText xml:space="preserve"> PAGEREF _Toc189082461 \h </w:instrText>
+              <w:instrText xml:space="preserve"> PAGEREF _Toc188352182 \h </w:instrText>
             </w:r>
             <w:r>
               <w:rPr>
@@ -1142,7 +1142,7 @@
               <w14:ligatures w14:val="standardContextual"/>
             </w:rPr>
           </w:pPr>
-          <w:hyperlink w:anchor="_Toc189082462" w:history="1">
+          <w:hyperlink w:anchor="_Toc188352183" w:history="1">
             <w:r>
               <w:rPr>
                 <w:rStyle w:val="Hipervnculo"/>
@@ -1169,7 +1169,7 @@
                 <w:noProof/>
                 <w:webHidden/>
               </w:rPr>
-              <w:instrText xml:space="preserve"> PAGEREF _Toc189082462 \h </w:instrText>
+              <w:instrText xml:space="preserve"> PAGEREF _Toc188352183 \h </w:instrText>
             </w:r>
             <w:r>
               <w:rPr>
@@ -1215,7 +1215,7 @@
               <w14:ligatures w14:val="standardContextual"/>
             </w:rPr>
           </w:pPr>
-          <w:hyperlink w:anchor="_Toc189082463" w:history="1">
+          <w:hyperlink w:anchor="_Toc188352184" w:history="1">
             <w:r>
               <w:rPr>
                 <w:rStyle w:val="Hipervnculo"/>
@@ -1242,7 +1242,7 @@
                 <w:noProof/>
                 <w:webHidden/>
               </w:rPr>
-              <w:instrText xml:space="preserve"> PAGEREF _Toc189082463 \h </w:instrText>
+              <w:instrText xml:space="preserve"> PAGEREF _Toc188352184 \h </w:instrText>
             </w:r>
             <w:r>
               <w:rPr>
@@ -1288,7 +1288,7 @@
               <w14:ligatures w14:val="standardContextual"/>
             </w:rPr>
           </w:pPr>
-          <w:hyperlink w:anchor="_Toc189082464" w:history="1">
+          <w:hyperlink w:anchor="_Toc188352185" w:history="1">
             <w:r>
               <w:rPr>
                 <w:rStyle w:val="Hipervnculo"/>
@@ -1315,7 +1315,7 @@
                 <w:noProof/>
                 <w:webHidden/>
               </w:rPr>
-              <w:instrText xml:space="preserve"> PAGEREF _Toc189082464 \h </w:instrText>
+              <w:instrText xml:space="preserve"> PAGEREF _Toc188352185 \h </w:instrText>
             </w:r>
             <w:r>
               <w:rPr>
@@ -1361,7 +1361,7 @@
               <w14:ligatures w14:val="standardContextual"/>
             </w:rPr>
           </w:pPr>
-          <w:hyperlink w:anchor="_Toc189082465" w:history="1">
+          <w:hyperlink w:anchor="_Toc188352186" w:history="1">
             <w:r>
               <w:rPr>
                 <w:rStyle w:val="Hipervnculo"/>
@@ -1388,7 +1388,7 @@
                 <w:noProof/>
                 <w:webHidden/>
               </w:rPr>
-              <w:instrText xml:space="preserve"> PAGEREF _Toc189082465 \h </w:instrText>
+              <w:instrText xml:space="preserve"> PAGEREF _Toc188352186 \h </w:instrText>
             </w:r>
             <w:r>
               <w:rPr>
@@ -1434,7 +1434,7 @@
               <w14:ligatures w14:val="standardContextual"/>
             </w:rPr>
           </w:pPr>
-          <w:hyperlink w:anchor="_Toc189082466" w:history="1">
+          <w:hyperlink w:anchor="_Toc188352187" w:history="1">
             <w:r>
               <w:rPr>
                 <w:rStyle w:val="Hipervnculo"/>
@@ -1461,7 +1461,7 @@
                 <w:noProof/>
                 <w:webHidden/>
               </w:rPr>
-              <w:instrText xml:space="preserve"> PAGEREF _Toc189082466 \h </w:instrText>
+              <w:instrText xml:space="preserve"> PAGEREF _Toc188352187 \h </w:instrText>
             </w:r>
             <w:r>
               <w:rPr>
@@ -1507,7 +1507,7 @@
               <w14:ligatures w14:val="standardContextual"/>
             </w:rPr>
           </w:pPr>
-          <w:hyperlink w:anchor="_Toc189082467" w:history="1">
+          <w:hyperlink w:anchor="_Toc188352188" w:history="1">
             <w:r>
               <w:rPr>
                 <w:rStyle w:val="Hipervnculo"/>
@@ -1534,7 +1534,7 @@
                 <w:noProof/>
                 <w:webHidden/>
               </w:rPr>
-              <w:instrText xml:space="preserve"> PAGEREF _Toc189082467 \h </w:instrText>
+              <w:instrText xml:space="preserve"> PAGEREF _Toc188352188 \h </w:instrText>
             </w:r>
             <w:r>
               <w:rPr>
@@ -1580,7 +1580,7 @@
               <w14:ligatures w14:val="standardContextual"/>
             </w:rPr>
           </w:pPr>
-          <w:hyperlink w:anchor="_Toc189082468" w:history="1">
+          <w:hyperlink w:anchor="_Toc188352189" w:history="1">
             <w:r>
               <w:rPr>
                 <w:rStyle w:val="Hipervnculo"/>
@@ -1607,7 +1607,7 @@
                 <w:noProof/>
                 <w:webHidden/>
               </w:rPr>
-              <w:instrText xml:space="preserve"> PAGEREF _Toc189082468 \h </w:instrText>
+              <w:instrText xml:space="preserve"> PAGEREF _Toc188352189 \h </w:instrText>
             </w:r>
             <w:r>
               <w:rPr>
@@ -1653,7 +1653,7 @@
               <w14:ligatures w14:val="standardContextual"/>
             </w:rPr>
           </w:pPr>
-          <w:hyperlink w:anchor="_Toc189082469" w:history="1">
+          <w:hyperlink w:anchor="_Toc188352190" w:history="1">
             <w:r>
               <w:rPr>
                 <w:rStyle w:val="Hipervnculo"/>
@@ -1680,7 +1680,7 @@
                 <w:noProof/>
                 <w:webHidden/>
               </w:rPr>
-              <w:instrText xml:space="preserve"> PAGEREF _Toc189082469 \h </w:instrText>
+              <w:instrText xml:space="preserve"> PAGEREF _Toc188352190 \h </w:instrText>
             </w:r>
             <w:r>
               <w:rPr>
@@ -1726,7 +1726,7 @@
               <w14:ligatures w14:val="standardContextual"/>
             </w:rPr>
           </w:pPr>
-          <w:hyperlink w:anchor="_Toc189082470" w:history="1">
+          <w:hyperlink w:anchor="_Toc188352191" w:history="1">
             <w:r>
               <w:rPr>
                 <w:rStyle w:val="Hipervnculo"/>
@@ -1753,7 +1753,7 @@
                 <w:noProof/>
                 <w:webHidden/>
               </w:rPr>
-              <w:instrText xml:space="preserve"> PAGEREF _Toc189082470 \h </w:instrText>
+              <w:instrText xml:space="preserve"> PAGEREF _Toc188352191 \h </w:instrText>
             </w:r>
             <w:r>
               <w:rPr>
@@ -1799,7 +1799,7 @@
               <w14:ligatures w14:val="standardContextual"/>
             </w:rPr>
           </w:pPr>
-          <w:hyperlink w:anchor="_Toc189082471" w:history="1">
+          <w:hyperlink w:anchor="_Toc188352192" w:history="1">
             <w:r>
               <w:rPr>
                 <w:rStyle w:val="Hipervnculo"/>
@@ -1826,7 +1826,7 @@
                 <w:noProof/>
                 <w:webHidden/>
               </w:rPr>
-              <w:instrText xml:space="preserve"> PAGEREF _Toc189082471 \h </w:instrText>
+              <w:instrText xml:space="preserve"> PAGEREF _Toc188352192 \h </w:instrText>
             </w:r>
             <w:r>
               <w:rPr>
@@ -1872,7 +1872,7 @@
               <w14:ligatures w14:val="standardContextual"/>
             </w:rPr>
           </w:pPr>
-          <w:hyperlink w:anchor="_Toc189082472" w:history="1">
+          <w:hyperlink w:anchor="_Toc188352193" w:history="1">
             <w:r>
               <w:rPr>
                 <w:rStyle w:val="Hipervnculo"/>
@@ -1899,7 +1899,7 @@
                 <w:noProof/>
                 <w:webHidden/>
               </w:rPr>
-              <w:instrText xml:space="preserve"> PAGEREF _Toc189082472 \h </w:instrText>
+              <w:instrText xml:space="preserve"> PAGEREF _Toc188352193 \h </w:instrText>
             </w:r>
             <w:r>
               <w:rPr>
@@ -1945,7 +1945,7 @@
               <w14:ligatures w14:val="standardContextual"/>
             </w:rPr>
           </w:pPr>
-          <w:hyperlink w:anchor="_Toc189082473" w:history="1">
+          <w:hyperlink w:anchor="_Toc188352194" w:history="1">
             <w:r>
               <w:rPr>
                 <w:rStyle w:val="Hipervnculo"/>
@@ -1972,7 +1972,7 @@
                 <w:noProof/>
                 <w:webHidden/>
               </w:rPr>
-              <w:instrText xml:space="preserve"> PAGEREF _Toc189082473 \h </w:instrText>
+              <w:instrText xml:space="preserve"> PAGEREF _Toc188352194 \h </w:instrText>
             </w:r>
             <w:r>
               <w:rPr>
@@ -2018,7 +2018,7 @@
               <w14:ligatures w14:val="standardContextual"/>
             </w:rPr>
           </w:pPr>
-          <w:hyperlink w:anchor="_Toc189082474" w:history="1">
+          <w:hyperlink w:anchor="_Toc188352195" w:history="1">
             <w:r>
               <w:rPr>
                 <w:rStyle w:val="Hipervnculo"/>
@@ -2045,7 +2045,7 @@
                 <w:noProof/>
                 <w:webHidden/>
               </w:rPr>
-              <w:instrText xml:space="preserve"> PAGEREF _Toc189082474 \h </w:instrText>
+              <w:instrText xml:space="preserve"> PAGEREF _Toc188352195 \h </w:instrText>
             </w:r>
             <w:r>
               <w:rPr>
@@ -2091,7 +2091,7 @@
               <w14:ligatures w14:val="standardContextual"/>
             </w:rPr>
           </w:pPr>
-          <w:hyperlink w:anchor="_Toc189082475" w:history="1">
+          <w:hyperlink w:anchor="_Toc188352196" w:history="1">
             <w:r>
               <w:rPr>
                 <w:rStyle w:val="Hipervnculo"/>
@@ -2118,7 +2118,7 @@
                 <w:noProof/>
                 <w:webHidden/>
               </w:rPr>
-              <w:instrText xml:space="preserve"> PAGEREF _Toc189082475 \h </w:instrText>
+              <w:instrText xml:space="preserve"> PAGEREF _Toc188352196 \h </w:instrText>
             </w:r>
             <w:r>
               <w:rPr>
@@ -2164,7 +2164,7 @@
               <w14:ligatures w14:val="standardContextual"/>
             </w:rPr>
           </w:pPr>
-          <w:hyperlink w:anchor="_Toc189082476" w:history="1">
+          <w:hyperlink w:anchor="_Toc188352197" w:history="1">
             <w:r>
               <w:rPr>
                 <w:rStyle w:val="Hipervnculo"/>
@@ -2191,7 +2191,7 @@
                 <w:noProof/>
                 <w:webHidden/>
               </w:rPr>
-              <w:instrText xml:space="preserve"> PAGEREF _Toc189082476 \h </w:instrText>
+              <w:instrText xml:space="preserve"> PAGEREF _Toc188352197 \h </w:instrText>
             </w:r>
             <w:r>
               <w:rPr>
@@ -2237,7 +2237,7 @@
               <w14:ligatures w14:val="standardContextual"/>
             </w:rPr>
           </w:pPr>
-          <w:hyperlink w:anchor="_Toc189082477" w:history="1">
+          <w:hyperlink w:anchor="_Toc188352198" w:history="1">
             <w:r>
               <w:rPr>
                 <w:rStyle w:val="Hipervnculo"/>
@@ -2264,7 +2264,7 @@
                 <w:noProof/>
                 <w:webHidden/>
               </w:rPr>
-              <w:instrText xml:space="preserve"> PAGEREF _Toc189082477 \h </w:instrText>
+              <w:instrText xml:space="preserve"> PAGEREF _Toc188352198 \h </w:instrText>
             </w:r>
             <w:r>
               <w:rPr>
@@ -2310,7 +2310,7 @@
               <w14:ligatures w14:val="standardContextual"/>
             </w:rPr>
           </w:pPr>
-          <w:hyperlink w:anchor="_Toc189082478" w:history="1">
+          <w:hyperlink w:anchor="_Toc188352199" w:history="1">
             <w:r>
               <w:rPr>
                 <w:rStyle w:val="Hipervnculo"/>
@@ -2337,7 +2337,7 @@
                 <w:noProof/>
                 <w:webHidden/>
               </w:rPr>
-              <w:instrText xml:space="preserve"> PAGEREF _Toc189082478 \h </w:instrText>
+              <w:instrText xml:space="preserve"> PAGEREF _Toc188352199 \h </w:instrText>
             </w:r>
             <w:r>
               <w:rPr>
@@ -2383,7 +2383,7 @@
               <w14:ligatures w14:val="standardContextual"/>
             </w:rPr>
           </w:pPr>
-          <w:hyperlink w:anchor="_Toc189082479" w:history="1">
+          <w:hyperlink w:anchor="_Toc188352200" w:history="1">
             <w:r>
               <w:rPr>
                 <w:rStyle w:val="Hipervnculo"/>
@@ -2410,7 +2410,7 @@
                 <w:noProof/>
                 <w:webHidden/>
               </w:rPr>
-              <w:instrText xml:space="preserve"> PAGEREF _Toc189082479 \h </w:instrText>
+              <w:instrText xml:space="preserve"> PAGEREF _Toc188352200 \h </w:instrText>
             </w:r>
             <w:r>
               <w:rPr>
@@ -2456,7 +2456,7 @@
               <w14:ligatures w14:val="standardContextual"/>
             </w:rPr>
           </w:pPr>
-          <w:hyperlink w:anchor="_Toc189082480" w:history="1">
+          <w:hyperlink w:anchor="_Toc188352201" w:history="1">
             <w:r>
               <w:rPr>
                 <w:rStyle w:val="Hipervnculo"/>
@@ -2483,7 +2483,7 @@
                 <w:noProof/>
                 <w:webHidden/>
               </w:rPr>
-              <w:instrText xml:space="preserve"> PAGEREF _Toc189082480 \h </w:instrText>
+              <w:instrText xml:space="preserve"> PAGEREF _Toc188352201 \h </w:instrText>
             </w:r>
             <w:r>
               <w:rPr>
@@ -2529,7 +2529,7 @@
               <w14:ligatures w14:val="standardContextual"/>
             </w:rPr>
           </w:pPr>
-          <w:hyperlink w:anchor="_Toc189082481" w:history="1">
+          <w:hyperlink w:anchor="_Toc188352202" w:history="1">
             <w:r>
               <w:rPr>
                 <w:rStyle w:val="Hipervnculo"/>
@@ -2556,7 +2556,7 @@
                 <w:noProof/>
                 <w:webHidden/>
               </w:rPr>
-              <w:instrText xml:space="preserve"> PAGEREF _Toc189082481 \h </w:instrText>
+              <w:instrText xml:space="preserve"> PAGEREF _Toc188352202 \h </w:instrText>
             </w:r>
             <w:r>
               <w:rPr>
@@ -2602,7 +2602,7 @@
               <w14:ligatures w14:val="standardContextual"/>
             </w:rPr>
           </w:pPr>
-          <w:hyperlink w:anchor="_Toc189082482" w:history="1">
+          <w:hyperlink w:anchor="_Toc188352203" w:history="1">
             <w:r>
               <w:rPr>
                 <w:rStyle w:val="Hipervnculo"/>
@@ -2629,7 +2629,7 @@
                 <w:noProof/>
                 <w:webHidden/>
               </w:rPr>
-              <w:instrText xml:space="preserve"> PAGEREF _Toc189082482 \h </w:instrText>
+              <w:instrText xml:space="preserve"> PAGEREF _Toc188352203 \h </w:instrText>
             </w:r>
             <w:r>
               <w:rPr>
@@ -2675,7 +2675,7 @@
               <w14:ligatures w14:val="standardContextual"/>
             </w:rPr>
           </w:pPr>
-          <w:hyperlink w:anchor="_Toc189082483" w:history="1">
+          <w:hyperlink w:anchor="_Toc188352204" w:history="1">
             <w:r>
               <w:rPr>
                 <w:rStyle w:val="Hipervnculo"/>
@@ -2702,7 +2702,7 @@
                 <w:noProof/>
                 <w:webHidden/>
               </w:rPr>
-              <w:instrText xml:space="preserve"> PAGEREF _Toc189082483 \h </w:instrText>
+              <w:instrText xml:space="preserve"> PAGEREF _Toc188352204 \h </w:instrText>
             </w:r>
             <w:r>
               <w:rPr>
@@ -2748,7 +2748,7 @@
               <w14:ligatures w14:val="standardContextual"/>
             </w:rPr>
           </w:pPr>
-          <w:hyperlink w:anchor="_Toc189082484" w:history="1">
+          <w:hyperlink w:anchor="_Toc188352205" w:history="1">
             <w:r>
               <w:rPr>
                 <w:rStyle w:val="Hipervnculo"/>
@@ -2775,7 +2775,7 @@
                 <w:noProof/>
                 <w:webHidden/>
               </w:rPr>
-              <w:instrText xml:space="preserve"> PAGEREF _Toc189082484 \h </w:instrText>
+              <w:instrText xml:space="preserve"> PAGEREF _Toc188352205 \h </w:instrText>
             </w:r>
             <w:r>
               <w:rPr>
@@ -2821,7 +2821,7 @@
               <w14:ligatures w14:val="standardContextual"/>
             </w:rPr>
           </w:pPr>
-          <w:hyperlink w:anchor="_Toc189082485" w:history="1">
+          <w:hyperlink w:anchor="_Toc188352206" w:history="1">
             <w:r>
               <w:rPr>
                 <w:rStyle w:val="Hipervnculo"/>
@@ -2848,7 +2848,7 @@
                 <w:noProof/>
                 <w:webHidden/>
               </w:rPr>
-              <w:instrText xml:space="preserve"> PAGEREF _Toc189082485 \h </w:instrText>
+              <w:instrText xml:space="preserve"> PAGEREF _Toc188352206 \h </w:instrText>
             </w:r>
             <w:r>
               <w:rPr>
@@ -2894,7 +2894,7 @@
               <w14:ligatures w14:val="standardContextual"/>
             </w:rPr>
           </w:pPr>
-          <w:hyperlink w:anchor="_Toc189082486" w:history="1">
+          <w:hyperlink w:anchor="_Toc188352207" w:history="1">
             <w:r>
               <w:rPr>
                 <w:rStyle w:val="Hipervnculo"/>
@@ -2921,7 +2921,7 @@
                 <w:noProof/>
                 <w:webHidden/>
               </w:rPr>
-              <w:instrText xml:space="preserve"> PAGEREF _Toc189082486 \h </w:instrText>
+              <w:instrText xml:space="preserve"> PAGEREF _Toc188352207 \h </w:instrText>
             </w:r>
             <w:r>
               <w:rPr>
@@ -2967,7 +2967,7 @@
               <w14:ligatures w14:val="standardContextual"/>
             </w:rPr>
           </w:pPr>
-          <w:hyperlink w:anchor="_Toc189082487" w:history="1">
+          <w:hyperlink w:anchor="_Toc188352208" w:history="1">
             <w:r>
               <w:rPr>
                 <w:rStyle w:val="Hipervnculo"/>
@@ -2994,7 +2994,7 @@
                 <w:noProof/>
                 <w:webHidden/>
               </w:rPr>
-              <w:instrText xml:space="preserve"> PAGEREF _Toc189082487 \h </w:instrText>
+              <w:instrText xml:space="preserve"> PAGEREF _Toc188352208 \h </w:instrText>
             </w:r>
             <w:r>
               <w:rPr>
@@ -3040,7 +3040,7 @@
               <w14:ligatures w14:val="standardContextual"/>
             </w:rPr>
           </w:pPr>
-          <w:hyperlink w:anchor="_Toc189082488" w:history="1">
+          <w:hyperlink w:anchor="_Toc188352209" w:history="1">
             <w:r>
               <w:rPr>
                 <w:rStyle w:val="Hipervnculo"/>
@@ -3067,7 +3067,7 @@
                 <w:noProof/>
                 <w:webHidden/>
               </w:rPr>
-              <w:instrText xml:space="preserve"> PAGEREF _Toc189082488 \h </w:instrText>
+              <w:instrText xml:space="preserve"> PAGEREF _Toc188352209 \h </w:instrText>
             </w:r>
             <w:r>
               <w:rPr>
@@ -3113,7 +3113,7 @@
               <w14:ligatures w14:val="standardContextual"/>
             </w:rPr>
           </w:pPr>
-          <w:hyperlink w:anchor="_Toc189082489" w:history="1">
+          <w:hyperlink w:anchor="_Toc188352210" w:history="1">
             <w:r>
               <w:rPr>
                 <w:rStyle w:val="Hipervnculo"/>
@@ -3140,7 +3140,7 @@
                 <w:noProof/>
                 <w:webHidden/>
               </w:rPr>
-              <w:instrText xml:space="preserve"> PAGEREF _Toc189082489 \h </w:instrText>
+              <w:instrText xml:space="preserve"> PAGEREF _Toc188352210 \h </w:instrText>
             </w:r>
             <w:r>
               <w:rPr>
@@ -3186,7 +3186,7 @@
               <w14:ligatures w14:val="standardContextual"/>
             </w:rPr>
           </w:pPr>
-          <w:hyperlink w:anchor="_Toc189082490" w:history="1">
+          <w:hyperlink w:anchor="_Toc188352211" w:history="1">
             <w:r>
               <w:rPr>
                 <w:rStyle w:val="Hipervnculo"/>
@@ -3213,7 +3213,7 @@
                 <w:noProof/>
                 <w:webHidden/>
               </w:rPr>
-              <w:instrText xml:space="preserve"> PAGEREF _Toc189082490 \h </w:instrText>
+              <w:instrText xml:space="preserve"> PAGEREF _Toc188352211 \h </w:instrText>
             </w:r>
             <w:r>
               <w:rPr>
@@ -3259,7 +3259,7 @@
               <w14:ligatures w14:val="standardContextual"/>
             </w:rPr>
           </w:pPr>
-          <w:hyperlink w:anchor="_Toc189082491" w:history="1">
+          <w:hyperlink w:anchor="_Toc188352212" w:history="1">
             <w:r>
               <w:rPr>
                 <w:rStyle w:val="Hipervnculo"/>
@@ -3286,7 +3286,7 @@
                 <w:noProof/>
                 <w:webHidden/>
               </w:rPr>
-              <w:instrText xml:space="preserve"> PAGEREF _Toc189082491 \h </w:instrText>
+              <w:instrText xml:space="preserve"> PAGEREF _Toc188352212 \h </w:instrText>
             </w:r>
             <w:r>
               <w:rPr>
@@ -3332,7 +3332,7 @@
               <w14:ligatures w14:val="standardContextual"/>
             </w:rPr>
           </w:pPr>
-          <w:hyperlink w:anchor="_Toc189082492" w:history="1">
+          <w:hyperlink w:anchor="_Toc188352213" w:history="1">
             <w:r>
               <w:rPr>
                 <w:rStyle w:val="Hipervnculo"/>
@@ -3359,7 +3359,7 @@
                 <w:noProof/>
                 <w:webHidden/>
               </w:rPr>
-              <w:instrText xml:space="preserve"> PAGEREF _Toc189082492 \h </w:instrText>
+              <w:instrText xml:space="preserve"> PAGEREF _Toc188352213 \h </w:instrText>
             </w:r>
             <w:r>
               <w:rPr>
@@ -3405,7 +3405,7 @@
               <w14:ligatures w14:val="standardContextual"/>
             </w:rPr>
           </w:pPr>
-          <w:hyperlink w:anchor="_Toc189082493" w:history="1">
+          <w:hyperlink w:anchor="_Toc188352214" w:history="1">
             <w:r>
               <w:rPr>
                 <w:rStyle w:val="Hipervnculo"/>
@@ -3432,7 +3432,7 @@
                 <w:noProof/>
                 <w:webHidden/>
               </w:rPr>
-              <w:instrText xml:space="preserve"> PAGEREF _Toc189082493 \h </w:instrText>
+              <w:instrText xml:space="preserve"> PAGEREF _Toc188352214 \h </w:instrText>
             </w:r>
             <w:r>
               <w:rPr>
@@ -3478,7 +3478,7 @@
               <w14:ligatures w14:val="standardContextual"/>
             </w:rPr>
           </w:pPr>
-          <w:hyperlink w:anchor="_Toc189082494" w:history="1">
+          <w:hyperlink w:anchor="_Toc188352215" w:history="1">
             <w:r>
               <w:rPr>
                 <w:rStyle w:val="Hipervnculo"/>
@@ -3505,7 +3505,7 @@
                 <w:noProof/>
                 <w:webHidden/>
               </w:rPr>
-              <w:instrText xml:space="preserve"> PAGEREF _Toc189082494 \h </w:instrText>
+              <w:instrText xml:space="preserve"> PAGEREF _Toc188352215 \h </w:instrText>
             </w:r>
             <w:r>
               <w:rPr>
@@ -3551,7 +3551,7 @@
               <w14:ligatures w14:val="standardContextual"/>
             </w:rPr>
           </w:pPr>
-          <w:hyperlink w:anchor="_Toc189082495" w:history="1">
+          <w:hyperlink w:anchor="_Toc188352216" w:history="1">
             <w:r>
               <w:rPr>
                 <w:rStyle w:val="Hipervnculo"/>
@@ -3578,7 +3578,7 @@
                 <w:noProof/>
                 <w:webHidden/>
               </w:rPr>
-              <w:instrText xml:space="preserve"> PAGEREF _Toc189082495 \h </w:instrText>
+              <w:instrText xml:space="preserve"> PAGEREF _Toc188352216 \h </w:instrText>
             </w:r>
             <w:r>
               <w:rPr>
@@ -3624,7 +3624,7 @@
               <w14:ligatures w14:val="standardContextual"/>
             </w:rPr>
           </w:pPr>
-          <w:hyperlink w:anchor="_Toc189082496" w:history="1">
+          <w:hyperlink w:anchor="_Toc188352217" w:history="1">
             <w:r>
               <w:rPr>
                 <w:rStyle w:val="Hipervnculo"/>
@@ -3651,7 +3651,7 @@
                 <w:noProof/>
                 <w:webHidden/>
               </w:rPr>
-              <w:instrText xml:space="preserve"> PAGEREF _Toc189082496 \h </w:instrText>
+              <w:instrText xml:space="preserve"> PAGEREF _Toc188352217 \h </w:instrText>
             </w:r>
             <w:r>
               <w:rPr>
@@ -3697,7 +3697,7 @@
               <w14:ligatures w14:val="standardContextual"/>
             </w:rPr>
           </w:pPr>
-          <w:hyperlink w:anchor="_Toc189082497" w:history="1">
+          <w:hyperlink w:anchor="_Toc188352218" w:history="1">
             <w:r>
               <w:rPr>
                 <w:rStyle w:val="Hipervnculo"/>
@@ -3724,7 +3724,7 @@
                 <w:noProof/>
                 <w:webHidden/>
               </w:rPr>
-              <w:instrText xml:space="preserve"> PAGEREF _Toc189082497 \h </w:instrText>
+              <w:instrText xml:space="preserve"> PAGEREF _Toc188352218 \h </w:instrText>
             </w:r>
             <w:r>
               <w:rPr>
@@ -3770,7 +3770,7 @@
               <w14:ligatures w14:val="standardContextual"/>
             </w:rPr>
           </w:pPr>
-          <w:hyperlink w:anchor="_Toc189082498" w:history="1">
+          <w:hyperlink w:anchor="_Toc188352219" w:history="1">
             <w:r>
               <w:rPr>
                 <w:rStyle w:val="Hipervnculo"/>
@@ -3797,7 +3797,7 @@
                 <w:noProof/>
                 <w:webHidden/>
               </w:rPr>
-              <w:instrText xml:space="preserve"> PAGEREF _Toc189082498 \h </w:instrText>
+              <w:instrText xml:space="preserve"> PAGEREF _Toc188352219 \h </w:instrText>
             </w:r>
             <w:r>
               <w:rPr>
@@ -3843,7 +3843,7 @@
               <w14:ligatures w14:val="standardContextual"/>
             </w:rPr>
           </w:pPr>
-          <w:hyperlink w:anchor="_Toc189082499" w:history="1">
+          <w:hyperlink w:anchor="_Toc188352220" w:history="1">
             <w:r>
               <w:rPr>
                 <w:rStyle w:val="Hipervnculo"/>
@@ -3870,7 +3870,7 @@
                 <w:noProof/>
                 <w:webHidden/>
               </w:rPr>
-              <w:instrText xml:space="preserve"> PAGEREF _Toc189082499 \h </w:instrText>
+              <w:instrText xml:space="preserve"> PAGEREF _Toc188352220 \h </w:instrText>
             </w:r>
             <w:r>
               <w:rPr>
@@ -3916,7 +3916,7 @@
               <w14:ligatures w14:val="standardContextual"/>
             </w:rPr>
           </w:pPr>
-          <w:hyperlink w:anchor="_Toc189082500" w:history="1">
+          <w:hyperlink w:anchor="_Toc188352221" w:history="1">
             <w:r>
               <w:rPr>
                 <w:rStyle w:val="Hipervnculo"/>
@@ -3943,7 +3943,7 @@
                 <w:noProof/>
                 <w:webHidden/>
               </w:rPr>
-              <w:instrText xml:space="preserve"> PAGEREF _Toc189082500 \h </w:instrText>
+              <w:instrText xml:space="preserve"> PAGEREF _Toc188352221 \h </w:instrText>
             </w:r>
             <w:r>
               <w:rPr>
@@ -3989,7 +3989,7 @@
               <w14:ligatures w14:val="standardContextual"/>
             </w:rPr>
           </w:pPr>
-          <w:hyperlink w:anchor="_Toc189082501" w:history="1">
+          <w:hyperlink w:anchor="_Toc188352222" w:history="1">
             <w:r>
               <w:rPr>
                 <w:rStyle w:val="Hipervnculo"/>
@@ -4016,7 +4016,7 @@
                 <w:noProof/>
                 <w:webHidden/>
               </w:rPr>
-              <w:instrText xml:space="preserve"> PAGEREF _Toc189082501 \h </w:instrText>
+              <w:instrText xml:space="preserve"> PAGEREF _Toc188352222 \h </w:instrText>
             </w:r>
             <w:r>
               <w:rPr>
@@ -4062,7 +4062,7 @@
               <w14:ligatures w14:val="standardContextual"/>
             </w:rPr>
           </w:pPr>
-          <w:hyperlink w:anchor="_Toc189082502" w:history="1">
+          <w:hyperlink w:anchor="_Toc188352223" w:history="1">
             <w:r>
               <w:rPr>
                 <w:rStyle w:val="Hipervnculo"/>
@@ -4089,7 +4089,7 @@
                 <w:noProof/>
                 <w:webHidden/>
               </w:rPr>
-              <w:instrText xml:space="preserve"> PAGEREF _Toc189082502 \h </w:instrText>
+              <w:instrText xml:space="preserve"> PAGEREF _Toc188352223 \h </w:instrText>
             </w:r>
             <w:r>
               <w:rPr>
@@ -4135,7 +4135,7 @@
               <w14:ligatures w14:val="standardContextual"/>
             </w:rPr>
           </w:pPr>
-          <w:hyperlink w:anchor="_Toc189082503" w:history="1">
+          <w:hyperlink w:anchor="_Toc188352224" w:history="1">
             <w:r>
               <w:rPr>
                 <w:rStyle w:val="Hipervnculo"/>
@@ -4162,7 +4162,7 @@
                 <w:noProof/>
                 <w:webHidden/>
               </w:rPr>
-              <w:instrText xml:space="preserve"> PAGEREF _Toc189082503 \h </w:instrText>
+              <w:instrText xml:space="preserve"> PAGEREF _Toc188352224 \h </w:instrText>
             </w:r>
             <w:r>
               <w:rPr>
@@ -4208,7 +4208,7 @@
               <w14:ligatures w14:val="standardContextual"/>
             </w:rPr>
           </w:pPr>
-          <w:hyperlink w:anchor="_Toc189082504" w:history="1">
+          <w:hyperlink w:anchor="_Toc188352225" w:history="1">
             <w:r>
               <w:rPr>
                 <w:rStyle w:val="Hipervnculo"/>
@@ -4235,7 +4235,7 @@
                 <w:noProof/>
                 <w:webHidden/>
               </w:rPr>
-              <w:instrText xml:space="preserve"> PAGEREF _Toc189082504 \h </w:instrText>
+              <w:instrText xml:space="preserve"> PAGEREF _Toc188352225 \h </w:instrText>
             </w:r>
             <w:r>
               <w:rPr>
@@ -4256,371 +4256,6 @@
                 <w:webHidden/>
               </w:rPr>
               <w:t>11</w:t>
-            </w:r>
-            <w:r>
-              <w:rPr>
-                <w:noProof/>
-                <w:webHidden/>
-              </w:rPr>
-              <w:fldChar w:fldCharType="end"/>
-            </w:r>
-          </w:hyperlink>
-        </w:p>
-        <w:p>
-          <w:pPr>
-            <w:pStyle w:val="TDC3"/>
-            <w:tabs>
-              <w:tab w:val="right" w:leader="dot" w:pos="8494"/>
-            </w:tabs>
-            <w:rPr>
-              <w:rFonts w:asciiTheme="minorHAnsi" w:eastAsiaTheme="minorEastAsia" w:hAnsiTheme="minorHAnsi" w:cstheme="minorBidi"/>
-              <w:noProof/>
-              <w:kern w:val="2"/>
-              <w:szCs w:val="24"/>
-              <w:lang w:eastAsia="es-ES" w:bidi="ar-SA"/>
-              <w14:ligatures w14:val="standardContextual"/>
-            </w:rPr>
-          </w:pPr>
-          <w:hyperlink w:anchor="_Toc189082505" w:history="1">
-            <w:r>
-              <w:rPr>
-                <w:rStyle w:val="Hipervnculo"/>
-                <w:noProof/>
-              </w:rPr>
-              <w:t>Navbar</w:t>
-            </w:r>
-            <w:r>
-              <w:rPr>
-                <w:noProof/>
-                <w:webHidden/>
-              </w:rPr>
-              <w:tab/>
-            </w:r>
-            <w:r>
-              <w:rPr>
-                <w:noProof/>
-                <w:webHidden/>
-              </w:rPr>
-              <w:fldChar w:fldCharType="begin"/>
-            </w:r>
-            <w:r>
-              <w:rPr>
-                <w:noProof/>
-                <w:webHidden/>
-              </w:rPr>
-              <w:instrText xml:space="preserve"> PAGEREF _Toc189082505 \h </w:instrText>
-            </w:r>
-            <w:r>
-              <w:rPr>
-                <w:noProof/>
-                <w:webHidden/>
-              </w:rPr>
-            </w:r>
-            <w:r>
-              <w:rPr>
-                <w:noProof/>
-                <w:webHidden/>
-              </w:rPr>
-              <w:fldChar w:fldCharType="separate"/>
-            </w:r>
-            <w:r>
-              <w:rPr>
-                <w:noProof/>
-                <w:webHidden/>
-              </w:rPr>
-              <w:t>12</w:t>
-            </w:r>
-            <w:r>
-              <w:rPr>
-                <w:noProof/>
-                <w:webHidden/>
-              </w:rPr>
-              <w:fldChar w:fldCharType="end"/>
-            </w:r>
-          </w:hyperlink>
-        </w:p>
-        <w:p>
-          <w:pPr>
-            <w:pStyle w:val="TDC3"/>
-            <w:tabs>
-              <w:tab w:val="right" w:leader="dot" w:pos="8494"/>
-            </w:tabs>
-            <w:rPr>
-              <w:rFonts w:asciiTheme="minorHAnsi" w:eastAsiaTheme="minorEastAsia" w:hAnsiTheme="minorHAnsi" w:cstheme="minorBidi"/>
-              <w:noProof/>
-              <w:kern w:val="2"/>
-              <w:szCs w:val="24"/>
-              <w:lang w:eastAsia="es-ES" w:bidi="ar-SA"/>
-              <w14:ligatures w14:val="standardContextual"/>
-            </w:rPr>
-          </w:pPr>
-          <w:hyperlink w:anchor="_Toc189082506" w:history="1">
-            <w:r>
-              <w:rPr>
-                <w:rStyle w:val="Hipervnculo"/>
-                <w:noProof/>
-              </w:rPr>
-              <w:t>Fuentes y texto</w:t>
-            </w:r>
-            <w:r>
-              <w:rPr>
-                <w:noProof/>
-                <w:webHidden/>
-              </w:rPr>
-              <w:tab/>
-            </w:r>
-            <w:r>
-              <w:rPr>
-                <w:noProof/>
-                <w:webHidden/>
-              </w:rPr>
-              <w:fldChar w:fldCharType="begin"/>
-            </w:r>
-            <w:r>
-              <w:rPr>
-                <w:noProof/>
-                <w:webHidden/>
-              </w:rPr>
-              <w:instrText xml:space="preserve"> PAGEREF _Toc189082506 \h </w:instrText>
-            </w:r>
-            <w:r>
-              <w:rPr>
-                <w:noProof/>
-                <w:webHidden/>
-              </w:rPr>
-            </w:r>
-            <w:r>
-              <w:rPr>
-                <w:noProof/>
-                <w:webHidden/>
-              </w:rPr>
-              <w:fldChar w:fldCharType="separate"/>
-            </w:r>
-            <w:r>
-              <w:rPr>
-                <w:noProof/>
-                <w:webHidden/>
-              </w:rPr>
-              <w:t>12</w:t>
-            </w:r>
-            <w:r>
-              <w:rPr>
-                <w:noProof/>
-                <w:webHidden/>
-              </w:rPr>
-              <w:fldChar w:fldCharType="end"/>
-            </w:r>
-          </w:hyperlink>
-        </w:p>
-        <w:p>
-          <w:pPr>
-            <w:pStyle w:val="TDC3"/>
-            <w:tabs>
-              <w:tab w:val="right" w:leader="dot" w:pos="8494"/>
-            </w:tabs>
-            <w:rPr>
-              <w:rFonts w:asciiTheme="minorHAnsi" w:eastAsiaTheme="minorEastAsia" w:hAnsiTheme="minorHAnsi" w:cstheme="minorBidi"/>
-              <w:noProof/>
-              <w:kern w:val="2"/>
-              <w:szCs w:val="24"/>
-              <w:lang w:eastAsia="es-ES" w:bidi="ar-SA"/>
-              <w14:ligatures w14:val="standardContextual"/>
-            </w:rPr>
-          </w:pPr>
-          <w:hyperlink w:anchor="_Toc189082507" w:history="1">
-            <w:r>
-              <w:rPr>
-                <w:rStyle w:val="Hipervnculo"/>
-                <w:noProof/>
-              </w:rPr>
-              <w:t>Form</w:t>
-            </w:r>
-            <w:r>
-              <w:rPr>
-                <w:noProof/>
-                <w:webHidden/>
-              </w:rPr>
-              <w:tab/>
-            </w:r>
-            <w:r>
-              <w:rPr>
-                <w:noProof/>
-                <w:webHidden/>
-              </w:rPr>
-              <w:fldChar w:fldCharType="begin"/>
-            </w:r>
-            <w:r>
-              <w:rPr>
-                <w:noProof/>
-                <w:webHidden/>
-              </w:rPr>
-              <w:instrText xml:space="preserve"> PAGEREF _Toc189082507 \h </w:instrText>
-            </w:r>
-            <w:r>
-              <w:rPr>
-                <w:noProof/>
-                <w:webHidden/>
-              </w:rPr>
-            </w:r>
-            <w:r>
-              <w:rPr>
-                <w:noProof/>
-                <w:webHidden/>
-              </w:rPr>
-              <w:fldChar w:fldCharType="separate"/>
-            </w:r>
-            <w:r>
-              <w:rPr>
-                <w:noProof/>
-                <w:webHidden/>
-              </w:rPr>
-              <w:t>12</w:t>
-            </w:r>
-            <w:r>
-              <w:rPr>
-                <w:noProof/>
-                <w:webHidden/>
-              </w:rPr>
-              <w:fldChar w:fldCharType="end"/>
-            </w:r>
-          </w:hyperlink>
-        </w:p>
-        <w:p>
-          <w:pPr>
-            <w:pStyle w:val="TDC3"/>
-            <w:tabs>
-              <w:tab w:val="right" w:leader="dot" w:pos="8494"/>
-            </w:tabs>
-            <w:rPr>
-              <w:rFonts w:asciiTheme="minorHAnsi" w:eastAsiaTheme="minorEastAsia" w:hAnsiTheme="minorHAnsi" w:cstheme="minorBidi"/>
-              <w:noProof/>
-              <w:kern w:val="2"/>
-              <w:szCs w:val="24"/>
-              <w:lang w:eastAsia="es-ES" w:bidi="ar-SA"/>
-              <w14:ligatures w14:val="standardContextual"/>
-            </w:rPr>
-          </w:pPr>
-          <w:hyperlink w:anchor="_Toc189082508" w:history="1">
-            <w:r>
-              <w:rPr>
-                <w:rStyle w:val="Hipervnculo"/>
-                <w:noProof/>
-              </w:rPr>
-              <w:t>Card</w:t>
-            </w:r>
-            <w:r>
-              <w:rPr>
-                <w:noProof/>
-                <w:webHidden/>
-              </w:rPr>
-              <w:tab/>
-            </w:r>
-            <w:r>
-              <w:rPr>
-                <w:noProof/>
-                <w:webHidden/>
-              </w:rPr>
-              <w:fldChar w:fldCharType="begin"/>
-            </w:r>
-            <w:r>
-              <w:rPr>
-                <w:noProof/>
-                <w:webHidden/>
-              </w:rPr>
-              <w:instrText xml:space="preserve"> PAGEREF _Toc189082508 \h </w:instrText>
-            </w:r>
-            <w:r>
-              <w:rPr>
-                <w:noProof/>
-                <w:webHidden/>
-              </w:rPr>
-            </w:r>
-            <w:r>
-              <w:rPr>
-                <w:noProof/>
-                <w:webHidden/>
-              </w:rPr>
-              <w:fldChar w:fldCharType="separate"/>
-            </w:r>
-            <w:r>
-              <w:rPr>
-                <w:noProof/>
-                <w:webHidden/>
-              </w:rPr>
-              <w:t>13</w:t>
-            </w:r>
-            <w:r>
-              <w:rPr>
-                <w:noProof/>
-                <w:webHidden/>
-              </w:rPr>
-              <w:fldChar w:fldCharType="end"/>
-            </w:r>
-          </w:hyperlink>
-        </w:p>
-        <w:p>
-          <w:pPr>
-            <w:pStyle w:val="TDC3"/>
-            <w:tabs>
-              <w:tab w:val="right" w:leader="dot" w:pos="8494"/>
-            </w:tabs>
-            <w:rPr>
-              <w:rFonts w:asciiTheme="minorHAnsi" w:eastAsiaTheme="minorEastAsia" w:hAnsiTheme="minorHAnsi" w:cstheme="minorBidi"/>
-              <w:noProof/>
-              <w:kern w:val="2"/>
-              <w:szCs w:val="24"/>
-              <w:lang w:eastAsia="es-ES" w:bidi="ar-SA"/>
-              <w14:ligatures w14:val="standardContextual"/>
-            </w:rPr>
-          </w:pPr>
-          <w:hyperlink w:anchor="_Toc189082509" w:history="1">
-            <w:r>
-              <w:rPr>
-                <w:rStyle w:val="Hipervnculo"/>
-                <w:noProof/>
-              </w:rPr>
-              <w:t>Modal</w:t>
-            </w:r>
-            <w:r>
-              <w:rPr>
-                <w:noProof/>
-                <w:webHidden/>
-              </w:rPr>
-              <w:tab/>
-            </w:r>
-            <w:r>
-              <w:rPr>
-                <w:noProof/>
-                <w:webHidden/>
-              </w:rPr>
-              <w:fldChar w:fldCharType="begin"/>
-            </w:r>
-            <w:r>
-              <w:rPr>
-                <w:noProof/>
-                <w:webHidden/>
-              </w:rPr>
-              <w:instrText xml:space="preserve"> PAGEREF _Toc189082509 \h </w:instrText>
-            </w:r>
-            <w:r>
-              <w:rPr>
-                <w:noProof/>
-                <w:webHidden/>
-              </w:rPr>
-            </w:r>
-            <w:r>
-              <w:rPr>
-                <w:noProof/>
-                <w:webHidden/>
-              </w:rPr>
-              <w:fldChar w:fldCharType="separate"/>
-            </w:r>
-            <w:r>
-              <w:rPr>
-                <w:noProof/>
-                <w:webHidden/>
-              </w:rPr>
-              <w:t>13</w:t>
             </w:r>
             <w:r>
               <w:rPr>
@@ -4646,7 +4281,7 @@
               <w14:ligatures w14:val="standardContextual"/>
             </w:rPr>
           </w:pPr>
-          <w:hyperlink w:anchor="_Toc189082510" w:history="1">
+          <w:hyperlink w:anchor="_Toc188352226" w:history="1">
             <w:r>
               <w:rPr>
                 <w:rStyle w:val="Hipervnculo"/>
@@ -4673,7 +4308,7 @@
                 <w:noProof/>
                 <w:webHidden/>
               </w:rPr>
-              <w:instrText xml:space="preserve"> PAGEREF _Toc189082510 \h </w:instrText>
+              <w:instrText xml:space="preserve"> PAGEREF _Toc188352226 \h </w:instrText>
             </w:r>
             <w:r>
               <w:rPr>
@@ -4693,7 +4328,7 @@
                 <w:noProof/>
                 <w:webHidden/>
               </w:rPr>
-              <w:t>14</w:t>
+              <w:t>13</w:t>
             </w:r>
             <w:r>
               <w:rPr>
@@ -4719,7 +4354,7 @@
               <w14:ligatures w14:val="standardContextual"/>
             </w:rPr>
           </w:pPr>
-          <w:hyperlink w:anchor="_Toc189082511" w:history="1">
+          <w:hyperlink w:anchor="_Toc188352227" w:history="1">
             <w:r>
               <w:rPr>
                 <w:rStyle w:val="Hipervnculo"/>
@@ -4746,7 +4381,7 @@
                 <w:noProof/>
                 <w:webHidden/>
               </w:rPr>
-              <w:instrText xml:space="preserve"> PAGEREF _Toc189082511 \h </w:instrText>
+              <w:instrText xml:space="preserve"> PAGEREF _Toc188352227 \h </w:instrText>
             </w:r>
             <w:r>
               <w:rPr>
@@ -4766,7 +4401,7 @@
                 <w:noProof/>
                 <w:webHidden/>
               </w:rPr>
-              <w:t>14</w:t>
+              <w:t>13</w:t>
             </w:r>
             <w:r>
               <w:rPr>
@@ -4792,7 +4427,7 @@
               <w14:ligatures w14:val="standardContextual"/>
             </w:rPr>
           </w:pPr>
-          <w:hyperlink w:anchor="_Toc189082512" w:history="1">
+          <w:hyperlink w:anchor="_Toc188352228" w:history="1">
             <w:r>
               <w:rPr>
                 <w:rStyle w:val="Hipervnculo"/>
@@ -4819,7 +4454,7 @@
                 <w:noProof/>
                 <w:webHidden/>
               </w:rPr>
-              <w:instrText xml:space="preserve"> PAGEREF _Toc189082512 \h </w:instrText>
+              <w:instrText xml:space="preserve"> PAGEREF _Toc188352228 \h </w:instrText>
             </w:r>
             <w:r>
               <w:rPr>
@@ -4839,7 +4474,7 @@
                 <w:noProof/>
                 <w:webHidden/>
               </w:rPr>
-              <w:t>14</w:t>
+              <w:t>13</w:t>
             </w:r>
             <w:r>
               <w:rPr>
@@ -4856,6 +4491,7 @@
               <w:b/>
               <w:bCs/>
             </w:rPr>
+            <w:lastRenderedPageBreak/>
             <w:fldChar w:fldCharType="end"/>
           </w:r>
         </w:p>
@@ -4870,7 +4506,7 @@
       <w:pPr>
         <w:pStyle w:val="Ttulo1"/>
       </w:pPr>
-      <w:bookmarkStart w:id="0" w:name="_Toc189082455"/>
+      <w:bookmarkStart w:id="0" w:name="_Toc188352176"/>
       <w:r>
         <w:lastRenderedPageBreak/>
         <w:t>Idea principal</w:t>
@@ -4951,7 +4587,7 @@
       <w:pPr>
         <w:pStyle w:val="Ttulo1"/>
       </w:pPr>
-      <w:bookmarkStart w:id="1" w:name="_Toc189082456"/>
+      <w:bookmarkStart w:id="1" w:name="_Toc188352177"/>
       <w:r>
         <w:t>Identidad visual</w:t>
       </w:r>
@@ -4961,7 +4597,7 @@
       <w:pPr>
         <w:pStyle w:val="Ttulo2"/>
       </w:pPr>
-      <w:bookmarkStart w:id="2" w:name="_Toc189082457"/>
+      <w:bookmarkStart w:id="2" w:name="_Toc188352178"/>
       <w:r>
         <w:t>Tipografía</w:t>
       </w:r>
@@ -4998,7 +4634,7 @@
       <w:pPr>
         <w:pStyle w:val="Ttulo3"/>
       </w:pPr>
-      <w:bookmarkStart w:id="3" w:name="_Toc189082458"/>
+      <w:bookmarkStart w:id="3" w:name="_Toc188352179"/>
       <w:r>
         <w:t>Texto de los navbar</w:t>
       </w:r>
@@ -5063,7 +4699,7 @@
       <w:pPr>
         <w:pStyle w:val="Ttulo3"/>
       </w:pPr>
-      <w:bookmarkStart w:id="4" w:name="_Toc189082459"/>
+      <w:bookmarkStart w:id="4" w:name="_Toc188352180"/>
       <w:r>
         <w:t>Títulos</w:t>
       </w:r>
@@ -5131,7 +4767,7 @@
       <w:pPr>
         <w:pStyle w:val="Ttulo3"/>
       </w:pPr>
-      <w:bookmarkStart w:id="5" w:name="_Toc189082460"/>
+      <w:bookmarkStart w:id="5" w:name="_Toc188352181"/>
       <w:r>
         <w:t>Título componente eventos</w:t>
       </w:r>
@@ -5203,7 +4839,7 @@
       <w:pPr>
         <w:pStyle w:val="Ttulo3"/>
       </w:pPr>
-      <w:bookmarkStart w:id="6" w:name="_Toc189082461"/>
+      <w:bookmarkStart w:id="6" w:name="_Toc188352182"/>
       <w:r>
         <w:t>Párrafos</w:t>
       </w:r>
@@ -5275,7 +4911,7 @@
       <w:pPr>
         <w:pStyle w:val="Ttulo3"/>
       </w:pPr>
-      <w:bookmarkStart w:id="7" w:name="_Toc189082462"/>
+      <w:bookmarkStart w:id="7" w:name="_Toc188352183"/>
       <w:r>
         <w:t xml:space="preserve">Text </w:t>
       </w:r>
@@ -5345,7 +4981,7 @@
       <w:pPr>
         <w:pStyle w:val="Ttulo2"/>
       </w:pPr>
-      <w:bookmarkStart w:id="8" w:name="_Toc189082463"/>
+      <w:bookmarkStart w:id="8" w:name="_Toc188352184"/>
       <w:r>
         <w:t>Imágenes</w:t>
       </w:r>
@@ -5355,7 +4991,7 @@
       <w:pPr>
         <w:pStyle w:val="Ttulo3"/>
       </w:pPr>
-      <w:bookmarkStart w:id="9" w:name="_Toc189082464"/>
+      <w:bookmarkStart w:id="9" w:name="_Toc188352185"/>
       <w:r>
         <w:t>Fondo</w:t>
       </w:r>
@@ -5374,7 +5010,7 @@
       <w:pPr>
         <w:pStyle w:val="Ttulo3"/>
       </w:pPr>
-      <w:bookmarkStart w:id="10" w:name="_Toc189082465"/>
+      <w:bookmarkStart w:id="10" w:name="_Toc188352186"/>
       <w:r>
         <w:t>Vertical componen</w:t>
       </w:r>
@@ -5389,7 +5025,7 @@
       <w:pPr>
         <w:pStyle w:val="Ttulo2"/>
       </w:pPr>
-      <w:bookmarkStart w:id="11" w:name="_Toc189082466"/>
+      <w:bookmarkStart w:id="11" w:name="_Toc188352187"/>
       <w:r>
         <w:t>Logo</w:t>
       </w:r>
@@ -5597,7 +5233,7 @@
       <w:pPr>
         <w:pStyle w:val="Ttulo2"/>
       </w:pPr>
-      <w:bookmarkStart w:id="12" w:name="_Toc189082467"/>
+      <w:bookmarkStart w:id="12" w:name="_Toc188352188"/>
       <w:r>
         <w:t>Colores</w:t>
       </w:r>
@@ -5903,7 +5539,7 @@
       <w:pPr>
         <w:pStyle w:val="Ttulo1"/>
       </w:pPr>
-      <w:bookmarkStart w:id="13" w:name="_Toc189082468"/>
+      <w:bookmarkStart w:id="13" w:name="_Toc188352189"/>
       <w:r>
         <w:lastRenderedPageBreak/>
         <w:t>Componentes</w:t>
@@ -5919,7 +5555,7 @@
       <w:pPr>
         <w:pStyle w:val="Ttulo2"/>
       </w:pPr>
-      <w:bookmarkStart w:id="14" w:name="_Toc189082469"/>
+      <w:bookmarkStart w:id="14" w:name="_Toc188352190"/>
       <w:r>
         <w:t>Navbar</w:t>
       </w:r>
@@ -6016,7 +5652,7 @@
       <w:pPr>
         <w:pStyle w:val="Ttulo2"/>
       </w:pPr>
-      <w:bookmarkStart w:id="15" w:name="_Toc189082470"/>
+      <w:bookmarkStart w:id="15" w:name="_Toc188352191"/>
       <w:r>
         <w:rPr>
           <w:noProof/>
@@ -6102,7 +5738,7 @@
       <w:pPr>
         <w:pStyle w:val="Ttulo2"/>
       </w:pPr>
-      <w:bookmarkStart w:id="16" w:name="_Toc189082471"/>
+      <w:bookmarkStart w:id="16" w:name="_Toc188352192"/>
       <w:r>
         <w:t>Foote</w:t>
       </w:r>
@@ -6207,7 +5843,7 @@
       <w:pPr>
         <w:pStyle w:val="Ttulo2"/>
       </w:pPr>
-      <w:bookmarkStart w:id="17" w:name="_Toc189082472"/>
+      <w:bookmarkStart w:id="17" w:name="_Toc188352193"/>
       <w:r>
         <w:rPr>
           <w:noProof/>
@@ -6303,7 +5939,7 @@
       <w:pPr>
         <w:pStyle w:val="Ttulo2"/>
       </w:pPr>
-      <w:bookmarkStart w:id="18" w:name="_Toc189082473"/>
+      <w:bookmarkStart w:id="18" w:name="_Toc188352194"/>
       <w:r>
         <w:t>Índex</w:t>
       </w:r>
@@ -6313,7 +5949,7 @@
       <w:pPr>
         <w:pStyle w:val="Ttulo3"/>
       </w:pPr>
-      <w:bookmarkStart w:id="19" w:name="_Toc189082474"/>
+      <w:bookmarkStart w:id="19" w:name="_Toc188352195"/>
       <w:proofErr w:type="spellStart"/>
       <w:r>
         <w:t>Slader</w:t>
@@ -6343,7 +5979,7 @@
       <w:pPr>
         <w:pStyle w:val="Ttulo3"/>
       </w:pPr>
-      <w:bookmarkStart w:id="20" w:name="_Toc189082475"/>
+      <w:bookmarkStart w:id="20" w:name="_Toc188352196"/>
       <w:proofErr w:type="spellStart"/>
       <w:r>
         <w:t>Slader-Index</w:t>
@@ -6363,7 +5999,7 @@
       <w:pPr>
         <w:pStyle w:val="Ttulo3"/>
       </w:pPr>
-      <w:bookmarkStart w:id="21" w:name="_Toc189082476"/>
+      <w:bookmarkStart w:id="21" w:name="_Toc188352197"/>
       <w:proofErr w:type="spellStart"/>
       <w:r>
         <w:t>Info-Slader</w:t>
@@ -6395,7 +6031,7 @@
       <w:pPr>
         <w:pStyle w:val="Ttulo3"/>
       </w:pPr>
-      <w:bookmarkStart w:id="22" w:name="_Toc189082477"/>
+      <w:bookmarkStart w:id="22" w:name="_Toc188352198"/>
       <w:proofErr w:type="spellStart"/>
       <w:r>
         <w:t>Info-Slader</w:t>
@@ -6427,7 +6063,7 @@
       <w:pPr>
         <w:pStyle w:val="Ttulo2"/>
       </w:pPr>
-      <w:bookmarkStart w:id="23" w:name="_Toc189082478"/>
+      <w:bookmarkStart w:id="23" w:name="_Toc188352199"/>
       <w:r>
         <w:t>Botones</w:t>
       </w:r>
@@ -6528,7 +6164,7 @@
       <w:pPr>
         <w:pStyle w:val="Ttulo2"/>
       </w:pPr>
-      <w:bookmarkStart w:id="24" w:name="_Toc189082479"/>
+      <w:bookmarkStart w:id="24" w:name="_Toc188352200"/>
       <w:r>
         <w:rPr>
           <w:noProof/>
@@ -6620,7 +6256,7 @@
       <w:pPr>
         <w:pStyle w:val="Ttulo1"/>
       </w:pPr>
-      <w:bookmarkStart w:id="25" w:name="_Toc189082480"/>
+      <w:bookmarkStart w:id="25" w:name="_Toc188352201"/>
       <w:r>
         <w:lastRenderedPageBreak/>
         <w:t>Secciones Especiales</w:t>
@@ -6631,7 +6267,7 @@
       <w:pPr>
         <w:pStyle w:val="Ttulo2"/>
       </w:pPr>
-      <w:bookmarkStart w:id="26" w:name="_Toc189082481"/>
+      <w:bookmarkStart w:id="26" w:name="_Toc188352202"/>
       <w:r>
         <w:t>Clases</w:t>
       </w:r>
@@ -6654,7 +6290,7 @@
       <w:pPr>
         <w:pStyle w:val="Ttulo2"/>
       </w:pPr>
-      <w:bookmarkStart w:id="27" w:name="_Toc189082482"/>
+      <w:bookmarkStart w:id="27" w:name="_Toc188352203"/>
       <w:r>
         <w:t>Eventos</w:t>
       </w:r>
@@ -6664,7 +6300,7 @@
       <w:pPr>
         <w:pStyle w:val="Ttulo3"/>
       </w:pPr>
-      <w:bookmarkStart w:id="28" w:name="_Toc189082483"/>
+      <w:bookmarkStart w:id="28" w:name="_Toc188352204"/>
       <w:r>
         <w:rPr>
           <w:noProof/>
@@ -6781,7 +6417,7 @@
       <w:pPr>
         <w:pStyle w:val="Ttulo2"/>
       </w:pPr>
-      <w:bookmarkStart w:id="29" w:name="_Toc189082484"/>
+      <w:bookmarkStart w:id="29" w:name="_Toc188352205"/>
       <w:r>
         <w:t>Contacto</w:t>
       </w:r>
@@ -6796,7 +6432,7 @@
       <w:pPr>
         <w:pStyle w:val="Ttulo3"/>
       </w:pPr>
-      <w:bookmarkStart w:id="30" w:name="_Toc189082485"/>
+      <w:bookmarkStart w:id="30" w:name="_Toc188352206"/>
       <w:proofErr w:type="spellStart"/>
       <w:r>
         <w:t>Info-component</w:t>
@@ -6813,7 +6449,7 @@
       <w:pPr>
         <w:pStyle w:val="Ttulo3"/>
       </w:pPr>
-      <w:bookmarkStart w:id="31" w:name="_Toc189082486"/>
+      <w:bookmarkStart w:id="31" w:name="_Toc188352207"/>
       <w:proofErr w:type="spellStart"/>
       <w:r>
         <w:t>Form-contact</w:t>
@@ -6830,7 +6466,7 @@
       <w:pPr>
         <w:pStyle w:val="Ttulo2"/>
       </w:pPr>
-      <w:bookmarkStart w:id="32" w:name="_Toc189082487"/>
+      <w:bookmarkStart w:id="32" w:name="_Toc188352208"/>
       <w:r>
         <w:t>Login and regístrate</w:t>
       </w:r>
@@ -6859,7 +6495,7 @@
       <w:pPr>
         <w:pStyle w:val="Ttulo1"/>
       </w:pPr>
-      <w:bookmarkStart w:id="33" w:name="_Toc189082488"/>
+      <w:bookmarkStart w:id="33" w:name="_Toc188352209"/>
       <w:r>
         <w:t>Animaciones</w:t>
       </w:r>
@@ -6869,7 +6505,7 @@
       <w:pPr>
         <w:pStyle w:val="Ttulo2"/>
       </w:pPr>
-      <w:bookmarkStart w:id="34" w:name="_Toc189082489"/>
+      <w:bookmarkStart w:id="34" w:name="_Toc188352210"/>
       <w:proofErr w:type="spellStart"/>
       <w:r>
         <w:t>Slader</w:t>
@@ -6903,7 +6539,7 @@
       <w:pPr>
         <w:pStyle w:val="Ttulo2"/>
       </w:pPr>
-      <w:bookmarkStart w:id="35" w:name="_Toc189082490"/>
+      <w:bookmarkStart w:id="35" w:name="_Toc188352211"/>
       <w:proofErr w:type="spellStart"/>
       <w:r>
         <w:lastRenderedPageBreak/>
@@ -6921,7 +6557,7 @@
       <w:pPr>
         <w:pStyle w:val="Ttulo1"/>
       </w:pPr>
-      <w:bookmarkStart w:id="36" w:name="_Toc189082491"/>
+      <w:bookmarkStart w:id="36" w:name="_Toc188352212"/>
       <w:r>
         <w:t>Mapeado de navegación</w:t>
       </w:r>
@@ -6932,15 +6568,7 @@
         <w:t>El sistema de navegación sigue una estructura de menú jerárquico lineal para facilitar la organización y usabilidad en el sitio web</w:t>
       </w:r>
       <w:r>
-        <w:t xml:space="preserve">. Para facilitar la comprensión de la ubicación actual se </w:t>
-      </w:r>
-      <w:proofErr w:type="gramStart"/>
-      <w:r>
-        <w:t>subrayara</w:t>
-      </w:r>
-      <w:proofErr w:type="gramEnd"/>
-      <w:r>
-        <w:t xml:space="preserve"> el enlace donde nos encontremos en cada página</w:t>
+        <w:t>. Para facilitar la comprensión de la ubicación actual se subrayara el enlace donde nos encontremos en cada página</w:t>
       </w:r>
       <w:r>
         <w:t>. A continuación, se describen las secciones principales y sus respectivas subcategorías:</w:t>
@@ -7195,7 +6823,7 @@
       <w:pPr>
         <w:pStyle w:val="Ttulo1"/>
       </w:pPr>
-      <w:bookmarkStart w:id="37" w:name="_Toc189082492"/>
+      <w:bookmarkStart w:id="37" w:name="_Toc188352213"/>
       <w:r>
         <w:t xml:space="preserve">Elementos de </w:t>
       </w:r>
@@ -7227,7 +6855,7 @@
       <w:pPr>
         <w:pStyle w:val="Ttulo1"/>
       </w:pPr>
-      <w:bookmarkStart w:id="38" w:name="_Toc189082493"/>
+      <w:bookmarkStart w:id="38" w:name="_Toc188352214"/>
       <w:r>
         <w:t xml:space="preserve">Principios de la </w:t>
       </w:r>
@@ -7240,7 +6868,7 @@
       <w:pPr>
         <w:pStyle w:val="Ttulo2"/>
       </w:pPr>
-      <w:bookmarkStart w:id="39" w:name="_Toc189082494"/>
+      <w:bookmarkStart w:id="39" w:name="_Toc188352215"/>
       <w:r>
         <w:t>Proximidad</w:t>
       </w:r>
@@ -7255,7 +6883,7 @@
       <w:pPr>
         <w:pStyle w:val="Ttulo2"/>
       </w:pPr>
-      <w:bookmarkStart w:id="40" w:name="_Toc189082495"/>
+      <w:bookmarkStart w:id="40" w:name="_Toc188352216"/>
       <w:r>
         <w:t>Semejanza</w:t>
       </w:r>
@@ -7291,7 +6919,7 @@
       <w:pPr>
         <w:pStyle w:val="Ttulo2"/>
       </w:pPr>
-      <w:bookmarkStart w:id="41" w:name="_Toc189082496"/>
+      <w:bookmarkStart w:id="41" w:name="_Toc188352217"/>
       <w:r>
         <w:t>Simetría</w:t>
       </w:r>
@@ -7306,7 +6934,7 @@
       <w:pPr>
         <w:pStyle w:val="Ttulo2"/>
       </w:pPr>
-      <w:bookmarkStart w:id="42" w:name="_Toc189082497"/>
+      <w:bookmarkStart w:id="42" w:name="_Toc188352218"/>
       <w:r>
         <w:t>Continuidad</w:t>
       </w:r>
@@ -7324,7 +6952,7 @@
       <w:r>
         <w:t xml:space="preserve"> </w:t>
       </w:r>
-      <w:bookmarkStart w:id="43" w:name="_Toc189082498"/>
+      <w:bookmarkStart w:id="43" w:name="_Toc188352219"/>
       <w:r>
         <w:t>Cierre</w:t>
       </w:r>
@@ -7361,7 +6989,7 @@
       <w:pPr>
         <w:pStyle w:val="Ttulo2"/>
       </w:pPr>
-      <w:bookmarkStart w:id="44" w:name="_Toc189082499"/>
+      <w:bookmarkStart w:id="44" w:name="_Toc188352220"/>
       <w:r>
         <w:t>Tamaño relativo</w:t>
       </w:r>
@@ -7392,7 +7020,7 @@
       <w:pPr>
         <w:pStyle w:val="Ttulo2"/>
       </w:pPr>
-      <w:bookmarkStart w:id="45" w:name="_Toc189082500"/>
+      <w:bookmarkStart w:id="45" w:name="_Toc188352221"/>
       <w:r>
         <w:t>Figura-fondo</w:t>
       </w:r>
@@ -7415,7 +7043,7 @@
       <w:pPr>
         <w:pStyle w:val="Ttulo2"/>
       </w:pPr>
-      <w:bookmarkStart w:id="46" w:name="_Toc189082501"/>
+      <w:bookmarkStart w:id="46" w:name="_Toc188352222"/>
       <w:r>
         <w:t>Simplicidad</w:t>
       </w:r>
@@ -7430,7 +7058,7 @@
       <w:pPr>
         <w:pStyle w:val="Ttulo1"/>
       </w:pPr>
-      <w:bookmarkStart w:id="47" w:name="_Toc189082502"/>
+      <w:bookmarkStart w:id="47" w:name="_Toc188352223"/>
       <w:r>
         <w:t>Bootstrap</w:t>
       </w:r>
@@ -7445,7 +7073,7 @@
       <w:pPr>
         <w:pStyle w:val="Ttulo2"/>
       </w:pPr>
-      <w:bookmarkStart w:id="48" w:name="_Toc189082503"/>
+      <w:bookmarkStart w:id="48" w:name="_Toc188352224"/>
       <w:r>
         <w:t>Variables</w:t>
       </w:r>
@@ -7455,7 +7083,7 @@
       <w:pPr>
         <w:pStyle w:val="Ttulo3"/>
       </w:pPr>
-      <w:bookmarkStart w:id="49" w:name="_Toc189082504"/>
+      <w:bookmarkStart w:id="49" w:name="_Toc188352225"/>
       <w:r>
         <w:t>Colores</w:t>
       </w:r>
@@ -7712,11 +7340,9 @@
       <w:pPr>
         <w:pStyle w:val="Ttulo3"/>
       </w:pPr>
-      <w:bookmarkStart w:id="50" w:name="_Toc189082505"/>
       <w:r>
         <w:t>Navbar</w:t>
       </w:r>
-      <w:bookmarkEnd w:id="50"/>
     </w:p>
     <w:p>
       <w:pPr>
@@ -7846,31 +7472,24 @@
         <w:t xml:space="preserve">                   $</w:t>
       </w:r>
       <w:proofErr w:type="spellStart"/>
-      <w:proofErr w:type="gramStart"/>
       <w:r>
         <w:t>secondary</w:t>
       </w:r>
       <w:proofErr w:type="spellEnd"/>
       <w:r>
-        <w:t xml:space="preserve"> !default</w:t>
-      </w:r>
-      <w:proofErr w:type="gramEnd"/>
-      <w:r>
-        <w:t>;</w:t>
+        <w:t xml:space="preserve"> !default;</w:t>
       </w:r>
     </w:p>
     <w:p>
       <w:pPr>
         <w:pStyle w:val="Ttulo3"/>
       </w:pPr>
-      <w:bookmarkStart w:id="51" w:name="_Toc189082506"/>
       <w:r>
         <w:t>Fuentes</w:t>
       </w:r>
       <w:r>
         <w:t xml:space="preserve"> y texto</w:t>
       </w:r>
-      <w:bookmarkEnd w:id="51"/>
     </w:p>
     <w:p>
       <w:pPr>
@@ -8053,17 +7672,8 @@
           <w:b/>
           <w:bCs/>
         </w:rPr>
-        <w:t>$</w:t>
-      </w:r>
-      <w:proofErr w:type="gramStart"/>
-      <w:r>
-        <w:rPr>
-          <w:b/>
-          <w:bCs/>
-        </w:rPr>
-        <w:t>light !default</w:t>
-      </w:r>
-      <w:proofErr w:type="gramEnd"/>
+        <w:t>$light !default</w:t>
+      </w:r>
     </w:p>
     <w:p>
       <w:pPr>
@@ -8200,15 +7810,7 @@
         <w:t xml:space="preserve"> </w:t>
       </w:r>
       <w:r>
-        <w:t xml:space="preserve">nos permitirá modificar el tamaño de </w:t>
-      </w:r>
-      <w:proofErr w:type="gramStart"/>
-      <w:r>
-        <w:t>las cabecera</w:t>
-      </w:r>
-      <w:proofErr w:type="gramEnd"/>
-      <w:r>
-        <w:t xml:space="preserve"> que le pondré </w:t>
+        <w:t xml:space="preserve">nos permitirá modificar el tamaño de las cabecera que le pondré </w:t>
       </w:r>
       <w:r>
         <w:rPr>
@@ -8222,12 +7824,10 @@
       <w:pPr>
         <w:pStyle w:val="Ttulo3"/>
       </w:pPr>
-      <w:bookmarkStart w:id="52" w:name="_Toc189082507"/>
       <w:proofErr w:type="spellStart"/>
       <w:r>
         <w:t>Form</w:t>
       </w:r>
-      <w:bookmarkEnd w:id="52"/>
       <w:proofErr w:type="spellEnd"/>
     </w:p>
     <w:p>
@@ -8375,7 +7975,6 @@
         <w:t xml:space="preserve">0 0 40px -10px </w:t>
       </w:r>
       <w:proofErr w:type="spellStart"/>
-      <w:proofErr w:type="gramStart"/>
       <w:r>
         <w:rPr>
           <w:b/>
@@ -8389,15 +7988,7 @@
           <w:b/>
           <w:bCs/>
         </w:rPr>
-        <w:t>(</w:t>
-      </w:r>
-      <w:proofErr w:type="gramEnd"/>
-      <w:r>
-        <w:rPr>
-          <w:b/>
-          <w:bCs/>
-        </w:rPr>
-        <w:t>60, 60, 60) !default;</w:t>
+        <w:t>(60, 60, 60) !default;</w:t>
       </w:r>
       <w:r>
         <w:rPr>
@@ -8414,12 +8005,10 @@
       <w:pPr>
         <w:pStyle w:val="Ttulo3"/>
       </w:pPr>
-      <w:bookmarkStart w:id="53" w:name="_Toc189082508"/>
       <w:proofErr w:type="spellStart"/>
       <w:r>
         <w:t>Card</w:t>
       </w:r>
-      <w:bookmarkEnd w:id="53"/>
       <w:proofErr w:type="spellEnd"/>
     </w:p>
     <w:p>
@@ -8506,15 +8095,7 @@
       </w:r>
       <w:proofErr w:type="spellEnd"/>
       <w:r>
-        <w:t xml:space="preserve"> dándole </w:t>
-      </w:r>
-      <w:proofErr w:type="spellStart"/>
-      <w:r>
-        <w:t>mas</w:t>
-      </w:r>
-      <w:proofErr w:type="spellEnd"/>
-      <w:r>
-        <w:t xml:space="preserve"> coherencia con el estilo de la web</w:t>
+        <w:t xml:space="preserve"> dándole mas coherencia con el estilo de la web</w:t>
       </w:r>
     </w:p>
     <w:p>
@@ -8681,11 +8262,9 @@
       <w:pPr>
         <w:pStyle w:val="Ttulo3"/>
       </w:pPr>
-      <w:bookmarkStart w:id="54" w:name="_Toc189082509"/>
       <w:r>
         <w:t>Modal</w:t>
       </w:r>
-      <w:bookmarkEnd w:id="54"/>
     </w:p>
     <w:p>
       <w:pPr>
@@ -8773,15 +8352,7 @@
       </w:r>
       <w:proofErr w:type="spellEnd"/>
       <w:r>
-        <w:t xml:space="preserve"> teniendo </w:t>
-      </w:r>
-      <w:proofErr w:type="spellStart"/>
-      <w:r>
-        <w:t>mas</w:t>
-      </w:r>
-      <w:proofErr w:type="spellEnd"/>
-      <w:r>
-        <w:t xml:space="preserve"> similitud a los anteriores</w:t>
+        <w:t xml:space="preserve"> teniendo mas similitud a los anteriores</w:t>
       </w:r>
     </w:p>
     <w:p>
@@ -8846,15 +8417,7 @@
           <w:b/>
           <w:bCs/>
         </w:rPr>
-        <w:t>border-</w:t>
-      </w:r>
-      <w:proofErr w:type="gramStart"/>
-      <w:r>
-        <w:rPr>
-          <w:b/>
-          <w:bCs/>
-        </w:rPr>
-        <w:t>width</w:t>
+        <w:t>border-width</w:t>
       </w:r>
       <w:proofErr w:type="spellEnd"/>
       <w:r>
@@ -8865,11 +8428,7 @@
         <w:t xml:space="preserve"> </w:t>
       </w:r>
       <w:r>
-        <w:t xml:space="preserve"> modificamos</w:t>
-      </w:r>
-      <w:proofErr w:type="gramEnd"/>
-      <w:r>
-        <w:t xml:space="preserve"> el ancho del borde, para eliminarlo le daremos </w:t>
+        <w:t xml:space="preserve"> modificamos el ancho del borde, para eliminarlo le daremos </w:t>
       </w:r>
       <w:r>
         <w:rPr>
@@ -8886,7 +8445,7 @@
       <w:pPr>
         <w:pStyle w:val="Ttulo1"/>
       </w:pPr>
-      <w:bookmarkStart w:id="55" w:name="_Toc189082510"/>
+      <w:bookmarkStart w:id="50" w:name="_Toc188352226"/>
       <w:r>
         <w:lastRenderedPageBreak/>
         <w:t xml:space="preserve">Plugin y </w:t>
@@ -8895,7 +8454,7 @@
       <w:r>
         <w:t>assets</w:t>
       </w:r>
-      <w:bookmarkEnd w:id="55"/>
+      <w:bookmarkEnd w:id="50"/>
       <w:proofErr w:type="spellEnd"/>
     </w:p>
     <w:p>
@@ -8938,14 +8497,14 @@
       <w:pPr>
         <w:pStyle w:val="Ttulo1"/>
       </w:pPr>
-      <w:bookmarkStart w:id="56" w:name="_Toc189082511"/>
+      <w:bookmarkStart w:id="51" w:name="_Toc188352227"/>
       <w:r>
         <w:t>B</w:t>
       </w:r>
       <w:r>
         <w:t>ibliográfica</w:t>
       </w:r>
-      <w:bookmarkEnd w:id="56"/>
+      <w:bookmarkEnd w:id="51"/>
       <w:r>
         <w:t> </w:t>
       </w:r>
@@ -9177,11 +8736,11 @@
       <w:pPr>
         <w:pStyle w:val="Ttulo1"/>
       </w:pPr>
-      <w:bookmarkStart w:id="57" w:name="_Toc189082512"/>
+      <w:bookmarkStart w:id="52" w:name="_Toc188352228"/>
       <w:r>
         <w:t>Colaboradores</w:t>
       </w:r>
-      <w:bookmarkEnd w:id="57"/>
+      <w:bookmarkEnd w:id="52"/>
     </w:p>
     <w:p>
       <w:r>
@@ -13058,7 +12617,6 @@
   <w:style w:type="character" w:default="1" w:styleId="Fuentedeprrafopredeter">
     <w:name w:val="Default Paragraph Font"/>
     <w:uiPriority w:val="1"/>
-    <w:semiHidden/>
     <w:unhideWhenUsed/>
   </w:style>
   <w:style w:type="table" w:default="1" w:styleId="Tablanormal">

</xml_diff>